<commit_message>
Added assumptions in Report
</commit_message>
<xml_diff>
--- a/Project Report.docx
+++ b/Project Report.docx
@@ -1319,6 +1319,100 @@
         <w:t>.</w:t>
       </w:r>
     </w:p>
+    <w:p/>
+    <w:p>
+      <w:pPr>
+        <w:rPr>
+          <w:b/>
+          <w:bCs/>
+          <w:sz w:val="28"/>
+          <w:szCs w:val="28"/>
+        </w:rPr>
+      </w:pPr>
+      <w:r>
+        <w:rPr>
+          <w:b/>
+          <w:bCs/>
+          <w:sz w:val="28"/>
+          <w:szCs w:val="28"/>
+        </w:rPr>
+        <w:t>Assumptions:</w:t>
+      </w:r>
+    </w:p>
+    <w:p>
+      <w:pPr>
+        <w:pStyle w:val="ListParagraph"/>
+        <w:numPr>
+          <w:ilvl w:val="0"/>
+          <w:numId w:val="4"/>
+        </w:numPr>
+      </w:pPr>
+      <w:r>
+        <w:t>A staff works for at most one store at a given point of time.</w:t>
+      </w:r>
+    </w:p>
+    <w:p>
+      <w:pPr>
+        <w:pStyle w:val="ListParagraph"/>
+        <w:numPr>
+          <w:ilvl w:val="0"/>
+          <w:numId w:val="4"/>
+        </w:numPr>
+      </w:pPr>
+      <w:r>
+        <w:t>There is a single warehouse handling the inventory within multiple stores.</w:t>
+      </w:r>
+    </w:p>
+    <w:p>
+      <w:pPr>
+        <w:pStyle w:val="ListParagraph"/>
+        <w:numPr>
+          <w:ilvl w:val="0"/>
+          <w:numId w:val="4"/>
+        </w:numPr>
+      </w:pPr>
+      <w:r>
+        <w:t>A person can sign up for as a club member only at a store.</w:t>
+      </w:r>
+    </w:p>
+    <w:p>
+      <w:pPr>
+        <w:pStyle w:val="ListParagraph"/>
+        <w:numPr>
+          <w:ilvl w:val="0"/>
+          <w:numId w:val="4"/>
+        </w:numPr>
+      </w:pPr>
+      <w:r>
+        <w:t xml:space="preserve">A club member can return </w:t>
+      </w:r>
+      <w:r>
+        <w:t>only a damaged/defective product. Thus, we do not add the returned product back to the inventory.</w:t>
+      </w:r>
+    </w:p>
+    <w:p>
+      <w:pPr>
+        <w:pStyle w:val="ListParagraph"/>
+        <w:numPr>
+          <w:ilvl w:val="0"/>
+          <w:numId w:val="4"/>
+        </w:numPr>
+      </w:pPr>
+      <w:r>
+        <w:t>Both gold and platinum memberships last for an year after which the membership has to be renewed.</w:t>
+      </w:r>
+    </w:p>
+    <w:p>
+      <w:pPr>
+        <w:rPr>
+          <w:b/>
+          <w:bCs/>
+          <w:sz w:val="28"/>
+          <w:szCs w:val="28"/>
+        </w:rPr>
+      </w:pPr>
+    </w:p>
+    <w:p/>
     <w:sectPr>
       <w:pgSz w:w="11906" w:h="16838"/>
       <w:pgMar w:top="1440" w:right="1440" w:bottom="1440" w:left="1440" w:header="708" w:footer="708" w:gutter="0"/>
@@ -1332,6 +1426,273 @@
 <file path=word/numbering.xml><?xml version="1.0" encoding="utf-8"?>
 <w:numbering xmlns:wpc="http://schemas.microsoft.com/office/word/2010/wordprocessingCanvas" xmlns:cx="http://schemas.microsoft.com/office/drawing/2014/chartex" xmlns:cx1="http://schemas.microsoft.com/office/drawing/2015/9/8/chartex" xmlns:cx2="http://schemas.microsoft.com/office/drawing/2015/10/21/chartex" xmlns:cx3="http://schemas.microsoft.com/office/drawing/2016/5/9/chartex" xmlns:cx4="http://schemas.microsoft.com/office/drawing/2016/5/10/chartex" xmlns:cx5="http://schemas.microsoft.com/office/drawing/2016/5/11/chartex" xmlns:cx6="http://schemas.microsoft.com/office/drawing/2016/5/12/chartex" xmlns:cx7="http://schemas.microsoft.com/office/drawing/2016/5/13/chartex" xmlns:cx8="http://schemas.microsoft.com/office/drawing/2016/5/14/chartex" xmlns:mc="http://schemas.openxmlformats.org/markup-compatibility/2006" xmlns:aink="http://schemas.microsoft.com/office/drawing/2016/ink" xmlns:am3d="http://schemas.microsoft.com/office/drawing/2017/model3d" xmlns:o="urn:schemas-microsoft-com:office:office" xmlns:r="http://schemas.openxmlformats.org/officeDocument/2006/relationships" xmlns:m="http://schemas.openxmlformats.org/officeDocument/2006/math" xmlns:v="urn:schemas-microsoft-com:vml" xmlns:wp14="http://schemas.microsoft.com/office/word/2010/wordprocessingDrawing" xmlns:wp="http://schemas.openxmlformats.org/drawingml/2006/wordprocessingDrawing" xmlns:w10="urn:schemas-microsoft-com:office:word" xmlns:w="http://schemas.openxmlformats.org/wordprocessingml/2006/main" xmlns:w14="http://schemas.microsoft.com/office/word/2010/wordml" xmlns:w15="http://schemas.microsoft.com/office/word/2012/wordml" xmlns:w16cex="http://schemas.microsoft.com/office/word/2018/wordml/cex" xmlns:w16cid="http://schemas.microsoft.com/office/word/2016/wordml/cid" xmlns:w16="http://schemas.microsoft.com/office/word/2018/wordml" xmlns:w16se="http://schemas.microsoft.com/office/word/2015/wordml/symex" xmlns:wpg="http://schemas.microsoft.com/office/word/2010/wordprocessingGroup" xmlns:wpi="http://schemas.microsoft.com/office/word/2010/wordprocessingInk" xmlns:wne="http://schemas.microsoft.com/office/word/2006/wordml" xmlns:wps="http://schemas.microsoft.com/office/word/2010/wordprocessingShape" mc:Ignorable="w14 w15 w16se w16cid w16 w16cex wp14">
   <w:abstractNum w:abstractNumId="0" w15:restartNumberingAfterBreak="0">
+    <w:nsid w:val="09D034CB"/>
+    <w:multiLevelType w:val="hybridMultilevel"/>
+    <w:tmpl w:val="ACDC052A"/>
+    <w:lvl w:ilvl="0" w:tplc="0409000F">
+      <w:start w:val="1"/>
+      <w:numFmt w:val="decimal"/>
+      <w:lvlText w:val="%1."/>
+      <w:lvlJc w:val="left"/>
+      <w:pPr>
+        <w:ind w:left="720" w:hanging="360"/>
+      </w:pPr>
+      <w:rPr>
+        <w:rFonts w:hint="default"/>
+      </w:rPr>
+    </w:lvl>
+    <w:lvl w:ilvl="1" w:tplc="04090019" w:tentative="1">
+      <w:start w:val="1"/>
+      <w:numFmt w:val="lowerLetter"/>
+      <w:lvlText w:val="%2."/>
+      <w:lvlJc w:val="left"/>
+      <w:pPr>
+        <w:ind w:left="1440" w:hanging="360"/>
+      </w:pPr>
+    </w:lvl>
+    <w:lvl w:ilvl="2" w:tplc="0409001B" w:tentative="1">
+      <w:start w:val="1"/>
+      <w:numFmt w:val="lowerRoman"/>
+      <w:lvlText w:val="%3."/>
+      <w:lvlJc w:val="right"/>
+      <w:pPr>
+        <w:ind w:left="2160" w:hanging="180"/>
+      </w:pPr>
+    </w:lvl>
+    <w:lvl w:ilvl="3" w:tplc="0409000F" w:tentative="1">
+      <w:start w:val="1"/>
+      <w:numFmt w:val="decimal"/>
+      <w:lvlText w:val="%4."/>
+      <w:lvlJc w:val="left"/>
+      <w:pPr>
+        <w:ind w:left="2880" w:hanging="360"/>
+      </w:pPr>
+    </w:lvl>
+    <w:lvl w:ilvl="4" w:tplc="04090019" w:tentative="1">
+      <w:start w:val="1"/>
+      <w:numFmt w:val="lowerLetter"/>
+      <w:lvlText w:val="%5."/>
+      <w:lvlJc w:val="left"/>
+      <w:pPr>
+        <w:ind w:left="3600" w:hanging="360"/>
+      </w:pPr>
+    </w:lvl>
+    <w:lvl w:ilvl="5" w:tplc="0409001B" w:tentative="1">
+      <w:start w:val="1"/>
+      <w:numFmt w:val="lowerRoman"/>
+      <w:lvlText w:val="%6."/>
+      <w:lvlJc w:val="right"/>
+      <w:pPr>
+        <w:ind w:left="4320" w:hanging="180"/>
+      </w:pPr>
+    </w:lvl>
+    <w:lvl w:ilvl="6" w:tplc="0409000F" w:tentative="1">
+      <w:start w:val="1"/>
+      <w:numFmt w:val="decimal"/>
+      <w:lvlText w:val="%7."/>
+      <w:lvlJc w:val="left"/>
+      <w:pPr>
+        <w:ind w:left="5040" w:hanging="360"/>
+      </w:pPr>
+    </w:lvl>
+    <w:lvl w:ilvl="7" w:tplc="04090019" w:tentative="1">
+      <w:start w:val="1"/>
+      <w:numFmt w:val="lowerLetter"/>
+      <w:lvlText w:val="%8."/>
+      <w:lvlJc w:val="left"/>
+      <w:pPr>
+        <w:ind w:left="5760" w:hanging="360"/>
+      </w:pPr>
+    </w:lvl>
+    <w:lvl w:ilvl="8" w:tplc="0409001B" w:tentative="1">
+      <w:start w:val="1"/>
+      <w:numFmt w:val="lowerRoman"/>
+      <w:lvlText w:val="%9."/>
+      <w:lvlJc w:val="right"/>
+      <w:pPr>
+        <w:ind w:left="6480" w:hanging="180"/>
+      </w:pPr>
+    </w:lvl>
+  </w:abstractNum>
+  <w:abstractNum w:abstractNumId="1" w15:restartNumberingAfterBreak="0">
+    <w:nsid w:val="1891253B"/>
+    <w:multiLevelType w:val="hybridMultilevel"/>
+    <w:tmpl w:val="A268EEE6"/>
+    <w:lvl w:ilvl="0" w:tplc="0409000F">
+      <w:start w:val="1"/>
+      <w:numFmt w:val="decimal"/>
+      <w:lvlText w:val="%1."/>
+      <w:lvlJc w:val="left"/>
+      <w:pPr>
+        <w:ind w:left="720" w:hanging="360"/>
+      </w:pPr>
+      <w:rPr>
+        <w:rFonts w:hint="default"/>
+      </w:rPr>
+    </w:lvl>
+    <w:lvl w:ilvl="1" w:tplc="04090019" w:tentative="1">
+      <w:start w:val="1"/>
+      <w:numFmt w:val="lowerLetter"/>
+      <w:lvlText w:val="%2."/>
+      <w:lvlJc w:val="left"/>
+      <w:pPr>
+        <w:ind w:left="1440" w:hanging="360"/>
+      </w:pPr>
+    </w:lvl>
+    <w:lvl w:ilvl="2" w:tplc="0409001B" w:tentative="1">
+      <w:start w:val="1"/>
+      <w:numFmt w:val="lowerRoman"/>
+      <w:lvlText w:val="%3."/>
+      <w:lvlJc w:val="right"/>
+      <w:pPr>
+        <w:ind w:left="2160" w:hanging="180"/>
+      </w:pPr>
+    </w:lvl>
+    <w:lvl w:ilvl="3" w:tplc="0409000F" w:tentative="1">
+      <w:start w:val="1"/>
+      <w:numFmt w:val="decimal"/>
+      <w:lvlText w:val="%4."/>
+      <w:lvlJc w:val="left"/>
+      <w:pPr>
+        <w:ind w:left="2880" w:hanging="360"/>
+      </w:pPr>
+    </w:lvl>
+    <w:lvl w:ilvl="4" w:tplc="04090019" w:tentative="1">
+      <w:start w:val="1"/>
+      <w:numFmt w:val="lowerLetter"/>
+      <w:lvlText w:val="%5."/>
+      <w:lvlJc w:val="left"/>
+      <w:pPr>
+        <w:ind w:left="3600" w:hanging="360"/>
+      </w:pPr>
+    </w:lvl>
+    <w:lvl w:ilvl="5" w:tplc="0409001B" w:tentative="1">
+      <w:start w:val="1"/>
+      <w:numFmt w:val="lowerRoman"/>
+      <w:lvlText w:val="%6."/>
+      <w:lvlJc w:val="right"/>
+      <w:pPr>
+        <w:ind w:left="4320" w:hanging="180"/>
+      </w:pPr>
+    </w:lvl>
+    <w:lvl w:ilvl="6" w:tplc="0409000F" w:tentative="1">
+      <w:start w:val="1"/>
+      <w:numFmt w:val="decimal"/>
+      <w:lvlText w:val="%7."/>
+      <w:lvlJc w:val="left"/>
+      <w:pPr>
+        <w:ind w:left="5040" w:hanging="360"/>
+      </w:pPr>
+    </w:lvl>
+    <w:lvl w:ilvl="7" w:tplc="04090019" w:tentative="1">
+      <w:start w:val="1"/>
+      <w:numFmt w:val="lowerLetter"/>
+      <w:lvlText w:val="%8."/>
+      <w:lvlJc w:val="left"/>
+      <w:pPr>
+        <w:ind w:left="5760" w:hanging="360"/>
+      </w:pPr>
+    </w:lvl>
+    <w:lvl w:ilvl="8" w:tplc="0409001B" w:tentative="1">
+      <w:start w:val="1"/>
+      <w:numFmt w:val="lowerRoman"/>
+      <w:lvlText w:val="%9."/>
+      <w:lvlJc w:val="right"/>
+      <w:pPr>
+        <w:ind w:left="6480" w:hanging="180"/>
+      </w:pPr>
+    </w:lvl>
+  </w:abstractNum>
+  <w:abstractNum w:abstractNumId="2" w15:restartNumberingAfterBreak="0">
+    <w:nsid w:val="1FF94F98"/>
+    <w:multiLevelType w:val="hybridMultilevel"/>
+    <w:tmpl w:val="00229440"/>
+    <w:lvl w:ilvl="0" w:tplc="0409000F">
+      <w:start w:val="1"/>
+      <w:numFmt w:val="decimal"/>
+      <w:lvlText w:val="%1."/>
+      <w:lvlJc w:val="left"/>
+      <w:pPr>
+        <w:ind w:left="720" w:hanging="360"/>
+      </w:pPr>
+      <w:rPr>
+        <w:rFonts w:hint="default"/>
+      </w:rPr>
+    </w:lvl>
+    <w:lvl w:ilvl="1" w:tplc="04090019" w:tentative="1">
+      <w:start w:val="1"/>
+      <w:numFmt w:val="lowerLetter"/>
+      <w:lvlText w:val="%2."/>
+      <w:lvlJc w:val="left"/>
+      <w:pPr>
+        <w:ind w:left="1440" w:hanging="360"/>
+      </w:pPr>
+    </w:lvl>
+    <w:lvl w:ilvl="2" w:tplc="0409001B" w:tentative="1">
+      <w:start w:val="1"/>
+      <w:numFmt w:val="lowerRoman"/>
+      <w:lvlText w:val="%3."/>
+      <w:lvlJc w:val="right"/>
+      <w:pPr>
+        <w:ind w:left="2160" w:hanging="180"/>
+      </w:pPr>
+    </w:lvl>
+    <w:lvl w:ilvl="3" w:tplc="0409000F" w:tentative="1">
+      <w:start w:val="1"/>
+      <w:numFmt w:val="decimal"/>
+      <w:lvlText w:val="%4."/>
+      <w:lvlJc w:val="left"/>
+      <w:pPr>
+        <w:ind w:left="2880" w:hanging="360"/>
+      </w:pPr>
+    </w:lvl>
+    <w:lvl w:ilvl="4" w:tplc="04090019" w:tentative="1">
+      <w:start w:val="1"/>
+      <w:numFmt w:val="lowerLetter"/>
+      <w:lvlText w:val="%5."/>
+      <w:lvlJc w:val="left"/>
+      <w:pPr>
+        <w:ind w:left="3600" w:hanging="360"/>
+      </w:pPr>
+    </w:lvl>
+    <w:lvl w:ilvl="5" w:tplc="0409001B" w:tentative="1">
+      <w:start w:val="1"/>
+      <w:numFmt w:val="lowerRoman"/>
+      <w:lvlText w:val="%6."/>
+      <w:lvlJc w:val="right"/>
+      <w:pPr>
+        <w:ind w:left="4320" w:hanging="180"/>
+      </w:pPr>
+    </w:lvl>
+    <w:lvl w:ilvl="6" w:tplc="0409000F" w:tentative="1">
+      <w:start w:val="1"/>
+      <w:numFmt w:val="decimal"/>
+      <w:lvlText w:val="%7."/>
+      <w:lvlJc w:val="left"/>
+      <w:pPr>
+        <w:ind w:left="5040" w:hanging="360"/>
+      </w:pPr>
+    </w:lvl>
+    <w:lvl w:ilvl="7" w:tplc="04090019" w:tentative="1">
+      <w:start w:val="1"/>
+      <w:numFmt w:val="lowerLetter"/>
+      <w:lvlText w:val="%8."/>
+      <w:lvlJc w:val="left"/>
+      <w:pPr>
+        <w:ind w:left="5760" w:hanging="360"/>
+      </w:pPr>
+    </w:lvl>
+    <w:lvl w:ilvl="8" w:tplc="0409001B" w:tentative="1">
+      <w:start w:val="1"/>
+      <w:numFmt w:val="lowerRoman"/>
+      <w:lvlText w:val="%9."/>
+      <w:lvlJc w:val="right"/>
+      <w:pPr>
+        <w:ind w:left="6480" w:hanging="180"/>
+      </w:pPr>
+    </w:lvl>
+  </w:abstractNum>
+  <w:abstractNum w:abstractNumId="3" w15:restartNumberingAfterBreak="0">
     <w:nsid w:val="5FDA0546"/>
     <w:multiLevelType w:val="hybridMultilevel"/>
     <w:tmpl w:val="2A6A76A6"/>
@@ -1421,7 +1782,16 @@
     </w:lvl>
   </w:abstractNum>
   <w:num w:numId="1">
+    <w:abstractNumId w:val="3"/>
+  </w:num>
+  <w:num w:numId="2">
     <w:abstractNumId w:val="0"/>
+  </w:num>
+  <w:num w:numId="3">
+    <w:abstractNumId w:val="2"/>
+  </w:num>
+  <w:num w:numId="4">
+    <w:abstractNumId w:val="1"/>
   </w:num>
 </w:numbering>
 </file>

</xml_diff>

<commit_message>
ER improvement idea + added assumptions
</commit_message>
<xml_diff>
--- a/Project Report.docx
+++ b/Project Report.docx
@@ -1047,24 +1047,75 @@
     </w:p>
     <w:p/>
     <w:p>
-      <w:r>
-        <w:t>Administrative Staff: Have access to all the information pertaining to the wholesale store chain. They will have to access to everything that happens with respect to the store, staff, club members, product transfers, suppliers etc..</w:t>
-      </w:r>
-    </w:p>
-    <w:p>
-      <w:r>
-        <w:t>Registration office staff: Handle new customer registration and cancellation of memberships from existing customers.</w:t>
-      </w:r>
-    </w:p>
-    <w:p>
-      <w:r>
-        <w:t xml:space="preserve">Warehouse office staff: Handles new shipments received by stores and suppliers, monitors the transfers of products between stores, and handles product returns. </w:t>
-      </w:r>
-    </w:p>
-    <w:p>
+      <w:pPr>
+        <w:pStyle w:val="ListParagraph"/>
+        <w:numPr>
+          <w:ilvl w:val="0"/>
+          <w:numId w:val="5"/>
+        </w:numPr>
+      </w:pPr>
+      <w:r>
+        <w:t xml:space="preserve">Administrative Staff: Have access to all the information pertaining to the wholesale store chain. They will have to access to everything that happens with respect to the store, staff, club members, product transfers, suppliers </w:t>
+      </w:r>
+      <w:r>
+        <w:t>and so on</w:t>
+      </w:r>
+    </w:p>
+    <w:p>
+      <w:pPr>
+        <w:pStyle w:val="ListParagraph"/>
+      </w:pPr>
+    </w:p>
+    <w:p>
+      <w:pPr>
+        <w:pStyle w:val="ListParagraph"/>
+        <w:numPr>
+          <w:ilvl w:val="0"/>
+          <w:numId w:val="5"/>
+        </w:numPr>
+      </w:pPr>
+      <w:r>
+        <w:t>Registration office staff: Handle new customer registration and cancellation of memberships from existing customers</w:t>
+      </w:r>
+    </w:p>
+    <w:p>
+      <w:pPr>
+        <w:pStyle w:val="ListParagraph"/>
+      </w:pPr>
+    </w:p>
+    <w:p>
+      <w:pPr>
+        <w:pStyle w:val="ListParagraph"/>
+      </w:pPr>
+    </w:p>
+    <w:p>
+      <w:pPr>
+        <w:pStyle w:val="ListParagraph"/>
+        <w:numPr>
+          <w:ilvl w:val="0"/>
+          <w:numId w:val="5"/>
+        </w:numPr>
+      </w:pPr>
       <w:r>
         <w:lastRenderedPageBreak/>
-        <w:t xml:space="preserve">Billing staff: Generate bills that are to be paid to suppliers, and reward checks for platinum members. </w:t>
+        <w:t>Warehouse office staff: Handles new shipments received by stores and suppliers, monitors the transfers of products between stores, and handles product returns</w:t>
+      </w:r>
+    </w:p>
+    <w:p>
+      <w:pPr>
+        <w:pStyle w:val="ListParagraph"/>
+      </w:pPr>
+    </w:p>
+    <w:p>
+      <w:pPr>
+        <w:pStyle w:val="ListParagraph"/>
+        <w:numPr>
+          <w:ilvl w:val="0"/>
+          <w:numId w:val="5"/>
+        </w:numPr>
+      </w:pPr>
+      <w:r>
+        <w:t>Billing staff: Generate bills that are to be paid to suppliers, and reward checks for platinum members</w:t>
       </w:r>
     </w:p>
     <w:p/>
@@ -1348,7 +1399,7 @@
         </w:numPr>
       </w:pPr>
       <w:r>
-        <w:t>A staff works for at most one store at a given point of time.</w:t>
+        <w:t>A staff works for at most one store at a given point of time</w:t>
       </w:r>
     </w:p>
     <w:p>
@@ -1360,7 +1411,7 @@
         </w:numPr>
       </w:pPr>
       <w:r>
-        <w:t>There is a single warehouse handling the inventory within multiple stores.</w:t>
+        <w:t>There is a single warehouse handling the inventory within multiple stores</w:t>
       </w:r>
     </w:p>
     <w:p>
@@ -1372,7 +1423,7 @@
         </w:numPr>
       </w:pPr>
       <w:r>
-        <w:t>A person can sign up for as a club member only at a store.</w:t>
+        <w:t>A person can sign up for as a club member only at a store</w:t>
       </w:r>
     </w:p>
     <w:p>
@@ -1387,7 +1438,7 @@
         <w:t xml:space="preserve">A club member can return </w:t>
       </w:r>
       <w:r>
-        <w:t>only a damaged/defective product. Thus, we do not add the returned product back to the inventory.</w:t>
+        <w:t>only a damaged/defective product. Thus, we do not add the returned product back to the inventory</w:t>
       </w:r>
     </w:p>
     <w:p>
@@ -1399,20 +1450,33 @@
         </w:numPr>
       </w:pPr>
       <w:r>
-        <w:t>Both gold and platinum memberships last for an year after which the membership has to be renewed.</w:t>
-      </w:r>
-    </w:p>
-    <w:p>
-      <w:pPr>
-        <w:rPr>
-          <w:b/>
-          <w:bCs/>
-          <w:sz w:val="28"/>
-          <w:szCs w:val="28"/>
-        </w:rPr>
-      </w:pPr>
-    </w:p>
-    <w:p/>
+        <w:t>Only customers holding an active membership can purchase items</w:t>
+      </w:r>
+    </w:p>
+    <w:p>
+      <w:pPr>
+        <w:pStyle w:val="ListParagraph"/>
+        <w:numPr>
+          <w:ilvl w:val="0"/>
+          <w:numId w:val="4"/>
+        </w:numPr>
+      </w:pPr>
+      <w:r>
+        <w:t>Both gold and platinum memberships last for a year after which the membership has to be renewed</w:t>
+      </w:r>
+    </w:p>
+    <w:p>
+      <w:pPr>
+        <w:pStyle w:val="ListParagraph"/>
+        <w:numPr>
+          <w:ilvl w:val="0"/>
+          <w:numId w:val="4"/>
+        </w:numPr>
+      </w:pPr>
+      <w:r>
+        <w:t>Each transaction will have exactly one staff (cashier) associated with it</w:t>
+      </w:r>
+    </w:p>
     <w:sectPr>
       <w:pgSz w:w="11906" w:h="16838"/>
       <w:pgMar w:top="1440" w:right="1440" w:bottom="1440" w:left="1440" w:header="708" w:footer="708" w:gutter="0"/>
@@ -1515,6 +1579,92 @@
     </w:lvl>
   </w:abstractNum>
   <w:abstractNum w:abstractNumId="1" w15:restartNumberingAfterBreak="0">
+    <w:nsid w:val="11F22B56"/>
+    <w:multiLevelType w:val="hybridMultilevel"/>
+    <w:tmpl w:val="6D689E82"/>
+    <w:lvl w:ilvl="0" w:tplc="04090017">
+      <w:start w:val="1"/>
+      <w:numFmt w:val="lowerLetter"/>
+      <w:lvlText w:val="%1)"/>
+      <w:lvlJc w:val="left"/>
+      <w:pPr>
+        <w:ind w:left="720" w:hanging="360"/>
+      </w:pPr>
+    </w:lvl>
+    <w:lvl w:ilvl="1" w:tplc="04090019" w:tentative="1">
+      <w:start w:val="1"/>
+      <w:numFmt w:val="lowerLetter"/>
+      <w:lvlText w:val="%2."/>
+      <w:lvlJc w:val="left"/>
+      <w:pPr>
+        <w:ind w:left="1440" w:hanging="360"/>
+      </w:pPr>
+    </w:lvl>
+    <w:lvl w:ilvl="2" w:tplc="0409001B" w:tentative="1">
+      <w:start w:val="1"/>
+      <w:numFmt w:val="lowerRoman"/>
+      <w:lvlText w:val="%3."/>
+      <w:lvlJc w:val="right"/>
+      <w:pPr>
+        <w:ind w:left="2160" w:hanging="180"/>
+      </w:pPr>
+    </w:lvl>
+    <w:lvl w:ilvl="3" w:tplc="0409000F" w:tentative="1">
+      <w:start w:val="1"/>
+      <w:numFmt w:val="decimal"/>
+      <w:lvlText w:val="%4."/>
+      <w:lvlJc w:val="left"/>
+      <w:pPr>
+        <w:ind w:left="2880" w:hanging="360"/>
+      </w:pPr>
+    </w:lvl>
+    <w:lvl w:ilvl="4" w:tplc="04090019" w:tentative="1">
+      <w:start w:val="1"/>
+      <w:numFmt w:val="lowerLetter"/>
+      <w:lvlText w:val="%5."/>
+      <w:lvlJc w:val="left"/>
+      <w:pPr>
+        <w:ind w:left="3600" w:hanging="360"/>
+      </w:pPr>
+    </w:lvl>
+    <w:lvl w:ilvl="5" w:tplc="0409001B" w:tentative="1">
+      <w:start w:val="1"/>
+      <w:numFmt w:val="lowerRoman"/>
+      <w:lvlText w:val="%6."/>
+      <w:lvlJc w:val="right"/>
+      <w:pPr>
+        <w:ind w:left="4320" w:hanging="180"/>
+      </w:pPr>
+    </w:lvl>
+    <w:lvl w:ilvl="6" w:tplc="0409000F" w:tentative="1">
+      <w:start w:val="1"/>
+      <w:numFmt w:val="decimal"/>
+      <w:lvlText w:val="%7."/>
+      <w:lvlJc w:val="left"/>
+      <w:pPr>
+        <w:ind w:left="5040" w:hanging="360"/>
+      </w:pPr>
+    </w:lvl>
+    <w:lvl w:ilvl="7" w:tplc="04090019" w:tentative="1">
+      <w:start w:val="1"/>
+      <w:numFmt w:val="lowerLetter"/>
+      <w:lvlText w:val="%8."/>
+      <w:lvlJc w:val="left"/>
+      <w:pPr>
+        <w:ind w:left="5760" w:hanging="360"/>
+      </w:pPr>
+    </w:lvl>
+    <w:lvl w:ilvl="8" w:tplc="0409001B" w:tentative="1">
+      <w:start w:val="1"/>
+      <w:numFmt w:val="lowerRoman"/>
+      <w:lvlText w:val="%9."/>
+      <w:lvlJc w:val="right"/>
+      <w:pPr>
+        <w:ind w:left="6480" w:hanging="180"/>
+      </w:pPr>
+    </w:lvl>
+  </w:abstractNum>
+  <w:abstractNum w:abstractNumId="2" w15:restartNumberingAfterBreak="0">
     <w:nsid w:val="1891253B"/>
     <w:multiLevelType w:val="hybridMultilevel"/>
     <w:tmpl w:val="A268EEE6"/>
@@ -1603,7 +1753,7 @@
       </w:pPr>
     </w:lvl>
   </w:abstractNum>
-  <w:abstractNum w:abstractNumId="2" w15:restartNumberingAfterBreak="0">
+  <w:abstractNum w:abstractNumId="3" w15:restartNumberingAfterBreak="0">
     <w:nsid w:val="1FF94F98"/>
     <w:multiLevelType w:val="hybridMultilevel"/>
     <w:tmpl w:val="00229440"/>
@@ -1692,7 +1842,7 @@
       </w:pPr>
     </w:lvl>
   </w:abstractNum>
-  <w:abstractNum w:abstractNumId="3" w15:restartNumberingAfterBreak="0">
+  <w:abstractNum w:abstractNumId="4" w15:restartNumberingAfterBreak="0">
     <w:nsid w:val="5FDA0546"/>
     <w:multiLevelType w:val="hybridMultilevel"/>
     <w:tmpl w:val="2A6A76A6"/>
@@ -1782,15 +1932,18 @@
     </w:lvl>
   </w:abstractNum>
   <w:num w:numId="1">
-    <w:abstractNumId w:val="3"/>
+    <w:abstractNumId w:val="4"/>
   </w:num>
   <w:num w:numId="2">
     <w:abstractNumId w:val="0"/>
   </w:num>
   <w:num w:numId="3">
+    <w:abstractNumId w:val="3"/>
+  </w:num>
+  <w:num w:numId="4">
     <w:abstractNumId w:val="2"/>
   </w:num>
-  <w:num w:numId="4">
+  <w:num w:numId="5">
     <w:abstractNumId w:val="1"/>
   </w:num>
 </w:numbering>

</xml_diff>

<commit_message>
Problem Statement + Intended users + Main entities, updated; ER attributes formatted.
</commit_message>
<xml_diff>
--- a/Project Report.docx
+++ b/Project Report.docx
@@ -540,25 +540,7 @@
           <w:sz w:val="24"/>
           <w:szCs w:val="24"/>
         </w:rPr>
-        <w:t xml:space="preserve">Both gold and platinum memberships last for a year after which the membership </w:t>
-      </w:r>
-      <w:proofErr w:type="gramStart"/>
-      <w:r>
-        <w:rPr>
-          <w:rFonts w:ascii="Times New Roman" w:hAnsi="Times New Roman" w:cs="Times New Roman"/>
-          <w:sz w:val="24"/>
-          <w:szCs w:val="24"/>
-        </w:rPr>
-        <w:t>has to</w:t>
-      </w:r>
-      <w:proofErr w:type="gramEnd"/>
-      <w:r>
-        <w:rPr>
-          <w:rFonts w:ascii="Times New Roman" w:hAnsi="Times New Roman" w:cs="Times New Roman"/>
-          <w:sz w:val="24"/>
-          <w:szCs w:val="24"/>
-        </w:rPr>
-        <w:t xml:space="preserve"> be renewed</w:t>
+        <w:t>Both gold and platinum memberships last for a year after which the membership has to be renewed</w:t>
       </w:r>
       <w:r>
         <w:rPr>
@@ -819,118 +801,36 @@
           <w:rFonts w:ascii="Times New Roman" w:hAnsi="Times New Roman" w:cs="Times New Roman"/>
           <w:sz w:val="24"/>
           <w:szCs w:val="24"/>
-          <w:highlight w:val="yellow"/>
-        </w:rPr>
-        <w:t xml:space="preserve">In order to record and maintain all the various data transactions taking place in the huge wholesale store chain, a database is required to avoid conflicts. There may prevail situations </w:t>
-      </w:r>
-      <w:r>
-        <w:rPr>
-          <w:rFonts w:ascii="Times New Roman" w:hAnsi="Times New Roman" w:cs="Times New Roman"/>
-          <w:sz w:val="24"/>
-          <w:szCs w:val="24"/>
-          <w:highlight w:val="yellow"/>
-        </w:rPr>
-        <w:t>where multiple transactions take place at the same time. For instance, when</w:t>
-      </w:r>
-      <w:r>
-        <w:rPr>
-          <w:rFonts w:ascii="Times New Roman" w:hAnsi="Times New Roman" w:cs="Times New Roman"/>
-          <w:sz w:val="24"/>
-          <w:szCs w:val="24"/>
-          <w:highlight w:val="yellow"/>
-        </w:rPr>
-        <w:t xml:space="preserve"> multiple customer registrations are happening </w:t>
-      </w:r>
-      <w:r>
-        <w:rPr>
-          <w:rFonts w:ascii="Times New Roman" w:hAnsi="Times New Roman" w:cs="Times New Roman"/>
-          <w:sz w:val="24"/>
-          <w:szCs w:val="24"/>
-          <w:highlight w:val="yellow"/>
-        </w:rPr>
-        <w:t>concurrently or when stores are transferring products to one another.</w:t>
-      </w:r>
-      <w:r>
-        <w:rPr>
-          <w:rFonts w:ascii="Times New Roman" w:hAnsi="Times New Roman" w:cs="Times New Roman"/>
-          <w:sz w:val="24"/>
-          <w:szCs w:val="24"/>
-          <w:highlight w:val="yellow"/>
-        </w:rPr>
-        <w:t xml:space="preserve"> </w:t>
-      </w:r>
-      <w:r>
-        <w:rPr>
-          <w:rFonts w:ascii="Times New Roman" w:hAnsi="Times New Roman" w:cs="Times New Roman"/>
-          <w:sz w:val="24"/>
-          <w:szCs w:val="24"/>
-          <w:highlight w:val="yellow"/>
-        </w:rPr>
-        <w:t xml:space="preserve">In order to </w:t>
-      </w:r>
-      <w:r>
-        <w:rPr>
-          <w:rFonts w:ascii="Times New Roman" w:hAnsi="Times New Roman" w:cs="Times New Roman"/>
-          <w:sz w:val="24"/>
-          <w:szCs w:val="24"/>
-          <w:highlight w:val="yellow"/>
-        </w:rPr>
-        <w:t xml:space="preserve">perform these tasks efficiently, a database is needed. Without a database, there </w:t>
-      </w:r>
-      <w:r>
-        <w:rPr>
-          <w:rFonts w:ascii="Times New Roman" w:hAnsi="Times New Roman" w:cs="Times New Roman"/>
-          <w:sz w:val="24"/>
-          <w:szCs w:val="24"/>
-          <w:highlight w:val="yellow"/>
-        </w:rPr>
-        <w:t>could be</w:t>
-      </w:r>
-      <w:r>
-        <w:rPr>
-          <w:rFonts w:ascii="Times New Roman" w:hAnsi="Times New Roman" w:cs="Times New Roman"/>
-          <w:sz w:val="24"/>
-          <w:szCs w:val="24"/>
-          <w:highlight w:val="yellow"/>
-        </w:rPr>
-        <w:t xml:space="preserve"> data redundancy</w:t>
-      </w:r>
-      <w:r>
-        <w:rPr>
-          <w:rFonts w:ascii="Times New Roman" w:hAnsi="Times New Roman" w:cs="Times New Roman"/>
-          <w:sz w:val="24"/>
-          <w:szCs w:val="24"/>
-          <w:highlight w:val="yellow"/>
-        </w:rPr>
-        <w:t xml:space="preserve"> and data inconsistency</w:t>
-      </w:r>
-      <w:r>
-        <w:rPr>
-          <w:rFonts w:ascii="Times New Roman" w:hAnsi="Times New Roman" w:cs="Times New Roman"/>
-          <w:sz w:val="24"/>
-          <w:szCs w:val="24"/>
-          <w:highlight w:val="yellow"/>
-        </w:rPr>
-        <w:t>.</w:t>
-      </w:r>
-      <w:r>
-        <w:rPr>
-          <w:rFonts w:ascii="Times New Roman" w:hAnsi="Times New Roman" w:cs="Times New Roman"/>
-          <w:sz w:val="24"/>
-          <w:szCs w:val="24"/>
-        </w:rPr>
-        <w:t xml:space="preserve"> </w:t>
-      </w:r>
-    </w:p>
-    <w:p>
-      <w:pPr>
-        <w:jc w:val="both"/>
-        <w:rPr>
-          <w:rFonts w:ascii="Times New Roman" w:hAnsi="Times New Roman" w:cs="Times New Roman"/>
-          <w:b/>
-          <w:bCs/>
-          <w:sz w:val="28"/>
-          <w:szCs w:val="28"/>
+        </w:rPr>
+        <w:t xml:space="preserve">In order to record and maintain the various operations taking place in the </w:t>
+      </w:r>
+      <w:proofErr w:type="spellStart"/>
+      <w:r>
+        <w:rPr>
+          <w:rFonts w:ascii="Times New Roman" w:hAnsi="Times New Roman" w:cs="Times New Roman"/>
+          <w:sz w:val="24"/>
+          <w:szCs w:val="24"/>
+        </w:rPr>
+        <w:t>WolfWR</w:t>
+      </w:r>
+      <w:proofErr w:type="spellEnd"/>
+      <w:r>
+        <w:rPr>
+          <w:rFonts w:ascii="Times New Roman" w:hAnsi="Times New Roman" w:cs="Times New Roman"/>
+          <w:sz w:val="24"/>
+          <w:szCs w:val="24"/>
+        </w:rPr>
+        <w:t xml:space="preserve"> whole-sale store chain, a database is required to collect and store the data generated in an efficient manner. This is done as there may exist times where multiple transactions take place at the same time. For instance, when multiple customers are signing up or purchasing commodities at the same time or when multiple stores are transferring products to one another at the same time. When these actions happen concurrently, there could arise some inefficiency in the way this data is captured and stored. That is why we require a database to maintain these records as it helps avoid data conflicts, data redundancy and data inconsistency.</w:t>
+      </w:r>
+    </w:p>
+    <w:p>
+      <w:pPr>
+        <w:ind w:firstLine="360"/>
+        <w:jc w:val="both"/>
+        <w:rPr>
+          <w:rFonts w:ascii="Times New Roman" w:hAnsi="Times New Roman" w:cs="Times New Roman"/>
+          <w:sz w:val="24"/>
+          <w:szCs w:val="24"/>
         </w:rPr>
       </w:pPr>
     </w:p>
@@ -1116,6 +1016,7 @@
           <w:sz w:val="24"/>
           <w:szCs w:val="24"/>
         </w:rPr>
+        <w:lastRenderedPageBreak/>
         <w:t xml:space="preserve">Registration </w:t>
       </w:r>
       <w:r>
@@ -1220,16 +1121,7 @@
           <w:sz w:val="24"/>
           <w:szCs w:val="24"/>
         </w:rPr>
-        <w:t xml:space="preserve">. They can </w:t>
-      </w:r>
-      <w:r>
-        <w:rPr>
-          <w:rFonts w:ascii="Times New Roman" w:hAnsi="Times New Roman" w:cs="Times New Roman"/>
-          <w:sz w:val="24"/>
-          <w:szCs w:val="24"/>
-        </w:rPr>
-        <w:lastRenderedPageBreak/>
-        <w:t>view the information for which he/ she is responsible. They can add/delete information related to the customers holding an active membership.</w:t>
+        <w:t>. They can view the information for which he/ she is responsible. They can add/delete information related to the customers holding an active membership.</w:t>
       </w:r>
     </w:p>
     <w:p>
@@ -1358,7 +1250,6 @@
           <w:rFonts w:ascii="Times New Roman" w:hAnsi="Times New Roman" w:cs="Times New Roman"/>
           <w:sz w:val="24"/>
           <w:szCs w:val="24"/>
-          <w:highlight w:val="yellow"/>
         </w:rPr>
         <w:t xml:space="preserve">Billing </w:t>
       </w:r>
@@ -1367,7 +1258,6 @@
           <w:rFonts w:ascii="Times New Roman" w:hAnsi="Times New Roman" w:cs="Times New Roman"/>
           <w:sz w:val="24"/>
           <w:szCs w:val="24"/>
-          <w:highlight w:val="yellow"/>
         </w:rPr>
         <w:t>S</w:t>
       </w:r>
@@ -1376,7 +1266,6 @@
           <w:rFonts w:ascii="Times New Roman" w:hAnsi="Times New Roman" w:cs="Times New Roman"/>
           <w:sz w:val="24"/>
           <w:szCs w:val="24"/>
-          <w:highlight w:val="yellow"/>
         </w:rPr>
         <w:t>taff:</w:t>
       </w:r>
@@ -1450,40 +1339,71 @@
           <w:sz w:val="24"/>
           <w:szCs w:val="24"/>
         </w:rPr>
-        <w:t xml:space="preserve">, and </w:t>
-      </w:r>
-      <w:r>
-        <w:rPr>
-          <w:rFonts w:ascii="Times New Roman" w:hAnsi="Times New Roman" w:cs="Times New Roman"/>
-          <w:sz w:val="24"/>
-          <w:szCs w:val="24"/>
-        </w:rPr>
-        <w:t xml:space="preserve">handle cashback </w:t>
-      </w:r>
-      <w:r>
-        <w:rPr>
-          <w:rFonts w:ascii="Times New Roman" w:hAnsi="Times New Roman" w:cs="Times New Roman"/>
-          <w:sz w:val="24"/>
-          <w:szCs w:val="24"/>
-        </w:rPr>
-        <w:t>reward checks for platinum members</w:t>
-      </w:r>
-      <w:r>
-        <w:rPr>
-          <w:rFonts w:ascii="Times New Roman" w:hAnsi="Times New Roman" w:cs="Times New Roman"/>
-          <w:sz w:val="24"/>
-          <w:szCs w:val="24"/>
-        </w:rPr>
-        <w:t xml:space="preserve">. </w:t>
-      </w:r>
-      <w:r>
-        <w:rPr>
-          <w:rFonts w:ascii="Times New Roman" w:hAnsi="Times New Roman" w:cs="Times New Roman"/>
-          <w:sz w:val="24"/>
-          <w:szCs w:val="24"/>
-          <w:highlight w:val="yellow"/>
-        </w:rPr>
-        <w:t>New shipments</w:t>
+        <w:t xml:space="preserve">, </w:t>
+      </w:r>
+      <w:r>
+        <w:rPr>
+          <w:rFonts w:ascii="Times New Roman" w:hAnsi="Times New Roman" w:cs="Times New Roman"/>
+          <w:sz w:val="24"/>
+          <w:szCs w:val="24"/>
+        </w:rPr>
+        <w:t>handle new shipments and manage the issuing of</w:t>
+      </w:r>
+      <w:r>
+        <w:rPr>
+          <w:rFonts w:ascii="Times New Roman" w:hAnsi="Times New Roman" w:cs="Times New Roman"/>
+          <w:sz w:val="24"/>
+          <w:szCs w:val="24"/>
+        </w:rPr>
+        <w:t xml:space="preserve"> cashback </w:t>
+      </w:r>
+      <w:r>
+        <w:rPr>
+          <w:rFonts w:ascii="Times New Roman" w:hAnsi="Times New Roman" w:cs="Times New Roman"/>
+          <w:sz w:val="24"/>
+          <w:szCs w:val="24"/>
+        </w:rPr>
+        <w:t>reward</w:t>
+      </w:r>
+      <w:r>
+        <w:rPr>
+          <w:rFonts w:ascii="Times New Roman" w:hAnsi="Times New Roman" w:cs="Times New Roman"/>
+          <w:sz w:val="24"/>
+          <w:szCs w:val="24"/>
+        </w:rPr>
+        <w:t xml:space="preserve">s to the chain’s </w:t>
+      </w:r>
+      <w:r>
+        <w:rPr>
+          <w:rFonts w:ascii="Times New Roman" w:hAnsi="Times New Roman" w:cs="Times New Roman"/>
+          <w:sz w:val="24"/>
+          <w:szCs w:val="24"/>
+        </w:rPr>
+        <w:t>platinum members</w:t>
+      </w:r>
+      <w:r>
+        <w:rPr>
+          <w:rFonts w:ascii="Times New Roman" w:hAnsi="Times New Roman" w:cs="Times New Roman"/>
+          <w:sz w:val="24"/>
+          <w:szCs w:val="24"/>
+        </w:rPr>
+        <w:t>.</w:t>
+      </w:r>
+      <w:r>
+        <w:rPr>
+          <w:rFonts w:ascii="Times New Roman" w:hAnsi="Times New Roman" w:cs="Times New Roman"/>
+          <w:sz w:val="24"/>
+          <w:szCs w:val="24"/>
+        </w:rPr>
+        <w:t xml:space="preserve"> </w:t>
+      </w:r>
+      <w:r>
+        <w:rPr>
+          <w:rFonts w:ascii="Times New Roman" w:hAnsi="Times New Roman" w:cs="Times New Roman"/>
+          <w:sz w:val="24"/>
+          <w:szCs w:val="24"/>
+        </w:rPr>
+        <w:t>They can view the information for which he/she is responsible.</w:t>
       </w:r>
     </w:p>
     <w:p>
@@ -1540,8 +1460,178 @@
           <w:sz w:val="24"/>
           <w:szCs w:val="24"/>
         </w:rPr>
-        <w:t>Staff Information: staff ID, store ID, name, age, home address, job title, phone number, email address and time of employment.</w:t>
-      </w:r>
+        <w:t xml:space="preserve">Staff Information: </w:t>
+      </w:r>
+      <w:proofErr w:type="spellStart"/>
+      <w:r>
+        <w:rPr>
+          <w:rFonts w:ascii="Times New Roman" w:hAnsi="Times New Roman" w:cs="Times New Roman"/>
+          <w:sz w:val="24"/>
+          <w:szCs w:val="24"/>
+        </w:rPr>
+        <w:t>StaffI</w:t>
+      </w:r>
+      <w:r>
+        <w:rPr>
+          <w:rFonts w:ascii="Times New Roman" w:hAnsi="Times New Roman" w:cs="Times New Roman"/>
+          <w:sz w:val="24"/>
+          <w:szCs w:val="24"/>
+        </w:rPr>
+        <w:t>D</w:t>
+      </w:r>
+      <w:proofErr w:type="spellEnd"/>
+      <w:r>
+        <w:rPr>
+          <w:rFonts w:ascii="Times New Roman" w:hAnsi="Times New Roman" w:cs="Times New Roman"/>
+          <w:sz w:val="24"/>
+          <w:szCs w:val="24"/>
+        </w:rPr>
+        <w:t>,</w:t>
+      </w:r>
+      <w:r>
+        <w:rPr>
+          <w:rFonts w:ascii="Times New Roman" w:hAnsi="Times New Roman" w:cs="Times New Roman"/>
+          <w:sz w:val="24"/>
+          <w:szCs w:val="24"/>
+        </w:rPr>
+        <w:t xml:space="preserve"> </w:t>
+      </w:r>
+      <w:proofErr w:type="spellStart"/>
+      <w:r>
+        <w:rPr>
+          <w:rFonts w:ascii="Times New Roman" w:hAnsi="Times New Roman" w:cs="Times New Roman"/>
+          <w:sz w:val="24"/>
+          <w:szCs w:val="24"/>
+        </w:rPr>
+        <w:t>JobID</w:t>
+      </w:r>
+      <w:proofErr w:type="spellEnd"/>
+      <w:r>
+        <w:rPr>
+          <w:rFonts w:ascii="Times New Roman" w:hAnsi="Times New Roman" w:cs="Times New Roman"/>
+          <w:sz w:val="24"/>
+          <w:szCs w:val="24"/>
+        </w:rPr>
+        <w:t xml:space="preserve">, Name, </w:t>
+      </w:r>
+      <w:proofErr w:type="spellStart"/>
+      <w:r>
+        <w:rPr>
+          <w:rFonts w:ascii="Times New Roman" w:hAnsi="Times New Roman" w:cs="Times New Roman"/>
+          <w:sz w:val="24"/>
+          <w:szCs w:val="24"/>
+        </w:rPr>
+        <w:t>DateOfBirth</w:t>
+      </w:r>
+      <w:proofErr w:type="spellEnd"/>
+      <w:r>
+        <w:rPr>
+          <w:rFonts w:ascii="Times New Roman" w:hAnsi="Times New Roman" w:cs="Times New Roman"/>
+          <w:sz w:val="24"/>
+          <w:szCs w:val="24"/>
+        </w:rPr>
+        <w:t xml:space="preserve">, </w:t>
+      </w:r>
+      <w:proofErr w:type="spellStart"/>
+      <w:r>
+        <w:rPr>
+          <w:rFonts w:ascii="Times New Roman" w:hAnsi="Times New Roman" w:cs="Times New Roman"/>
+          <w:sz w:val="24"/>
+          <w:szCs w:val="24"/>
+        </w:rPr>
+        <w:t>JobTitle</w:t>
+      </w:r>
+      <w:proofErr w:type="spellEnd"/>
+      <w:r>
+        <w:rPr>
+          <w:rFonts w:ascii="Times New Roman" w:hAnsi="Times New Roman" w:cs="Times New Roman"/>
+          <w:sz w:val="24"/>
+          <w:szCs w:val="24"/>
+        </w:rPr>
+        <w:t xml:space="preserve">, </w:t>
+      </w:r>
+      <w:proofErr w:type="spellStart"/>
+      <w:r>
+        <w:rPr>
+          <w:rFonts w:ascii="Times New Roman" w:hAnsi="Times New Roman" w:cs="Times New Roman"/>
+          <w:sz w:val="24"/>
+          <w:szCs w:val="24"/>
+        </w:rPr>
+        <w:t>HomeAddress</w:t>
+      </w:r>
+      <w:proofErr w:type="spellEnd"/>
+      <w:r>
+        <w:rPr>
+          <w:rFonts w:ascii="Times New Roman" w:hAnsi="Times New Roman" w:cs="Times New Roman"/>
+          <w:sz w:val="24"/>
+          <w:szCs w:val="24"/>
+        </w:rPr>
+        <w:t xml:space="preserve">, </w:t>
+      </w:r>
+      <w:proofErr w:type="spellStart"/>
+      <w:r>
+        <w:rPr>
+          <w:rFonts w:ascii="Times New Roman" w:hAnsi="Times New Roman" w:cs="Times New Roman"/>
+          <w:sz w:val="24"/>
+          <w:szCs w:val="24"/>
+        </w:rPr>
+        <w:t>EmailAdd</w:t>
+      </w:r>
+      <w:proofErr w:type="spellEnd"/>
+      <w:r>
+        <w:rPr>
+          <w:rFonts w:ascii="Times New Roman" w:hAnsi="Times New Roman" w:cs="Times New Roman"/>
+          <w:sz w:val="24"/>
+          <w:szCs w:val="24"/>
+        </w:rPr>
+        <w:t xml:space="preserve">, </w:t>
+      </w:r>
+      <w:proofErr w:type="spellStart"/>
+      <w:r>
+        <w:rPr>
+          <w:rFonts w:ascii="Times New Roman" w:hAnsi="Times New Roman" w:cs="Times New Roman"/>
+          <w:sz w:val="24"/>
+          <w:szCs w:val="24"/>
+        </w:rPr>
+        <w:t>EmpStartDate</w:t>
+      </w:r>
+      <w:proofErr w:type="spellEnd"/>
+      <w:r>
+        <w:rPr>
+          <w:rFonts w:ascii="Times New Roman" w:hAnsi="Times New Roman" w:cs="Times New Roman"/>
+          <w:sz w:val="24"/>
+          <w:szCs w:val="24"/>
+        </w:rPr>
+        <w:t xml:space="preserve">, </w:t>
+      </w:r>
+      <w:proofErr w:type="spellStart"/>
+      <w:r>
+        <w:rPr>
+          <w:rFonts w:ascii="Times New Roman" w:hAnsi="Times New Roman" w:cs="Times New Roman"/>
+          <w:sz w:val="24"/>
+          <w:szCs w:val="24"/>
+        </w:rPr>
+        <w:t>EmpEndDate</w:t>
+      </w:r>
+      <w:proofErr w:type="spellEnd"/>
+      <w:r>
+        <w:rPr>
+          <w:rFonts w:ascii="Times New Roman" w:hAnsi="Times New Roman" w:cs="Times New Roman"/>
+          <w:sz w:val="24"/>
+          <w:szCs w:val="24"/>
+        </w:rPr>
+        <w:t xml:space="preserve">, </w:t>
+      </w:r>
+      <w:proofErr w:type="spellStart"/>
+      <w:r>
+        <w:rPr>
+          <w:rFonts w:ascii="Times New Roman" w:hAnsi="Times New Roman" w:cs="Times New Roman"/>
+          <w:sz w:val="24"/>
+          <w:szCs w:val="24"/>
+        </w:rPr>
+        <w:t>PhoneNumber</w:t>
+      </w:r>
+      <w:proofErr w:type="spellEnd"/>
     </w:p>
     <w:p>
       <w:pPr>
@@ -1574,8 +1664,190 @@
           <w:sz w:val="24"/>
           <w:szCs w:val="24"/>
         </w:rPr>
-        <w:t>Club member information: customer id, first name, last name, membership level, email address, phone, home address, active status</w:t>
-      </w:r>
+        <w:t xml:space="preserve">Club </w:t>
+      </w:r>
+      <w:r>
+        <w:rPr>
+          <w:rFonts w:ascii="Times New Roman" w:hAnsi="Times New Roman" w:cs="Times New Roman"/>
+          <w:sz w:val="24"/>
+          <w:szCs w:val="24"/>
+        </w:rPr>
+        <w:t>M</w:t>
+      </w:r>
+      <w:r>
+        <w:rPr>
+          <w:rFonts w:ascii="Times New Roman" w:hAnsi="Times New Roman" w:cs="Times New Roman"/>
+          <w:sz w:val="24"/>
+          <w:szCs w:val="24"/>
+        </w:rPr>
+        <w:t xml:space="preserve">ember </w:t>
+      </w:r>
+      <w:r>
+        <w:rPr>
+          <w:rFonts w:ascii="Times New Roman" w:hAnsi="Times New Roman" w:cs="Times New Roman"/>
+          <w:sz w:val="24"/>
+          <w:szCs w:val="24"/>
+        </w:rPr>
+        <w:t>I</w:t>
+      </w:r>
+      <w:r>
+        <w:rPr>
+          <w:rFonts w:ascii="Times New Roman" w:hAnsi="Times New Roman" w:cs="Times New Roman"/>
+          <w:sz w:val="24"/>
+          <w:szCs w:val="24"/>
+        </w:rPr>
+        <w:t xml:space="preserve">nformation: </w:t>
+      </w:r>
+      <w:proofErr w:type="spellStart"/>
+      <w:r>
+        <w:rPr>
+          <w:rFonts w:ascii="Times New Roman" w:hAnsi="Times New Roman" w:cs="Times New Roman"/>
+          <w:sz w:val="24"/>
+          <w:szCs w:val="24"/>
+        </w:rPr>
+        <w:t>C</w:t>
+      </w:r>
+      <w:r>
+        <w:rPr>
+          <w:rFonts w:ascii="Times New Roman" w:hAnsi="Times New Roman" w:cs="Times New Roman"/>
+          <w:sz w:val="24"/>
+          <w:szCs w:val="24"/>
+        </w:rPr>
+        <w:t>ustomer</w:t>
+      </w:r>
+      <w:r>
+        <w:rPr>
+          <w:rFonts w:ascii="Times New Roman" w:hAnsi="Times New Roman" w:cs="Times New Roman"/>
+          <w:sz w:val="24"/>
+          <w:szCs w:val="24"/>
+        </w:rPr>
+        <w:t>ID</w:t>
+      </w:r>
+      <w:proofErr w:type="spellEnd"/>
+      <w:r>
+        <w:rPr>
+          <w:rFonts w:ascii="Times New Roman" w:hAnsi="Times New Roman" w:cs="Times New Roman"/>
+          <w:sz w:val="24"/>
+          <w:szCs w:val="24"/>
+        </w:rPr>
+        <w:t>,</w:t>
+      </w:r>
+      <w:r>
+        <w:rPr>
+          <w:rFonts w:ascii="Times New Roman" w:hAnsi="Times New Roman" w:cs="Times New Roman"/>
+          <w:sz w:val="24"/>
+          <w:szCs w:val="24"/>
+        </w:rPr>
+        <w:t xml:space="preserve"> FirstName, </w:t>
+      </w:r>
+      <w:proofErr w:type="spellStart"/>
+      <w:r>
+        <w:rPr>
+          <w:rFonts w:ascii="Times New Roman" w:hAnsi="Times New Roman" w:cs="Times New Roman"/>
+          <w:sz w:val="24"/>
+          <w:szCs w:val="24"/>
+        </w:rPr>
+        <w:t>LastName</w:t>
+      </w:r>
+      <w:proofErr w:type="spellEnd"/>
+      <w:r>
+        <w:rPr>
+          <w:rFonts w:ascii="Times New Roman" w:hAnsi="Times New Roman" w:cs="Times New Roman"/>
+          <w:sz w:val="24"/>
+          <w:szCs w:val="24"/>
+        </w:rPr>
+        <w:t xml:space="preserve">, </w:t>
+      </w:r>
+      <w:proofErr w:type="spellStart"/>
+      <w:r>
+        <w:rPr>
+          <w:rFonts w:ascii="Times New Roman" w:hAnsi="Times New Roman" w:cs="Times New Roman"/>
+          <w:sz w:val="24"/>
+          <w:szCs w:val="24"/>
+        </w:rPr>
+        <w:t>HomeAddress</w:t>
+      </w:r>
+      <w:proofErr w:type="spellEnd"/>
+      <w:r>
+        <w:rPr>
+          <w:rFonts w:ascii="Times New Roman" w:hAnsi="Times New Roman" w:cs="Times New Roman"/>
+          <w:sz w:val="24"/>
+          <w:szCs w:val="24"/>
+        </w:rPr>
+        <w:t>,</w:t>
+      </w:r>
+      <w:r>
+        <w:rPr>
+          <w:rFonts w:ascii="Times New Roman" w:hAnsi="Times New Roman" w:cs="Times New Roman"/>
+          <w:sz w:val="24"/>
+          <w:szCs w:val="24"/>
+        </w:rPr>
+        <w:t xml:space="preserve"> </w:t>
+      </w:r>
+      <w:proofErr w:type="spellStart"/>
+      <w:r>
+        <w:rPr>
+          <w:rFonts w:ascii="Times New Roman" w:hAnsi="Times New Roman" w:cs="Times New Roman"/>
+          <w:sz w:val="24"/>
+          <w:szCs w:val="24"/>
+        </w:rPr>
+        <w:t>EmailAdd</w:t>
+      </w:r>
+      <w:proofErr w:type="spellEnd"/>
+      <w:r>
+        <w:rPr>
+          <w:rFonts w:ascii="Times New Roman" w:hAnsi="Times New Roman" w:cs="Times New Roman"/>
+          <w:sz w:val="24"/>
+          <w:szCs w:val="24"/>
+        </w:rPr>
+        <w:t xml:space="preserve">, </w:t>
+      </w:r>
+      <w:proofErr w:type="spellStart"/>
+      <w:r>
+        <w:rPr>
+          <w:rFonts w:ascii="Times New Roman" w:hAnsi="Times New Roman" w:cs="Times New Roman"/>
+          <w:sz w:val="24"/>
+          <w:szCs w:val="24"/>
+        </w:rPr>
+        <w:t>PhoneNumber</w:t>
+      </w:r>
+      <w:proofErr w:type="spellEnd"/>
+      <w:r>
+        <w:rPr>
+          <w:rFonts w:ascii="Times New Roman" w:hAnsi="Times New Roman" w:cs="Times New Roman"/>
+          <w:sz w:val="24"/>
+          <w:szCs w:val="24"/>
+        </w:rPr>
+        <w:t xml:space="preserve">, </w:t>
+      </w:r>
+      <w:proofErr w:type="spellStart"/>
+      <w:r>
+        <w:rPr>
+          <w:rFonts w:ascii="Times New Roman" w:hAnsi="Times New Roman" w:cs="Times New Roman"/>
+          <w:sz w:val="24"/>
+          <w:szCs w:val="24"/>
+        </w:rPr>
+        <w:t>MembershipExpDate</w:t>
+      </w:r>
+      <w:proofErr w:type="spellEnd"/>
+      <w:r>
+        <w:rPr>
+          <w:rFonts w:ascii="Times New Roman" w:hAnsi="Times New Roman" w:cs="Times New Roman"/>
+          <w:sz w:val="24"/>
+          <w:szCs w:val="24"/>
+        </w:rPr>
+        <w:t xml:space="preserve">, </w:t>
+      </w:r>
+      <w:proofErr w:type="spellStart"/>
+      <w:r>
+        <w:rPr>
+          <w:rFonts w:ascii="Times New Roman" w:hAnsi="Times New Roman" w:cs="Times New Roman"/>
+          <w:sz w:val="24"/>
+          <w:szCs w:val="24"/>
+        </w:rPr>
+        <w:t>ActiveStatus</w:t>
+      </w:r>
+      <w:proofErr w:type="spellEnd"/>
     </w:p>
     <w:p>
       <w:pPr>
@@ -1608,7 +1880,149 @@
           <w:sz w:val="24"/>
           <w:szCs w:val="24"/>
         </w:rPr>
-        <w:t>Supplier Information: supplier id, supplier name, phone, email address, location</w:t>
+        <w:t xml:space="preserve">Supplier Information: </w:t>
+      </w:r>
+      <w:proofErr w:type="spellStart"/>
+      <w:r>
+        <w:rPr>
+          <w:rFonts w:ascii="Times New Roman" w:hAnsi="Times New Roman" w:cs="Times New Roman"/>
+          <w:sz w:val="24"/>
+          <w:szCs w:val="24"/>
+        </w:rPr>
+        <w:t>S</w:t>
+      </w:r>
+      <w:r>
+        <w:rPr>
+          <w:rFonts w:ascii="Times New Roman" w:hAnsi="Times New Roman" w:cs="Times New Roman"/>
+          <w:sz w:val="24"/>
+          <w:szCs w:val="24"/>
+        </w:rPr>
+        <w:t>upplier</w:t>
+      </w:r>
+      <w:r>
+        <w:rPr>
+          <w:rFonts w:ascii="Times New Roman" w:hAnsi="Times New Roman" w:cs="Times New Roman"/>
+          <w:sz w:val="24"/>
+          <w:szCs w:val="24"/>
+        </w:rPr>
+        <w:t>ID</w:t>
+      </w:r>
+      <w:proofErr w:type="spellEnd"/>
+      <w:r>
+        <w:rPr>
+          <w:rFonts w:ascii="Times New Roman" w:hAnsi="Times New Roman" w:cs="Times New Roman"/>
+          <w:sz w:val="24"/>
+          <w:szCs w:val="24"/>
+        </w:rPr>
+        <w:t xml:space="preserve">, </w:t>
+      </w:r>
+      <w:proofErr w:type="spellStart"/>
+      <w:r>
+        <w:rPr>
+          <w:rFonts w:ascii="Times New Roman" w:hAnsi="Times New Roman" w:cs="Times New Roman"/>
+          <w:sz w:val="24"/>
+          <w:szCs w:val="24"/>
+        </w:rPr>
+        <w:t>S</w:t>
+      </w:r>
+      <w:r>
+        <w:rPr>
+          <w:rFonts w:ascii="Times New Roman" w:hAnsi="Times New Roman" w:cs="Times New Roman"/>
+          <w:sz w:val="24"/>
+          <w:szCs w:val="24"/>
+        </w:rPr>
+        <w:t>upplier</w:t>
+      </w:r>
+      <w:r>
+        <w:rPr>
+          <w:rFonts w:ascii="Times New Roman" w:hAnsi="Times New Roman" w:cs="Times New Roman"/>
+          <w:sz w:val="24"/>
+          <w:szCs w:val="24"/>
+        </w:rPr>
+        <w:t>N</w:t>
+      </w:r>
+      <w:r>
+        <w:rPr>
+          <w:rFonts w:ascii="Times New Roman" w:hAnsi="Times New Roman" w:cs="Times New Roman"/>
+          <w:sz w:val="24"/>
+          <w:szCs w:val="24"/>
+        </w:rPr>
+        <w:t>ame</w:t>
+      </w:r>
+      <w:proofErr w:type="spellEnd"/>
+      <w:r>
+        <w:rPr>
+          <w:rFonts w:ascii="Times New Roman" w:hAnsi="Times New Roman" w:cs="Times New Roman"/>
+          <w:sz w:val="24"/>
+          <w:szCs w:val="24"/>
+        </w:rPr>
+        <w:t xml:space="preserve">, </w:t>
+      </w:r>
+      <w:r>
+        <w:rPr>
+          <w:rFonts w:ascii="Times New Roman" w:hAnsi="Times New Roman" w:cs="Times New Roman"/>
+          <w:sz w:val="24"/>
+          <w:szCs w:val="24"/>
+        </w:rPr>
+        <w:t>P</w:t>
+      </w:r>
+      <w:r>
+        <w:rPr>
+          <w:rFonts w:ascii="Times New Roman" w:hAnsi="Times New Roman" w:cs="Times New Roman"/>
+          <w:sz w:val="24"/>
+          <w:szCs w:val="24"/>
+        </w:rPr>
+        <w:t xml:space="preserve">hone, </w:t>
+      </w:r>
+      <w:proofErr w:type="spellStart"/>
+      <w:r>
+        <w:rPr>
+          <w:rFonts w:ascii="Times New Roman" w:hAnsi="Times New Roman" w:cs="Times New Roman"/>
+          <w:sz w:val="24"/>
+          <w:szCs w:val="24"/>
+        </w:rPr>
+        <w:t>E</w:t>
+      </w:r>
+      <w:r>
+        <w:rPr>
+          <w:rFonts w:ascii="Times New Roman" w:hAnsi="Times New Roman" w:cs="Times New Roman"/>
+          <w:sz w:val="24"/>
+          <w:szCs w:val="24"/>
+        </w:rPr>
+        <w:t>mail</w:t>
+      </w:r>
+      <w:r>
+        <w:rPr>
+          <w:rFonts w:ascii="Times New Roman" w:hAnsi="Times New Roman" w:cs="Times New Roman"/>
+          <w:sz w:val="24"/>
+          <w:szCs w:val="24"/>
+        </w:rPr>
+        <w:t>Add</w:t>
+      </w:r>
+      <w:proofErr w:type="spellEnd"/>
+      <w:r>
+        <w:rPr>
+          <w:rFonts w:ascii="Times New Roman" w:hAnsi="Times New Roman" w:cs="Times New Roman"/>
+          <w:sz w:val="24"/>
+          <w:szCs w:val="24"/>
+        </w:rPr>
+        <w:t xml:space="preserve">, </w:t>
+      </w:r>
+      <w:r>
+        <w:rPr>
+          <w:rFonts w:ascii="Times New Roman" w:hAnsi="Times New Roman" w:cs="Times New Roman"/>
+          <w:sz w:val="24"/>
+          <w:szCs w:val="24"/>
+        </w:rPr>
+        <w:t>L</w:t>
+      </w:r>
+      <w:r>
+        <w:rPr>
+          <w:rFonts w:ascii="Times New Roman" w:hAnsi="Times New Roman" w:cs="Times New Roman"/>
+          <w:sz w:val="24"/>
+          <w:szCs w:val="24"/>
+        </w:rPr>
+        <w:t>ocation</w:t>
       </w:r>
     </w:p>
     <w:p>
@@ -1642,18 +2056,132 @@
           <w:sz w:val="24"/>
           <w:szCs w:val="24"/>
         </w:rPr>
-        <w:t xml:space="preserve">Merchandise Information: product ID, product name, quantity in stock, buy price, market price, production data, expiration date, supplier </w:t>
-      </w:r>
-      <w:proofErr w:type="gramStart"/>
-      <w:r>
-        <w:rPr>
-          <w:rFonts w:ascii="Times New Roman" w:hAnsi="Times New Roman" w:cs="Times New Roman"/>
-          <w:sz w:val="24"/>
-          <w:szCs w:val="24"/>
-        </w:rPr>
-        <w:t>ID</w:t>
-      </w:r>
-      <w:proofErr w:type="gramEnd"/>
+        <w:t xml:space="preserve">Merchandise Information: </w:t>
+      </w:r>
+      <w:proofErr w:type="spellStart"/>
+      <w:r>
+        <w:rPr>
+          <w:rFonts w:ascii="Times New Roman" w:hAnsi="Times New Roman" w:cs="Times New Roman"/>
+          <w:sz w:val="24"/>
+          <w:szCs w:val="24"/>
+        </w:rPr>
+        <w:t>P</w:t>
+      </w:r>
+      <w:r>
+        <w:rPr>
+          <w:rFonts w:ascii="Times New Roman" w:hAnsi="Times New Roman" w:cs="Times New Roman"/>
+          <w:sz w:val="24"/>
+          <w:szCs w:val="24"/>
+        </w:rPr>
+        <w:t>rod</w:t>
+      </w:r>
+      <w:r>
+        <w:rPr>
+          <w:rFonts w:ascii="Times New Roman" w:hAnsi="Times New Roman" w:cs="Times New Roman"/>
+          <w:sz w:val="24"/>
+          <w:szCs w:val="24"/>
+        </w:rPr>
+        <w:t>uctID</w:t>
+      </w:r>
+      <w:proofErr w:type="spellEnd"/>
+      <w:r>
+        <w:rPr>
+          <w:rFonts w:ascii="Times New Roman" w:hAnsi="Times New Roman" w:cs="Times New Roman"/>
+          <w:sz w:val="24"/>
+          <w:szCs w:val="24"/>
+        </w:rPr>
+        <w:t xml:space="preserve">, </w:t>
+      </w:r>
+      <w:r>
+        <w:rPr>
+          <w:rFonts w:ascii="Times New Roman" w:hAnsi="Times New Roman" w:cs="Times New Roman"/>
+          <w:sz w:val="24"/>
+          <w:szCs w:val="24"/>
+        </w:rPr>
+        <w:t xml:space="preserve">ProductName, </w:t>
+      </w:r>
+      <w:proofErr w:type="spellStart"/>
+      <w:r>
+        <w:rPr>
+          <w:rFonts w:ascii="Times New Roman" w:hAnsi="Times New Roman" w:cs="Times New Roman"/>
+          <w:sz w:val="24"/>
+          <w:szCs w:val="24"/>
+        </w:rPr>
+        <w:t>ProductionDate</w:t>
+      </w:r>
+      <w:proofErr w:type="spellEnd"/>
+      <w:r>
+        <w:rPr>
+          <w:rFonts w:ascii="Times New Roman" w:hAnsi="Times New Roman" w:cs="Times New Roman"/>
+          <w:sz w:val="24"/>
+          <w:szCs w:val="24"/>
+        </w:rPr>
+        <w:t xml:space="preserve">, </w:t>
+      </w:r>
+      <w:proofErr w:type="spellStart"/>
+      <w:r>
+        <w:rPr>
+          <w:rFonts w:ascii="Times New Roman" w:hAnsi="Times New Roman" w:cs="Times New Roman"/>
+          <w:sz w:val="24"/>
+          <w:szCs w:val="24"/>
+        </w:rPr>
+        <w:t>MarketPrice</w:t>
+      </w:r>
+      <w:proofErr w:type="spellEnd"/>
+      <w:r>
+        <w:rPr>
+          <w:rFonts w:ascii="Times New Roman" w:hAnsi="Times New Roman" w:cs="Times New Roman"/>
+          <w:sz w:val="24"/>
+          <w:szCs w:val="24"/>
+        </w:rPr>
+        <w:t xml:space="preserve">, </w:t>
+      </w:r>
+      <w:proofErr w:type="spellStart"/>
+      <w:r>
+        <w:rPr>
+          <w:rFonts w:ascii="Times New Roman" w:hAnsi="Times New Roman" w:cs="Times New Roman"/>
+          <w:sz w:val="24"/>
+          <w:szCs w:val="24"/>
+        </w:rPr>
+        <w:t>BuyPrice</w:t>
+      </w:r>
+      <w:proofErr w:type="spellEnd"/>
+      <w:r>
+        <w:rPr>
+          <w:rFonts w:ascii="Times New Roman" w:hAnsi="Times New Roman" w:cs="Times New Roman"/>
+          <w:sz w:val="24"/>
+          <w:szCs w:val="24"/>
+        </w:rPr>
+        <w:t xml:space="preserve">, </w:t>
+      </w:r>
+      <w:proofErr w:type="spellStart"/>
+      <w:r>
+        <w:rPr>
+          <w:rFonts w:ascii="Times New Roman" w:hAnsi="Times New Roman" w:cs="Times New Roman"/>
+          <w:sz w:val="24"/>
+          <w:szCs w:val="24"/>
+        </w:rPr>
+        <w:t>ExpDate</w:t>
+      </w:r>
+      <w:proofErr w:type="spellEnd"/>
+      <w:r>
+        <w:rPr>
+          <w:rFonts w:ascii="Times New Roman" w:hAnsi="Times New Roman" w:cs="Times New Roman"/>
+          <w:sz w:val="24"/>
+          <w:szCs w:val="24"/>
+        </w:rPr>
+        <w:t xml:space="preserve">, </w:t>
+      </w:r>
+      <w:proofErr w:type="spellStart"/>
+      <w:r>
+        <w:rPr>
+          <w:rFonts w:ascii="Times New Roman" w:hAnsi="Times New Roman" w:cs="Times New Roman"/>
+          <w:sz w:val="24"/>
+          <w:szCs w:val="24"/>
+        </w:rPr>
+        <w:t>TotalQuantity</w:t>
+      </w:r>
+      <w:proofErr w:type="spellEnd"/>
     </w:p>
     <w:p>
       <w:pPr>
@@ -1686,8 +2214,234 @@
           <w:sz w:val="24"/>
           <w:szCs w:val="24"/>
         </w:rPr>
-        <w:t>Store Information: store ID, manager ID, store address, phone number</w:t>
-      </w:r>
+        <w:t xml:space="preserve">Store Information: </w:t>
+      </w:r>
+      <w:proofErr w:type="spellStart"/>
+      <w:r>
+        <w:rPr>
+          <w:rFonts w:ascii="Times New Roman" w:hAnsi="Times New Roman" w:cs="Times New Roman"/>
+          <w:sz w:val="24"/>
+          <w:szCs w:val="24"/>
+        </w:rPr>
+        <w:t>S</w:t>
+      </w:r>
+      <w:r>
+        <w:rPr>
+          <w:rFonts w:ascii="Times New Roman" w:hAnsi="Times New Roman" w:cs="Times New Roman"/>
+          <w:sz w:val="24"/>
+          <w:szCs w:val="24"/>
+        </w:rPr>
+        <w:t>tore</w:t>
+      </w:r>
+      <w:r>
+        <w:rPr>
+          <w:rFonts w:ascii="Times New Roman" w:hAnsi="Times New Roman" w:cs="Times New Roman"/>
+          <w:sz w:val="24"/>
+          <w:szCs w:val="24"/>
+        </w:rPr>
+        <w:t>ID</w:t>
+      </w:r>
+      <w:proofErr w:type="spellEnd"/>
+      <w:r>
+        <w:rPr>
+          <w:rFonts w:ascii="Times New Roman" w:hAnsi="Times New Roman" w:cs="Times New Roman"/>
+          <w:sz w:val="24"/>
+          <w:szCs w:val="24"/>
+        </w:rPr>
+        <w:t xml:space="preserve">, </w:t>
+      </w:r>
+      <w:r>
+        <w:rPr>
+          <w:rFonts w:ascii="Times New Roman" w:hAnsi="Times New Roman" w:cs="Times New Roman"/>
+          <w:sz w:val="24"/>
+          <w:szCs w:val="24"/>
+        </w:rPr>
+        <w:t>Address</w:t>
+      </w:r>
+      <w:r>
+        <w:rPr>
+          <w:rFonts w:ascii="Times New Roman" w:hAnsi="Times New Roman" w:cs="Times New Roman"/>
+          <w:sz w:val="24"/>
+          <w:szCs w:val="24"/>
+        </w:rPr>
+        <w:t>,</w:t>
+      </w:r>
+      <w:r>
+        <w:rPr>
+          <w:rFonts w:ascii="Times New Roman" w:hAnsi="Times New Roman" w:cs="Times New Roman"/>
+          <w:sz w:val="24"/>
+          <w:szCs w:val="24"/>
+        </w:rPr>
+        <w:t xml:space="preserve"> </w:t>
+      </w:r>
+      <w:proofErr w:type="spellStart"/>
+      <w:r>
+        <w:rPr>
+          <w:rFonts w:ascii="Times New Roman" w:hAnsi="Times New Roman" w:cs="Times New Roman"/>
+          <w:sz w:val="24"/>
+          <w:szCs w:val="24"/>
+        </w:rPr>
+        <w:t>PhoneNumber</w:t>
+      </w:r>
+      <w:proofErr w:type="spellEnd"/>
+    </w:p>
+    <w:p>
+      <w:pPr>
+        <w:pStyle w:val="ListParagraph"/>
+        <w:rPr>
+          <w:rFonts w:ascii="Times New Roman" w:hAnsi="Times New Roman" w:cs="Times New Roman"/>
+          <w:sz w:val="24"/>
+          <w:szCs w:val="24"/>
+        </w:rPr>
+      </w:pPr>
+    </w:p>
+    <w:p>
+      <w:pPr>
+        <w:pStyle w:val="ListParagraph"/>
+        <w:numPr>
+          <w:ilvl w:val="0"/>
+          <w:numId w:val="1"/>
+        </w:numPr>
+        <w:jc w:val="both"/>
+        <w:rPr>
+          <w:rFonts w:ascii="Times New Roman" w:hAnsi="Times New Roman" w:cs="Times New Roman"/>
+          <w:sz w:val="24"/>
+          <w:szCs w:val="24"/>
+        </w:rPr>
+      </w:pPr>
+      <w:r>
+        <w:rPr>
+          <w:rFonts w:ascii="Times New Roman" w:hAnsi="Times New Roman" w:cs="Times New Roman"/>
+          <w:sz w:val="24"/>
+          <w:szCs w:val="24"/>
+        </w:rPr>
+        <w:t xml:space="preserve">Level Information: </w:t>
+      </w:r>
+      <w:proofErr w:type="spellStart"/>
+      <w:r>
+        <w:rPr>
+          <w:rFonts w:ascii="Times New Roman" w:hAnsi="Times New Roman" w:cs="Times New Roman"/>
+          <w:sz w:val="24"/>
+          <w:szCs w:val="24"/>
+        </w:rPr>
+        <w:t>LevelID</w:t>
+      </w:r>
+      <w:proofErr w:type="spellEnd"/>
+      <w:r>
+        <w:rPr>
+          <w:rFonts w:ascii="Times New Roman" w:hAnsi="Times New Roman" w:cs="Times New Roman"/>
+          <w:sz w:val="24"/>
+          <w:szCs w:val="24"/>
+        </w:rPr>
+        <w:t xml:space="preserve">, </w:t>
+      </w:r>
+      <w:proofErr w:type="spellStart"/>
+      <w:r>
+        <w:rPr>
+          <w:rFonts w:ascii="Times New Roman" w:hAnsi="Times New Roman" w:cs="Times New Roman"/>
+          <w:sz w:val="24"/>
+          <w:szCs w:val="24"/>
+        </w:rPr>
+        <w:t>LevelName</w:t>
+      </w:r>
+      <w:proofErr w:type="spellEnd"/>
+      <w:r>
+        <w:rPr>
+          <w:rFonts w:ascii="Times New Roman" w:hAnsi="Times New Roman" w:cs="Times New Roman"/>
+          <w:sz w:val="24"/>
+          <w:szCs w:val="24"/>
+        </w:rPr>
+        <w:t xml:space="preserve">, </w:t>
+      </w:r>
+      <w:proofErr w:type="spellStart"/>
+      <w:r>
+        <w:rPr>
+          <w:rFonts w:ascii="Times New Roman" w:hAnsi="Times New Roman" w:cs="Times New Roman"/>
+          <w:sz w:val="24"/>
+          <w:szCs w:val="24"/>
+        </w:rPr>
+        <w:t>LevelDesc</w:t>
+      </w:r>
+      <w:proofErr w:type="spellEnd"/>
+    </w:p>
+    <w:p>
+      <w:pPr>
+        <w:pStyle w:val="ListParagraph"/>
+        <w:rPr>
+          <w:rFonts w:ascii="Times New Roman" w:hAnsi="Times New Roman" w:cs="Times New Roman"/>
+          <w:sz w:val="24"/>
+          <w:szCs w:val="24"/>
+        </w:rPr>
+      </w:pPr>
+    </w:p>
+    <w:p>
+      <w:pPr>
+        <w:pStyle w:val="ListParagraph"/>
+        <w:numPr>
+          <w:ilvl w:val="0"/>
+          <w:numId w:val="1"/>
+        </w:numPr>
+        <w:jc w:val="both"/>
+        <w:rPr>
+          <w:rFonts w:ascii="Times New Roman" w:hAnsi="Times New Roman" w:cs="Times New Roman"/>
+          <w:sz w:val="24"/>
+          <w:szCs w:val="24"/>
+        </w:rPr>
+      </w:pPr>
+      <w:r>
+        <w:rPr>
+          <w:rFonts w:ascii="Times New Roman" w:hAnsi="Times New Roman" w:cs="Times New Roman"/>
+          <w:sz w:val="24"/>
+          <w:szCs w:val="24"/>
+        </w:rPr>
+        <w:t xml:space="preserve">Transaction information: </w:t>
+      </w:r>
+      <w:proofErr w:type="spellStart"/>
+      <w:r>
+        <w:rPr>
+          <w:rFonts w:ascii="Times New Roman" w:hAnsi="Times New Roman" w:cs="Times New Roman"/>
+          <w:sz w:val="24"/>
+          <w:szCs w:val="24"/>
+        </w:rPr>
+        <w:t>TransactionID</w:t>
+      </w:r>
+      <w:proofErr w:type="spellEnd"/>
+      <w:r>
+        <w:rPr>
+          <w:rFonts w:ascii="Times New Roman" w:hAnsi="Times New Roman" w:cs="Times New Roman"/>
+          <w:sz w:val="24"/>
+          <w:szCs w:val="24"/>
+        </w:rPr>
+        <w:t xml:space="preserve">, </w:t>
+      </w:r>
+      <w:proofErr w:type="spellStart"/>
+      <w:r>
+        <w:rPr>
+          <w:rFonts w:ascii="Times New Roman" w:hAnsi="Times New Roman" w:cs="Times New Roman"/>
+          <w:sz w:val="24"/>
+          <w:szCs w:val="24"/>
+        </w:rPr>
+        <w:t>PurchaseDate</w:t>
+      </w:r>
+      <w:proofErr w:type="spellEnd"/>
+      <w:r>
+        <w:rPr>
+          <w:rFonts w:ascii="Times New Roman" w:hAnsi="Times New Roman" w:cs="Times New Roman"/>
+          <w:sz w:val="24"/>
+          <w:szCs w:val="24"/>
+        </w:rPr>
+        <w:t xml:space="preserve">, </w:t>
+      </w:r>
+      <w:proofErr w:type="spellStart"/>
+      <w:r>
+        <w:rPr>
+          <w:rFonts w:ascii="Times New Roman" w:hAnsi="Times New Roman" w:cs="Times New Roman"/>
+          <w:sz w:val="24"/>
+          <w:szCs w:val="24"/>
+        </w:rPr>
+        <w:t>TotalAmount</w:t>
+      </w:r>
+      <w:proofErr w:type="spellEnd"/>
     </w:p>
     <w:p>
       <w:pPr>
@@ -1844,8 +2598,31 @@
           <w:sz w:val="24"/>
           <w:szCs w:val="24"/>
         </w:rPr>
-        <w:t xml:space="preserve">return </w:t>
-      </w:r>
+        <w:t>return confirmation</w:t>
+      </w:r>
+    </w:p>
+    <w:p>
+      <w:pPr>
+        <w:spacing w:after="0"/>
+        <w:jc w:val="both"/>
+        <w:rPr>
+          <w:rFonts w:ascii="Times New Roman" w:hAnsi="Times New Roman" w:cs="Times New Roman"/>
+          <w:sz w:val="24"/>
+          <w:szCs w:val="24"/>
+        </w:rPr>
+      </w:pPr>
+    </w:p>
+    <w:p>
+      <w:pPr>
+        <w:spacing w:after="0"/>
+        <w:jc w:val="both"/>
+        <w:rPr>
+          <w:rFonts w:ascii="Times New Roman" w:hAnsi="Times New Roman" w:cs="Times New Roman"/>
+          <w:sz w:val="24"/>
+          <w:szCs w:val="24"/>
+        </w:rPr>
+      </w:pPr>
+      <w:proofErr w:type="spellStart"/>
       <w:proofErr w:type="gramStart"/>
       <w:r>
         <w:rPr>
@@ -1853,9 +2630,62 @@
           <w:sz w:val="24"/>
           <w:szCs w:val="24"/>
         </w:rPr>
-        <w:t>confirmation</w:t>
+        <w:t>updateStaffInfo</w:t>
+      </w:r>
+      <w:proofErr w:type="spellEnd"/>
+      <w:r>
+        <w:rPr>
+          <w:rFonts w:ascii="Times New Roman" w:hAnsi="Times New Roman" w:cs="Times New Roman"/>
+          <w:sz w:val="24"/>
+          <w:szCs w:val="24"/>
+        </w:rPr>
+        <w:t>(</w:t>
       </w:r>
       <w:proofErr w:type="gramEnd"/>
+      <w:r>
+        <w:rPr>
+          <w:rFonts w:ascii="Times New Roman" w:hAnsi="Times New Roman" w:cs="Times New Roman"/>
+          <w:sz w:val="24"/>
+          <w:szCs w:val="24"/>
+        </w:rPr>
+        <w:t xml:space="preserve">Staff ID, Store ID, Name, Age, </w:t>
+      </w:r>
+      <w:proofErr w:type="spellStart"/>
+      <w:r>
+        <w:rPr>
+          <w:rFonts w:ascii="Times New Roman" w:hAnsi="Times New Roman" w:cs="Times New Roman"/>
+          <w:sz w:val="24"/>
+          <w:szCs w:val="24"/>
+        </w:rPr>
+        <w:t>PhoneNumber</w:t>
+      </w:r>
+      <w:proofErr w:type="spellEnd"/>
+      <w:r>
+        <w:rPr>
+          <w:rFonts w:ascii="Times New Roman" w:hAnsi="Times New Roman" w:cs="Times New Roman"/>
+          <w:sz w:val="24"/>
+          <w:szCs w:val="24"/>
+        </w:rPr>
+        <w:t xml:space="preserve">, Title, </w:t>
+      </w:r>
+      <w:proofErr w:type="spellStart"/>
+      <w:r>
+        <w:rPr>
+          <w:rFonts w:ascii="Times New Roman" w:hAnsi="Times New Roman" w:cs="Times New Roman"/>
+          <w:sz w:val="24"/>
+          <w:szCs w:val="24"/>
+        </w:rPr>
+        <w:t>TimeOfEmp</w:t>
+      </w:r>
+      <w:proofErr w:type="spellEnd"/>
+      <w:r>
+        <w:rPr>
+          <w:rFonts w:ascii="Times New Roman" w:hAnsi="Times New Roman" w:cs="Times New Roman"/>
+          <w:sz w:val="24"/>
+          <w:szCs w:val="24"/>
+        </w:rPr>
+        <w:t>, Email, Address)</w:t>
+      </w:r>
     </w:p>
     <w:p>
       <w:pPr>
@@ -1867,6 +2697,14 @@
           <w:szCs w:val="24"/>
         </w:rPr>
       </w:pPr>
+      <w:r>
+        <w:rPr>
+          <w:rFonts w:ascii="Times New Roman" w:hAnsi="Times New Roman" w:cs="Times New Roman"/>
+          <w:sz w:val="24"/>
+          <w:szCs w:val="24"/>
+        </w:rPr>
+        <w:t>Return confirmation</w:t>
+      </w:r>
     </w:p>
     <w:p>
       <w:pPr>
@@ -1878,6 +2716,14 @@
           <w:szCs w:val="24"/>
         </w:rPr>
       </w:pPr>
+      <w:r>
+        <w:rPr>
+          <w:rFonts w:ascii="Times New Roman" w:hAnsi="Times New Roman" w:cs="Times New Roman"/>
+          <w:sz w:val="24"/>
+          <w:szCs w:val="24"/>
+        </w:rPr>
+        <w:t xml:space="preserve">If NULL for any fields, then those fields </w:t>
+      </w:r>
       <w:proofErr w:type="spellStart"/>
       <w:proofErr w:type="gramStart"/>
       <w:r>
@@ -1886,7 +2732,49 @@
           <w:sz w:val="24"/>
           <w:szCs w:val="24"/>
         </w:rPr>
-        <w:t>updateStaffInfo</w:t>
+        <w:t>wont</w:t>
+      </w:r>
+      <w:proofErr w:type="spellEnd"/>
+      <w:proofErr w:type="gramEnd"/>
+      <w:r>
+        <w:rPr>
+          <w:rFonts w:ascii="Times New Roman" w:hAnsi="Times New Roman" w:cs="Times New Roman"/>
+          <w:sz w:val="24"/>
+          <w:szCs w:val="24"/>
+        </w:rPr>
+        <w:t xml:space="preserve"> be updated</w:t>
+      </w:r>
+    </w:p>
+    <w:p>
+      <w:pPr>
+        <w:spacing w:after="0"/>
+        <w:jc w:val="both"/>
+        <w:rPr>
+          <w:rFonts w:ascii="Times New Roman" w:hAnsi="Times New Roman" w:cs="Times New Roman"/>
+          <w:sz w:val="24"/>
+          <w:szCs w:val="24"/>
+        </w:rPr>
+      </w:pPr>
+    </w:p>
+    <w:p>
+      <w:pPr>
+        <w:spacing w:after="0"/>
+        <w:jc w:val="both"/>
+        <w:rPr>
+          <w:rFonts w:ascii="Times New Roman" w:hAnsi="Times New Roman" w:cs="Times New Roman"/>
+          <w:sz w:val="24"/>
+          <w:szCs w:val="24"/>
+        </w:rPr>
+      </w:pPr>
+      <w:proofErr w:type="spellStart"/>
+      <w:proofErr w:type="gramStart"/>
+      <w:r>
+        <w:rPr>
+          <w:rFonts w:ascii="Times New Roman" w:hAnsi="Times New Roman" w:cs="Times New Roman"/>
+          <w:sz w:val="24"/>
+          <w:szCs w:val="24"/>
+        </w:rPr>
+        <w:t>deleteStaffInfo</w:t>
       </w:r>
       <w:proofErr w:type="spellEnd"/>
       <w:r>
@@ -1904,6 +2792,75 @@
           <w:sz w:val="24"/>
           <w:szCs w:val="24"/>
         </w:rPr>
+        <w:t>Staff ID)</w:t>
+      </w:r>
+    </w:p>
+    <w:p>
+      <w:pPr>
+        <w:spacing w:after="0"/>
+        <w:jc w:val="both"/>
+        <w:rPr>
+          <w:rFonts w:ascii="Times New Roman" w:hAnsi="Times New Roman" w:cs="Times New Roman"/>
+          <w:sz w:val="24"/>
+          <w:szCs w:val="24"/>
+        </w:rPr>
+      </w:pPr>
+      <w:r>
+        <w:rPr>
+          <w:rFonts w:ascii="Times New Roman" w:hAnsi="Times New Roman" w:cs="Times New Roman"/>
+          <w:sz w:val="24"/>
+          <w:szCs w:val="24"/>
+        </w:rPr>
+        <w:t>Return confirmation</w:t>
+      </w:r>
+    </w:p>
+    <w:p>
+      <w:pPr>
+        <w:spacing w:after="0"/>
+        <w:jc w:val="both"/>
+        <w:rPr>
+          <w:rFonts w:ascii="Times New Roman" w:hAnsi="Times New Roman" w:cs="Times New Roman"/>
+          <w:sz w:val="24"/>
+          <w:szCs w:val="24"/>
+        </w:rPr>
+      </w:pPr>
+    </w:p>
+    <w:p>
+      <w:pPr>
+        <w:spacing w:after="0"/>
+        <w:jc w:val="both"/>
+        <w:rPr>
+          <w:rFonts w:ascii="Times New Roman" w:hAnsi="Times New Roman" w:cs="Times New Roman"/>
+          <w:sz w:val="24"/>
+          <w:szCs w:val="24"/>
+        </w:rPr>
+      </w:pPr>
+      <w:proofErr w:type="spellStart"/>
+      <w:proofErr w:type="gramStart"/>
+      <w:r>
+        <w:rPr>
+          <w:rFonts w:ascii="Times New Roman" w:hAnsi="Times New Roman" w:cs="Times New Roman"/>
+          <w:sz w:val="24"/>
+          <w:szCs w:val="24"/>
+        </w:rPr>
+        <w:t>addStoreInfo</w:t>
+      </w:r>
+      <w:proofErr w:type="spellEnd"/>
+      <w:r>
+        <w:rPr>
+          <w:rFonts w:ascii="Times New Roman" w:hAnsi="Times New Roman" w:cs="Times New Roman"/>
+          <w:sz w:val="24"/>
+          <w:szCs w:val="24"/>
+        </w:rPr>
+        <w:t>(</w:t>
+      </w:r>
+      <w:proofErr w:type="gramEnd"/>
+      <w:r>
+        <w:rPr>
+          <w:rFonts w:ascii="Times New Roman" w:hAnsi="Times New Roman" w:cs="Times New Roman"/>
+          <w:sz w:val="24"/>
+          <w:szCs w:val="24"/>
+        </w:rPr>
         <w:t xml:space="preserve">Staff ID, Store ID, Name, Age, </w:t>
       </w:r>
       <w:proofErr w:type="spellStart"/>
@@ -1959,8 +2916,31 @@
           <w:sz w:val="24"/>
           <w:szCs w:val="24"/>
         </w:rPr>
-        <w:t xml:space="preserve">Return </w:t>
-      </w:r>
+        <w:t>return confirmation</w:t>
+      </w:r>
+    </w:p>
+    <w:p>
+      <w:pPr>
+        <w:spacing w:after="0"/>
+        <w:jc w:val="both"/>
+        <w:rPr>
+          <w:rFonts w:ascii="Times New Roman" w:hAnsi="Times New Roman" w:cs="Times New Roman"/>
+          <w:sz w:val="24"/>
+          <w:szCs w:val="24"/>
+        </w:rPr>
+      </w:pPr>
+    </w:p>
+    <w:p>
+      <w:pPr>
+        <w:spacing w:after="0"/>
+        <w:jc w:val="both"/>
+        <w:rPr>
+          <w:rFonts w:ascii="Times New Roman" w:hAnsi="Times New Roman" w:cs="Times New Roman"/>
+          <w:sz w:val="24"/>
+          <w:szCs w:val="24"/>
+        </w:rPr>
+      </w:pPr>
+      <w:proofErr w:type="spellStart"/>
       <w:proofErr w:type="gramStart"/>
       <w:r>
         <w:rPr>
@@ -1968,9 +2948,62 @@
           <w:sz w:val="24"/>
           <w:szCs w:val="24"/>
         </w:rPr>
-        <w:t>confirmation</w:t>
+        <w:t>updateStoreInfo</w:t>
+      </w:r>
+      <w:proofErr w:type="spellEnd"/>
+      <w:r>
+        <w:rPr>
+          <w:rFonts w:ascii="Times New Roman" w:hAnsi="Times New Roman" w:cs="Times New Roman"/>
+          <w:sz w:val="24"/>
+          <w:szCs w:val="24"/>
+        </w:rPr>
+        <w:t>(</w:t>
       </w:r>
       <w:proofErr w:type="gramEnd"/>
+      <w:r>
+        <w:rPr>
+          <w:rFonts w:ascii="Times New Roman" w:hAnsi="Times New Roman" w:cs="Times New Roman"/>
+          <w:sz w:val="24"/>
+          <w:szCs w:val="24"/>
+        </w:rPr>
+        <w:t xml:space="preserve">Staff ID, Store ID, Name, Age, </w:t>
+      </w:r>
+      <w:proofErr w:type="spellStart"/>
+      <w:r>
+        <w:rPr>
+          <w:rFonts w:ascii="Times New Roman" w:hAnsi="Times New Roman" w:cs="Times New Roman"/>
+          <w:sz w:val="24"/>
+          <w:szCs w:val="24"/>
+        </w:rPr>
+        <w:t>PhoneNumber</w:t>
+      </w:r>
+      <w:proofErr w:type="spellEnd"/>
+      <w:r>
+        <w:rPr>
+          <w:rFonts w:ascii="Times New Roman" w:hAnsi="Times New Roman" w:cs="Times New Roman"/>
+          <w:sz w:val="24"/>
+          <w:szCs w:val="24"/>
+        </w:rPr>
+        <w:t xml:space="preserve">, Title, </w:t>
+      </w:r>
+      <w:proofErr w:type="spellStart"/>
+      <w:r>
+        <w:rPr>
+          <w:rFonts w:ascii="Times New Roman" w:hAnsi="Times New Roman" w:cs="Times New Roman"/>
+          <w:sz w:val="24"/>
+          <w:szCs w:val="24"/>
+        </w:rPr>
+        <w:t>TimeOfEmp</w:t>
+      </w:r>
+      <w:proofErr w:type="spellEnd"/>
+      <w:r>
+        <w:rPr>
+          <w:rFonts w:ascii="Times New Roman" w:hAnsi="Times New Roman" w:cs="Times New Roman"/>
+          <w:sz w:val="24"/>
+          <w:szCs w:val="24"/>
+        </w:rPr>
+        <w:t>, Email, Address)</w:t>
+      </w:r>
     </w:p>
     <w:p>
       <w:pPr>
@@ -1988,6 +3021,25 @@
           <w:sz w:val="24"/>
           <w:szCs w:val="24"/>
         </w:rPr>
+        <w:t>Return confirmation</w:t>
+      </w:r>
+    </w:p>
+    <w:p>
+      <w:pPr>
+        <w:spacing w:after="0"/>
+        <w:jc w:val="both"/>
+        <w:rPr>
+          <w:rFonts w:ascii="Times New Roman" w:hAnsi="Times New Roman" w:cs="Times New Roman"/>
+          <w:sz w:val="24"/>
+          <w:szCs w:val="24"/>
+        </w:rPr>
+      </w:pPr>
+      <w:r>
+        <w:rPr>
+          <w:rFonts w:ascii="Times New Roman" w:hAnsi="Times New Roman" w:cs="Times New Roman"/>
+          <w:sz w:val="24"/>
+          <w:szCs w:val="24"/>
+        </w:rPr>
         <w:t xml:space="preserve">If NULL for any fields, then those fields </w:t>
       </w:r>
       <w:proofErr w:type="spellStart"/>
@@ -2040,7 +3092,7 @@
           <w:sz w:val="24"/>
           <w:szCs w:val="24"/>
         </w:rPr>
-        <w:t>deleteStaffInfo</w:t>
+        <w:t>deleteStoreInfo</w:t>
       </w:r>
       <w:proofErr w:type="spellEnd"/>
       <w:r>
@@ -2077,8 +3129,31 @@
           <w:sz w:val="24"/>
           <w:szCs w:val="24"/>
         </w:rPr>
-        <w:t xml:space="preserve">Return </w:t>
-      </w:r>
+        <w:t>Return confirmation</w:t>
+      </w:r>
+    </w:p>
+    <w:p>
+      <w:pPr>
+        <w:spacing w:after="0"/>
+        <w:jc w:val="both"/>
+        <w:rPr>
+          <w:rFonts w:ascii="Times New Roman" w:hAnsi="Times New Roman" w:cs="Times New Roman"/>
+          <w:sz w:val="24"/>
+          <w:szCs w:val="24"/>
+        </w:rPr>
+      </w:pPr>
+    </w:p>
+    <w:p>
+      <w:pPr>
+        <w:spacing w:after="0"/>
+        <w:jc w:val="both"/>
+        <w:rPr>
+          <w:rFonts w:ascii="Times New Roman" w:hAnsi="Times New Roman" w:cs="Times New Roman"/>
+          <w:sz w:val="24"/>
+          <w:szCs w:val="24"/>
+        </w:rPr>
+      </w:pPr>
+      <w:proofErr w:type="spellStart"/>
       <w:proofErr w:type="gramStart"/>
       <w:r>
         <w:rPr>
@@ -2086,9 +3161,26 @@
           <w:sz w:val="24"/>
           <w:szCs w:val="24"/>
         </w:rPr>
-        <w:t>confirmation</w:t>
+        <w:t>addCustomerInfo</w:t>
+      </w:r>
+      <w:proofErr w:type="spellEnd"/>
+      <w:r>
+        <w:rPr>
+          <w:rFonts w:ascii="Times New Roman" w:hAnsi="Times New Roman" w:cs="Times New Roman"/>
+          <w:sz w:val="24"/>
+          <w:szCs w:val="24"/>
+        </w:rPr>
+        <w:t>(</w:t>
       </w:r>
       <w:proofErr w:type="gramEnd"/>
+      <w:r>
+        <w:rPr>
+          <w:rFonts w:ascii="Times New Roman" w:hAnsi="Times New Roman" w:cs="Times New Roman"/>
+          <w:sz w:val="24"/>
+          <w:szCs w:val="24"/>
+        </w:rPr>
+        <w:t>Cust ID, Staff ID, Store ID, Sign up date)</w:t>
+      </w:r>
     </w:p>
     <w:p>
       <w:pPr>
@@ -2100,6 +3192,14 @@
           <w:szCs w:val="24"/>
         </w:rPr>
       </w:pPr>
+      <w:r>
+        <w:rPr>
+          <w:rFonts w:ascii="Times New Roman" w:hAnsi="Times New Roman" w:cs="Times New Roman"/>
+          <w:sz w:val="24"/>
+          <w:szCs w:val="24"/>
+        </w:rPr>
+        <w:t>Return confirmation</w:t>
+      </w:r>
     </w:p>
     <w:p>
       <w:pPr>
@@ -2111,6 +3211,17 @@
           <w:szCs w:val="24"/>
         </w:rPr>
       </w:pPr>
+    </w:p>
+    <w:p>
+      <w:pPr>
+        <w:spacing w:after="0"/>
+        <w:jc w:val="both"/>
+        <w:rPr>
+          <w:rFonts w:ascii="Times New Roman" w:hAnsi="Times New Roman" w:cs="Times New Roman"/>
+          <w:sz w:val="24"/>
+          <w:szCs w:val="24"/>
+        </w:rPr>
+      </w:pPr>
       <w:proofErr w:type="spellStart"/>
       <w:proofErr w:type="gramStart"/>
       <w:r>
@@ -2119,7 +3230,7 @@
           <w:sz w:val="24"/>
           <w:szCs w:val="24"/>
         </w:rPr>
-        <w:t>addStoreInfo</w:t>
+        <w:t>updateCustomerInfo</w:t>
       </w:r>
       <w:proofErr w:type="spellEnd"/>
       <w:r>
@@ -2137,43 +3248,7 @@
           <w:sz w:val="24"/>
           <w:szCs w:val="24"/>
         </w:rPr>
-        <w:t xml:space="preserve">Staff ID, Store ID, Name, Age, </w:t>
-      </w:r>
-      <w:proofErr w:type="spellStart"/>
-      <w:r>
-        <w:rPr>
-          <w:rFonts w:ascii="Times New Roman" w:hAnsi="Times New Roman" w:cs="Times New Roman"/>
-          <w:sz w:val="24"/>
-          <w:szCs w:val="24"/>
-        </w:rPr>
-        <w:t>PhoneNumber</w:t>
-      </w:r>
-      <w:proofErr w:type="spellEnd"/>
-      <w:r>
-        <w:rPr>
-          <w:rFonts w:ascii="Times New Roman" w:hAnsi="Times New Roman" w:cs="Times New Roman"/>
-          <w:sz w:val="24"/>
-          <w:szCs w:val="24"/>
-        </w:rPr>
-        <w:t xml:space="preserve">, Title, </w:t>
-      </w:r>
-      <w:proofErr w:type="spellStart"/>
-      <w:r>
-        <w:rPr>
-          <w:rFonts w:ascii="Times New Roman" w:hAnsi="Times New Roman" w:cs="Times New Roman"/>
-          <w:sz w:val="24"/>
-          <w:szCs w:val="24"/>
-        </w:rPr>
-        <w:t>TimeOfEmp</w:t>
-      </w:r>
-      <w:proofErr w:type="spellEnd"/>
-      <w:r>
-        <w:rPr>
-          <w:rFonts w:ascii="Times New Roman" w:hAnsi="Times New Roman" w:cs="Times New Roman"/>
-          <w:sz w:val="24"/>
-          <w:szCs w:val="24"/>
-        </w:rPr>
-        <w:t>, Email, Address)</w:t>
+        <w:t>Cust ID, Staff ID, Store ID, Sign up date)</w:t>
       </w:r>
     </w:p>
     <w:p>
@@ -2192,8 +3267,28 @@
           <w:sz w:val="24"/>
           <w:szCs w:val="24"/>
         </w:rPr>
-        <w:t xml:space="preserve">return </w:t>
-      </w:r>
+        <w:t>Return confirmation</w:t>
+      </w:r>
+    </w:p>
+    <w:p>
+      <w:pPr>
+        <w:spacing w:after="0"/>
+        <w:jc w:val="both"/>
+        <w:rPr>
+          <w:rFonts w:ascii="Times New Roman" w:hAnsi="Times New Roman" w:cs="Times New Roman"/>
+          <w:sz w:val="24"/>
+          <w:szCs w:val="24"/>
+        </w:rPr>
+      </w:pPr>
+      <w:r>
+        <w:rPr>
+          <w:rFonts w:ascii="Times New Roman" w:hAnsi="Times New Roman" w:cs="Times New Roman"/>
+          <w:sz w:val="24"/>
+          <w:szCs w:val="24"/>
+        </w:rPr>
+        <w:t xml:space="preserve">If NULL for any fields, then those fields </w:t>
+      </w:r>
+      <w:proofErr w:type="spellStart"/>
       <w:proofErr w:type="gramStart"/>
       <w:r>
         <w:rPr>
@@ -2201,9 +3296,18 @@
           <w:sz w:val="24"/>
           <w:szCs w:val="24"/>
         </w:rPr>
-        <w:t>confirmation</w:t>
-      </w:r>
+        <w:t>wont</w:t>
+      </w:r>
+      <w:proofErr w:type="spellEnd"/>
       <w:proofErr w:type="gramEnd"/>
+      <w:r>
+        <w:rPr>
+          <w:rFonts w:ascii="Times New Roman" w:hAnsi="Times New Roman" w:cs="Times New Roman"/>
+          <w:sz w:val="24"/>
+          <w:szCs w:val="24"/>
+        </w:rPr>
+        <w:t xml:space="preserve"> be updated</w:t>
+      </w:r>
     </w:p>
     <w:p>
       <w:pPr>
@@ -2234,7 +3338,7 @@
           <w:sz w:val="24"/>
           <w:szCs w:val="24"/>
         </w:rPr>
-        <w:t>updateStoreInfo</w:t>
+        <w:t>deleteCustomerInfo</w:t>
       </w:r>
       <w:proofErr w:type="spellEnd"/>
       <w:r>
@@ -2252,43 +3356,7 @@
           <w:sz w:val="24"/>
           <w:szCs w:val="24"/>
         </w:rPr>
-        <w:t xml:space="preserve">Staff ID, Store ID, Name, Age, </w:t>
-      </w:r>
-      <w:proofErr w:type="spellStart"/>
-      <w:r>
-        <w:rPr>
-          <w:rFonts w:ascii="Times New Roman" w:hAnsi="Times New Roman" w:cs="Times New Roman"/>
-          <w:sz w:val="24"/>
-          <w:szCs w:val="24"/>
-        </w:rPr>
-        <w:t>PhoneNumber</w:t>
-      </w:r>
-      <w:proofErr w:type="spellEnd"/>
-      <w:r>
-        <w:rPr>
-          <w:rFonts w:ascii="Times New Roman" w:hAnsi="Times New Roman" w:cs="Times New Roman"/>
-          <w:sz w:val="24"/>
-          <w:szCs w:val="24"/>
-        </w:rPr>
-        <w:t xml:space="preserve">, Title, </w:t>
-      </w:r>
-      <w:proofErr w:type="spellStart"/>
-      <w:r>
-        <w:rPr>
-          <w:rFonts w:ascii="Times New Roman" w:hAnsi="Times New Roman" w:cs="Times New Roman"/>
-          <w:sz w:val="24"/>
-          <w:szCs w:val="24"/>
-        </w:rPr>
-        <w:t>TimeOfEmp</w:t>
-      </w:r>
-      <w:proofErr w:type="spellEnd"/>
-      <w:r>
-        <w:rPr>
-          <w:rFonts w:ascii="Times New Roman" w:hAnsi="Times New Roman" w:cs="Times New Roman"/>
-          <w:sz w:val="24"/>
-          <w:szCs w:val="24"/>
-        </w:rPr>
-        <w:t>, Email, Address)</w:t>
+        <w:t>Cust ID)</w:t>
       </w:r>
     </w:p>
     <w:p>
@@ -2307,8 +3375,31 @@
           <w:sz w:val="24"/>
           <w:szCs w:val="24"/>
         </w:rPr>
-        <w:t xml:space="preserve">Return </w:t>
-      </w:r>
+        <w:t>Return confirmation</w:t>
+      </w:r>
+    </w:p>
+    <w:p>
+      <w:pPr>
+        <w:spacing w:after="0"/>
+        <w:jc w:val="both"/>
+        <w:rPr>
+          <w:rFonts w:ascii="Times New Roman" w:hAnsi="Times New Roman" w:cs="Times New Roman"/>
+          <w:sz w:val="24"/>
+          <w:szCs w:val="24"/>
+        </w:rPr>
+      </w:pPr>
+    </w:p>
+    <w:p>
+      <w:pPr>
+        <w:spacing w:after="0"/>
+        <w:jc w:val="both"/>
+        <w:rPr>
+          <w:rFonts w:ascii="Times New Roman" w:hAnsi="Times New Roman" w:cs="Times New Roman"/>
+          <w:sz w:val="24"/>
+          <w:szCs w:val="24"/>
+        </w:rPr>
+      </w:pPr>
+      <w:proofErr w:type="spellStart"/>
       <w:proofErr w:type="gramStart"/>
       <w:r>
         <w:rPr>
@@ -2316,9 +3407,26 @@
           <w:sz w:val="24"/>
           <w:szCs w:val="24"/>
         </w:rPr>
-        <w:t>confirmation</w:t>
+        <w:t>addSupplierInfo</w:t>
+      </w:r>
+      <w:proofErr w:type="spellEnd"/>
+      <w:r>
+        <w:rPr>
+          <w:rFonts w:ascii="Times New Roman" w:hAnsi="Times New Roman" w:cs="Times New Roman"/>
+          <w:sz w:val="24"/>
+          <w:szCs w:val="24"/>
+        </w:rPr>
+        <w:t>(</w:t>
       </w:r>
       <w:proofErr w:type="gramEnd"/>
+      <w:r>
+        <w:rPr>
+          <w:rFonts w:ascii="Times New Roman" w:hAnsi="Times New Roman" w:cs="Times New Roman"/>
+          <w:sz w:val="24"/>
+          <w:szCs w:val="24"/>
+        </w:rPr>
+        <w:t>supplier id, supplier name, phone, email address, location)</w:t>
+      </w:r>
     </w:p>
     <w:p>
       <w:pPr>
@@ -2336,6 +3444,94 @@
           <w:sz w:val="24"/>
           <w:szCs w:val="24"/>
         </w:rPr>
+        <w:t>Return confirmation</w:t>
+      </w:r>
+    </w:p>
+    <w:p>
+      <w:pPr>
+        <w:spacing w:after="0"/>
+        <w:jc w:val="both"/>
+        <w:rPr>
+          <w:rFonts w:ascii="Times New Roman" w:hAnsi="Times New Roman" w:cs="Times New Roman"/>
+          <w:sz w:val="24"/>
+          <w:szCs w:val="24"/>
+        </w:rPr>
+      </w:pPr>
+    </w:p>
+    <w:p>
+      <w:pPr>
+        <w:spacing w:after="0"/>
+        <w:jc w:val="both"/>
+        <w:rPr>
+          <w:rFonts w:ascii="Times New Roman" w:hAnsi="Times New Roman" w:cs="Times New Roman"/>
+          <w:sz w:val="24"/>
+          <w:szCs w:val="24"/>
+        </w:rPr>
+      </w:pPr>
+      <w:proofErr w:type="spellStart"/>
+      <w:proofErr w:type="gramStart"/>
+      <w:r>
+        <w:rPr>
+          <w:rFonts w:ascii="Times New Roman" w:hAnsi="Times New Roman" w:cs="Times New Roman"/>
+          <w:sz w:val="24"/>
+          <w:szCs w:val="24"/>
+        </w:rPr>
+        <w:t>updateSupplierInfo</w:t>
+      </w:r>
+      <w:proofErr w:type="spellEnd"/>
+      <w:r>
+        <w:rPr>
+          <w:rFonts w:ascii="Times New Roman" w:hAnsi="Times New Roman" w:cs="Times New Roman"/>
+          <w:sz w:val="24"/>
+          <w:szCs w:val="24"/>
+        </w:rPr>
+        <w:t>(</w:t>
+      </w:r>
+      <w:proofErr w:type="gramEnd"/>
+      <w:r>
+        <w:rPr>
+          <w:rFonts w:ascii="Times New Roman" w:hAnsi="Times New Roman" w:cs="Times New Roman"/>
+          <w:sz w:val="24"/>
+          <w:szCs w:val="24"/>
+        </w:rPr>
+        <w:t>supplier id, supplier name, phone, email address, location)</w:t>
+      </w:r>
+    </w:p>
+    <w:p>
+      <w:pPr>
+        <w:spacing w:after="0"/>
+        <w:jc w:val="both"/>
+        <w:rPr>
+          <w:rFonts w:ascii="Times New Roman" w:hAnsi="Times New Roman" w:cs="Times New Roman"/>
+          <w:sz w:val="24"/>
+          <w:szCs w:val="24"/>
+        </w:rPr>
+      </w:pPr>
+      <w:r>
+        <w:rPr>
+          <w:rFonts w:ascii="Times New Roman" w:hAnsi="Times New Roman" w:cs="Times New Roman"/>
+          <w:sz w:val="24"/>
+          <w:szCs w:val="24"/>
+        </w:rPr>
+        <w:t>Return confirmation</w:t>
+      </w:r>
+    </w:p>
+    <w:p>
+      <w:pPr>
+        <w:spacing w:after="0"/>
+        <w:jc w:val="both"/>
+        <w:rPr>
+          <w:rFonts w:ascii="Times New Roman" w:hAnsi="Times New Roman" w:cs="Times New Roman"/>
+          <w:sz w:val="24"/>
+          <w:szCs w:val="24"/>
+        </w:rPr>
+      </w:pPr>
+      <w:r>
+        <w:rPr>
+          <w:rFonts w:ascii="Times New Roman" w:hAnsi="Times New Roman" w:cs="Times New Roman"/>
+          <w:sz w:val="24"/>
+          <w:szCs w:val="24"/>
+        </w:rPr>
         <w:t xml:space="preserve">If NULL for any fields, then those fields </w:t>
       </w:r>
       <w:proofErr w:type="spellStart"/>
@@ -2388,7 +3584,7 @@
           <w:sz w:val="24"/>
           <w:szCs w:val="24"/>
         </w:rPr>
-        <w:t>deleteStoreInfo</w:t>
+        <w:t>deleteSupplierInfo</w:t>
       </w:r>
       <w:proofErr w:type="spellEnd"/>
       <w:r>
@@ -2406,7 +3602,7 @@
           <w:sz w:val="24"/>
           <w:szCs w:val="24"/>
         </w:rPr>
-        <w:t>Staff ID)</w:t>
+        <w:t>supplier id, supplier name, phone, email address, location)</w:t>
       </w:r>
     </w:p>
     <w:p>
@@ -2425,8 +3621,31 @@
           <w:sz w:val="24"/>
           <w:szCs w:val="24"/>
         </w:rPr>
-        <w:t xml:space="preserve">Return </w:t>
-      </w:r>
+        <w:t>Return confirmation</w:t>
+      </w:r>
+    </w:p>
+    <w:p>
+      <w:pPr>
+        <w:spacing w:after="0"/>
+        <w:jc w:val="both"/>
+        <w:rPr>
+          <w:rFonts w:ascii="Times New Roman" w:hAnsi="Times New Roman" w:cs="Times New Roman"/>
+          <w:sz w:val="24"/>
+          <w:szCs w:val="24"/>
+        </w:rPr>
+      </w:pPr>
+    </w:p>
+    <w:p>
+      <w:pPr>
+        <w:spacing w:after="0"/>
+        <w:jc w:val="both"/>
+        <w:rPr>
+          <w:rFonts w:ascii="Times New Roman" w:hAnsi="Times New Roman" w:cs="Times New Roman"/>
+          <w:sz w:val="24"/>
+          <w:szCs w:val="24"/>
+        </w:rPr>
+      </w:pPr>
+      <w:proofErr w:type="spellStart"/>
       <w:proofErr w:type="gramStart"/>
       <w:r>
         <w:rPr>
@@ -2434,9 +3653,26 @@
           <w:sz w:val="24"/>
           <w:szCs w:val="24"/>
         </w:rPr>
-        <w:t>confirmation</w:t>
+        <w:t>giveMemberships</w:t>
+      </w:r>
+      <w:proofErr w:type="spellEnd"/>
+      <w:r>
+        <w:rPr>
+          <w:rFonts w:ascii="Times New Roman" w:hAnsi="Times New Roman" w:cs="Times New Roman"/>
+          <w:sz w:val="24"/>
+          <w:szCs w:val="24"/>
+        </w:rPr>
+        <w:t>(</w:t>
       </w:r>
       <w:proofErr w:type="gramEnd"/>
+      <w:r>
+        <w:rPr>
+          <w:rFonts w:ascii="Times New Roman" w:hAnsi="Times New Roman" w:cs="Times New Roman"/>
+          <w:sz w:val="24"/>
+          <w:szCs w:val="24"/>
+        </w:rPr>
+        <w:t>Cust ID, Store ID, Sign up date, Staff ID)</w:t>
+      </w:r>
     </w:p>
     <w:p>
       <w:pPr>
@@ -2448,6 +3684,14 @@
           <w:szCs w:val="24"/>
         </w:rPr>
       </w:pPr>
+      <w:r>
+        <w:rPr>
+          <w:rFonts w:ascii="Times New Roman" w:hAnsi="Times New Roman" w:cs="Times New Roman"/>
+          <w:sz w:val="24"/>
+          <w:szCs w:val="24"/>
+        </w:rPr>
+        <w:t>Return Confirmation</w:t>
+      </w:r>
     </w:p>
     <w:p>
       <w:pPr>
@@ -2459,6 +3703,17 @@
           <w:szCs w:val="24"/>
         </w:rPr>
       </w:pPr>
+    </w:p>
+    <w:p>
+      <w:pPr>
+        <w:spacing w:after="0"/>
+        <w:jc w:val="both"/>
+        <w:rPr>
+          <w:rFonts w:ascii="Times New Roman" w:hAnsi="Times New Roman" w:cs="Times New Roman"/>
+          <w:sz w:val="24"/>
+          <w:szCs w:val="24"/>
+        </w:rPr>
+      </w:pPr>
       <w:proofErr w:type="spellStart"/>
       <w:proofErr w:type="gramStart"/>
       <w:r>
@@ -2467,7 +3722,7 @@
           <w:sz w:val="24"/>
           <w:szCs w:val="24"/>
         </w:rPr>
-        <w:t>addCustomerInfo</w:t>
+        <w:t>cancelMemberships</w:t>
       </w:r>
       <w:proofErr w:type="spellEnd"/>
       <w:r>
@@ -2485,7 +3740,7 @@
           <w:sz w:val="24"/>
           <w:szCs w:val="24"/>
         </w:rPr>
-        <w:t>Cust ID, Staff ID, Store ID, Sign up date)</w:t>
+        <w:t>Cust ID, Store ID, Staff ID, Sign up date)</w:t>
       </w:r>
     </w:p>
     <w:p>
@@ -2504,8 +3759,31 @@
           <w:sz w:val="24"/>
           <w:szCs w:val="24"/>
         </w:rPr>
-        <w:t xml:space="preserve">Return </w:t>
-      </w:r>
+        <w:t>Return Confirmation</w:t>
+      </w:r>
+    </w:p>
+    <w:p>
+      <w:pPr>
+        <w:spacing w:after="0"/>
+        <w:jc w:val="both"/>
+        <w:rPr>
+          <w:rFonts w:ascii="Times New Roman" w:hAnsi="Times New Roman" w:cs="Times New Roman"/>
+          <w:sz w:val="24"/>
+          <w:szCs w:val="24"/>
+        </w:rPr>
+      </w:pPr>
+    </w:p>
+    <w:p>
+      <w:pPr>
+        <w:spacing w:after="0"/>
+        <w:jc w:val="both"/>
+        <w:rPr>
+          <w:rFonts w:ascii="Times New Roman" w:hAnsi="Times New Roman" w:cs="Times New Roman"/>
+          <w:sz w:val="24"/>
+          <w:szCs w:val="24"/>
+        </w:rPr>
+      </w:pPr>
+      <w:proofErr w:type="spellStart"/>
       <w:proofErr w:type="gramStart"/>
       <w:r>
         <w:rPr>
@@ -2513,9 +3791,26 @@
           <w:sz w:val="24"/>
           <w:szCs w:val="24"/>
         </w:rPr>
-        <w:t>confirmation</w:t>
+        <w:t>setMembershipStatus</w:t>
+      </w:r>
+      <w:proofErr w:type="spellEnd"/>
+      <w:r>
+        <w:rPr>
+          <w:rFonts w:ascii="Times New Roman" w:hAnsi="Times New Roman" w:cs="Times New Roman"/>
+          <w:sz w:val="24"/>
+          <w:szCs w:val="24"/>
+        </w:rPr>
+        <w:t>(</w:t>
       </w:r>
       <w:proofErr w:type="gramEnd"/>
+      <w:r>
+        <w:rPr>
+          <w:rFonts w:ascii="Times New Roman" w:hAnsi="Times New Roman" w:cs="Times New Roman"/>
+          <w:sz w:val="24"/>
+          <w:szCs w:val="24"/>
+        </w:rPr>
+        <w:t>Cust ID, Store ID, Staff ID, Sign up date)</w:t>
+      </w:r>
     </w:p>
     <w:p>
       <w:pPr>
@@ -2527,6 +3822,14 @@
           <w:szCs w:val="24"/>
         </w:rPr>
       </w:pPr>
+      <w:r>
+        <w:rPr>
+          <w:rFonts w:ascii="Times New Roman" w:hAnsi="Times New Roman" w:cs="Times New Roman"/>
+          <w:sz w:val="24"/>
+          <w:szCs w:val="24"/>
+        </w:rPr>
+        <w:t>Return confirmation</w:t>
+      </w:r>
     </w:p>
     <w:p>
       <w:pPr>
@@ -2538,6 +3841,17 @@
           <w:szCs w:val="24"/>
         </w:rPr>
       </w:pPr>
+    </w:p>
+    <w:p>
+      <w:pPr>
+        <w:spacing w:after="0"/>
+        <w:jc w:val="both"/>
+        <w:rPr>
+          <w:rFonts w:ascii="Times New Roman" w:hAnsi="Times New Roman" w:cs="Times New Roman"/>
+          <w:sz w:val="24"/>
+          <w:szCs w:val="24"/>
+        </w:rPr>
+      </w:pPr>
       <w:proofErr w:type="spellStart"/>
       <w:proofErr w:type="gramStart"/>
       <w:r>
@@ -2546,7 +3860,7 @@
           <w:sz w:val="24"/>
           <w:szCs w:val="24"/>
         </w:rPr>
-        <w:t>updateCustomerInfo</w:t>
+        <w:t>getMembershipStatus</w:t>
       </w:r>
       <w:proofErr w:type="spellEnd"/>
       <w:r>
@@ -2564,7 +3878,7 @@
           <w:sz w:val="24"/>
           <w:szCs w:val="24"/>
         </w:rPr>
-        <w:t>Cust ID, Staff ID, Store ID, Sign up date)</w:t>
+        <w:t>Cust ID, Store ID, Staff ID, Sign up date)</w:t>
       </w:r>
     </w:p>
     <w:p>
@@ -2583,708 +3897,9 @@
           <w:sz w:val="24"/>
           <w:szCs w:val="24"/>
         </w:rPr>
-        <w:t xml:space="preserve">Return </w:t>
-      </w:r>
-      <w:proofErr w:type="gramStart"/>
-      <w:r>
-        <w:rPr>
-          <w:rFonts w:ascii="Times New Roman" w:hAnsi="Times New Roman" w:cs="Times New Roman"/>
-          <w:sz w:val="24"/>
-          <w:szCs w:val="24"/>
-        </w:rPr>
-        <w:t>confirmation</w:t>
-      </w:r>
-      <w:proofErr w:type="gramEnd"/>
-    </w:p>
-    <w:p>
-      <w:pPr>
-        <w:spacing w:after="0"/>
-        <w:jc w:val="both"/>
-        <w:rPr>
-          <w:rFonts w:ascii="Times New Roman" w:hAnsi="Times New Roman" w:cs="Times New Roman"/>
-          <w:sz w:val="24"/>
-          <w:szCs w:val="24"/>
-        </w:rPr>
-      </w:pPr>
-      <w:r>
-        <w:rPr>
-          <w:rFonts w:ascii="Times New Roman" w:hAnsi="Times New Roman" w:cs="Times New Roman"/>
-          <w:sz w:val="24"/>
-          <w:szCs w:val="24"/>
-        </w:rPr>
-        <w:t xml:space="preserve">If NULL for any fields, then those fields </w:t>
-      </w:r>
-      <w:proofErr w:type="spellStart"/>
-      <w:proofErr w:type="gramStart"/>
-      <w:r>
-        <w:rPr>
-          <w:rFonts w:ascii="Times New Roman" w:hAnsi="Times New Roman" w:cs="Times New Roman"/>
-          <w:sz w:val="24"/>
-          <w:szCs w:val="24"/>
-        </w:rPr>
-        <w:t>wont</w:t>
-      </w:r>
-      <w:proofErr w:type="spellEnd"/>
-      <w:proofErr w:type="gramEnd"/>
-      <w:r>
-        <w:rPr>
-          <w:rFonts w:ascii="Times New Roman" w:hAnsi="Times New Roman" w:cs="Times New Roman"/>
-          <w:sz w:val="24"/>
-          <w:szCs w:val="24"/>
-        </w:rPr>
-        <w:t xml:space="preserve"> be updated</w:t>
-      </w:r>
-    </w:p>
-    <w:p>
-      <w:pPr>
-        <w:spacing w:after="0"/>
-        <w:jc w:val="both"/>
-        <w:rPr>
-          <w:rFonts w:ascii="Times New Roman" w:hAnsi="Times New Roman" w:cs="Times New Roman"/>
-          <w:sz w:val="24"/>
-          <w:szCs w:val="24"/>
-        </w:rPr>
-      </w:pPr>
-    </w:p>
-    <w:p>
-      <w:pPr>
-        <w:spacing w:after="0"/>
-        <w:jc w:val="both"/>
-        <w:rPr>
-          <w:rFonts w:ascii="Times New Roman" w:hAnsi="Times New Roman" w:cs="Times New Roman"/>
-          <w:sz w:val="24"/>
-          <w:szCs w:val="24"/>
-        </w:rPr>
-      </w:pPr>
-      <w:proofErr w:type="spellStart"/>
-      <w:proofErr w:type="gramStart"/>
-      <w:r>
-        <w:rPr>
-          <w:rFonts w:ascii="Times New Roman" w:hAnsi="Times New Roman" w:cs="Times New Roman"/>
-          <w:sz w:val="24"/>
-          <w:szCs w:val="24"/>
-        </w:rPr>
-        <w:t>deleteCustomerInfo</w:t>
-      </w:r>
-      <w:proofErr w:type="spellEnd"/>
-      <w:r>
-        <w:rPr>
-          <w:rFonts w:ascii="Times New Roman" w:hAnsi="Times New Roman" w:cs="Times New Roman"/>
-          <w:sz w:val="24"/>
-          <w:szCs w:val="24"/>
-        </w:rPr>
-        <w:t>(</w:t>
-      </w:r>
-      <w:proofErr w:type="gramEnd"/>
-      <w:r>
-        <w:rPr>
-          <w:rFonts w:ascii="Times New Roman" w:hAnsi="Times New Roman" w:cs="Times New Roman"/>
-          <w:sz w:val="24"/>
-          <w:szCs w:val="24"/>
-        </w:rPr>
-        <w:t>Cust ID)</w:t>
-      </w:r>
-    </w:p>
-    <w:p>
-      <w:pPr>
-        <w:spacing w:after="0"/>
-        <w:jc w:val="both"/>
-        <w:rPr>
-          <w:rFonts w:ascii="Times New Roman" w:hAnsi="Times New Roman" w:cs="Times New Roman"/>
-          <w:sz w:val="24"/>
-          <w:szCs w:val="24"/>
-        </w:rPr>
-      </w:pPr>
-      <w:r>
-        <w:rPr>
-          <w:rFonts w:ascii="Times New Roman" w:hAnsi="Times New Roman" w:cs="Times New Roman"/>
-          <w:sz w:val="24"/>
-          <w:szCs w:val="24"/>
-        </w:rPr>
-        <w:t xml:space="preserve">Return </w:t>
-      </w:r>
-      <w:proofErr w:type="gramStart"/>
-      <w:r>
-        <w:rPr>
-          <w:rFonts w:ascii="Times New Roman" w:hAnsi="Times New Roman" w:cs="Times New Roman"/>
-          <w:sz w:val="24"/>
-          <w:szCs w:val="24"/>
-        </w:rPr>
-        <w:t>confirmation</w:t>
-      </w:r>
-      <w:proofErr w:type="gramEnd"/>
-    </w:p>
-    <w:p>
-      <w:pPr>
-        <w:spacing w:after="0"/>
-        <w:jc w:val="both"/>
-        <w:rPr>
-          <w:rFonts w:ascii="Times New Roman" w:hAnsi="Times New Roman" w:cs="Times New Roman"/>
-          <w:sz w:val="24"/>
-          <w:szCs w:val="24"/>
-        </w:rPr>
-      </w:pPr>
-    </w:p>
-    <w:p>
-      <w:pPr>
-        <w:spacing w:after="0"/>
-        <w:jc w:val="both"/>
-        <w:rPr>
-          <w:rFonts w:ascii="Times New Roman" w:hAnsi="Times New Roman" w:cs="Times New Roman"/>
-          <w:sz w:val="24"/>
-          <w:szCs w:val="24"/>
-        </w:rPr>
-      </w:pPr>
-      <w:proofErr w:type="spellStart"/>
-      <w:proofErr w:type="gramStart"/>
-      <w:r>
-        <w:rPr>
-          <w:rFonts w:ascii="Times New Roman" w:hAnsi="Times New Roman" w:cs="Times New Roman"/>
-          <w:sz w:val="24"/>
-          <w:szCs w:val="24"/>
-        </w:rPr>
-        <w:t>addSupplierInfo</w:t>
-      </w:r>
-      <w:proofErr w:type="spellEnd"/>
-      <w:r>
-        <w:rPr>
-          <w:rFonts w:ascii="Times New Roman" w:hAnsi="Times New Roman" w:cs="Times New Roman"/>
-          <w:sz w:val="24"/>
-          <w:szCs w:val="24"/>
-        </w:rPr>
-        <w:t>(</w:t>
-      </w:r>
-      <w:proofErr w:type="gramEnd"/>
-      <w:r>
-        <w:rPr>
-          <w:rFonts w:ascii="Times New Roman" w:hAnsi="Times New Roman" w:cs="Times New Roman"/>
-          <w:sz w:val="24"/>
-          <w:szCs w:val="24"/>
-        </w:rPr>
-        <w:t>supplier id, supplier name, phone, email address, location)</w:t>
-      </w:r>
-    </w:p>
-    <w:p>
-      <w:pPr>
-        <w:spacing w:after="0"/>
-        <w:jc w:val="both"/>
-        <w:rPr>
-          <w:rFonts w:ascii="Times New Roman" w:hAnsi="Times New Roman" w:cs="Times New Roman"/>
-          <w:sz w:val="24"/>
-          <w:szCs w:val="24"/>
-        </w:rPr>
-      </w:pPr>
-      <w:r>
-        <w:rPr>
-          <w:rFonts w:ascii="Times New Roman" w:hAnsi="Times New Roman" w:cs="Times New Roman"/>
-          <w:sz w:val="24"/>
-          <w:szCs w:val="24"/>
-        </w:rPr>
-        <w:t xml:space="preserve">Return </w:t>
-      </w:r>
-      <w:proofErr w:type="gramStart"/>
-      <w:r>
-        <w:rPr>
-          <w:rFonts w:ascii="Times New Roman" w:hAnsi="Times New Roman" w:cs="Times New Roman"/>
-          <w:sz w:val="24"/>
-          <w:szCs w:val="24"/>
-        </w:rPr>
-        <w:t>confirmation</w:t>
-      </w:r>
-      <w:proofErr w:type="gramEnd"/>
-    </w:p>
-    <w:p>
-      <w:pPr>
-        <w:spacing w:after="0"/>
-        <w:jc w:val="both"/>
-        <w:rPr>
-          <w:rFonts w:ascii="Times New Roman" w:hAnsi="Times New Roman" w:cs="Times New Roman"/>
-          <w:sz w:val="24"/>
-          <w:szCs w:val="24"/>
-        </w:rPr>
-      </w:pPr>
-    </w:p>
-    <w:p>
-      <w:pPr>
-        <w:spacing w:after="0"/>
-        <w:jc w:val="both"/>
-        <w:rPr>
-          <w:rFonts w:ascii="Times New Roman" w:hAnsi="Times New Roman" w:cs="Times New Roman"/>
-          <w:sz w:val="24"/>
-          <w:szCs w:val="24"/>
-        </w:rPr>
-      </w:pPr>
-      <w:proofErr w:type="spellStart"/>
-      <w:proofErr w:type="gramStart"/>
-      <w:r>
-        <w:rPr>
-          <w:rFonts w:ascii="Times New Roman" w:hAnsi="Times New Roman" w:cs="Times New Roman"/>
-          <w:sz w:val="24"/>
-          <w:szCs w:val="24"/>
-        </w:rPr>
-        <w:t>updateSupplierInfo</w:t>
-      </w:r>
-      <w:proofErr w:type="spellEnd"/>
-      <w:r>
-        <w:rPr>
-          <w:rFonts w:ascii="Times New Roman" w:hAnsi="Times New Roman" w:cs="Times New Roman"/>
-          <w:sz w:val="24"/>
-          <w:szCs w:val="24"/>
-        </w:rPr>
-        <w:t>(</w:t>
-      </w:r>
-      <w:proofErr w:type="gramEnd"/>
-      <w:r>
-        <w:rPr>
-          <w:rFonts w:ascii="Times New Roman" w:hAnsi="Times New Roman" w:cs="Times New Roman"/>
-          <w:sz w:val="24"/>
-          <w:szCs w:val="24"/>
-        </w:rPr>
-        <w:t>supplier id, supplier name, phone, email address, location)</w:t>
-      </w:r>
-    </w:p>
-    <w:p>
-      <w:pPr>
-        <w:spacing w:after="0"/>
-        <w:jc w:val="both"/>
-        <w:rPr>
-          <w:rFonts w:ascii="Times New Roman" w:hAnsi="Times New Roman" w:cs="Times New Roman"/>
-          <w:sz w:val="24"/>
-          <w:szCs w:val="24"/>
-        </w:rPr>
-      </w:pPr>
-      <w:r>
-        <w:rPr>
-          <w:rFonts w:ascii="Times New Roman" w:hAnsi="Times New Roman" w:cs="Times New Roman"/>
-          <w:sz w:val="24"/>
-          <w:szCs w:val="24"/>
-        </w:rPr>
-        <w:t xml:space="preserve">Return </w:t>
-      </w:r>
-      <w:proofErr w:type="gramStart"/>
-      <w:r>
-        <w:rPr>
-          <w:rFonts w:ascii="Times New Roman" w:hAnsi="Times New Roman" w:cs="Times New Roman"/>
-          <w:sz w:val="24"/>
-          <w:szCs w:val="24"/>
-        </w:rPr>
-        <w:t>confirmation</w:t>
-      </w:r>
-      <w:proofErr w:type="gramEnd"/>
-    </w:p>
-    <w:p>
-      <w:pPr>
-        <w:spacing w:after="0"/>
-        <w:jc w:val="both"/>
-        <w:rPr>
-          <w:rFonts w:ascii="Times New Roman" w:hAnsi="Times New Roman" w:cs="Times New Roman"/>
-          <w:sz w:val="24"/>
-          <w:szCs w:val="24"/>
-        </w:rPr>
-      </w:pPr>
-      <w:r>
-        <w:rPr>
-          <w:rFonts w:ascii="Times New Roman" w:hAnsi="Times New Roman" w:cs="Times New Roman"/>
-          <w:sz w:val="24"/>
-          <w:szCs w:val="24"/>
-        </w:rPr>
-        <w:t xml:space="preserve">If NULL for any fields, then those fields </w:t>
-      </w:r>
-      <w:proofErr w:type="spellStart"/>
-      <w:proofErr w:type="gramStart"/>
-      <w:r>
-        <w:rPr>
-          <w:rFonts w:ascii="Times New Roman" w:hAnsi="Times New Roman" w:cs="Times New Roman"/>
-          <w:sz w:val="24"/>
-          <w:szCs w:val="24"/>
-        </w:rPr>
-        <w:t>wont</w:t>
-      </w:r>
-      <w:proofErr w:type="spellEnd"/>
-      <w:proofErr w:type="gramEnd"/>
-      <w:r>
-        <w:rPr>
-          <w:rFonts w:ascii="Times New Roman" w:hAnsi="Times New Roman" w:cs="Times New Roman"/>
-          <w:sz w:val="24"/>
-          <w:szCs w:val="24"/>
-        </w:rPr>
-        <w:t xml:space="preserve"> be updated</w:t>
-      </w:r>
-    </w:p>
-    <w:p>
-      <w:pPr>
-        <w:spacing w:after="0"/>
-        <w:jc w:val="both"/>
-        <w:rPr>
-          <w:rFonts w:ascii="Times New Roman" w:hAnsi="Times New Roman" w:cs="Times New Roman"/>
-          <w:sz w:val="24"/>
-          <w:szCs w:val="24"/>
-        </w:rPr>
-      </w:pPr>
-    </w:p>
-    <w:p>
-      <w:pPr>
-        <w:spacing w:after="0"/>
-        <w:jc w:val="both"/>
-        <w:rPr>
-          <w:rFonts w:ascii="Times New Roman" w:hAnsi="Times New Roman" w:cs="Times New Roman"/>
-          <w:sz w:val="24"/>
-          <w:szCs w:val="24"/>
-        </w:rPr>
-      </w:pPr>
-      <w:proofErr w:type="spellStart"/>
-      <w:proofErr w:type="gramStart"/>
-      <w:r>
-        <w:rPr>
-          <w:rFonts w:ascii="Times New Roman" w:hAnsi="Times New Roman" w:cs="Times New Roman"/>
-          <w:sz w:val="24"/>
-          <w:szCs w:val="24"/>
-        </w:rPr>
-        <w:t>deleteSupplierInfo</w:t>
-      </w:r>
-      <w:proofErr w:type="spellEnd"/>
-      <w:r>
-        <w:rPr>
-          <w:rFonts w:ascii="Times New Roman" w:hAnsi="Times New Roman" w:cs="Times New Roman"/>
-          <w:sz w:val="24"/>
-          <w:szCs w:val="24"/>
-        </w:rPr>
-        <w:t>(</w:t>
-      </w:r>
-      <w:proofErr w:type="gramEnd"/>
-      <w:r>
-        <w:rPr>
-          <w:rFonts w:ascii="Times New Roman" w:hAnsi="Times New Roman" w:cs="Times New Roman"/>
-          <w:sz w:val="24"/>
-          <w:szCs w:val="24"/>
-        </w:rPr>
-        <w:t>supplier id, supplier name, phone, email address, location)</w:t>
-      </w:r>
-    </w:p>
-    <w:p>
-      <w:pPr>
-        <w:spacing w:after="0"/>
-        <w:jc w:val="both"/>
-        <w:rPr>
-          <w:rFonts w:ascii="Times New Roman" w:hAnsi="Times New Roman" w:cs="Times New Roman"/>
-          <w:sz w:val="24"/>
-          <w:szCs w:val="24"/>
-        </w:rPr>
-      </w:pPr>
-      <w:r>
-        <w:rPr>
-          <w:rFonts w:ascii="Times New Roman" w:hAnsi="Times New Roman" w:cs="Times New Roman"/>
-          <w:sz w:val="24"/>
-          <w:szCs w:val="24"/>
-        </w:rPr>
-        <w:t xml:space="preserve">Return </w:t>
-      </w:r>
-      <w:proofErr w:type="gramStart"/>
-      <w:r>
-        <w:rPr>
-          <w:rFonts w:ascii="Times New Roman" w:hAnsi="Times New Roman" w:cs="Times New Roman"/>
-          <w:sz w:val="24"/>
-          <w:szCs w:val="24"/>
-        </w:rPr>
-        <w:t>confirmation</w:t>
-      </w:r>
-      <w:proofErr w:type="gramEnd"/>
-    </w:p>
-    <w:p>
-      <w:pPr>
-        <w:spacing w:after="0"/>
-        <w:jc w:val="both"/>
-        <w:rPr>
-          <w:rFonts w:ascii="Times New Roman" w:hAnsi="Times New Roman" w:cs="Times New Roman"/>
-          <w:sz w:val="24"/>
-          <w:szCs w:val="24"/>
-        </w:rPr>
-      </w:pPr>
-    </w:p>
-    <w:p>
-      <w:pPr>
-        <w:spacing w:after="0"/>
-        <w:jc w:val="both"/>
-        <w:rPr>
-          <w:rFonts w:ascii="Times New Roman" w:hAnsi="Times New Roman" w:cs="Times New Roman"/>
-          <w:sz w:val="24"/>
-          <w:szCs w:val="24"/>
-        </w:rPr>
-      </w:pPr>
-      <w:proofErr w:type="spellStart"/>
-      <w:proofErr w:type="gramStart"/>
-      <w:r>
-        <w:rPr>
-          <w:rFonts w:ascii="Times New Roman" w:hAnsi="Times New Roman" w:cs="Times New Roman"/>
-          <w:sz w:val="24"/>
-          <w:szCs w:val="24"/>
-        </w:rPr>
-        <w:t>giveMemberships</w:t>
-      </w:r>
-      <w:proofErr w:type="spellEnd"/>
-      <w:r>
-        <w:rPr>
-          <w:rFonts w:ascii="Times New Roman" w:hAnsi="Times New Roman" w:cs="Times New Roman"/>
-          <w:sz w:val="24"/>
-          <w:szCs w:val="24"/>
-        </w:rPr>
-        <w:t>(</w:t>
-      </w:r>
-      <w:proofErr w:type="gramEnd"/>
-      <w:r>
-        <w:rPr>
-          <w:rFonts w:ascii="Times New Roman" w:hAnsi="Times New Roman" w:cs="Times New Roman"/>
-          <w:sz w:val="24"/>
-          <w:szCs w:val="24"/>
-        </w:rPr>
-        <w:t>Cust ID, Store ID, Sign up date, Staff ID)</w:t>
-      </w:r>
-    </w:p>
-    <w:p>
-      <w:pPr>
-        <w:spacing w:after="0"/>
-        <w:jc w:val="both"/>
-        <w:rPr>
-          <w:rFonts w:ascii="Times New Roman" w:hAnsi="Times New Roman" w:cs="Times New Roman"/>
-          <w:sz w:val="24"/>
-          <w:szCs w:val="24"/>
-        </w:rPr>
-      </w:pPr>
-      <w:r>
-        <w:rPr>
-          <w:rFonts w:ascii="Times New Roman" w:hAnsi="Times New Roman" w:cs="Times New Roman"/>
-          <w:sz w:val="24"/>
-          <w:szCs w:val="24"/>
-        </w:rPr>
-        <w:t>Return Confirmation</w:t>
-      </w:r>
-    </w:p>
-    <w:p>
-      <w:pPr>
-        <w:spacing w:after="0"/>
-        <w:jc w:val="both"/>
-        <w:rPr>
-          <w:rFonts w:ascii="Times New Roman" w:hAnsi="Times New Roman" w:cs="Times New Roman"/>
-          <w:sz w:val="24"/>
-          <w:szCs w:val="24"/>
-        </w:rPr>
-      </w:pPr>
-    </w:p>
-    <w:p>
-      <w:pPr>
-        <w:spacing w:after="0"/>
-        <w:jc w:val="both"/>
-        <w:rPr>
-          <w:rFonts w:ascii="Times New Roman" w:hAnsi="Times New Roman" w:cs="Times New Roman"/>
-          <w:sz w:val="24"/>
-          <w:szCs w:val="24"/>
-        </w:rPr>
-      </w:pPr>
-      <w:proofErr w:type="spellStart"/>
-      <w:proofErr w:type="gramStart"/>
-      <w:r>
-        <w:rPr>
-          <w:rFonts w:ascii="Times New Roman" w:hAnsi="Times New Roman" w:cs="Times New Roman"/>
-          <w:sz w:val="24"/>
-          <w:szCs w:val="24"/>
-        </w:rPr>
-        <w:t>cancelMemberships</w:t>
-      </w:r>
-      <w:proofErr w:type="spellEnd"/>
-      <w:r>
-        <w:rPr>
-          <w:rFonts w:ascii="Times New Roman" w:hAnsi="Times New Roman" w:cs="Times New Roman"/>
-          <w:sz w:val="24"/>
-          <w:szCs w:val="24"/>
-        </w:rPr>
-        <w:t>(</w:t>
-      </w:r>
-      <w:proofErr w:type="gramEnd"/>
-      <w:r>
-        <w:rPr>
-          <w:rFonts w:ascii="Times New Roman" w:hAnsi="Times New Roman" w:cs="Times New Roman"/>
-          <w:sz w:val="24"/>
-          <w:szCs w:val="24"/>
-        </w:rPr>
-        <w:t>Cust ID, Store ID, Staff ID, Sign up date)</w:t>
-      </w:r>
-    </w:p>
-    <w:p>
-      <w:pPr>
-        <w:spacing w:after="0"/>
-        <w:jc w:val="both"/>
-        <w:rPr>
-          <w:rFonts w:ascii="Times New Roman" w:hAnsi="Times New Roman" w:cs="Times New Roman"/>
-          <w:sz w:val="24"/>
-          <w:szCs w:val="24"/>
-        </w:rPr>
-      </w:pPr>
-      <w:r>
-        <w:rPr>
-          <w:rFonts w:ascii="Times New Roman" w:hAnsi="Times New Roman" w:cs="Times New Roman"/>
-          <w:sz w:val="24"/>
-          <w:szCs w:val="24"/>
-        </w:rPr>
-        <w:t>Return Confirmation</w:t>
-      </w:r>
-    </w:p>
-    <w:p>
-      <w:pPr>
-        <w:spacing w:after="0"/>
-        <w:jc w:val="both"/>
-        <w:rPr>
-          <w:rFonts w:ascii="Times New Roman" w:hAnsi="Times New Roman" w:cs="Times New Roman"/>
-          <w:sz w:val="24"/>
-          <w:szCs w:val="24"/>
-        </w:rPr>
-      </w:pPr>
-    </w:p>
-    <w:p>
-      <w:pPr>
-        <w:spacing w:after="0"/>
-        <w:jc w:val="both"/>
-        <w:rPr>
-          <w:rFonts w:ascii="Times New Roman" w:hAnsi="Times New Roman" w:cs="Times New Roman"/>
-          <w:sz w:val="24"/>
-          <w:szCs w:val="24"/>
-        </w:rPr>
-      </w:pPr>
-      <w:proofErr w:type="spellStart"/>
-      <w:proofErr w:type="gramStart"/>
-      <w:r>
-        <w:rPr>
-          <w:rFonts w:ascii="Times New Roman" w:hAnsi="Times New Roman" w:cs="Times New Roman"/>
-          <w:sz w:val="24"/>
-          <w:szCs w:val="24"/>
-        </w:rPr>
-        <w:t>setMembershipStatus</w:t>
-      </w:r>
-      <w:proofErr w:type="spellEnd"/>
-      <w:r>
-        <w:rPr>
-          <w:rFonts w:ascii="Times New Roman" w:hAnsi="Times New Roman" w:cs="Times New Roman"/>
-          <w:sz w:val="24"/>
-          <w:szCs w:val="24"/>
-        </w:rPr>
-        <w:t>(</w:t>
-      </w:r>
-      <w:proofErr w:type="gramEnd"/>
-      <w:r>
-        <w:rPr>
-          <w:rFonts w:ascii="Times New Roman" w:hAnsi="Times New Roman" w:cs="Times New Roman"/>
-          <w:sz w:val="24"/>
-          <w:szCs w:val="24"/>
-        </w:rPr>
-        <w:t>Cust ID, Store ID, Staff ID, Sign up date)</w:t>
-      </w:r>
-    </w:p>
-    <w:p>
-      <w:pPr>
-        <w:spacing w:after="0"/>
-        <w:jc w:val="both"/>
-        <w:rPr>
-          <w:rFonts w:ascii="Times New Roman" w:hAnsi="Times New Roman" w:cs="Times New Roman"/>
-          <w:sz w:val="24"/>
-          <w:szCs w:val="24"/>
-        </w:rPr>
-      </w:pPr>
-      <w:r>
-        <w:rPr>
-          <w:rFonts w:ascii="Times New Roman" w:hAnsi="Times New Roman" w:cs="Times New Roman"/>
-          <w:sz w:val="24"/>
-          <w:szCs w:val="24"/>
-        </w:rPr>
-        <w:t xml:space="preserve">Return </w:t>
-      </w:r>
-      <w:proofErr w:type="gramStart"/>
-      <w:r>
-        <w:rPr>
-          <w:rFonts w:ascii="Times New Roman" w:hAnsi="Times New Roman" w:cs="Times New Roman"/>
-          <w:sz w:val="24"/>
-          <w:szCs w:val="24"/>
-        </w:rPr>
-        <w:t>confirmation</w:t>
-      </w:r>
-      <w:proofErr w:type="gramEnd"/>
-    </w:p>
-    <w:p>
-      <w:pPr>
-        <w:spacing w:after="0"/>
-        <w:jc w:val="both"/>
-        <w:rPr>
-          <w:rFonts w:ascii="Times New Roman" w:hAnsi="Times New Roman" w:cs="Times New Roman"/>
-          <w:sz w:val="24"/>
-          <w:szCs w:val="24"/>
-        </w:rPr>
-      </w:pPr>
-    </w:p>
-    <w:p>
-      <w:pPr>
-        <w:spacing w:after="0"/>
-        <w:jc w:val="both"/>
-        <w:rPr>
-          <w:rFonts w:ascii="Times New Roman" w:hAnsi="Times New Roman" w:cs="Times New Roman"/>
-          <w:sz w:val="24"/>
-          <w:szCs w:val="24"/>
-        </w:rPr>
-      </w:pPr>
-      <w:proofErr w:type="spellStart"/>
-      <w:proofErr w:type="gramStart"/>
-      <w:r>
-        <w:rPr>
-          <w:rFonts w:ascii="Times New Roman" w:hAnsi="Times New Roman" w:cs="Times New Roman"/>
-          <w:sz w:val="24"/>
-          <w:szCs w:val="24"/>
-        </w:rPr>
-        <w:t>getMembershipStatus</w:t>
-      </w:r>
-      <w:proofErr w:type="spellEnd"/>
-      <w:r>
-        <w:rPr>
-          <w:rFonts w:ascii="Times New Roman" w:hAnsi="Times New Roman" w:cs="Times New Roman"/>
-          <w:sz w:val="24"/>
-          <w:szCs w:val="24"/>
-        </w:rPr>
-        <w:t>(</w:t>
-      </w:r>
-      <w:proofErr w:type="gramEnd"/>
-      <w:r>
-        <w:rPr>
-          <w:rFonts w:ascii="Times New Roman" w:hAnsi="Times New Roman" w:cs="Times New Roman"/>
-          <w:sz w:val="24"/>
-          <w:szCs w:val="24"/>
-        </w:rPr>
-        <w:t>Cust ID, Store ID, Staff ID, Sign up date)</w:t>
-      </w:r>
-    </w:p>
-    <w:p>
-      <w:pPr>
-        <w:spacing w:after="0"/>
-        <w:jc w:val="both"/>
-        <w:rPr>
-          <w:rFonts w:ascii="Times New Roman" w:hAnsi="Times New Roman" w:cs="Times New Roman"/>
-          <w:sz w:val="24"/>
-          <w:szCs w:val="24"/>
-        </w:rPr>
-      </w:pPr>
-      <w:r>
-        <w:rPr>
-          <w:rFonts w:ascii="Times New Roman" w:hAnsi="Times New Roman" w:cs="Times New Roman"/>
-          <w:sz w:val="24"/>
-          <w:szCs w:val="24"/>
-        </w:rPr>
-        <w:t xml:space="preserve">Return </w:t>
-      </w:r>
-      <w:proofErr w:type="gramStart"/>
-      <w:r>
-        <w:rPr>
-          <w:rFonts w:ascii="Times New Roman" w:hAnsi="Times New Roman" w:cs="Times New Roman"/>
-          <w:sz w:val="24"/>
-          <w:szCs w:val="24"/>
-        </w:rPr>
-        <w:t>confirmation</w:t>
-      </w:r>
-      <w:proofErr w:type="gramEnd"/>
+        <w:lastRenderedPageBreak/>
+        <w:t>Return confirmation</w:t>
+      </w:r>
     </w:p>
     <w:p>
       <w:pPr>
@@ -3403,9 +4018,31 @@
           <w:sz w:val="24"/>
           <w:szCs w:val="24"/>
         </w:rPr>
-        <w:lastRenderedPageBreak/>
-        <w:t xml:space="preserve">Return </w:t>
-      </w:r>
+        <w:t>Return confirmation</w:t>
+      </w:r>
+    </w:p>
+    <w:p>
+      <w:pPr>
+        <w:spacing w:after="0"/>
+        <w:jc w:val="both"/>
+        <w:rPr>
+          <w:rFonts w:ascii="Times New Roman" w:hAnsi="Times New Roman" w:cs="Times New Roman"/>
+          <w:sz w:val="24"/>
+          <w:szCs w:val="24"/>
+        </w:rPr>
+      </w:pPr>
+    </w:p>
+    <w:p>
+      <w:pPr>
+        <w:spacing w:after="0"/>
+        <w:jc w:val="both"/>
+        <w:rPr>
+          <w:rFonts w:ascii="Times New Roman" w:hAnsi="Times New Roman" w:cs="Times New Roman"/>
+          <w:sz w:val="24"/>
+          <w:szCs w:val="24"/>
+        </w:rPr>
+      </w:pPr>
+      <w:proofErr w:type="spellStart"/>
       <w:proofErr w:type="gramStart"/>
       <w:r>
         <w:rPr>
@@ -3413,9 +4050,26 @@
           <w:sz w:val="24"/>
           <w:szCs w:val="24"/>
         </w:rPr>
-        <w:t>confirmation</w:t>
+        <w:t>updateInventory</w:t>
+      </w:r>
+      <w:proofErr w:type="spellEnd"/>
+      <w:r>
+        <w:rPr>
+          <w:rFonts w:ascii="Times New Roman" w:hAnsi="Times New Roman" w:cs="Times New Roman"/>
+          <w:sz w:val="24"/>
+          <w:szCs w:val="24"/>
+        </w:rPr>
+        <w:t>(</w:t>
       </w:r>
       <w:proofErr w:type="gramEnd"/>
+      <w:r>
+        <w:rPr>
+          <w:rFonts w:ascii="Times New Roman" w:hAnsi="Times New Roman" w:cs="Times New Roman"/>
+          <w:sz w:val="24"/>
+          <w:szCs w:val="24"/>
+        </w:rPr>
+        <w:t>Product ID, Product Name, Supplier ID, Quantity in stock, buy price, market price, production data, expiration date)</w:t>
+      </w:r>
     </w:p>
     <w:p>
       <w:pPr>
@@ -3427,6 +4081,14 @@
           <w:szCs w:val="24"/>
         </w:rPr>
       </w:pPr>
+      <w:r>
+        <w:rPr>
+          <w:rFonts w:ascii="Times New Roman" w:hAnsi="Times New Roman" w:cs="Times New Roman"/>
+          <w:sz w:val="24"/>
+          <w:szCs w:val="24"/>
+        </w:rPr>
+        <w:t>Return confirmation</w:t>
+      </w:r>
     </w:p>
     <w:p>
       <w:pPr>
@@ -3438,6 +4100,17 @@
           <w:szCs w:val="24"/>
         </w:rPr>
       </w:pPr>
+    </w:p>
+    <w:p>
+      <w:pPr>
+        <w:spacing w:after="0"/>
+        <w:jc w:val="both"/>
+        <w:rPr>
+          <w:rFonts w:ascii="Times New Roman" w:hAnsi="Times New Roman" w:cs="Times New Roman"/>
+          <w:sz w:val="24"/>
+          <w:szCs w:val="24"/>
+        </w:rPr>
+      </w:pPr>
       <w:proofErr w:type="spellStart"/>
       <w:proofErr w:type="gramStart"/>
       <w:r>
@@ -3446,7 +4119,7 @@
           <w:sz w:val="24"/>
           <w:szCs w:val="24"/>
         </w:rPr>
-        <w:t>updateInventory</w:t>
+        <w:t>getProductInfo</w:t>
       </w:r>
       <w:proofErr w:type="spellEnd"/>
       <w:r>
@@ -3483,97 +4156,8 @@
           <w:sz w:val="24"/>
           <w:szCs w:val="24"/>
         </w:rPr>
-        <w:t xml:space="preserve">Return </w:t>
-      </w:r>
-      <w:proofErr w:type="gramStart"/>
-      <w:r>
-        <w:rPr>
-          <w:rFonts w:ascii="Times New Roman" w:hAnsi="Times New Roman" w:cs="Times New Roman"/>
-          <w:sz w:val="24"/>
-          <w:szCs w:val="24"/>
-        </w:rPr>
-        <w:t>confirmation</w:t>
-      </w:r>
-      <w:proofErr w:type="gramEnd"/>
-    </w:p>
-    <w:p>
-      <w:pPr>
-        <w:spacing w:after="0"/>
-        <w:jc w:val="both"/>
-        <w:rPr>
-          <w:rFonts w:ascii="Times New Roman" w:hAnsi="Times New Roman" w:cs="Times New Roman"/>
-          <w:sz w:val="24"/>
-          <w:szCs w:val="24"/>
-        </w:rPr>
-      </w:pPr>
-    </w:p>
-    <w:p>
-      <w:pPr>
-        <w:spacing w:after="0"/>
-        <w:jc w:val="both"/>
-        <w:rPr>
-          <w:rFonts w:ascii="Times New Roman" w:hAnsi="Times New Roman" w:cs="Times New Roman"/>
-          <w:sz w:val="24"/>
-          <w:szCs w:val="24"/>
-        </w:rPr>
-      </w:pPr>
-      <w:proofErr w:type="spellStart"/>
-      <w:proofErr w:type="gramStart"/>
-      <w:r>
-        <w:rPr>
-          <w:rFonts w:ascii="Times New Roman" w:hAnsi="Times New Roman" w:cs="Times New Roman"/>
-          <w:sz w:val="24"/>
-          <w:szCs w:val="24"/>
-        </w:rPr>
-        <w:t>getProductInfo</w:t>
-      </w:r>
-      <w:proofErr w:type="spellEnd"/>
-      <w:r>
-        <w:rPr>
-          <w:rFonts w:ascii="Times New Roman" w:hAnsi="Times New Roman" w:cs="Times New Roman"/>
-          <w:sz w:val="24"/>
-          <w:szCs w:val="24"/>
-        </w:rPr>
-        <w:t>(</w:t>
-      </w:r>
-      <w:proofErr w:type="gramEnd"/>
-      <w:r>
-        <w:rPr>
-          <w:rFonts w:ascii="Times New Roman" w:hAnsi="Times New Roman" w:cs="Times New Roman"/>
-          <w:sz w:val="24"/>
-          <w:szCs w:val="24"/>
-        </w:rPr>
-        <w:t>Product ID, Product Name, Supplier ID, Quantity in stock, buy price, market price, production data, expiration date)</w:t>
-      </w:r>
-    </w:p>
-    <w:p>
-      <w:pPr>
-        <w:spacing w:after="0"/>
-        <w:jc w:val="both"/>
-        <w:rPr>
-          <w:rFonts w:ascii="Times New Roman" w:hAnsi="Times New Roman" w:cs="Times New Roman"/>
-          <w:sz w:val="24"/>
-          <w:szCs w:val="24"/>
-        </w:rPr>
-      </w:pPr>
-      <w:r>
-        <w:rPr>
-          <w:rFonts w:ascii="Times New Roman" w:hAnsi="Times New Roman" w:cs="Times New Roman"/>
-          <w:sz w:val="24"/>
-          <w:szCs w:val="24"/>
-        </w:rPr>
-        <w:t xml:space="preserve">Return list of </w:t>
-      </w:r>
-      <w:proofErr w:type="gramStart"/>
-      <w:r>
-        <w:rPr>
-          <w:rFonts w:ascii="Times New Roman" w:hAnsi="Times New Roman" w:cs="Times New Roman"/>
-          <w:sz w:val="24"/>
-          <w:szCs w:val="24"/>
-        </w:rPr>
-        <w:t>products</w:t>
-      </w:r>
-      <w:proofErr w:type="gramEnd"/>
+        <w:t>Return list of products</w:t>
+      </w:r>
     </w:p>
     <w:p>
       <w:pPr>
@@ -3712,8 +4296,20 @@
           <w:sz w:val="24"/>
           <w:szCs w:val="24"/>
         </w:rPr>
-        <w:t xml:space="preserve">Return generated </w:t>
-      </w:r>
+        <w:t>Return generated bill</w:t>
+      </w:r>
+    </w:p>
+    <w:p>
+      <w:pPr>
+        <w:spacing w:after="0"/>
+        <w:jc w:val="both"/>
+        <w:rPr>
+          <w:rFonts w:ascii="Times New Roman" w:hAnsi="Times New Roman" w:cs="Times New Roman"/>
+          <w:sz w:val="24"/>
+          <w:szCs w:val="24"/>
+        </w:rPr>
+      </w:pPr>
+      <w:proofErr w:type="spellStart"/>
       <w:proofErr w:type="gramStart"/>
       <w:r>
         <w:rPr>
@@ -3721,9 +4317,26 @@
           <w:sz w:val="24"/>
           <w:szCs w:val="24"/>
         </w:rPr>
-        <w:t>bill</w:t>
+        <w:t>generateReports</w:t>
+      </w:r>
+      <w:proofErr w:type="spellEnd"/>
+      <w:r>
+        <w:rPr>
+          <w:rFonts w:ascii="Times New Roman" w:hAnsi="Times New Roman" w:cs="Times New Roman"/>
+          <w:sz w:val="24"/>
+          <w:szCs w:val="24"/>
+        </w:rPr>
+        <w:t>(</w:t>
       </w:r>
       <w:proofErr w:type="gramEnd"/>
+      <w:r>
+        <w:rPr>
+          <w:rFonts w:ascii="Times New Roman" w:hAnsi="Times New Roman" w:cs="Times New Roman"/>
+          <w:sz w:val="24"/>
+          <w:szCs w:val="24"/>
+        </w:rPr>
+        <w:t>supplier id, supplier name, phone, email address, location)</w:t>
+      </w:r>
     </w:p>
     <w:p>
       <w:pPr>
@@ -3735,6 +4348,36 @@
           <w:szCs w:val="24"/>
         </w:rPr>
       </w:pPr>
+      <w:r>
+        <w:rPr>
+          <w:rFonts w:ascii="Times New Roman" w:hAnsi="Times New Roman" w:cs="Times New Roman"/>
+          <w:sz w:val="24"/>
+          <w:szCs w:val="24"/>
+        </w:rPr>
+        <w:t>Return generated report details</w:t>
+      </w:r>
+    </w:p>
+    <w:p>
+      <w:pPr>
+        <w:spacing w:after="0"/>
+        <w:jc w:val="both"/>
+        <w:rPr>
+          <w:rFonts w:ascii="Times New Roman" w:hAnsi="Times New Roman" w:cs="Times New Roman"/>
+          <w:sz w:val="24"/>
+          <w:szCs w:val="24"/>
+        </w:rPr>
+      </w:pPr>
+    </w:p>
+    <w:p>
+      <w:pPr>
+        <w:spacing w:after="0"/>
+        <w:jc w:val="both"/>
+        <w:rPr>
+          <w:rFonts w:ascii="Times New Roman" w:hAnsi="Times New Roman" w:cs="Times New Roman"/>
+          <w:sz w:val="24"/>
+          <w:szCs w:val="24"/>
+        </w:rPr>
+      </w:pPr>
       <w:proofErr w:type="spellStart"/>
       <w:proofErr w:type="gramStart"/>
       <w:r>
@@ -3743,7 +4386,7 @@
           <w:sz w:val="24"/>
           <w:szCs w:val="24"/>
         </w:rPr>
-        <w:t>generateReports</w:t>
+        <w:t>checkMembershipStatus</w:t>
       </w:r>
       <w:proofErr w:type="spellEnd"/>
       <w:r>
@@ -3761,7 +4404,7 @@
           <w:sz w:val="24"/>
           <w:szCs w:val="24"/>
         </w:rPr>
-        <w:t>supplier id, supplier name, phone, email address, location)</w:t>
+        <w:t>Cust ID, Store ID, Staff ID, Sign up date)</w:t>
       </w:r>
     </w:p>
     <w:p>
@@ -3780,8 +4423,31 @@
           <w:sz w:val="24"/>
           <w:szCs w:val="24"/>
         </w:rPr>
-        <w:t xml:space="preserve">Return generated report </w:t>
-      </w:r>
+        <w:t>Return membership status</w:t>
+      </w:r>
+    </w:p>
+    <w:p>
+      <w:pPr>
+        <w:spacing w:after="0"/>
+        <w:jc w:val="both"/>
+        <w:rPr>
+          <w:rFonts w:ascii="Times New Roman" w:hAnsi="Times New Roman" w:cs="Times New Roman"/>
+          <w:sz w:val="24"/>
+          <w:szCs w:val="24"/>
+        </w:rPr>
+      </w:pPr>
+    </w:p>
+    <w:p>
+      <w:pPr>
+        <w:spacing w:after="0"/>
+        <w:jc w:val="both"/>
+        <w:rPr>
+          <w:rFonts w:ascii="Times New Roman" w:hAnsi="Times New Roman" w:cs="Times New Roman"/>
+          <w:sz w:val="24"/>
+          <w:szCs w:val="24"/>
+        </w:rPr>
+      </w:pPr>
+      <w:proofErr w:type="spellStart"/>
       <w:proofErr w:type="gramStart"/>
       <w:r>
         <w:rPr>
@@ -3789,9 +4455,26 @@
           <w:sz w:val="24"/>
           <w:szCs w:val="24"/>
         </w:rPr>
-        <w:t>details</w:t>
+        <w:t>addReward</w:t>
+      </w:r>
+      <w:proofErr w:type="spellEnd"/>
+      <w:r>
+        <w:rPr>
+          <w:rFonts w:ascii="Times New Roman" w:hAnsi="Times New Roman" w:cs="Times New Roman"/>
+          <w:sz w:val="24"/>
+          <w:szCs w:val="24"/>
+        </w:rPr>
+        <w:t>(</w:t>
       </w:r>
       <w:proofErr w:type="gramEnd"/>
+      <w:r>
+        <w:rPr>
+          <w:rFonts w:ascii="Times New Roman" w:hAnsi="Times New Roman" w:cs="Times New Roman"/>
+          <w:sz w:val="24"/>
+          <w:szCs w:val="24"/>
+        </w:rPr>
+        <w:t>discount info, valid dates for sale, Cust ID)</w:t>
+      </w:r>
     </w:p>
     <w:p>
       <w:pPr>
@@ -3803,6 +4486,14 @@
           <w:szCs w:val="24"/>
         </w:rPr>
       </w:pPr>
+      <w:r>
+        <w:rPr>
+          <w:rFonts w:ascii="Times New Roman" w:hAnsi="Times New Roman" w:cs="Times New Roman"/>
+          <w:sz w:val="24"/>
+          <w:szCs w:val="24"/>
+        </w:rPr>
+        <w:t>apply discount</w:t>
+      </w:r>
     </w:p>
     <w:p>
       <w:pPr>
@@ -3814,6 +4505,17 @@
           <w:szCs w:val="24"/>
         </w:rPr>
       </w:pPr>
+    </w:p>
+    <w:p>
+      <w:pPr>
+        <w:spacing w:after="0"/>
+        <w:jc w:val="both"/>
+        <w:rPr>
+          <w:rFonts w:ascii="Times New Roman" w:hAnsi="Times New Roman" w:cs="Times New Roman"/>
+          <w:sz w:val="24"/>
+          <w:szCs w:val="24"/>
+        </w:rPr>
+      </w:pPr>
       <w:proofErr w:type="spellStart"/>
       <w:proofErr w:type="gramStart"/>
       <w:r>
@@ -3822,7 +4524,7 @@
           <w:sz w:val="24"/>
           <w:szCs w:val="24"/>
         </w:rPr>
-        <w:t>checkMembershipStatus</w:t>
+        <w:t>checkSale</w:t>
       </w:r>
       <w:proofErr w:type="spellEnd"/>
       <w:r>
@@ -3840,7 +4542,7 @@
           <w:sz w:val="24"/>
           <w:szCs w:val="24"/>
         </w:rPr>
-        <w:t>Cust ID, Store ID, Staff ID, Sign up date)</w:t>
+        <w:t>transaction ID, store id, customer id, cashier id, purchase date, product list, total price)</w:t>
       </w:r>
     </w:p>
     <w:p>
@@ -3859,176 +4561,8 @@
           <w:sz w:val="24"/>
           <w:szCs w:val="24"/>
         </w:rPr>
-        <w:t xml:space="preserve">Return membership </w:t>
-      </w:r>
-      <w:proofErr w:type="gramStart"/>
-      <w:r>
-        <w:rPr>
-          <w:rFonts w:ascii="Times New Roman" w:hAnsi="Times New Roman" w:cs="Times New Roman"/>
-          <w:sz w:val="24"/>
-          <w:szCs w:val="24"/>
-        </w:rPr>
-        <w:t>status</w:t>
-      </w:r>
-      <w:proofErr w:type="gramEnd"/>
-    </w:p>
-    <w:p>
-      <w:pPr>
-        <w:spacing w:after="0"/>
-        <w:jc w:val="both"/>
-        <w:rPr>
-          <w:rFonts w:ascii="Times New Roman" w:hAnsi="Times New Roman" w:cs="Times New Roman"/>
-          <w:sz w:val="24"/>
-          <w:szCs w:val="24"/>
-        </w:rPr>
-      </w:pPr>
-    </w:p>
-    <w:p>
-      <w:pPr>
-        <w:spacing w:after="0"/>
-        <w:jc w:val="both"/>
-        <w:rPr>
-          <w:rFonts w:ascii="Times New Roman" w:hAnsi="Times New Roman" w:cs="Times New Roman"/>
-          <w:sz w:val="24"/>
-          <w:szCs w:val="24"/>
-        </w:rPr>
-      </w:pPr>
-      <w:proofErr w:type="spellStart"/>
-      <w:proofErr w:type="gramStart"/>
-      <w:r>
-        <w:rPr>
-          <w:rFonts w:ascii="Times New Roman" w:hAnsi="Times New Roman" w:cs="Times New Roman"/>
-          <w:sz w:val="24"/>
-          <w:szCs w:val="24"/>
-        </w:rPr>
-        <w:t>addReward</w:t>
-      </w:r>
-      <w:proofErr w:type="spellEnd"/>
-      <w:r>
-        <w:rPr>
-          <w:rFonts w:ascii="Times New Roman" w:hAnsi="Times New Roman" w:cs="Times New Roman"/>
-          <w:sz w:val="24"/>
-          <w:szCs w:val="24"/>
-        </w:rPr>
-        <w:t>(</w:t>
-      </w:r>
-      <w:proofErr w:type="gramEnd"/>
-      <w:r>
-        <w:rPr>
-          <w:rFonts w:ascii="Times New Roman" w:hAnsi="Times New Roman" w:cs="Times New Roman"/>
-          <w:sz w:val="24"/>
-          <w:szCs w:val="24"/>
-        </w:rPr>
-        <w:t>discount info, valid dates for sale, Cust ID)</w:t>
-      </w:r>
-    </w:p>
-    <w:p>
-      <w:pPr>
-        <w:spacing w:after="0"/>
-        <w:jc w:val="both"/>
-        <w:rPr>
-          <w:rFonts w:ascii="Times New Roman" w:hAnsi="Times New Roman" w:cs="Times New Roman"/>
-          <w:sz w:val="24"/>
-          <w:szCs w:val="24"/>
-        </w:rPr>
-      </w:pPr>
-      <w:r>
-        <w:rPr>
-          <w:rFonts w:ascii="Times New Roman" w:hAnsi="Times New Roman" w:cs="Times New Roman"/>
-          <w:sz w:val="24"/>
-          <w:szCs w:val="24"/>
-        </w:rPr>
-        <w:t xml:space="preserve">apply </w:t>
-      </w:r>
-      <w:proofErr w:type="gramStart"/>
-      <w:r>
-        <w:rPr>
-          <w:rFonts w:ascii="Times New Roman" w:hAnsi="Times New Roman" w:cs="Times New Roman"/>
-          <w:sz w:val="24"/>
-          <w:szCs w:val="24"/>
-        </w:rPr>
-        <w:t>discount</w:t>
-      </w:r>
-      <w:proofErr w:type="gramEnd"/>
-    </w:p>
-    <w:p>
-      <w:pPr>
-        <w:spacing w:after="0"/>
-        <w:jc w:val="both"/>
-        <w:rPr>
-          <w:rFonts w:ascii="Times New Roman" w:hAnsi="Times New Roman" w:cs="Times New Roman"/>
-          <w:sz w:val="24"/>
-          <w:szCs w:val="24"/>
-        </w:rPr>
-      </w:pPr>
-    </w:p>
-    <w:p>
-      <w:pPr>
-        <w:spacing w:after="0"/>
-        <w:jc w:val="both"/>
-        <w:rPr>
-          <w:rFonts w:ascii="Times New Roman" w:hAnsi="Times New Roman" w:cs="Times New Roman"/>
-          <w:sz w:val="24"/>
-          <w:szCs w:val="24"/>
-        </w:rPr>
-      </w:pPr>
-      <w:proofErr w:type="spellStart"/>
-      <w:proofErr w:type="gramStart"/>
-      <w:r>
-        <w:rPr>
-          <w:rFonts w:ascii="Times New Roman" w:hAnsi="Times New Roman" w:cs="Times New Roman"/>
-          <w:sz w:val="24"/>
-          <w:szCs w:val="24"/>
-        </w:rPr>
-        <w:t>checkSale</w:t>
-      </w:r>
-      <w:proofErr w:type="spellEnd"/>
-      <w:r>
-        <w:rPr>
-          <w:rFonts w:ascii="Times New Roman" w:hAnsi="Times New Roman" w:cs="Times New Roman"/>
-          <w:sz w:val="24"/>
-          <w:szCs w:val="24"/>
-        </w:rPr>
-        <w:t>(</w:t>
-      </w:r>
-      <w:proofErr w:type="gramEnd"/>
-      <w:r>
-        <w:rPr>
-          <w:rFonts w:ascii="Times New Roman" w:hAnsi="Times New Roman" w:cs="Times New Roman"/>
-          <w:sz w:val="24"/>
-          <w:szCs w:val="24"/>
-        </w:rPr>
-        <w:t>transaction ID, store id, customer id, cashier id, purchase date, product list, total price)</w:t>
-      </w:r>
-    </w:p>
-    <w:p>
-      <w:pPr>
-        <w:spacing w:after="0"/>
-        <w:jc w:val="both"/>
-        <w:rPr>
-          <w:rFonts w:ascii="Times New Roman" w:hAnsi="Times New Roman" w:cs="Times New Roman"/>
-          <w:sz w:val="24"/>
-          <w:szCs w:val="24"/>
-        </w:rPr>
-      </w:pPr>
-      <w:r>
-        <w:rPr>
-          <w:rFonts w:ascii="Times New Roman" w:hAnsi="Times New Roman" w:cs="Times New Roman"/>
-          <w:sz w:val="24"/>
-          <w:szCs w:val="24"/>
-        </w:rPr>
-        <w:t xml:space="preserve">return </w:t>
-      </w:r>
-      <w:proofErr w:type="gramStart"/>
-      <w:r>
-        <w:rPr>
-          <w:rFonts w:ascii="Times New Roman" w:hAnsi="Times New Roman" w:cs="Times New Roman"/>
-          <w:sz w:val="24"/>
-          <w:szCs w:val="24"/>
-        </w:rPr>
-        <w:t>confirmation</w:t>
-      </w:r>
-      <w:proofErr w:type="gramEnd"/>
+        <w:t>return confirmation</w:t>
+      </w:r>
     </w:p>
     <w:p>
       <w:pPr>
@@ -4148,8 +4682,20 @@
           <w:sz w:val="24"/>
           <w:szCs w:val="24"/>
         </w:rPr>
-        <w:t xml:space="preserve"> </w:t>
-      </w:r>
+        <w:t xml:space="preserve"> records</w:t>
+      </w:r>
+    </w:p>
+    <w:p>
+      <w:pPr>
+        <w:spacing w:after="0"/>
+        <w:jc w:val="both"/>
+        <w:rPr>
+          <w:rFonts w:ascii="Times New Roman" w:hAnsi="Times New Roman" w:cs="Times New Roman"/>
+          <w:sz w:val="24"/>
+          <w:szCs w:val="24"/>
+        </w:rPr>
+      </w:pPr>
+      <w:proofErr w:type="spellStart"/>
       <w:proofErr w:type="gramStart"/>
       <w:r>
         <w:rPr>
@@ -4157,56 +4703,34 @@
           <w:sz w:val="24"/>
           <w:szCs w:val="24"/>
         </w:rPr>
-        <w:t>records</w:t>
+        <w:t>get</w:t>
+      </w:r>
+      <w:r>
+        <w:rPr>
+          <w:rFonts w:ascii="Times New Roman" w:hAnsi="Times New Roman" w:cs="Times New Roman"/>
+          <w:sz w:val="24"/>
+          <w:szCs w:val="24"/>
+        </w:rPr>
+        <w:t>Staff</w:t>
+      </w:r>
+      <w:r>
+        <w:rPr>
+          <w:rFonts w:ascii="Times New Roman" w:hAnsi="Times New Roman" w:cs="Times New Roman"/>
+          <w:sz w:val="24"/>
+          <w:szCs w:val="24"/>
+        </w:rPr>
+        <w:t>InfoReport</w:t>
+      </w:r>
+      <w:proofErr w:type="spellEnd"/>
+      <w:r>
+        <w:rPr>
+          <w:rFonts w:ascii="Times New Roman" w:hAnsi="Times New Roman" w:cs="Times New Roman"/>
+          <w:sz w:val="24"/>
+          <w:szCs w:val="24"/>
+        </w:rPr>
+        <w:t>(</w:t>
       </w:r>
       <w:proofErr w:type="gramEnd"/>
-    </w:p>
-    <w:p>
-      <w:pPr>
-        <w:spacing w:after="0"/>
-        <w:jc w:val="both"/>
-        <w:rPr>
-          <w:rFonts w:ascii="Times New Roman" w:hAnsi="Times New Roman" w:cs="Times New Roman"/>
-          <w:sz w:val="24"/>
-          <w:szCs w:val="24"/>
-        </w:rPr>
-      </w:pPr>
-      <w:proofErr w:type="spellStart"/>
-      <w:proofErr w:type="gramStart"/>
-      <w:r>
-        <w:rPr>
-          <w:rFonts w:ascii="Times New Roman" w:hAnsi="Times New Roman" w:cs="Times New Roman"/>
-          <w:sz w:val="24"/>
-          <w:szCs w:val="24"/>
-        </w:rPr>
-        <w:t>get</w:t>
-      </w:r>
-      <w:r>
-        <w:rPr>
-          <w:rFonts w:ascii="Times New Roman" w:hAnsi="Times New Roman" w:cs="Times New Roman"/>
-          <w:sz w:val="24"/>
-          <w:szCs w:val="24"/>
-        </w:rPr>
-        <w:t>Staff</w:t>
-      </w:r>
-      <w:r>
-        <w:rPr>
-          <w:rFonts w:ascii="Times New Roman" w:hAnsi="Times New Roman" w:cs="Times New Roman"/>
-          <w:sz w:val="24"/>
-          <w:szCs w:val="24"/>
-        </w:rPr>
-        <w:t>InfoReport</w:t>
-      </w:r>
-      <w:proofErr w:type="spellEnd"/>
-      <w:r>
-        <w:rPr>
-          <w:rFonts w:ascii="Times New Roman" w:hAnsi="Times New Roman" w:cs="Times New Roman"/>
-          <w:sz w:val="24"/>
-          <w:szCs w:val="24"/>
-        </w:rPr>
-        <w:t>(</w:t>
-      </w:r>
-      <w:proofErr w:type="gramEnd"/>
       <w:r>
         <w:rPr>
           <w:rFonts w:ascii="Times New Roman" w:hAnsi="Times New Roman" w:cs="Times New Roman"/>
@@ -4283,48 +4807,64 @@
           <w:sz w:val="24"/>
           <w:szCs w:val="24"/>
         </w:rPr>
-        <w:t xml:space="preserve"> </w:t>
-      </w:r>
-      <w:proofErr w:type="gramStart"/>
-      <w:r>
-        <w:rPr>
-          <w:rFonts w:ascii="Times New Roman" w:hAnsi="Times New Roman" w:cs="Times New Roman"/>
-          <w:sz w:val="24"/>
-          <w:szCs w:val="24"/>
-        </w:rPr>
-        <w:t>records</w:t>
-      </w:r>
-      <w:proofErr w:type="gramEnd"/>
-    </w:p>
-    <w:p>
-      <w:pPr>
-        <w:jc w:val="both"/>
-        <w:rPr>
-          <w:rFonts w:ascii="Times New Roman" w:hAnsi="Times New Roman" w:cs="Times New Roman"/>
-        </w:rPr>
-      </w:pPr>
-    </w:p>
-    <w:p>
-      <w:pPr>
-        <w:jc w:val="both"/>
-        <w:rPr>
-          <w:rFonts w:ascii="Times New Roman" w:hAnsi="Times New Roman" w:cs="Times New Roman"/>
-        </w:rPr>
-      </w:pPr>
-    </w:p>
-    <w:p>
-      <w:pPr>
-        <w:jc w:val="both"/>
-        <w:rPr>
-          <w:rFonts w:ascii="Times New Roman" w:hAnsi="Times New Roman" w:cs="Times New Roman"/>
-        </w:rPr>
-      </w:pPr>
-    </w:p>
-    <w:p>
-      <w:pPr>
-        <w:jc w:val="both"/>
-        <w:rPr>
-          <w:rFonts w:ascii="Times New Roman" w:hAnsi="Times New Roman" w:cs="Times New Roman"/>
+        <w:t xml:space="preserve"> records</w:t>
+      </w:r>
+    </w:p>
+    <w:p>
+      <w:pPr>
+        <w:jc w:val="both"/>
+        <w:rPr>
+          <w:rFonts w:ascii="Times New Roman" w:hAnsi="Times New Roman" w:cs="Times New Roman"/>
+        </w:rPr>
+      </w:pPr>
+    </w:p>
+    <w:p>
+      <w:pPr>
+        <w:jc w:val="both"/>
+        <w:rPr>
+          <w:rFonts w:ascii="Times New Roman" w:hAnsi="Times New Roman" w:cs="Times New Roman"/>
+        </w:rPr>
+      </w:pPr>
+    </w:p>
+    <w:p>
+      <w:pPr>
+        <w:jc w:val="both"/>
+        <w:rPr>
+          <w:rFonts w:ascii="Times New Roman" w:hAnsi="Times New Roman" w:cs="Times New Roman"/>
+        </w:rPr>
+      </w:pPr>
+    </w:p>
+    <w:p>
+      <w:pPr>
+        <w:jc w:val="both"/>
+        <w:rPr>
+          <w:rFonts w:ascii="Times New Roman" w:hAnsi="Times New Roman" w:cs="Times New Roman"/>
+        </w:rPr>
+      </w:pPr>
+    </w:p>
+    <w:p>
+      <w:pPr>
+        <w:jc w:val="both"/>
+        <w:rPr>
+          <w:rFonts w:ascii="Times New Roman" w:hAnsi="Times New Roman" w:cs="Times New Roman"/>
+          <w:b/>
+          <w:bCs/>
+          <w:sz w:val="28"/>
+          <w:szCs w:val="28"/>
+          <w:highlight w:val="yellow"/>
+        </w:rPr>
+      </w:pPr>
+    </w:p>
+    <w:p>
+      <w:pPr>
+        <w:jc w:val="both"/>
+        <w:rPr>
+          <w:rFonts w:ascii="Times New Roman" w:hAnsi="Times New Roman" w:cs="Times New Roman"/>
+          <w:b/>
+          <w:bCs/>
+          <w:sz w:val="28"/>
+          <w:szCs w:val="28"/>
+          <w:highlight w:val="yellow"/>
         </w:rPr>
       </w:pPr>
     </w:p>
@@ -4883,6 +5423,7 @@
           <w:sz w:val="24"/>
           <w:szCs w:val="24"/>
         </w:rPr>
+        <w:lastRenderedPageBreak/>
         <w:t>The staff working at the wholesale store can be managers, billing staff, registration staff, warehouse staff</w:t>
       </w:r>
       <w:r>
@@ -5050,7 +5591,6 @@
           <w:sz w:val="24"/>
           <w:szCs w:val="24"/>
         </w:rPr>
-        <w:lastRenderedPageBreak/>
         <w:t xml:space="preserve">The ‘Levels’ entity use </w:t>
       </w:r>
       <w:proofErr w:type="spellStart"/>
@@ -5141,25 +5681,7 @@
           <w:sz w:val="24"/>
           <w:szCs w:val="24"/>
         </w:rPr>
-        <w:t xml:space="preserve">. This is given so that the staff can handle the transactions taking place in different </w:t>
-      </w:r>
-      <w:proofErr w:type="gramStart"/>
-      <w:r>
-        <w:rPr>
-          <w:rFonts w:ascii="Times New Roman" w:hAnsi="Times New Roman" w:cs="Times New Roman"/>
-          <w:sz w:val="24"/>
-          <w:szCs w:val="24"/>
-        </w:rPr>
-        <w:t>stores, and</w:t>
-      </w:r>
-      <w:proofErr w:type="gramEnd"/>
-      <w:r>
-        <w:rPr>
-          <w:rFonts w:ascii="Times New Roman" w:hAnsi="Times New Roman" w:cs="Times New Roman"/>
-          <w:sz w:val="24"/>
-          <w:szCs w:val="24"/>
-        </w:rPr>
-        <w:t xml:space="preserve"> can be used to handle returns.</w:t>
+        <w:t>. This is given so that the staff can handle the transactions taking place in different stores, and can be used to handle returns.</w:t>
       </w:r>
     </w:p>
     <w:p>

</xml_diff>

<commit_message>
Updated APIs + Updated ER
</commit_message>
<xml_diff>
--- a/Project Report.docx
+++ b/Project Report.docx
@@ -141,7 +141,6 @@
           <w:szCs w:val="32"/>
         </w:rPr>
       </w:pPr>
-      <w:proofErr w:type="spellStart"/>
       <w:r>
         <w:rPr>
           <w:rFonts w:ascii="Times New Roman" w:hAnsi="Times New Roman" w:cs="Times New Roman"/>
@@ -150,40 +149,7 @@
           <w:sz w:val="32"/>
           <w:szCs w:val="32"/>
         </w:rPr>
-        <w:t>WolfWR</w:t>
-      </w:r>
-      <w:proofErr w:type="spellEnd"/>
-      <w:r>
-        <w:rPr>
-          <w:rFonts w:ascii="Times New Roman" w:hAnsi="Times New Roman" w:cs="Times New Roman"/>
-          <w:b/>
-          <w:bCs/>
-          <w:sz w:val="32"/>
-          <w:szCs w:val="32"/>
-        </w:rPr>
-        <w:t xml:space="preserve">, </w:t>
-      </w:r>
-      <w:proofErr w:type="spellStart"/>
-      <w:r>
-        <w:rPr>
-          <w:rFonts w:ascii="Times New Roman" w:hAnsi="Times New Roman" w:cs="Times New Roman"/>
-          <w:b/>
-          <w:bCs/>
-          <w:sz w:val="32"/>
-          <w:szCs w:val="32"/>
-        </w:rPr>
-        <w:t>WolfCity</w:t>
-      </w:r>
-      <w:proofErr w:type="spellEnd"/>
-      <w:r>
-        <w:rPr>
-          <w:rFonts w:ascii="Times New Roman" w:hAnsi="Times New Roman" w:cs="Times New Roman"/>
-          <w:b/>
-          <w:bCs/>
-          <w:sz w:val="32"/>
-          <w:szCs w:val="32"/>
-        </w:rPr>
-        <w:t xml:space="preserve"> wholesale store chain</w:t>
+        <w:t>WolfWR, WolfCity wholesale store chain</w:t>
       </w:r>
     </w:p>
     <w:p>
@@ -691,43 +657,23 @@
           <w:sz w:val="24"/>
           <w:szCs w:val="24"/>
         </w:rPr>
-        <w:t xml:space="preserve">We have designed a </w:t>
-      </w:r>
-      <w:proofErr w:type="spellStart"/>
-      <w:r>
-        <w:rPr>
-          <w:rFonts w:ascii="Times New Roman" w:hAnsi="Times New Roman" w:cs="Times New Roman"/>
-          <w:sz w:val="24"/>
-          <w:szCs w:val="24"/>
-        </w:rPr>
-        <w:t>WolfWR</w:t>
-      </w:r>
-      <w:proofErr w:type="spellEnd"/>
-      <w:r>
-        <w:rPr>
-          <w:rFonts w:ascii="Times New Roman" w:hAnsi="Times New Roman" w:cs="Times New Roman"/>
-          <w:sz w:val="24"/>
-          <w:szCs w:val="24"/>
-        </w:rPr>
-        <w:t xml:space="preserve"> wholesale-store Database System for </w:t>
-      </w:r>
-      <w:proofErr w:type="spellStart"/>
-      <w:r>
-        <w:rPr>
-          <w:rFonts w:ascii="Times New Roman" w:hAnsi="Times New Roman" w:cs="Times New Roman"/>
-          <w:sz w:val="24"/>
-          <w:szCs w:val="24"/>
-        </w:rPr>
-        <w:t>WolfCity</w:t>
-      </w:r>
-      <w:proofErr w:type="spellEnd"/>
-      <w:r>
-        <w:rPr>
-          <w:rFonts w:ascii="Times New Roman" w:hAnsi="Times New Roman" w:cs="Times New Roman"/>
-          <w:sz w:val="24"/>
-          <w:szCs w:val="24"/>
-        </w:rPr>
-        <w:t>.</w:t>
+        <w:t>We have designed a WolfWR wholesale-store Database System for WolfCity.</w:t>
+      </w:r>
+      <w:r>
+        <w:rPr>
+          <w:rFonts w:ascii="Times New Roman" w:hAnsi="Times New Roman" w:cs="Times New Roman"/>
+          <w:sz w:val="24"/>
+          <w:szCs w:val="24"/>
+        </w:rPr>
+        <w:t xml:space="preserve"> </w:t>
+      </w:r>
+      <w:r>
+        <w:rPr>
+          <w:rFonts w:ascii="Times New Roman" w:hAnsi="Times New Roman" w:cs="Times New Roman"/>
+          <w:sz w:val="24"/>
+          <w:szCs w:val="24"/>
+        </w:rPr>
+        <w:t xml:space="preserve">The staff at WolfWR will be using this database system to maintain staff information, club-member information, supplier information, store information and merchandise information. </w:t>
       </w:r>
     </w:p>
     <w:p>
@@ -746,25 +692,127 @@
           <w:sz w:val="24"/>
           <w:szCs w:val="24"/>
         </w:rPr>
-        <w:t xml:space="preserve">The staff at </w:t>
-      </w:r>
-      <w:proofErr w:type="spellStart"/>
-      <w:r>
-        <w:rPr>
-          <w:rFonts w:ascii="Times New Roman" w:hAnsi="Times New Roman" w:cs="Times New Roman"/>
-          <w:sz w:val="24"/>
-          <w:szCs w:val="24"/>
-        </w:rPr>
-        <w:t>WolfWR</w:t>
-      </w:r>
-      <w:proofErr w:type="spellEnd"/>
-      <w:r>
-        <w:rPr>
-          <w:rFonts w:ascii="Times New Roman" w:hAnsi="Times New Roman" w:cs="Times New Roman"/>
-          <w:sz w:val="24"/>
-          <w:szCs w:val="24"/>
-        </w:rPr>
-        <w:t xml:space="preserve"> will be using this database system to maintain staff information, club-member information, supplier information, store information and merchandise information. </w:t>
+        <w:t xml:space="preserve">The four major tasks that will be performed include: information processing, maintaining inventory records, maintaining billing </w:t>
+      </w:r>
+      <w:r>
+        <w:rPr>
+          <w:rFonts w:ascii="Times New Roman" w:hAnsi="Times New Roman" w:cs="Times New Roman"/>
+          <w:sz w:val="24"/>
+          <w:szCs w:val="24"/>
+        </w:rPr>
+        <w:t>&amp;</w:t>
+      </w:r>
+      <w:r>
+        <w:rPr>
+          <w:rFonts w:ascii="Times New Roman" w:hAnsi="Times New Roman" w:cs="Times New Roman"/>
+          <w:sz w:val="24"/>
+          <w:szCs w:val="24"/>
+        </w:rPr>
+        <w:t xml:space="preserve"> transaction records and generating reports regarding total sales, customer growth, </w:t>
+      </w:r>
+      <w:r>
+        <w:rPr>
+          <w:rFonts w:ascii="Times New Roman" w:hAnsi="Times New Roman" w:cs="Times New Roman"/>
+          <w:sz w:val="24"/>
+          <w:szCs w:val="24"/>
+        </w:rPr>
+        <w:t>&amp;</w:t>
+      </w:r>
+      <w:r>
+        <w:rPr>
+          <w:rFonts w:ascii="Times New Roman" w:hAnsi="Times New Roman" w:cs="Times New Roman"/>
+          <w:sz w:val="24"/>
+          <w:szCs w:val="24"/>
+        </w:rPr>
+        <w:t xml:space="preserve"> merchandise stock.</w:t>
+      </w:r>
+      <w:r>
+        <w:rPr>
+          <w:rFonts w:ascii="Times New Roman" w:hAnsi="Times New Roman" w:cs="Times New Roman"/>
+          <w:sz w:val="24"/>
+          <w:szCs w:val="24"/>
+        </w:rPr>
+        <w:t xml:space="preserve"> </w:t>
+      </w:r>
+      <w:r>
+        <w:rPr>
+          <w:rFonts w:ascii="Times New Roman" w:hAnsi="Times New Roman" w:cs="Times New Roman"/>
+          <w:sz w:val="24"/>
+          <w:szCs w:val="24"/>
+        </w:rPr>
+        <w:t>All the transactions made by club members will be recorded and maintained. Staff</w:t>
+      </w:r>
+      <w:r>
+        <w:rPr>
+          <w:rFonts w:ascii="Times New Roman" w:hAnsi="Times New Roman" w:cs="Times New Roman"/>
+          <w:sz w:val="24"/>
+          <w:szCs w:val="24"/>
+        </w:rPr>
+        <w:t xml:space="preserve"> </w:t>
+      </w:r>
+      <w:r>
+        <w:rPr>
+          <w:rFonts w:ascii="Times New Roman" w:hAnsi="Times New Roman" w:cs="Times New Roman"/>
+          <w:sz w:val="24"/>
+          <w:szCs w:val="24"/>
+        </w:rPr>
+        <w:t xml:space="preserve">will </w:t>
+      </w:r>
+      <w:r>
+        <w:rPr>
+          <w:rFonts w:ascii="Times New Roman" w:hAnsi="Times New Roman" w:cs="Times New Roman"/>
+          <w:sz w:val="24"/>
+          <w:szCs w:val="24"/>
+        </w:rPr>
+        <w:t xml:space="preserve">be able to </w:t>
+      </w:r>
+      <w:r>
+        <w:rPr>
+          <w:rFonts w:ascii="Times New Roman" w:hAnsi="Times New Roman" w:cs="Times New Roman"/>
+          <w:sz w:val="24"/>
+          <w:szCs w:val="24"/>
+        </w:rPr>
+        <w:t>record and maintain information pertaining to new shipments received</w:t>
+      </w:r>
+      <w:r>
+        <w:rPr>
+          <w:rFonts w:ascii="Times New Roman" w:hAnsi="Times New Roman" w:cs="Times New Roman"/>
+          <w:sz w:val="24"/>
+          <w:szCs w:val="24"/>
+        </w:rPr>
+        <w:t xml:space="preserve"> at the warehouse</w:t>
+      </w:r>
+      <w:r>
+        <w:rPr>
+          <w:rFonts w:ascii="Times New Roman" w:hAnsi="Times New Roman" w:cs="Times New Roman"/>
+          <w:sz w:val="24"/>
+          <w:szCs w:val="24"/>
+        </w:rPr>
+        <w:t xml:space="preserve">, </w:t>
+      </w:r>
+      <w:r>
+        <w:rPr>
+          <w:rFonts w:ascii="Times New Roman" w:hAnsi="Times New Roman" w:cs="Times New Roman"/>
+          <w:sz w:val="24"/>
+          <w:szCs w:val="24"/>
+        </w:rPr>
+        <w:t xml:space="preserve"> register new club members, handle </w:t>
+      </w:r>
+      <w:r>
+        <w:rPr>
+          <w:rFonts w:ascii="Times New Roman" w:hAnsi="Times New Roman" w:cs="Times New Roman"/>
+          <w:sz w:val="24"/>
+          <w:szCs w:val="24"/>
+        </w:rPr>
+        <w:t xml:space="preserve">product transfers </w:t>
+      </w:r>
+      <w:r>
+        <w:rPr>
+          <w:rFonts w:ascii="Times New Roman" w:hAnsi="Times New Roman" w:cs="Times New Roman"/>
+          <w:sz w:val="24"/>
+          <w:szCs w:val="24"/>
+        </w:rPr>
+        <w:t>and returns between stores and customers.</w:t>
       </w:r>
     </w:p>
     <w:p>
@@ -783,7 +831,135 @@
           <w:sz w:val="24"/>
           <w:szCs w:val="24"/>
         </w:rPr>
-        <w:t>The four major tasks that will be performed include: information processing, maintaining inventory records, maintaining billing and transaction records, and generating reports regarding total sales, customer growth, and merchandise stock.</w:t>
+        <w:t>In order to record and maintain the various operations taking place in the WolfWR wholesale</w:t>
+      </w:r>
+      <w:r>
+        <w:rPr>
+          <w:rFonts w:ascii="Times New Roman" w:hAnsi="Times New Roman" w:cs="Times New Roman"/>
+          <w:sz w:val="24"/>
+          <w:szCs w:val="24"/>
+        </w:rPr>
+        <w:t>-</w:t>
+      </w:r>
+      <w:r>
+        <w:rPr>
+          <w:rFonts w:ascii="Times New Roman" w:hAnsi="Times New Roman" w:cs="Times New Roman"/>
+          <w:sz w:val="24"/>
+          <w:szCs w:val="24"/>
+        </w:rPr>
+        <w:t xml:space="preserve">store chain, a database is required to collect and store the data generated in an efficient manner. </w:t>
+      </w:r>
+      <w:r>
+        <w:rPr>
+          <w:rFonts w:ascii="Times New Roman" w:hAnsi="Times New Roman" w:cs="Times New Roman"/>
+          <w:sz w:val="24"/>
+          <w:szCs w:val="24"/>
+        </w:rPr>
+        <w:t>T</w:t>
+      </w:r>
+      <w:r>
+        <w:rPr>
+          <w:rFonts w:ascii="Times New Roman" w:hAnsi="Times New Roman" w:cs="Times New Roman"/>
+          <w:sz w:val="24"/>
+          <w:szCs w:val="24"/>
+        </w:rPr>
+        <w:t xml:space="preserve">here may </w:t>
+      </w:r>
+      <w:r>
+        <w:rPr>
+          <w:rFonts w:ascii="Times New Roman" w:hAnsi="Times New Roman" w:cs="Times New Roman"/>
+          <w:sz w:val="24"/>
+          <w:szCs w:val="24"/>
+        </w:rPr>
+        <w:t xml:space="preserve">be instances </w:t>
+      </w:r>
+      <w:r>
+        <w:rPr>
+          <w:rFonts w:ascii="Times New Roman" w:hAnsi="Times New Roman" w:cs="Times New Roman"/>
+          <w:sz w:val="24"/>
+          <w:szCs w:val="24"/>
+        </w:rPr>
+        <w:t>where multiple transactions take place at the same time. For instance, when multiple customers are signing up or purchasing commodities at the same time or when multiple stores are transferring products to one another at the same time. When these actions happen concurrently, there could arise some inefficiency</w:t>
+      </w:r>
+      <w:r>
+        <w:rPr>
+          <w:rFonts w:ascii="Times New Roman" w:hAnsi="Times New Roman" w:cs="Times New Roman"/>
+          <w:sz w:val="24"/>
+          <w:szCs w:val="24"/>
+        </w:rPr>
+        <w:t xml:space="preserve"> if the data is stored in </w:t>
+      </w:r>
+      <w:r>
+        <w:rPr>
+          <w:rFonts w:ascii="Times New Roman" w:hAnsi="Times New Roman" w:cs="Times New Roman"/>
+          <w:sz w:val="24"/>
+          <w:szCs w:val="24"/>
+        </w:rPr>
+        <w:t>a system of files</w:t>
+      </w:r>
+      <w:r>
+        <w:rPr>
+          <w:rFonts w:ascii="Times New Roman" w:hAnsi="Times New Roman" w:cs="Times New Roman"/>
+          <w:sz w:val="24"/>
+          <w:szCs w:val="24"/>
+        </w:rPr>
+        <w:t xml:space="preserve">. </w:t>
+      </w:r>
+      <w:r>
+        <w:rPr>
+          <w:rFonts w:ascii="Times New Roman" w:hAnsi="Times New Roman" w:cs="Times New Roman"/>
+          <w:sz w:val="24"/>
+          <w:szCs w:val="24"/>
+        </w:rPr>
+        <w:t xml:space="preserve">A database would also help the store staff </w:t>
+      </w:r>
+      <w:r>
+        <w:rPr>
+          <w:rFonts w:ascii="Times New Roman" w:hAnsi="Times New Roman" w:cs="Times New Roman"/>
+          <w:sz w:val="24"/>
+          <w:szCs w:val="24"/>
+        </w:rPr>
+        <w:t xml:space="preserve">in taking </w:t>
+      </w:r>
+      <w:r>
+        <w:rPr>
+          <w:rFonts w:ascii="Times New Roman" w:hAnsi="Times New Roman" w:cs="Times New Roman"/>
+          <w:sz w:val="24"/>
+          <w:szCs w:val="24"/>
+        </w:rPr>
+        <w:t>data driven decisions regarding</w:t>
+      </w:r>
+      <w:r>
+        <w:rPr>
+          <w:rFonts w:ascii="Times New Roman" w:hAnsi="Times New Roman" w:cs="Times New Roman"/>
+          <w:sz w:val="24"/>
+          <w:szCs w:val="24"/>
+        </w:rPr>
+        <w:t xml:space="preserve"> merchandise stock and</w:t>
+      </w:r>
+      <w:r>
+        <w:rPr>
+          <w:rFonts w:ascii="Times New Roman" w:hAnsi="Times New Roman" w:cs="Times New Roman"/>
+          <w:sz w:val="24"/>
+          <w:szCs w:val="24"/>
+        </w:rPr>
+        <w:t xml:space="preserve"> also</w:t>
+      </w:r>
+      <w:r>
+        <w:rPr>
+          <w:rFonts w:ascii="Times New Roman" w:hAnsi="Times New Roman" w:cs="Times New Roman"/>
+          <w:sz w:val="24"/>
+          <w:szCs w:val="24"/>
+        </w:rPr>
+        <w:t xml:space="preserve"> generate </w:t>
+      </w:r>
+      <w:r>
+        <w:rPr>
+          <w:rFonts w:ascii="Times New Roman" w:hAnsi="Times New Roman" w:cs="Times New Roman"/>
+          <w:sz w:val="24"/>
+          <w:szCs w:val="24"/>
+        </w:rPr>
+        <w:t>insightful reports on</w:t>
       </w:r>
       <w:r>
         <w:rPr>
@@ -799,220 +975,15 @@
           <w:sz w:val="24"/>
           <w:szCs w:val="24"/>
         </w:rPr>
-        <w:t>All the transactions made by club members will be recorded and maintained. Staff</w:t>
-      </w:r>
-      <w:r>
-        <w:rPr>
-          <w:rFonts w:ascii="Times New Roman" w:hAnsi="Times New Roman" w:cs="Times New Roman"/>
-          <w:sz w:val="24"/>
-          <w:szCs w:val="24"/>
-        </w:rPr>
-        <w:t xml:space="preserve"> </w:t>
-      </w:r>
-      <w:r>
-        <w:rPr>
-          <w:rFonts w:ascii="Times New Roman" w:hAnsi="Times New Roman" w:cs="Times New Roman"/>
-          <w:sz w:val="24"/>
-          <w:szCs w:val="24"/>
-        </w:rPr>
-        <w:t xml:space="preserve">will </w:t>
-      </w:r>
-      <w:r>
-        <w:rPr>
-          <w:rFonts w:ascii="Times New Roman" w:hAnsi="Times New Roman" w:cs="Times New Roman"/>
-          <w:sz w:val="24"/>
-          <w:szCs w:val="24"/>
-        </w:rPr>
-        <w:t xml:space="preserve">be able to </w:t>
-      </w:r>
-      <w:r>
-        <w:rPr>
-          <w:rFonts w:ascii="Times New Roman" w:hAnsi="Times New Roman" w:cs="Times New Roman"/>
-          <w:sz w:val="24"/>
-          <w:szCs w:val="24"/>
-        </w:rPr>
-        <w:t>record and maintain information pertaining to new shipments received</w:t>
-      </w:r>
-      <w:r>
-        <w:rPr>
-          <w:rFonts w:ascii="Times New Roman" w:hAnsi="Times New Roman" w:cs="Times New Roman"/>
-          <w:sz w:val="24"/>
-          <w:szCs w:val="24"/>
-        </w:rPr>
-        <w:t xml:space="preserve"> at the warehouse</w:t>
-      </w:r>
-      <w:r>
-        <w:rPr>
-          <w:rFonts w:ascii="Times New Roman" w:hAnsi="Times New Roman" w:cs="Times New Roman"/>
-          <w:sz w:val="24"/>
-          <w:szCs w:val="24"/>
-        </w:rPr>
-        <w:t xml:space="preserve">, </w:t>
-      </w:r>
-      <w:r>
-        <w:rPr>
-          <w:rFonts w:ascii="Times New Roman" w:hAnsi="Times New Roman" w:cs="Times New Roman"/>
-          <w:sz w:val="24"/>
-          <w:szCs w:val="24"/>
-        </w:rPr>
-        <w:t xml:space="preserve"> register new club members, handle </w:t>
-      </w:r>
-      <w:r>
-        <w:rPr>
-          <w:rFonts w:ascii="Times New Roman" w:hAnsi="Times New Roman" w:cs="Times New Roman"/>
-          <w:sz w:val="24"/>
-          <w:szCs w:val="24"/>
-        </w:rPr>
-        <w:t xml:space="preserve">product transfers </w:t>
-      </w:r>
-      <w:r>
-        <w:rPr>
-          <w:rFonts w:ascii="Times New Roman" w:hAnsi="Times New Roman" w:cs="Times New Roman"/>
-          <w:sz w:val="24"/>
-          <w:szCs w:val="24"/>
-        </w:rPr>
-        <w:t>and returns between stores and customers.</w:t>
-      </w:r>
-    </w:p>
-    <w:p>
-      <w:pPr>
-        <w:ind w:firstLine="360"/>
-        <w:jc w:val="both"/>
-        <w:rPr>
-          <w:rFonts w:ascii="Times New Roman" w:hAnsi="Times New Roman" w:cs="Times New Roman"/>
-          <w:sz w:val="24"/>
-          <w:szCs w:val="24"/>
-        </w:rPr>
-      </w:pPr>
-      <w:r>
-        <w:rPr>
-          <w:rFonts w:ascii="Times New Roman" w:hAnsi="Times New Roman" w:cs="Times New Roman"/>
-          <w:sz w:val="24"/>
-          <w:szCs w:val="24"/>
-        </w:rPr>
-        <w:t xml:space="preserve">In order to record and maintain the various operations taking place in the </w:t>
-      </w:r>
-      <w:proofErr w:type="spellStart"/>
-      <w:r>
-        <w:rPr>
-          <w:rFonts w:ascii="Times New Roman" w:hAnsi="Times New Roman" w:cs="Times New Roman"/>
-          <w:sz w:val="24"/>
-          <w:szCs w:val="24"/>
-        </w:rPr>
-        <w:t>WolfWR</w:t>
-      </w:r>
-      <w:proofErr w:type="spellEnd"/>
-      <w:r>
-        <w:rPr>
-          <w:rFonts w:ascii="Times New Roman" w:hAnsi="Times New Roman" w:cs="Times New Roman"/>
-          <w:sz w:val="24"/>
-          <w:szCs w:val="24"/>
-        </w:rPr>
-        <w:t xml:space="preserve"> wholesale</w:t>
-      </w:r>
-      <w:r>
-        <w:rPr>
-          <w:rFonts w:ascii="Times New Roman" w:hAnsi="Times New Roman" w:cs="Times New Roman"/>
-          <w:sz w:val="24"/>
-          <w:szCs w:val="24"/>
-        </w:rPr>
-        <w:t>-</w:t>
-      </w:r>
-      <w:r>
-        <w:rPr>
-          <w:rFonts w:ascii="Times New Roman" w:hAnsi="Times New Roman" w:cs="Times New Roman"/>
-          <w:sz w:val="24"/>
-          <w:szCs w:val="24"/>
-        </w:rPr>
-        <w:t xml:space="preserve">store chain, a database is required to collect and store the data generated in an efficient manner. </w:t>
-      </w:r>
-      <w:r>
-        <w:rPr>
-          <w:rFonts w:ascii="Times New Roman" w:hAnsi="Times New Roman" w:cs="Times New Roman"/>
-          <w:sz w:val="24"/>
-          <w:szCs w:val="24"/>
-        </w:rPr>
-        <w:t>T</w:t>
-      </w:r>
-      <w:r>
-        <w:rPr>
-          <w:rFonts w:ascii="Times New Roman" w:hAnsi="Times New Roman" w:cs="Times New Roman"/>
-          <w:sz w:val="24"/>
-          <w:szCs w:val="24"/>
-        </w:rPr>
-        <w:t xml:space="preserve">here may </w:t>
-      </w:r>
-      <w:r>
-        <w:rPr>
-          <w:rFonts w:ascii="Times New Roman" w:hAnsi="Times New Roman" w:cs="Times New Roman"/>
-          <w:sz w:val="24"/>
-          <w:szCs w:val="24"/>
-        </w:rPr>
-        <w:t xml:space="preserve">be instances </w:t>
-      </w:r>
-      <w:r>
-        <w:rPr>
-          <w:rFonts w:ascii="Times New Roman" w:hAnsi="Times New Roman" w:cs="Times New Roman"/>
-          <w:sz w:val="24"/>
-          <w:szCs w:val="24"/>
-        </w:rPr>
-        <w:t>where multiple transactions take place at the same time. For instance, when multiple customers are signing up or purchasing commodities at the same time or when multiple stores are transferring products to one another at the same time. When these actions happen concurrently, there could arise some inefficiency</w:t>
-      </w:r>
-      <w:r>
-        <w:rPr>
-          <w:rFonts w:ascii="Times New Roman" w:hAnsi="Times New Roman" w:cs="Times New Roman"/>
-          <w:sz w:val="24"/>
-          <w:szCs w:val="24"/>
-        </w:rPr>
-        <w:t xml:space="preserve"> if the data is stored in </w:t>
-      </w:r>
-      <w:r>
-        <w:rPr>
-          <w:rFonts w:ascii="Times New Roman" w:hAnsi="Times New Roman" w:cs="Times New Roman"/>
-          <w:sz w:val="24"/>
-          <w:szCs w:val="24"/>
-        </w:rPr>
-        <w:t>a system of files</w:t>
-      </w:r>
-      <w:r>
-        <w:rPr>
-          <w:rFonts w:ascii="Times New Roman" w:hAnsi="Times New Roman" w:cs="Times New Roman"/>
-          <w:sz w:val="24"/>
-          <w:szCs w:val="24"/>
-        </w:rPr>
-        <w:t xml:space="preserve">. </w:t>
-      </w:r>
-      <w:r>
-        <w:rPr>
-          <w:rFonts w:ascii="Times New Roman" w:hAnsi="Times New Roman" w:cs="Times New Roman"/>
-          <w:sz w:val="24"/>
-          <w:szCs w:val="24"/>
-        </w:rPr>
-        <w:t xml:space="preserve">A database would also help the store staff </w:t>
-      </w:r>
-      <w:r>
-        <w:rPr>
-          <w:rFonts w:ascii="Times New Roman" w:hAnsi="Times New Roman" w:cs="Times New Roman"/>
-          <w:sz w:val="24"/>
-          <w:szCs w:val="24"/>
-        </w:rPr>
-        <w:t>in taking decisions</w:t>
-      </w:r>
-      <w:r>
-        <w:rPr>
-          <w:rFonts w:ascii="Times New Roman" w:hAnsi="Times New Roman" w:cs="Times New Roman"/>
-          <w:sz w:val="24"/>
-          <w:szCs w:val="24"/>
-        </w:rPr>
-        <w:t xml:space="preserve"> about merchandise stock and generate meaningful </w:t>
-      </w:r>
-      <w:r>
-        <w:rPr>
-          <w:rFonts w:ascii="Times New Roman" w:hAnsi="Times New Roman" w:cs="Times New Roman"/>
-          <w:sz w:val="24"/>
-          <w:szCs w:val="24"/>
-        </w:rPr>
-        <w:t>inventory and customer reports</w:t>
+        <w:t>inventory and customer</w:t>
+      </w:r>
+      <w:r>
+        <w:rPr>
+          <w:rFonts w:ascii="Times New Roman" w:hAnsi="Times New Roman" w:cs="Times New Roman"/>
+          <w:sz w:val="24"/>
+          <w:szCs w:val="24"/>
+        </w:rPr>
+        <w:t xml:space="preserve"> behaviour</w:t>
       </w:r>
       <w:r>
         <w:rPr>
@@ -1114,6 +1085,14 @@
           <w:sz w:val="24"/>
           <w:szCs w:val="24"/>
         </w:rPr>
+        <w:t xml:space="preserve">Admins </w:t>
+      </w:r>
+      <w:r>
+        <w:rPr>
+          <w:rFonts w:ascii="Times New Roman" w:hAnsi="Times New Roman" w:cs="Times New Roman"/>
+          <w:sz w:val="24"/>
+          <w:szCs w:val="24"/>
+        </w:rPr>
         <w:t>have access to all information pertaining to the wholesale-store chain. These are the users responsible for adding, editing, or deleting staff,</w:t>
       </w:r>
       <w:r>
@@ -1146,25 +1125,7 @@
           <w:sz w:val="24"/>
           <w:szCs w:val="24"/>
         </w:rPr>
-        <w:t xml:space="preserve">. They have complete control of the </w:t>
-      </w:r>
-      <w:proofErr w:type="spellStart"/>
-      <w:r>
-        <w:rPr>
-          <w:rFonts w:ascii="Times New Roman" w:hAnsi="Times New Roman" w:cs="Times New Roman"/>
-          <w:sz w:val="24"/>
-          <w:szCs w:val="24"/>
-        </w:rPr>
-        <w:t>WolfWR</w:t>
-      </w:r>
-      <w:proofErr w:type="spellEnd"/>
-      <w:r>
-        <w:rPr>
-          <w:rFonts w:ascii="Times New Roman" w:hAnsi="Times New Roman" w:cs="Times New Roman"/>
-          <w:sz w:val="24"/>
-          <w:szCs w:val="24"/>
-        </w:rPr>
-        <w:t xml:space="preserve"> wholesale-store chain Management System.</w:t>
+        <w:t>. They have complete control of the WolfWR wholesale-store chain Management System.</w:t>
       </w:r>
     </w:p>
     <w:p>
@@ -1841,7 +1802,6 @@
         </w:rPr>
         <w:t xml:space="preserve">Staff Information: </w:t>
       </w:r>
-      <w:proofErr w:type="spellStart"/>
       <w:r>
         <w:rPr>
           <w:rFonts w:ascii="Times New Roman" w:hAnsi="Times New Roman" w:cs="Times New Roman"/>
@@ -1856,143 +1816,16 @@
           <w:sz w:val="24"/>
           <w:szCs w:val="24"/>
         </w:rPr>
-        <w:t>D</w:t>
-      </w:r>
-      <w:proofErr w:type="spellEnd"/>
-      <w:r>
-        <w:rPr>
-          <w:rFonts w:ascii="Times New Roman" w:hAnsi="Times New Roman" w:cs="Times New Roman"/>
-          <w:sz w:val="24"/>
-          <w:szCs w:val="24"/>
-        </w:rPr>
-        <w:t>,</w:t>
-      </w:r>
-      <w:r>
-        <w:rPr>
-          <w:rFonts w:ascii="Times New Roman" w:hAnsi="Times New Roman" w:cs="Times New Roman"/>
-          <w:sz w:val="24"/>
-          <w:szCs w:val="24"/>
-        </w:rPr>
-        <w:t xml:space="preserve"> Name, </w:t>
-      </w:r>
-      <w:proofErr w:type="spellStart"/>
-      <w:r>
-        <w:rPr>
-          <w:rFonts w:ascii="Times New Roman" w:hAnsi="Times New Roman" w:cs="Times New Roman"/>
-          <w:sz w:val="24"/>
-          <w:szCs w:val="24"/>
-        </w:rPr>
-        <w:t>DateOfBirth</w:t>
-      </w:r>
-      <w:proofErr w:type="spellEnd"/>
-      <w:r>
-        <w:rPr>
-          <w:rFonts w:ascii="Times New Roman" w:hAnsi="Times New Roman" w:cs="Times New Roman"/>
-          <w:sz w:val="24"/>
-          <w:szCs w:val="24"/>
-        </w:rPr>
-        <w:t xml:space="preserve">, </w:t>
-      </w:r>
-      <w:proofErr w:type="spellStart"/>
-      <w:r>
-        <w:rPr>
-          <w:rFonts w:ascii="Times New Roman" w:hAnsi="Times New Roman" w:cs="Times New Roman"/>
-          <w:sz w:val="24"/>
-          <w:szCs w:val="24"/>
-        </w:rPr>
-        <w:t>JobTitle</w:t>
-      </w:r>
-      <w:proofErr w:type="spellEnd"/>
-      <w:r>
-        <w:rPr>
-          <w:rFonts w:ascii="Times New Roman" w:hAnsi="Times New Roman" w:cs="Times New Roman"/>
-          <w:sz w:val="24"/>
-          <w:szCs w:val="24"/>
-        </w:rPr>
-        <w:t xml:space="preserve">, </w:t>
-      </w:r>
-      <w:proofErr w:type="spellStart"/>
-      <w:r>
-        <w:rPr>
-          <w:rFonts w:ascii="Times New Roman" w:hAnsi="Times New Roman" w:cs="Times New Roman"/>
-          <w:sz w:val="24"/>
-          <w:szCs w:val="24"/>
-        </w:rPr>
-        <w:t>HomeAddress</w:t>
-      </w:r>
-      <w:proofErr w:type="spellEnd"/>
-      <w:r>
-        <w:rPr>
-          <w:rFonts w:ascii="Times New Roman" w:hAnsi="Times New Roman" w:cs="Times New Roman"/>
-          <w:sz w:val="24"/>
-          <w:szCs w:val="24"/>
-        </w:rPr>
-        <w:t xml:space="preserve">, </w:t>
-      </w:r>
-      <w:proofErr w:type="spellStart"/>
-      <w:r>
-        <w:rPr>
-          <w:rFonts w:ascii="Times New Roman" w:hAnsi="Times New Roman" w:cs="Times New Roman"/>
-          <w:sz w:val="24"/>
-          <w:szCs w:val="24"/>
-        </w:rPr>
-        <w:t>EmailAdd</w:t>
-      </w:r>
-      <w:proofErr w:type="spellEnd"/>
-      <w:r>
-        <w:rPr>
-          <w:rFonts w:ascii="Times New Roman" w:hAnsi="Times New Roman" w:cs="Times New Roman"/>
-          <w:sz w:val="24"/>
-          <w:szCs w:val="24"/>
-        </w:rPr>
-        <w:t xml:space="preserve">, </w:t>
-      </w:r>
-      <w:proofErr w:type="spellStart"/>
-      <w:r>
-        <w:rPr>
-          <w:rFonts w:ascii="Times New Roman" w:hAnsi="Times New Roman" w:cs="Times New Roman"/>
-          <w:sz w:val="24"/>
-          <w:szCs w:val="24"/>
-        </w:rPr>
-        <w:t>EmpStartDate</w:t>
-      </w:r>
-      <w:proofErr w:type="spellEnd"/>
-      <w:r>
-        <w:rPr>
-          <w:rFonts w:ascii="Times New Roman" w:hAnsi="Times New Roman" w:cs="Times New Roman"/>
-          <w:sz w:val="24"/>
-          <w:szCs w:val="24"/>
-        </w:rPr>
-        <w:t xml:space="preserve">, </w:t>
-      </w:r>
-      <w:proofErr w:type="spellStart"/>
-      <w:r>
-        <w:rPr>
-          <w:rFonts w:ascii="Times New Roman" w:hAnsi="Times New Roman" w:cs="Times New Roman"/>
-          <w:sz w:val="24"/>
-          <w:szCs w:val="24"/>
-        </w:rPr>
-        <w:t>EmpEndDate</w:t>
-      </w:r>
-      <w:proofErr w:type="spellEnd"/>
-      <w:r>
-        <w:rPr>
-          <w:rFonts w:ascii="Times New Roman" w:hAnsi="Times New Roman" w:cs="Times New Roman"/>
-          <w:sz w:val="24"/>
-          <w:szCs w:val="24"/>
-        </w:rPr>
-        <w:t xml:space="preserve">, </w:t>
-      </w:r>
-      <w:proofErr w:type="spellStart"/>
-      <w:r>
-        <w:rPr>
-          <w:rFonts w:ascii="Times New Roman" w:hAnsi="Times New Roman" w:cs="Times New Roman"/>
-          <w:sz w:val="24"/>
-          <w:szCs w:val="24"/>
-        </w:rPr>
-        <w:t>PhoneNumber</w:t>
-      </w:r>
-      <w:proofErr w:type="spellEnd"/>
+        <w:t>D,</w:t>
+      </w:r>
+      <w:r>
+        <w:rPr>
+          <w:rFonts w:ascii="Times New Roman" w:hAnsi="Times New Roman" w:cs="Times New Roman"/>
+          <w:sz w:val="24"/>
+          <w:szCs w:val="24"/>
+        </w:rPr>
+        <w:t xml:space="preserve"> Name, DateOfBirth, JobTitle, HomeAddress, EmailAdd, EmpStartDate, EmpEndDate, PhoneNumber</w:t>
+      </w:r>
     </w:p>
     <w:p>
       <w:pPr>
@@ -2059,7 +1892,6 @@
         </w:rPr>
         <w:t xml:space="preserve">nformation: </w:t>
       </w:r>
-      <w:proofErr w:type="spellStart"/>
       <w:r>
         <w:rPr>
           <w:rFonts w:ascii="Times New Roman" w:hAnsi="Times New Roman" w:cs="Times New Roman"/>
@@ -2084,7 +1916,6 @@
         </w:rPr>
         <w:t>ID</w:t>
       </w:r>
-      <w:proofErr w:type="spellEnd"/>
       <w:r>
         <w:rPr>
           <w:rFonts w:ascii="Times New Roman" w:hAnsi="Times New Roman" w:cs="Times New Roman"/>
@@ -2099,36 +1930,8 @@
           <w:sz w:val="24"/>
           <w:szCs w:val="24"/>
         </w:rPr>
-        <w:t xml:space="preserve"> FirstName, </w:t>
-      </w:r>
-      <w:proofErr w:type="spellStart"/>
-      <w:r>
-        <w:rPr>
-          <w:rFonts w:ascii="Times New Roman" w:hAnsi="Times New Roman" w:cs="Times New Roman"/>
-          <w:sz w:val="24"/>
-          <w:szCs w:val="24"/>
-        </w:rPr>
-        <w:t>LastName</w:t>
-      </w:r>
-      <w:proofErr w:type="spellEnd"/>
-      <w:r>
-        <w:rPr>
-          <w:rFonts w:ascii="Times New Roman" w:hAnsi="Times New Roman" w:cs="Times New Roman"/>
-          <w:sz w:val="24"/>
-          <w:szCs w:val="24"/>
-        </w:rPr>
-        <w:t xml:space="preserve">, </w:t>
-      </w:r>
-      <w:proofErr w:type="spellStart"/>
-      <w:r>
-        <w:rPr>
-          <w:rFonts w:ascii="Times New Roman" w:hAnsi="Times New Roman" w:cs="Times New Roman"/>
-          <w:sz w:val="24"/>
-          <w:szCs w:val="24"/>
-        </w:rPr>
-        <w:t>HomeAddress</w:t>
-      </w:r>
-      <w:proofErr w:type="spellEnd"/>
+        <w:t xml:space="preserve"> FirstName, LastName, HomeAddress</w:t>
+      </w:r>
       <w:r>
         <w:rPr>
           <w:rFonts w:ascii="Times New Roman" w:hAnsi="Times New Roman" w:cs="Times New Roman"/>
@@ -2143,72 +1946,8 @@
           <w:sz w:val="24"/>
           <w:szCs w:val="24"/>
         </w:rPr>
-        <w:t xml:space="preserve"> </w:t>
-      </w:r>
-      <w:proofErr w:type="spellStart"/>
-      <w:r>
-        <w:rPr>
-          <w:rFonts w:ascii="Times New Roman" w:hAnsi="Times New Roman" w:cs="Times New Roman"/>
-          <w:sz w:val="24"/>
-          <w:szCs w:val="24"/>
-        </w:rPr>
-        <w:t>EmailAdd</w:t>
-      </w:r>
-      <w:proofErr w:type="spellEnd"/>
-      <w:r>
-        <w:rPr>
-          <w:rFonts w:ascii="Times New Roman" w:hAnsi="Times New Roman" w:cs="Times New Roman"/>
-          <w:sz w:val="24"/>
-          <w:szCs w:val="24"/>
-        </w:rPr>
-        <w:t xml:space="preserve">, </w:t>
-      </w:r>
-      <w:proofErr w:type="spellStart"/>
-      <w:r>
-        <w:rPr>
-          <w:rFonts w:ascii="Times New Roman" w:hAnsi="Times New Roman" w:cs="Times New Roman"/>
-          <w:sz w:val="24"/>
-          <w:szCs w:val="24"/>
-        </w:rPr>
-        <w:t>PhoneNumber</w:t>
-      </w:r>
-      <w:proofErr w:type="spellEnd"/>
-      <w:r>
-        <w:rPr>
-          <w:rFonts w:ascii="Times New Roman" w:hAnsi="Times New Roman" w:cs="Times New Roman"/>
-          <w:sz w:val="24"/>
-          <w:szCs w:val="24"/>
-        </w:rPr>
-        <w:t xml:space="preserve">, </w:t>
-      </w:r>
-      <w:proofErr w:type="spellStart"/>
-      <w:r>
-        <w:rPr>
-          <w:rFonts w:ascii="Times New Roman" w:hAnsi="Times New Roman" w:cs="Times New Roman"/>
-          <w:sz w:val="24"/>
-          <w:szCs w:val="24"/>
-        </w:rPr>
-        <w:t>MembershipExpDate</w:t>
-      </w:r>
-      <w:proofErr w:type="spellEnd"/>
-      <w:r>
-        <w:rPr>
-          <w:rFonts w:ascii="Times New Roman" w:hAnsi="Times New Roman" w:cs="Times New Roman"/>
-          <w:sz w:val="24"/>
-          <w:szCs w:val="24"/>
-        </w:rPr>
-        <w:t xml:space="preserve">, </w:t>
-      </w:r>
-      <w:proofErr w:type="spellStart"/>
-      <w:r>
-        <w:rPr>
-          <w:rFonts w:ascii="Times New Roman" w:hAnsi="Times New Roman" w:cs="Times New Roman"/>
-          <w:sz w:val="24"/>
-          <w:szCs w:val="24"/>
-        </w:rPr>
-        <w:t>ActiveStatus</w:t>
-      </w:r>
-      <w:proofErr w:type="spellEnd"/>
+        <w:t xml:space="preserve"> EmailAdd, PhoneNumber, MembershipExpDate, ActiveStatus</w:t>
+      </w:r>
     </w:p>
     <w:p>
       <w:pPr>
@@ -2243,7 +1982,6 @@
         </w:rPr>
         <w:t xml:space="preserve">Supplier Information: </w:t>
       </w:r>
-      <w:proofErr w:type="spellStart"/>
       <w:r>
         <w:rPr>
           <w:rFonts w:ascii="Times New Roman" w:hAnsi="Times New Roman" w:cs="Times New Roman"/>
@@ -2268,7 +2006,6 @@
         </w:rPr>
         <w:t>ID</w:t>
       </w:r>
-      <w:proofErr w:type="spellEnd"/>
       <w:r>
         <w:rPr>
           <w:rFonts w:ascii="Times New Roman" w:hAnsi="Times New Roman" w:cs="Times New Roman"/>
@@ -2277,7 +2014,6 @@
         </w:rPr>
         <w:t xml:space="preserve">, </w:t>
       </w:r>
-      <w:proofErr w:type="spellStart"/>
       <w:r>
         <w:rPr>
           <w:rFonts w:ascii="Times New Roman" w:hAnsi="Times New Roman" w:cs="Times New Roman"/>
@@ -2308,16 +2044,7 @@
           <w:sz w:val="24"/>
           <w:szCs w:val="24"/>
         </w:rPr>
-        <w:t>ame</w:t>
-      </w:r>
-      <w:proofErr w:type="spellEnd"/>
-      <w:r>
-        <w:rPr>
-          <w:rFonts w:ascii="Times New Roman" w:hAnsi="Times New Roman" w:cs="Times New Roman"/>
-          <w:sz w:val="24"/>
-          <w:szCs w:val="24"/>
-        </w:rPr>
-        <w:t xml:space="preserve">, </w:t>
+        <w:t xml:space="preserve">ame, </w:t>
       </w:r>
       <w:r>
         <w:rPr>
@@ -2335,7 +2062,6 @@
         </w:rPr>
         <w:t xml:space="preserve">hone, </w:t>
       </w:r>
-      <w:proofErr w:type="spellStart"/>
       <w:r>
         <w:rPr>
           <w:rFonts w:ascii="Times New Roman" w:hAnsi="Times New Roman" w:cs="Times New Roman"/>
@@ -2360,7 +2086,6 @@
         </w:rPr>
         <w:t>Add</w:t>
       </w:r>
-      <w:proofErr w:type="spellEnd"/>
       <w:r>
         <w:rPr>
           <w:rFonts w:ascii="Times New Roman" w:hAnsi="Times New Roman" w:cs="Times New Roman"/>
@@ -2419,7 +2144,6 @@
         </w:rPr>
         <w:t xml:space="preserve">Merchandise Information: </w:t>
       </w:r>
-      <w:proofErr w:type="spellStart"/>
       <w:r>
         <w:rPr>
           <w:rFonts w:ascii="Times New Roman" w:hAnsi="Times New Roman" w:cs="Times New Roman"/>
@@ -2444,7 +2168,6 @@
         </w:rPr>
         <w:t>uctID</w:t>
       </w:r>
-      <w:proofErr w:type="spellEnd"/>
       <w:r>
         <w:rPr>
           <w:rFonts w:ascii="Times New Roman" w:hAnsi="Times New Roman" w:cs="Times New Roman"/>
@@ -2459,90 +2182,8 @@
           <w:sz w:val="24"/>
           <w:szCs w:val="24"/>
         </w:rPr>
-        <w:t xml:space="preserve">ProductName, </w:t>
-      </w:r>
-      <w:proofErr w:type="spellStart"/>
-      <w:r>
-        <w:rPr>
-          <w:rFonts w:ascii="Times New Roman" w:hAnsi="Times New Roman" w:cs="Times New Roman"/>
-          <w:sz w:val="24"/>
-          <w:szCs w:val="24"/>
-        </w:rPr>
-        <w:t>ProductionDate</w:t>
-      </w:r>
-      <w:proofErr w:type="spellEnd"/>
-      <w:r>
-        <w:rPr>
-          <w:rFonts w:ascii="Times New Roman" w:hAnsi="Times New Roman" w:cs="Times New Roman"/>
-          <w:sz w:val="24"/>
-          <w:szCs w:val="24"/>
-        </w:rPr>
-        <w:t xml:space="preserve">, </w:t>
-      </w:r>
-      <w:proofErr w:type="spellStart"/>
-      <w:r>
-        <w:rPr>
-          <w:rFonts w:ascii="Times New Roman" w:hAnsi="Times New Roman" w:cs="Times New Roman"/>
-          <w:sz w:val="24"/>
-          <w:szCs w:val="24"/>
-        </w:rPr>
-        <w:t>MarketPrice</w:t>
-      </w:r>
-      <w:proofErr w:type="spellEnd"/>
-      <w:r>
-        <w:rPr>
-          <w:rFonts w:ascii="Times New Roman" w:hAnsi="Times New Roman" w:cs="Times New Roman"/>
-          <w:sz w:val="24"/>
-          <w:szCs w:val="24"/>
-        </w:rPr>
-        <w:t xml:space="preserve">, </w:t>
-      </w:r>
-      <w:proofErr w:type="spellStart"/>
-      <w:r>
-        <w:rPr>
-          <w:rFonts w:ascii="Times New Roman" w:hAnsi="Times New Roman" w:cs="Times New Roman"/>
-          <w:sz w:val="24"/>
-          <w:szCs w:val="24"/>
-        </w:rPr>
-        <w:t>BuyPrice</w:t>
-      </w:r>
-      <w:proofErr w:type="spellEnd"/>
-      <w:r>
-        <w:rPr>
-          <w:rFonts w:ascii="Times New Roman" w:hAnsi="Times New Roman" w:cs="Times New Roman"/>
-          <w:sz w:val="24"/>
-          <w:szCs w:val="24"/>
-        </w:rPr>
-        <w:t xml:space="preserve">, </w:t>
-      </w:r>
-      <w:proofErr w:type="spellStart"/>
-      <w:r>
-        <w:rPr>
-          <w:rFonts w:ascii="Times New Roman" w:hAnsi="Times New Roman" w:cs="Times New Roman"/>
-          <w:sz w:val="24"/>
-          <w:szCs w:val="24"/>
-        </w:rPr>
-        <w:t>ExpDate</w:t>
-      </w:r>
-      <w:proofErr w:type="spellEnd"/>
-      <w:r>
-        <w:rPr>
-          <w:rFonts w:ascii="Times New Roman" w:hAnsi="Times New Roman" w:cs="Times New Roman"/>
-          <w:sz w:val="24"/>
-          <w:szCs w:val="24"/>
-        </w:rPr>
-        <w:t xml:space="preserve">, </w:t>
-      </w:r>
-      <w:proofErr w:type="spellStart"/>
-      <w:r>
-        <w:rPr>
-          <w:rFonts w:ascii="Times New Roman" w:hAnsi="Times New Roman" w:cs="Times New Roman"/>
-          <w:sz w:val="24"/>
-          <w:szCs w:val="24"/>
-        </w:rPr>
-        <w:t>TotalQuantity</w:t>
-      </w:r>
-      <w:proofErr w:type="spellEnd"/>
+        <w:t>ProductName, ProductionDate, MarketPrice, BuyPrice, ExpDate, TotalQuantity</w:t>
+      </w:r>
     </w:p>
     <w:p>
       <w:pPr>
@@ -2577,7 +2218,6 @@
         </w:rPr>
         <w:t xml:space="preserve">Store Information: </w:t>
       </w:r>
-      <w:proofErr w:type="spellStart"/>
       <w:r>
         <w:rPr>
           <w:rFonts w:ascii="Times New Roman" w:hAnsi="Times New Roman" w:cs="Times New Roman"/>
@@ -2602,7 +2242,6 @@
         </w:rPr>
         <w:t>ID</w:t>
       </w:r>
-      <w:proofErr w:type="spellEnd"/>
       <w:r>
         <w:rPr>
           <w:rFonts w:ascii="Times New Roman" w:hAnsi="Times New Roman" w:cs="Times New Roman"/>
@@ -2633,18 +2272,8 @@
           <w:sz w:val="24"/>
           <w:szCs w:val="24"/>
         </w:rPr>
-        <w:t xml:space="preserve"> </w:t>
-      </w:r>
-      <w:proofErr w:type="spellStart"/>
-      <w:r>
-        <w:rPr>
-          <w:rFonts w:ascii="Times New Roman" w:hAnsi="Times New Roman" w:cs="Times New Roman"/>
-          <w:sz w:val="24"/>
-          <w:szCs w:val="24"/>
-        </w:rPr>
-        <w:t>PhoneNumber</w:t>
-      </w:r>
-      <w:proofErr w:type="spellEnd"/>
+        <w:t xml:space="preserve"> PhoneNumber</w:t>
+      </w:r>
     </w:p>
     <w:p>
       <w:pPr>
@@ -2676,54 +2305,8 @@
           <w:sz w:val="24"/>
           <w:szCs w:val="24"/>
         </w:rPr>
-        <w:t xml:space="preserve">Level Information: </w:t>
-      </w:r>
-      <w:proofErr w:type="spellStart"/>
-      <w:r>
-        <w:rPr>
-          <w:rFonts w:ascii="Times New Roman" w:hAnsi="Times New Roman" w:cs="Times New Roman"/>
-          <w:sz w:val="24"/>
-          <w:szCs w:val="24"/>
-        </w:rPr>
-        <w:t>LevelID</w:t>
-      </w:r>
-      <w:proofErr w:type="spellEnd"/>
-      <w:r>
-        <w:rPr>
-          <w:rFonts w:ascii="Times New Roman" w:hAnsi="Times New Roman" w:cs="Times New Roman"/>
-          <w:sz w:val="24"/>
-          <w:szCs w:val="24"/>
-        </w:rPr>
-        <w:t xml:space="preserve">, </w:t>
-      </w:r>
-      <w:proofErr w:type="spellStart"/>
-      <w:r>
-        <w:rPr>
-          <w:rFonts w:ascii="Times New Roman" w:hAnsi="Times New Roman" w:cs="Times New Roman"/>
-          <w:sz w:val="24"/>
-          <w:szCs w:val="24"/>
-        </w:rPr>
-        <w:t>LevelName</w:t>
-      </w:r>
-      <w:proofErr w:type="spellEnd"/>
-      <w:r>
-        <w:rPr>
-          <w:rFonts w:ascii="Times New Roman" w:hAnsi="Times New Roman" w:cs="Times New Roman"/>
-          <w:sz w:val="24"/>
-          <w:szCs w:val="24"/>
-        </w:rPr>
-        <w:t xml:space="preserve">, </w:t>
-      </w:r>
-      <w:proofErr w:type="spellStart"/>
-      <w:r>
-        <w:rPr>
-          <w:rFonts w:ascii="Times New Roman" w:hAnsi="Times New Roman" w:cs="Times New Roman"/>
-          <w:sz w:val="24"/>
-          <w:szCs w:val="24"/>
-        </w:rPr>
-        <w:t>LevelDesc</w:t>
-      </w:r>
-      <w:proofErr w:type="spellEnd"/>
+        <w:t>Level Information: LevelID, LevelName, LevelDesc</w:t>
+      </w:r>
     </w:p>
     <w:p>
       <w:pPr>
@@ -2755,54 +2338,8 @@
           <w:sz w:val="24"/>
           <w:szCs w:val="24"/>
         </w:rPr>
-        <w:t xml:space="preserve">Transaction information: </w:t>
-      </w:r>
-      <w:proofErr w:type="spellStart"/>
-      <w:r>
-        <w:rPr>
-          <w:rFonts w:ascii="Times New Roman" w:hAnsi="Times New Roman" w:cs="Times New Roman"/>
-          <w:sz w:val="24"/>
-          <w:szCs w:val="24"/>
-        </w:rPr>
-        <w:t>TransactionID</w:t>
-      </w:r>
-      <w:proofErr w:type="spellEnd"/>
-      <w:r>
-        <w:rPr>
-          <w:rFonts w:ascii="Times New Roman" w:hAnsi="Times New Roman" w:cs="Times New Roman"/>
-          <w:sz w:val="24"/>
-          <w:szCs w:val="24"/>
-        </w:rPr>
-        <w:t xml:space="preserve">, </w:t>
-      </w:r>
-      <w:proofErr w:type="spellStart"/>
-      <w:r>
-        <w:rPr>
-          <w:rFonts w:ascii="Times New Roman" w:hAnsi="Times New Roman" w:cs="Times New Roman"/>
-          <w:sz w:val="24"/>
-          <w:szCs w:val="24"/>
-        </w:rPr>
-        <w:t>PurchaseDate</w:t>
-      </w:r>
-      <w:proofErr w:type="spellEnd"/>
-      <w:r>
-        <w:rPr>
-          <w:rFonts w:ascii="Times New Roman" w:hAnsi="Times New Roman" w:cs="Times New Roman"/>
-          <w:sz w:val="24"/>
-          <w:szCs w:val="24"/>
-        </w:rPr>
-        <w:t xml:space="preserve">, </w:t>
-      </w:r>
-      <w:proofErr w:type="spellStart"/>
-      <w:r>
-        <w:rPr>
-          <w:rFonts w:ascii="Times New Roman" w:hAnsi="Times New Roman" w:cs="Times New Roman"/>
-          <w:sz w:val="24"/>
-          <w:szCs w:val="24"/>
-        </w:rPr>
-        <w:t>TotalAmount</w:t>
-      </w:r>
-      <w:proofErr w:type="spellEnd"/>
+        <w:t>Transaction information: TransactionID, PurchaseDate, TotalAmount</w:t>
+      </w:r>
     </w:p>
     <w:p>
       <w:pPr>
@@ -2878,59 +2415,93 @@
           <w:szCs w:val="24"/>
         </w:rPr>
       </w:pPr>
-      <w:proofErr w:type="spellStart"/>
-      <w:r>
-        <w:rPr>
-          <w:rFonts w:ascii="Times New Roman" w:hAnsi="Times New Roman" w:cs="Times New Roman"/>
-          <w:sz w:val="24"/>
-          <w:szCs w:val="24"/>
-        </w:rPr>
-        <w:t>addStaffInfo</w:t>
-      </w:r>
-      <w:proofErr w:type="spellEnd"/>
-      <w:r>
-        <w:rPr>
-          <w:rFonts w:ascii="Times New Roman" w:hAnsi="Times New Roman" w:cs="Times New Roman"/>
-          <w:sz w:val="24"/>
-          <w:szCs w:val="24"/>
-        </w:rPr>
-        <w:t xml:space="preserve">(Staff ID, Store ID, Name, Age, </w:t>
-      </w:r>
-      <w:proofErr w:type="spellStart"/>
-      <w:r>
-        <w:rPr>
-          <w:rFonts w:ascii="Times New Roman" w:hAnsi="Times New Roman" w:cs="Times New Roman"/>
-          <w:sz w:val="24"/>
-          <w:szCs w:val="24"/>
-        </w:rPr>
-        <w:t>PhoneNumber</w:t>
-      </w:r>
-      <w:proofErr w:type="spellEnd"/>
-      <w:r>
-        <w:rPr>
-          <w:rFonts w:ascii="Times New Roman" w:hAnsi="Times New Roman" w:cs="Times New Roman"/>
-          <w:sz w:val="24"/>
-          <w:szCs w:val="24"/>
-        </w:rPr>
-        <w:t xml:space="preserve">, Title, </w:t>
-      </w:r>
-      <w:proofErr w:type="spellStart"/>
-      <w:r>
-        <w:rPr>
-          <w:rFonts w:ascii="Times New Roman" w:hAnsi="Times New Roman" w:cs="Times New Roman"/>
-          <w:sz w:val="24"/>
-          <w:szCs w:val="24"/>
-        </w:rPr>
-        <w:t>TimeOfEmp</w:t>
-      </w:r>
-      <w:proofErr w:type="spellEnd"/>
-      <w:r>
-        <w:rPr>
-          <w:rFonts w:ascii="Times New Roman" w:hAnsi="Times New Roman" w:cs="Times New Roman"/>
-          <w:sz w:val="24"/>
-          <w:szCs w:val="24"/>
-        </w:rPr>
-        <w:t>, Email, Address)</w:t>
+      <w:r>
+        <w:rPr>
+          <w:rFonts w:ascii="Times New Roman" w:hAnsi="Times New Roman" w:cs="Times New Roman"/>
+          <w:sz w:val="24"/>
+          <w:szCs w:val="24"/>
+        </w:rPr>
+        <w:t xml:space="preserve">addStaffInfo(StaffID, StoreID, Name, </w:t>
+      </w:r>
+      <w:r>
+        <w:rPr>
+          <w:rFonts w:ascii="Times New Roman" w:hAnsi="Times New Roman" w:cs="Times New Roman"/>
+          <w:sz w:val="24"/>
+          <w:szCs w:val="24"/>
+        </w:rPr>
+        <w:t>DateOfBirth</w:t>
+      </w:r>
+      <w:r>
+        <w:rPr>
+          <w:rFonts w:ascii="Times New Roman" w:hAnsi="Times New Roman" w:cs="Times New Roman"/>
+          <w:sz w:val="24"/>
+          <w:szCs w:val="24"/>
+        </w:rPr>
+        <w:t xml:space="preserve">, PhoneNumber, </w:t>
+      </w:r>
+      <w:r>
+        <w:rPr>
+          <w:rFonts w:ascii="Times New Roman" w:hAnsi="Times New Roman" w:cs="Times New Roman"/>
+          <w:sz w:val="24"/>
+          <w:szCs w:val="24"/>
+        </w:rPr>
+        <w:t>Job</w:t>
+      </w:r>
+      <w:r>
+        <w:rPr>
+          <w:rFonts w:ascii="Times New Roman" w:hAnsi="Times New Roman" w:cs="Times New Roman"/>
+          <w:sz w:val="24"/>
+          <w:szCs w:val="24"/>
+        </w:rPr>
+        <w:t xml:space="preserve">Title, </w:t>
+      </w:r>
+      <w:r>
+        <w:rPr>
+          <w:rFonts w:ascii="Times New Roman" w:hAnsi="Times New Roman" w:cs="Times New Roman"/>
+          <w:sz w:val="24"/>
+          <w:szCs w:val="24"/>
+        </w:rPr>
+        <w:t>EmpStartDate</w:t>
+      </w:r>
+      <w:r>
+        <w:rPr>
+          <w:rFonts w:ascii="Times New Roman" w:hAnsi="Times New Roman" w:cs="Times New Roman"/>
+          <w:sz w:val="24"/>
+          <w:szCs w:val="24"/>
+        </w:rPr>
+        <w:t>, Email</w:t>
+      </w:r>
+      <w:r>
+        <w:rPr>
+          <w:rFonts w:ascii="Times New Roman" w:hAnsi="Times New Roman" w:cs="Times New Roman"/>
+          <w:sz w:val="24"/>
+          <w:szCs w:val="24"/>
+        </w:rPr>
+        <w:t>Add</w:t>
+      </w:r>
+      <w:r>
+        <w:rPr>
+          <w:rFonts w:ascii="Times New Roman" w:hAnsi="Times New Roman" w:cs="Times New Roman"/>
+          <w:sz w:val="24"/>
+          <w:szCs w:val="24"/>
+        </w:rPr>
+        <w:t xml:space="preserve">, </w:t>
+      </w:r>
+      <w:r>
+        <w:rPr>
+          <w:rFonts w:ascii="Times New Roman" w:hAnsi="Times New Roman" w:cs="Times New Roman"/>
+          <w:sz w:val="24"/>
+          <w:szCs w:val="24"/>
+        </w:rPr>
+        <w:t>Home</w:t>
+      </w:r>
+      <w:r>
+        <w:rPr>
+          <w:rFonts w:ascii="Times New Roman" w:hAnsi="Times New Roman" w:cs="Times New Roman"/>
+          <w:sz w:val="24"/>
+          <w:szCs w:val="24"/>
+        </w:rPr>
+        <w:t>Address)</w:t>
       </w:r>
     </w:p>
     <w:p>
@@ -2973,59 +2544,58 @@
           <w:szCs w:val="24"/>
         </w:rPr>
       </w:pPr>
-      <w:proofErr w:type="spellStart"/>
-      <w:r>
-        <w:rPr>
-          <w:rFonts w:ascii="Times New Roman" w:hAnsi="Times New Roman" w:cs="Times New Roman"/>
-          <w:sz w:val="24"/>
-          <w:szCs w:val="24"/>
-        </w:rPr>
-        <w:t>updateStaffInfo</w:t>
-      </w:r>
-      <w:proofErr w:type="spellEnd"/>
-      <w:r>
-        <w:rPr>
-          <w:rFonts w:ascii="Times New Roman" w:hAnsi="Times New Roman" w:cs="Times New Roman"/>
-          <w:sz w:val="24"/>
-          <w:szCs w:val="24"/>
-        </w:rPr>
-        <w:t xml:space="preserve">(Staff ID, Store ID, Name, Age, </w:t>
-      </w:r>
-      <w:proofErr w:type="spellStart"/>
-      <w:r>
-        <w:rPr>
-          <w:rFonts w:ascii="Times New Roman" w:hAnsi="Times New Roman" w:cs="Times New Roman"/>
-          <w:sz w:val="24"/>
-          <w:szCs w:val="24"/>
-        </w:rPr>
-        <w:t>PhoneNumber</w:t>
-      </w:r>
-      <w:proofErr w:type="spellEnd"/>
-      <w:r>
-        <w:rPr>
-          <w:rFonts w:ascii="Times New Roman" w:hAnsi="Times New Roman" w:cs="Times New Roman"/>
-          <w:sz w:val="24"/>
-          <w:szCs w:val="24"/>
-        </w:rPr>
-        <w:t xml:space="preserve">, Title, </w:t>
-      </w:r>
-      <w:proofErr w:type="spellStart"/>
-      <w:r>
-        <w:rPr>
-          <w:rFonts w:ascii="Times New Roman" w:hAnsi="Times New Roman" w:cs="Times New Roman"/>
-          <w:sz w:val="24"/>
-          <w:szCs w:val="24"/>
-        </w:rPr>
-        <w:t>TimeOfEmp</w:t>
-      </w:r>
-      <w:proofErr w:type="spellEnd"/>
-      <w:r>
-        <w:rPr>
-          <w:rFonts w:ascii="Times New Roman" w:hAnsi="Times New Roman" w:cs="Times New Roman"/>
-          <w:sz w:val="24"/>
-          <w:szCs w:val="24"/>
-        </w:rPr>
-        <w:t>, Email, Address)</w:t>
+      <w:r>
+        <w:rPr>
+          <w:rFonts w:ascii="Times New Roman" w:hAnsi="Times New Roman" w:cs="Times New Roman"/>
+          <w:sz w:val="24"/>
+          <w:szCs w:val="24"/>
+          <w:highlight w:val="yellow"/>
+        </w:rPr>
+        <w:t xml:space="preserve">updateStaffInfo(StaffID, StoreID, Name, </w:t>
+      </w:r>
+      <w:r>
+        <w:rPr>
+          <w:rFonts w:ascii="Times New Roman" w:hAnsi="Times New Roman" w:cs="Times New Roman"/>
+          <w:sz w:val="24"/>
+          <w:szCs w:val="24"/>
+          <w:highlight w:val="yellow"/>
+        </w:rPr>
+        <w:t>DateOfBirth</w:t>
+      </w:r>
+      <w:r>
+        <w:rPr>
+          <w:rFonts w:ascii="Times New Roman" w:hAnsi="Times New Roman" w:cs="Times New Roman"/>
+          <w:sz w:val="24"/>
+          <w:szCs w:val="24"/>
+          <w:highlight w:val="yellow"/>
+        </w:rPr>
+        <w:t xml:space="preserve">, PhoneNumber, </w:t>
+      </w:r>
+      <w:r>
+        <w:rPr>
+          <w:rFonts w:ascii="Times New Roman" w:hAnsi="Times New Roman" w:cs="Times New Roman"/>
+          <w:sz w:val="24"/>
+          <w:szCs w:val="24"/>
+          <w:highlight w:val="yellow"/>
+        </w:rPr>
+        <w:t>Job</w:t>
+      </w:r>
+      <w:r>
+        <w:rPr>
+          <w:rFonts w:ascii="Times New Roman" w:hAnsi="Times New Roman" w:cs="Times New Roman"/>
+          <w:sz w:val="24"/>
+          <w:szCs w:val="24"/>
+          <w:highlight w:val="yellow"/>
+        </w:rPr>
+        <w:t>Title, TimeOfEmp,</w:t>
+      </w:r>
+      <w:r>
+        <w:rPr>
+          <w:rFonts w:ascii="Times New Roman" w:hAnsi="Times New Roman" w:cs="Times New Roman"/>
+          <w:sz w:val="24"/>
+          <w:szCs w:val="24"/>
+        </w:rPr>
+        <w:t xml:space="preserve"> </w:t>
       </w:r>
     </w:p>
     <w:p>
@@ -3044,6 +2614,100 @@
           <w:sz w:val="24"/>
           <w:szCs w:val="24"/>
         </w:rPr>
+        <w:t xml:space="preserve">updateStaffInfo(StaffID, StoreID, Name, DateOfBirth, PhoneNumber, JobTitle, </w:t>
+      </w:r>
+      <w:r>
+        <w:rPr>
+          <w:rFonts w:ascii="Times New Roman" w:hAnsi="Times New Roman" w:cs="Times New Roman"/>
+          <w:sz w:val="24"/>
+          <w:szCs w:val="24"/>
+        </w:rPr>
+        <w:t>EmpEndDate</w:t>
+      </w:r>
+      <w:r>
+        <w:rPr>
+          <w:rFonts w:ascii="Times New Roman" w:hAnsi="Times New Roman" w:cs="Times New Roman"/>
+          <w:sz w:val="24"/>
+          <w:szCs w:val="24"/>
+        </w:rPr>
+        <w:t>,</w:t>
+      </w:r>
+      <w:r>
+        <w:rPr>
+          <w:rFonts w:ascii="Times New Roman" w:hAnsi="Times New Roman" w:cs="Times New Roman"/>
+          <w:sz w:val="24"/>
+          <w:szCs w:val="24"/>
+        </w:rPr>
+        <w:t xml:space="preserve"> </w:t>
+      </w:r>
+    </w:p>
+    <w:p>
+      <w:pPr>
+        <w:spacing w:after="0"/>
+        <w:jc w:val="both"/>
+        <w:rPr>
+          <w:rFonts w:ascii="Times New Roman" w:hAnsi="Times New Roman" w:cs="Times New Roman"/>
+          <w:sz w:val="24"/>
+          <w:szCs w:val="24"/>
+        </w:rPr>
+      </w:pPr>
+      <w:r>
+        <w:rPr>
+          <w:rFonts w:ascii="Times New Roman" w:hAnsi="Times New Roman" w:cs="Times New Roman"/>
+          <w:sz w:val="24"/>
+          <w:szCs w:val="24"/>
+        </w:rPr>
+        <w:t>Email</w:t>
+      </w:r>
+      <w:r>
+        <w:rPr>
+          <w:rFonts w:ascii="Times New Roman" w:hAnsi="Times New Roman" w:cs="Times New Roman"/>
+          <w:sz w:val="24"/>
+          <w:szCs w:val="24"/>
+        </w:rPr>
+        <w:t>Add</w:t>
+      </w:r>
+      <w:r>
+        <w:rPr>
+          <w:rFonts w:ascii="Times New Roman" w:hAnsi="Times New Roman" w:cs="Times New Roman"/>
+          <w:sz w:val="24"/>
+          <w:szCs w:val="24"/>
+        </w:rPr>
+        <w:t xml:space="preserve">, </w:t>
+      </w:r>
+      <w:r>
+        <w:rPr>
+          <w:rFonts w:ascii="Times New Roman" w:hAnsi="Times New Roman" w:cs="Times New Roman"/>
+          <w:sz w:val="24"/>
+          <w:szCs w:val="24"/>
+        </w:rPr>
+        <w:t>Home</w:t>
+      </w:r>
+      <w:r>
+        <w:rPr>
+          <w:rFonts w:ascii="Times New Roman" w:hAnsi="Times New Roman" w:cs="Times New Roman"/>
+          <w:sz w:val="24"/>
+          <w:szCs w:val="24"/>
+        </w:rPr>
+        <w:t>Address)</w:t>
+      </w:r>
+    </w:p>
+    <w:p>
+      <w:pPr>
+        <w:spacing w:after="0"/>
+        <w:jc w:val="both"/>
+        <w:rPr>
+          <w:rFonts w:ascii="Times New Roman" w:hAnsi="Times New Roman" w:cs="Times New Roman"/>
+          <w:sz w:val="24"/>
+          <w:szCs w:val="24"/>
+        </w:rPr>
+      </w:pPr>
+      <w:r>
+        <w:rPr>
+          <w:rFonts w:ascii="Times New Roman" w:hAnsi="Times New Roman" w:cs="Times New Roman"/>
+          <w:sz w:val="24"/>
+          <w:szCs w:val="24"/>
+        </w:rPr>
         <w:t>Return confirmation</w:t>
       </w:r>
     </w:p>
@@ -3063,18 +2727,239 @@
           <w:sz w:val="24"/>
           <w:szCs w:val="24"/>
         </w:rPr>
+        <w:t>If NULL for any fields, then those fields w</w:t>
+      </w:r>
+      <w:r>
+        <w:rPr>
+          <w:rFonts w:ascii="Times New Roman" w:hAnsi="Times New Roman" w:cs="Times New Roman"/>
+          <w:sz w:val="24"/>
+          <w:szCs w:val="24"/>
+        </w:rPr>
+        <w:t>ill not</w:t>
+      </w:r>
+      <w:r>
+        <w:rPr>
+          <w:rFonts w:ascii="Times New Roman" w:hAnsi="Times New Roman" w:cs="Times New Roman"/>
+          <w:sz w:val="24"/>
+          <w:szCs w:val="24"/>
+        </w:rPr>
+        <w:t xml:space="preserve"> be updated</w:t>
+      </w:r>
+    </w:p>
+    <w:p>
+      <w:pPr>
+        <w:spacing w:after="0"/>
+        <w:jc w:val="both"/>
+        <w:rPr>
+          <w:rFonts w:ascii="Times New Roman" w:hAnsi="Times New Roman" w:cs="Times New Roman"/>
+          <w:sz w:val="24"/>
+          <w:szCs w:val="24"/>
+        </w:rPr>
+      </w:pPr>
+    </w:p>
+    <w:p>
+      <w:pPr>
+        <w:spacing w:after="0"/>
+        <w:jc w:val="both"/>
+        <w:rPr>
+          <w:rFonts w:ascii="Times New Roman" w:hAnsi="Times New Roman" w:cs="Times New Roman"/>
+          <w:sz w:val="24"/>
+          <w:szCs w:val="24"/>
+        </w:rPr>
+      </w:pPr>
+      <w:r>
+        <w:rPr>
+          <w:rFonts w:ascii="Times New Roman" w:hAnsi="Times New Roman" w:cs="Times New Roman"/>
+          <w:sz w:val="24"/>
+          <w:szCs w:val="24"/>
+        </w:rPr>
+        <w:t>deleteStaffInfo(StaffID)</w:t>
+      </w:r>
+    </w:p>
+    <w:p>
+      <w:pPr>
+        <w:spacing w:after="0"/>
+        <w:jc w:val="both"/>
+        <w:rPr>
+          <w:rFonts w:ascii="Times New Roman" w:hAnsi="Times New Roman" w:cs="Times New Roman"/>
+          <w:sz w:val="24"/>
+          <w:szCs w:val="24"/>
+        </w:rPr>
+      </w:pPr>
+      <w:r>
+        <w:rPr>
+          <w:rFonts w:ascii="Times New Roman" w:hAnsi="Times New Roman" w:cs="Times New Roman"/>
+          <w:sz w:val="24"/>
+          <w:szCs w:val="24"/>
+        </w:rPr>
+        <w:t>Return confirmation</w:t>
+      </w:r>
+    </w:p>
+    <w:p>
+      <w:pPr>
+        <w:spacing w:after="0"/>
+        <w:jc w:val="both"/>
+        <w:rPr>
+          <w:rFonts w:ascii="Times New Roman" w:hAnsi="Times New Roman" w:cs="Times New Roman"/>
+          <w:sz w:val="24"/>
+          <w:szCs w:val="24"/>
+        </w:rPr>
+      </w:pPr>
+    </w:p>
+    <w:p>
+      <w:pPr>
+        <w:spacing w:after="0"/>
+        <w:jc w:val="both"/>
+        <w:rPr>
+          <w:rFonts w:ascii="Times New Roman" w:hAnsi="Times New Roman" w:cs="Times New Roman"/>
+          <w:sz w:val="24"/>
+          <w:szCs w:val="24"/>
+        </w:rPr>
+      </w:pPr>
+      <w:r>
+        <w:rPr>
+          <w:rFonts w:ascii="Times New Roman" w:hAnsi="Times New Roman" w:cs="Times New Roman"/>
+          <w:sz w:val="24"/>
+          <w:szCs w:val="24"/>
+        </w:rPr>
+        <w:t xml:space="preserve">addStoreInfo(StoreID, </w:t>
+      </w:r>
+      <w:r>
+        <w:rPr>
+          <w:rFonts w:ascii="Times New Roman" w:hAnsi="Times New Roman" w:cs="Times New Roman"/>
+          <w:sz w:val="24"/>
+          <w:szCs w:val="24"/>
+        </w:rPr>
+        <w:t>Add</w:t>
+      </w:r>
+      <w:r>
+        <w:rPr>
+          <w:rFonts w:ascii="Times New Roman" w:hAnsi="Times New Roman" w:cs="Times New Roman"/>
+          <w:sz w:val="24"/>
+          <w:szCs w:val="24"/>
+        </w:rPr>
+        <w:t xml:space="preserve">ress, </w:t>
+      </w:r>
+      <w:r>
+        <w:rPr>
+          <w:rFonts w:ascii="Times New Roman" w:hAnsi="Times New Roman" w:cs="Times New Roman"/>
+          <w:sz w:val="24"/>
+          <w:szCs w:val="24"/>
+          <w:highlight w:val="yellow"/>
+        </w:rPr>
+        <w:t>PhoneNumber (StoreNumber?</w:t>
+      </w:r>
+      <w:r>
+        <w:rPr>
+          <w:rFonts w:ascii="Times New Roman" w:hAnsi="Times New Roman" w:cs="Times New Roman"/>
+          <w:sz w:val="24"/>
+          <w:szCs w:val="24"/>
+        </w:rPr>
+        <w:t>)</w:t>
+      </w:r>
+      <w:r>
+        <w:rPr>
+          <w:rFonts w:ascii="Times New Roman" w:hAnsi="Times New Roman" w:cs="Times New Roman"/>
+          <w:sz w:val="24"/>
+          <w:szCs w:val="24"/>
+        </w:rPr>
+        <w:t>)</w:t>
+      </w:r>
+    </w:p>
+    <w:p>
+      <w:pPr>
+        <w:spacing w:after="0"/>
+        <w:jc w:val="both"/>
+        <w:rPr>
+          <w:rFonts w:ascii="Times New Roman" w:hAnsi="Times New Roman" w:cs="Times New Roman"/>
+          <w:sz w:val="24"/>
+          <w:szCs w:val="24"/>
+        </w:rPr>
+      </w:pPr>
+      <w:r>
+        <w:rPr>
+          <w:rFonts w:ascii="Times New Roman" w:hAnsi="Times New Roman" w:cs="Times New Roman"/>
+          <w:sz w:val="24"/>
+          <w:szCs w:val="24"/>
+        </w:rPr>
+        <w:t>return confirmation</w:t>
+      </w:r>
+    </w:p>
+    <w:p>
+      <w:pPr>
+        <w:spacing w:after="0"/>
+        <w:jc w:val="both"/>
+        <w:rPr>
+          <w:rFonts w:ascii="Times New Roman" w:hAnsi="Times New Roman" w:cs="Times New Roman"/>
+          <w:sz w:val="24"/>
+          <w:szCs w:val="24"/>
+        </w:rPr>
+      </w:pPr>
+    </w:p>
+    <w:p>
+      <w:pPr>
+        <w:spacing w:after="0"/>
+        <w:jc w:val="both"/>
+        <w:rPr>
+          <w:rFonts w:ascii="Times New Roman" w:hAnsi="Times New Roman" w:cs="Times New Roman"/>
+          <w:sz w:val="24"/>
+          <w:szCs w:val="24"/>
+        </w:rPr>
+      </w:pPr>
+      <w:r>
+        <w:rPr>
+          <w:rFonts w:ascii="Times New Roman" w:hAnsi="Times New Roman" w:cs="Times New Roman"/>
+          <w:sz w:val="24"/>
+          <w:szCs w:val="24"/>
+        </w:rPr>
+        <w:t>updateStoreInfo(StoreID, PhoneNumber, Address)</w:t>
+      </w:r>
+    </w:p>
+    <w:p>
+      <w:pPr>
+        <w:spacing w:after="0"/>
+        <w:jc w:val="both"/>
+        <w:rPr>
+          <w:rFonts w:ascii="Times New Roman" w:hAnsi="Times New Roman" w:cs="Times New Roman"/>
+          <w:sz w:val="24"/>
+          <w:szCs w:val="24"/>
+        </w:rPr>
+      </w:pPr>
+      <w:r>
+        <w:rPr>
+          <w:rFonts w:ascii="Times New Roman" w:hAnsi="Times New Roman" w:cs="Times New Roman"/>
+          <w:sz w:val="24"/>
+          <w:szCs w:val="24"/>
+        </w:rPr>
+        <w:t>Return confirmation</w:t>
+      </w:r>
+    </w:p>
+    <w:p>
+      <w:pPr>
+        <w:spacing w:after="0"/>
+        <w:jc w:val="both"/>
+        <w:rPr>
+          <w:rFonts w:ascii="Times New Roman" w:hAnsi="Times New Roman" w:cs="Times New Roman"/>
+          <w:sz w:val="24"/>
+          <w:szCs w:val="24"/>
+        </w:rPr>
+      </w:pPr>
+      <w:r>
+        <w:rPr>
+          <w:rFonts w:ascii="Times New Roman" w:hAnsi="Times New Roman" w:cs="Times New Roman"/>
+          <w:sz w:val="24"/>
+          <w:szCs w:val="24"/>
+        </w:rPr>
         <w:t xml:space="preserve">If NULL for any fields, then those fields </w:t>
       </w:r>
-      <w:proofErr w:type="spellStart"/>
-      <w:r>
-        <w:rPr>
-          <w:rFonts w:ascii="Times New Roman" w:hAnsi="Times New Roman" w:cs="Times New Roman"/>
-          <w:sz w:val="24"/>
-          <w:szCs w:val="24"/>
-        </w:rPr>
-        <w:t>wont</w:t>
-      </w:r>
-      <w:proofErr w:type="spellEnd"/>
+      <w:r>
+        <w:rPr>
+          <w:rFonts w:ascii="Times New Roman" w:hAnsi="Times New Roman" w:cs="Times New Roman"/>
+          <w:sz w:val="24"/>
+          <w:szCs w:val="24"/>
+        </w:rPr>
+        <w:t>will not</w:t>
+      </w:r>
       <w:r>
         <w:rPr>
           <w:rFonts w:ascii="Times New Roman" w:hAnsi="Times New Roman" w:cs="Times New Roman"/>
@@ -3105,23 +2990,48 @@
           <w:szCs w:val="24"/>
         </w:rPr>
       </w:pPr>
-      <w:proofErr w:type="spellStart"/>
-      <w:r>
-        <w:rPr>
-          <w:rFonts w:ascii="Times New Roman" w:hAnsi="Times New Roman" w:cs="Times New Roman"/>
-          <w:sz w:val="24"/>
-          <w:szCs w:val="24"/>
-        </w:rPr>
-        <w:t>deleteStaffInfo</w:t>
-      </w:r>
-      <w:proofErr w:type="spellEnd"/>
-      <w:r>
-        <w:rPr>
-          <w:rFonts w:ascii="Times New Roman" w:hAnsi="Times New Roman" w:cs="Times New Roman"/>
-          <w:sz w:val="24"/>
-          <w:szCs w:val="24"/>
-        </w:rPr>
-        <w:t>(Staff ID)</w:t>
+      <w:r>
+        <w:rPr>
+          <w:rFonts w:ascii="Times New Roman" w:hAnsi="Times New Roman" w:cs="Times New Roman"/>
+          <w:sz w:val="24"/>
+          <w:szCs w:val="24"/>
+        </w:rPr>
+        <w:t>deleteStoreInfo(</w:t>
+      </w:r>
+      <w:r>
+        <w:rPr>
+          <w:rFonts w:ascii="Times New Roman" w:hAnsi="Times New Roman" w:cs="Times New Roman"/>
+          <w:sz w:val="24"/>
+          <w:szCs w:val="24"/>
+          <w:highlight w:val="yellow"/>
+        </w:rPr>
+        <w:t>St</w:t>
+      </w:r>
+      <w:r>
+        <w:rPr>
+          <w:rFonts w:ascii="Times New Roman" w:hAnsi="Times New Roman" w:cs="Times New Roman"/>
+          <w:sz w:val="24"/>
+          <w:szCs w:val="24"/>
+          <w:highlight w:val="yellow"/>
+        </w:rPr>
+        <w:t>ore</w:t>
+      </w:r>
+      <w:r>
+        <w:rPr>
+          <w:rFonts w:ascii="Times New Roman" w:hAnsi="Times New Roman" w:cs="Times New Roman"/>
+          <w:sz w:val="24"/>
+          <w:szCs w:val="24"/>
+          <w:highlight w:val="yellow"/>
+        </w:rPr>
+        <w:t>ID</w:t>
+      </w:r>
+      <w:r>
+        <w:rPr>
+          <w:rFonts w:ascii="Times New Roman" w:hAnsi="Times New Roman" w:cs="Times New Roman"/>
+          <w:sz w:val="24"/>
+          <w:szCs w:val="24"/>
+        </w:rPr>
+        <w:t>)</w:t>
       </w:r>
     </w:p>
     <w:p>
@@ -3149,6 +3059,7 @@
         <w:jc w:val="both"/>
         <w:rPr>
           <w:rFonts w:ascii="Times New Roman" w:hAnsi="Times New Roman" w:cs="Times New Roman"/>
+          <w:color w:val="2F5496" w:themeColor="accent1" w:themeShade="BF"/>
           <w:sz w:val="24"/>
           <w:szCs w:val="24"/>
         </w:rPr>
@@ -3164,59 +3075,61 @@
           <w:szCs w:val="24"/>
         </w:rPr>
       </w:pPr>
-      <w:proofErr w:type="spellStart"/>
-      <w:r>
-        <w:rPr>
-          <w:rFonts w:ascii="Times New Roman" w:hAnsi="Times New Roman" w:cs="Times New Roman"/>
-          <w:sz w:val="24"/>
-          <w:szCs w:val="24"/>
-        </w:rPr>
-        <w:t>addStoreInfo</w:t>
-      </w:r>
-      <w:proofErr w:type="spellEnd"/>
-      <w:r>
-        <w:rPr>
-          <w:rFonts w:ascii="Times New Roman" w:hAnsi="Times New Roman" w:cs="Times New Roman"/>
-          <w:sz w:val="24"/>
-          <w:szCs w:val="24"/>
-        </w:rPr>
-        <w:t xml:space="preserve">(Staff ID, Store ID, Name, Age, </w:t>
-      </w:r>
-      <w:proofErr w:type="spellStart"/>
-      <w:r>
-        <w:rPr>
-          <w:rFonts w:ascii="Times New Roman" w:hAnsi="Times New Roman" w:cs="Times New Roman"/>
-          <w:sz w:val="24"/>
-          <w:szCs w:val="24"/>
-        </w:rPr>
-        <w:t>PhoneNumber</w:t>
-      </w:r>
-      <w:proofErr w:type="spellEnd"/>
-      <w:r>
-        <w:rPr>
-          <w:rFonts w:ascii="Times New Roman" w:hAnsi="Times New Roman" w:cs="Times New Roman"/>
-          <w:sz w:val="24"/>
-          <w:szCs w:val="24"/>
-        </w:rPr>
-        <w:t xml:space="preserve">, Title, </w:t>
-      </w:r>
-      <w:proofErr w:type="spellStart"/>
-      <w:r>
-        <w:rPr>
-          <w:rFonts w:ascii="Times New Roman" w:hAnsi="Times New Roman" w:cs="Times New Roman"/>
-          <w:sz w:val="24"/>
-          <w:szCs w:val="24"/>
-        </w:rPr>
-        <w:t>TimeOfEmp</w:t>
-      </w:r>
-      <w:proofErr w:type="spellEnd"/>
-      <w:r>
-        <w:rPr>
-          <w:rFonts w:ascii="Times New Roman" w:hAnsi="Times New Roman" w:cs="Times New Roman"/>
-          <w:sz w:val="24"/>
-          <w:szCs w:val="24"/>
-        </w:rPr>
-        <w:t>, Email, Address)</w:t>
+      <w:r>
+        <w:rPr>
+          <w:rFonts w:ascii="Times New Roman" w:hAnsi="Times New Roman" w:cs="Times New Roman"/>
+          <w:sz w:val="24"/>
+          <w:szCs w:val="24"/>
+        </w:rPr>
+        <w:t>addCustomerInfo(Cust</w:t>
+      </w:r>
+      <w:r>
+        <w:rPr>
+          <w:rFonts w:ascii="Times New Roman" w:hAnsi="Times New Roman" w:cs="Times New Roman"/>
+          <w:sz w:val="24"/>
+          <w:szCs w:val="24"/>
+        </w:rPr>
+        <w:t>omer</w:t>
+      </w:r>
+      <w:r>
+        <w:rPr>
+          <w:rFonts w:ascii="Times New Roman" w:hAnsi="Times New Roman" w:cs="Times New Roman"/>
+          <w:sz w:val="24"/>
+          <w:szCs w:val="24"/>
+        </w:rPr>
+        <w:t>ID, StaffID, StoreID, Sign</w:t>
+      </w:r>
+      <w:r>
+        <w:rPr>
+          <w:rFonts w:ascii="Times New Roman" w:hAnsi="Times New Roman" w:cs="Times New Roman"/>
+          <w:sz w:val="24"/>
+          <w:szCs w:val="24"/>
+        </w:rPr>
+        <w:t>U</w:t>
+      </w:r>
+      <w:r>
+        <w:rPr>
+          <w:rFonts w:ascii="Times New Roman" w:hAnsi="Times New Roman" w:cs="Times New Roman"/>
+          <w:sz w:val="24"/>
+          <w:szCs w:val="24"/>
+        </w:rPr>
+        <w:t>p</w:t>
+      </w:r>
+      <w:r>
+        <w:rPr>
+          <w:rFonts w:ascii="Times New Roman" w:hAnsi="Times New Roman" w:cs="Times New Roman"/>
+          <w:sz w:val="24"/>
+          <w:szCs w:val="24"/>
+        </w:rPr>
+        <w:t>D</w:t>
+      </w:r>
+      <w:r>
+        <w:rPr>
+          <w:rFonts w:ascii="Times New Roman" w:hAnsi="Times New Roman" w:cs="Times New Roman"/>
+          <w:sz w:val="24"/>
+          <w:szCs w:val="24"/>
+        </w:rPr>
+        <w:t>ate)</w:t>
       </w:r>
     </w:p>
     <w:p>
@@ -3235,7 +3148,15 @@
           <w:sz w:val="24"/>
           <w:szCs w:val="24"/>
         </w:rPr>
-        <w:t>return confirmation</w:t>
+        <w:t>Return confirmation</w:t>
+      </w:r>
+      <w:r>
+        <w:rPr>
+          <w:rFonts w:ascii="Times New Roman" w:hAnsi="Times New Roman" w:cs="Times New Roman"/>
+          <w:sz w:val="24"/>
+          <w:szCs w:val="24"/>
+        </w:rPr>
+        <w:t>1</w:t>
       </w:r>
     </w:p>
     <w:p>
@@ -3259,59 +3180,45 @@
           <w:szCs w:val="24"/>
         </w:rPr>
       </w:pPr>
-      <w:proofErr w:type="spellStart"/>
-      <w:r>
-        <w:rPr>
-          <w:rFonts w:ascii="Times New Roman" w:hAnsi="Times New Roman" w:cs="Times New Roman"/>
-          <w:sz w:val="24"/>
-          <w:szCs w:val="24"/>
-        </w:rPr>
-        <w:t>updateStoreInfo</w:t>
-      </w:r>
-      <w:proofErr w:type="spellEnd"/>
-      <w:r>
-        <w:rPr>
-          <w:rFonts w:ascii="Times New Roman" w:hAnsi="Times New Roman" w:cs="Times New Roman"/>
-          <w:sz w:val="24"/>
-          <w:szCs w:val="24"/>
-        </w:rPr>
-        <w:t xml:space="preserve">(Staff ID, Store ID, Name, Age, </w:t>
-      </w:r>
-      <w:proofErr w:type="spellStart"/>
-      <w:r>
-        <w:rPr>
-          <w:rFonts w:ascii="Times New Roman" w:hAnsi="Times New Roman" w:cs="Times New Roman"/>
-          <w:sz w:val="24"/>
-          <w:szCs w:val="24"/>
-        </w:rPr>
-        <w:t>PhoneNumber</w:t>
-      </w:r>
-      <w:proofErr w:type="spellEnd"/>
-      <w:r>
-        <w:rPr>
-          <w:rFonts w:ascii="Times New Roman" w:hAnsi="Times New Roman" w:cs="Times New Roman"/>
-          <w:sz w:val="24"/>
-          <w:szCs w:val="24"/>
-        </w:rPr>
-        <w:t xml:space="preserve">, Title, </w:t>
-      </w:r>
-      <w:proofErr w:type="spellStart"/>
-      <w:r>
-        <w:rPr>
-          <w:rFonts w:ascii="Times New Roman" w:hAnsi="Times New Roman" w:cs="Times New Roman"/>
-          <w:sz w:val="24"/>
-          <w:szCs w:val="24"/>
-        </w:rPr>
-        <w:t>TimeOfEmp</w:t>
-      </w:r>
-      <w:proofErr w:type="spellEnd"/>
-      <w:r>
-        <w:rPr>
-          <w:rFonts w:ascii="Times New Roman" w:hAnsi="Times New Roman" w:cs="Times New Roman"/>
-          <w:sz w:val="24"/>
-          <w:szCs w:val="24"/>
-        </w:rPr>
-        <w:t>, Email, Address)</w:t>
+      <w:r>
+        <w:rPr>
+          <w:rFonts w:ascii="Times New Roman" w:hAnsi="Times New Roman" w:cs="Times New Roman"/>
+          <w:sz w:val="24"/>
+          <w:szCs w:val="24"/>
+        </w:rPr>
+        <w:t>updateCustomerInfo(Cust</w:t>
+      </w:r>
+      <w:r>
+        <w:rPr>
+          <w:rFonts w:ascii="Times New Roman" w:hAnsi="Times New Roman" w:cs="Times New Roman"/>
+          <w:sz w:val="24"/>
+          <w:szCs w:val="24"/>
+        </w:rPr>
+        <w:t>omer</w:t>
+      </w:r>
+      <w:r>
+        <w:rPr>
+          <w:rFonts w:ascii="Times New Roman" w:hAnsi="Times New Roman" w:cs="Times New Roman"/>
+          <w:sz w:val="24"/>
+          <w:szCs w:val="24"/>
+        </w:rPr>
+        <w:t>ID, StaffID, StoreID, Sign</w:t>
+      </w:r>
+      <w:r>
+        <w:rPr>
+          <w:rFonts w:ascii="Times New Roman" w:hAnsi="Times New Roman" w:cs="Times New Roman"/>
+          <w:sz w:val="24"/>
+          <w:szCs w:val="24"/>
+        </w:rPr>
+        <w:t>UpD</w:t>
+      </w:r>
+      <w:r>
+        <w:rPr>
+          <w:rFonts w:ascii="Times New Roman" w:hAnsi="Times New Roman" w:cs="Times New Roman"/>
+          <w:sz w:val="24"/>
+          <w:szCs w:val="24"/>
+        </w:rPr>
+        <w:t>ate)</w:t>
       </w:r>
     </w:p>
     <w:p>
@@ -3349,18 +3256,16 @@
           <w:sz w:val="24"/>
           <w:szCs w:val="24"/>
         </w:rPr>
-        <w:t xml:space="preserve">If NULL for any fields, then those fields </w:t>
-      </w:r>
-      <w:proofErr w:type="spellStart"/>
-      <w:r>
-        <w:rPr>
-          <w:rFonts w:ascii="Times New Roman" w:hAnsi="Times New Roman" w:cs="Times New Roman"/>
-          <w:sz w:val="24"/>
-          <w:szCs w:val="24"/>
-        </w:rPr>
-        <w:t>wont</w:t>
-      </w:r>
-      <w:proofErr w:type="spellEnd"/>
+        <w:t>If NULL for any fields, then those fields w</w:t>
+      </w:r>
+      <w:r>
+        <w:rPr>
+          <w:rFonts w:ascii="Times New Roman" w:hAnsi="Times New Roman" w:cs="Times New Roman"/>
+          <w:sz w:val="24"/>
+          <w:szCs w:val="24"/>
+        </w:rPr>
+        <w:t>ill not</w:t>
+      </w:r>
       <w:r>
         <w:rPr>
           <w:rFonts w:ascii="Times New Roman" w:hAnsi="Times New Roman" w:cs="Times New Roman"/>
@@ -3391,23 +3296,29 @@
           <w:szCs w:val="24"/>
         </w:rPr>
       </w:pPr>
-      <w:proofErr w:type="spellStart"/>
-      <w:r>
-        <w:rPr>
-          <w:rFonts w:ascii="Times New Roman" w:hAnsi="Times New Roman" w:cs="Times New Roman"/>
-          <w:sz w:val="24"/>
-          <w:szCs w:val="24"/>
-        </w:rPr>
-        <w:t>deleteStoreInfo</w:t>
-      </w:r>
-      <w:proofErr w:type="spellEnd"/>
-      <w:r>
-        <w:rPr>
-          <w:rFonts w:ascii="Times New Roman" w:hAnsi="Times New Roman" w:cs="Times New Roman"/>
-          <w:sz w:val="24"/>
-          <w:szCs w:val="24"/>
-        </w:rPr>
-        <w:t>(Staff ID)</w:t>
+      <w:r>
+        <w:rPr>
+          <w:rFonts w:ascii="Times New Roman" w:hAnsi="Times New Roman" w:cs="Times New Roman"/>
+          <w:sz w:val="24"/>
+          <w:szCs w:val="24"/>
+        </w:rPr>
+        <w:t>deleteCustomerInfo(Cust</w:t>
+      </w:r>
+      <w:r>
+        <w:rPr>
+          <w:rFonts w:ascii="Times New Roman" w:hAnsi="Times New Roman" w:cs="Times New Roman"/>
+          <w:sz w:val="24"/>
+          <w:szCs w:val="24"/>
+        </w:rPr>
+        <w:t>omer</w:t>
+      </w:r>
+      <w:r>
+        <w:rPr>
+          <w:rFonts w:ascii="Times New Roman" w:hAnsi="Times New Roman" w:cs="Times New Roman"/>
+          <w:sz w:val="24"/>
+          <w:szCs w:val="24"/>
+        </w:rPr>
+        <w:t>ID)</w:t>
       </w:r>
     </w:p>
     <w:p>
@@ -3450,23 +3361,141 @@
           <w:szCs w:val="24"/>
         </w:rPr>
       </w:pPr>
-      <w:proofErr w:type="spellStart"/>
-      <w:r>
-        <w:rPr>
-          <w:rFonts w:ascii="Times New Roman" w:hAnsi="Times New Roman" w:cs="Times New Roman"/>
-          <w:sz w:val="24"/>
-          <w:szCs w:val="24"/>
-        </w:rPr>
-        <w:t>addCustomerInfo</w:t>
-      </w:r>
-      <w:proofErr w:type="spellEnd"/>
-      <w:r>
-        <w:rPr>
-          <w:rFonts w:ascii="Times New Roman" w:hAnsi="Times New Roman" w:cs="Times New Roman"/>
-          <w:sz w:val="24"/>
-          <w:szCs w:val="24"/>
-        </w:rPr>
-        <w:t>(Cust ID, Staff ID, Store ID, Sign up date)</w:t>
+      <w:r>
+        <w:rPr>
+          <w:rFonts w:ascii="Times New Roman" w:hAnsi="Times New Roman" w:cs="Times New Roman"/>
+          <w:sz w:val="24"/>
+          <w:szCs w:val="24"/>
+        </w:rPr>
+        <w:t>addSupplierInfo(</w:t>
+      </w:r>
+      <w:r>
+        <w:rPr>
+          <w:rFonts w:ascii="Times New Roman" w:hAnsi="Times New Roman" w:cs="Times New Roman"/>
+          <w:sz w:val="24"/>
+          <w:szCs w:val="24"/>
+        </w:rPr>
+        <w:t>S</w:t>
+      </w:r>
+      <w:r>
+        <w:rPr>
+          <w:rFonts w:ascii="Times New Roman" w:hAnsi="Times New Roman" w:cs="Times New Roman"/>
+          <w:sz w:val="24"/>
+          <w:szCs w:val="24"/>
+        </w:rPr>
+        <w:t>upplier</w:t>
+      </w:r>
+      <w:r>
+        <w:rPr>
+          <w:rFonts w:ascii="Times New Roman" w:hAnsi="Times New Roman" w:cs="Times New Roman"/>
+          <w:sz w:val="24"/>
+          <w:szCs w:val="24"/>
+        </w:rPr>
+        <w:t>ID</w:t>
+      </w:r>
+      <w:r>
+        <w:rPr>
+          <w:rFonts w:ascii="Times New Roman" w:hAnsi="Times New Roman" w:cs="Times New Roman"/>
+          <w:sz w:val="24"/>
+          <w:szCs w:val="24"/>
+        </w:rPr>
+        <w:t xml:space="preserve">, </w:t>
+      </w:r>
+      <w:r>
+        <w:rPr>
+          <w:rFonts w:ascii="Times New Roman" w:hAnsi="Times New Roman" w:cs="Times New Roman"/>
+          <w:sz w:val="24"/>
+          <w:szCs w:val="24"/>
+        </w:rPr>
+        <w:t>S</w:t>
+      </w:r>
+      <w:r>
+        <w:rPr>
+          <w:rFonts w:ascii="Times New Roman" w:hAnsi="Times New Roman" w:cs="Times New Roman"/>
+          <w:sz w:val="24"/>
+          <w:szCs w:val="24"/>
+        </w:rPr>
+        <w:t>upplier</w:t>
+      </w:r>
+      <w:r>
+        <w:rPr>
+          <w:rFonts w:ascii="Times New Roman" w:hAnsi="Times New Roman" w:cs="Times New Roman"/>
+          <w:sz w:val="24"/>
+          <w:szCs w:val="24"/>
+        </w:rPr>
+        <w:t>N</w:t>
+      </w:r>
+      <w:r>
+        <w:rPr>
+          <w:rFonts w:ascii="Times New Roman" w:hAnsi="Times New Roman" w:cs="Times New Roman"/>
+          <w:sz w:val="24"/>
+          <w:szCs w:val="24"/>
+        </w:rPr>
+        <w:t xml:space="preserve">ame, </w:t>
+      </w:r>
+      <w:r>
+        <w:rPr>
+          <w:rFonts w:ascii="Times New Roman" w:hAnsi="Times New Roman" w:cs="Times New Roman"/>
+          <w:sz w:val="24"/>
+          <w:szCs w:val="24"/>
+        </w:rPr>
+        <w:t>P</w:t>
+      </w:r>
+      <w:r>
+        <w:rPr>
+          <w:rFonts w:ascii="Times New Roman" w:hAnsi="Times New Roman" w:cs="Times New Roman"/>
+          <w:sz w:val="24"/>
+          <w:szCs w:val="24"/>
+        </w:rPr>
+        <w:t xml:space="preserve">hone, </w:t>
+      </w:r>
+      <w:r>
+        <w:rPr>
+          <w:rFonts w:ascii="Times New Roman" w:hAnsi="Times New Roman" w:cs="Times New Roman"/>
+          <w:sz w:val="24"/>
+          <w:szCs w:val="24"/>
+        </w:rPr>
+        <w:t>E</w:t>
+      </w:r>
+      <w:r>
+        <w:rPr>
+          <w:rFonts w:ascii="Times New Roman" w:hAnsi="Times New Roman" w:cs="Times New Roman"/>
+          <w:sz w:val="24"/>
+          <w:szCs w:val="24"/>
+        </w:rPr>
+        <w:t>mail</w:t>
+      </w:r>
+      <w:r>
+        <w:rPr>
+          <w:rFonts w:ascii="Times New Roman" w:hAnsi="Times New Roman" w:cs="Times New Roman"/>
+          <w:sz w:val="24"/>
+          <w:szCs w:val="24"/>
+        </w:rPr>
+        <w:t>Add</w:t>
+      </w:r>
+      <w:r>
+        <w:rPr>
+          <w:rFonts w:ascii="Times New Roman" w:hAnsi="Times New Roman" w:cs="Times New Roman"/>
+          <w:sz w:val="24"/>
+          <w:szCs w:val="24"/>
+        </w:rPr>
+        <w:t xml:space="preserve">, </w:t>
+      </w:r>
+      <w:r>
+        <w:rPr>
+          <w:rFonts w:ascii="Times New Roman" w:hAnsi="Times New Roman" w:cs="Times New Roman"/>
+          <w:sz w:val="24"/>
+          <w:szCs w:val="24"/>
+        </w:rPr>
+        <w:t>L</w:t>
+      </w:r>
+      <w:r>
+        <w:rPr>
+          <w:rFonts w:ascii="Times New Roman" w:hAnsi="Times New Roman" w:cs="Times New Roman"/>
+          <w:sz w:val="24"/>
+          <w:szCs w:val="24"/>
+        </w:rPr>
+        <w:t>ocation)</w:t>
       </w:r>
     </w:p>
     <w:p>
@@ -3509,23 +3538,141 @@
           <w:szCs w:val="24"/>
         </w:rPr>
       </w:pPr>
-      <w:proofErr w:type="spellStart"/>
-      <w:r>
-        <w:rPr>
-          <w:rFonts w:ascii="Times New Roman" w:hAnsi="Times New Roman" w:cs="Times New Roman"/>
-          <w:sz w:val="24"/>
-          <w:szCs w:val="24"/>
-        </w:rPr>
-        <w:t>updateCustomerInfo</w:t>
-      </w:r>
-      <w:proofErr w:type="spellEnd"/>
-      <w:r>
-        <w:rPr>
-          <w:rFonts w:ascii="Times New Roman" w:hAnsi="Times New Roman" w:cs="Times New Roman"/>
-          <w:sz w:val="24"/>
-          <w:szCs w:val="24"/>
-        </w:rPr>
-        <w:t>(Cust ID, Staff ID, Store ID, Sign up date)</w:t>
+      <w:r>
+        <w:rPr>
+          <w:rFonts w:ascii="Times New Roman" w:hAnsi="Times New Roman" w:cs="Times New Roman"/>
+          <w:sz w:val="24"/>
+          <w:szCs w:val="24"/>
+        </w:rPr>
+        <w:t>updateSupplierInfo(</w:t>
+      </w:r>
+      <w:r>
+        <w:rPr>
+          <w:rFonts w:ascii="Times New Roman" w:hAnsi="Times New Roman" w:cs="Times New Roman"/>
+          <w:sz w:val="24"/>
+          <w:szCs w:val="24"/>
+        </w:rPr>
+        <w:t>S</w:t>
+      </w:r>
+      <w:r>
+        <w:rPr>
+          <w:rFonts w:ascii="Times New Roman" w:hAnsi="Times New Roman" w:cs="Times New Roman"/>
+          <w:sz w:val="24"/>
+          <w:szCs w:val="24"/>
+        </w:rPr>
+        <w:t>upplier</w:t>
+      </w:r>
+      <w:r>
+        <w:rPr>
+          <w:rFonts w:ascii="Times New Roman" w:hAnsi="Times New Roman" w:cs="Times New Roman"/>
+          <w:sz w:val="24"/>
+          <w:szCs w:val="24"/>
+        </w:rPr>
+        <w:t>ID</w:t>
+      </w:r>
+      <w:r>
+        <w:rPr>
+          <w:rFonts w:ascii="Times New Roman" w:hAnsi="Times New Roman" w:cs="Times New Roman"/>
+          <w:sz w:val="24"/>
+          <w:szCs w:val="24"/>
+        </w:rPr>
+        <w:t xml:space="preserve">, </w:t>
+      </w:r>
+      <w:r>
+        <w:rPr>
+          <w:rFonts w:ascii="Times New Roman" w:hAnsi="Times New Roman" w:cs="Times New Roman"/>
+          <w:sz w:val="24"/>
+          <w:szCs w:val="24"/>
+        </w:rPr>
+        <w:t>S</w:t>
+      </w:r>
+      <w:r>
+        <w:rPr>
+          <w:rFonts w:ascii="Times New Roman" w:hAnsi="Times New Roman" w:cs="Times New Roman"/>
+          <w:sz w:val="24"/>
+          <w:szCs w:val="24"/>
+        </w:rPr>
+        <w:t>upplier</w:t>
+      </w:r>
+      <w:r>
+        <w:rPr>
+          <w:rFonts w:ascii="Times New Roman" w:hAnsi="Times New Roman" w:cs="Times New Roman"/>
+          <w:sz w:val="24"/>
+          <w:szCs w:val="24"/>
+        </w:rPr>
+        <w:t>N</w:t>
+      </w:r>
+      <w:r>
+        <w:rPr>
+          <w:rFonts w:ascii="Times New Roman" w:hAnsi="Times New Roman" w:cs="Times New Roman"/>
+          <w:sz w:val="24"/>
+          <w:szCs w:val="24"/>
+        </w:rPr>
+        <w:t xml:space="preserve">ame, </w:t>
+      </w:r>
+      <w:r>
+        <w:rPr>
+          <w:rFonts w:ascii="Times New Roman" w:hAnsi="Times New Roman" w:cs="Times New Roman"/>
+          <w:sz w:val="24"/>
+          <w:szCs w:val="24"/>
+        </w:rPr>
+        <w:t>P</w:t>
+      </w:r>
+      <w:r>
+        <w:rPr>
+          <w:rFonts w:ascii="Times New Roman" w:hAnsi="Times New Roman" w:cs="Times New Roman"/>
+          <w:sz w:val="24"/>
+          <w:szCs w:val="24"/>
+        </w:rPr>
+        <w:t xml:space="preserve">hone, </w:t>
+      </w:r>
+      <w:r>
+        <w:rPr>
+          <w:rFonts w:ascii="Times New Roman" w:hAnsi="Times New Roman" w:cs="Times New Roman"/>
+          <w:sz w:val="24"/>
+          <w:szCs w:val="24"/>
+        </w:rPr>
+        <w:t>E</w:t>
+      </w:r>
+      <w:r>
+        <w:rPr>
+          <w:rFonts w:ascii="Times New Roman" w:hAnsi="Times New Roman" w:cs="Times New Roman"/>
+          <w:sz w:val="24"/>
+          <w:szCs w:val="24"/>
+        </w:rPr>
+        <w:t>mail</w:t>
+      </w:r>
+      <w:r>
+        <w:rPr>
+          <w:rFonts w:ascii="Times New Roman" w:hAnsi="Times New Roman" w:cs="Times New Roman"/>
+          <w:sz w:val="24"/>
+          <w:szCs w:val="24"/>
+        </w:rPr>
+        <w:t>Add</w:t>
+      </w:r>
+      <w:r>
+        <w:rPr>
+          <w:rFonts w:ascii="Times New Roman" w:hAnsi="Times New Roman" w:cs="Times New Roman"/>
+          <w:sz w:val="24"/>
+          <w:szCs w:val="24"/>
+        </w:rPr>
+        <w:t xml:space="preserve">, </w:t>
+      </w:r>
+      <w:r>
+        <w:rPr>
+          <w:rFonts w:ascii="Times New Roman" w:hAnsi="Times New Roman" w:cs="Times New Roman"/>
+          <w:sz w:val="24"/>
+          <w:szCs w:val="24"/>
+        </w:rPr>
+        <w:t>L</w:t>
+      </w:r>
+      <w:r>
+        <w:rPr>
+          <w:rFonts w:ascii="Times New Roman" w:hAnsi="Times New Roman" w:cs="Times New Roman"/>
+          <w:sz w:val="24"/>
+          <w:szCs w:val="24"/>
+        </w:rPr>
+        <w:t>ocation)</w:t>
       </w:r>
     </w:p>
     <w:p>
@@ -3563,18 +3710,16 @@
           <w:sz w:val="24"/>
           <w:szCs w:val="24"/>
         </w:rPr>
-        <w:t xml:space="preserve">If NULL for any fields, then those fields </w:t>
-      </w:r>
-      <w:proofErr w:type="spellStart"/>
-      <w:r>
-        <w:rPr>
-          <w:rFonts w:ascii="Times New Roman" w:hAnsi="Times New Roman" w:cs="Times New Roman"/>
-          <w:sz w:val="24"/>
-          <w:szCs w:val="24"/>
-        </w:rPr>
-        <w:t>wont</w:t>
-      </w:r>
-      <w:proofErr w:type="spellEnd"/>
+        <w:t>If NULL for any fields, then those fields w</w:t>
+      </w:r>
+      <w:r>
+        <w:rPr>
+          <w:rFonts w:ascii="Times New Roman" w:hAnsi="Times New Roman" w:cs="Times New Roman"/>
+          <w:sz w:val="24"/>
+          <w:szCs w:val="24"/>
+        </w:rPr>
+        <w:t>ill not</w:t>
+      </w:r>
       <w:r>
         <w:rPr>
           <w:rFonts w:ascii="Times New Roman" w:hAnsi="Times New Roman" w:cs="Times New Roman"/>
@@ -3605,23 +3750,142 @@
           <w:szCs w:val="24"/>
         </w:rPr>
       </w:pPr>
-      <w:proofErr w:type="spellStart"/>
-      <w:r>
-        <w:rPr>
-          <w:rFonts w:ascii="Times New Roman" w:hAnsi="Times New Roman" w:cs="Times New Roman"/>
-          <w:sz w:val="24"/>
-          <w:szCs w:val="24"/>
-        </w:rPr>
-        <w:t>deleteCustomerInfo</w:t>
-      </w:r>
-      <w:proofErr w:type="spellEnd"/>
-      <w:r>
-        <w:rPr>
-          <w:rFonts w:ascii="Times New Roman" w:hAnsi="Times New Roman" w:cs="Times New Roman"/>
-          <w:sz w:val="24"/>
-          <w:szCs w:val="24"/>
-        </w:rPr>
-        <w:t>(Cust ID)</w:t>
+      <w:r>
+        <w:rPr>
+          <w:rFonts w:ascii="Times New Roman" w:hAnsi="Times New Roman" w:cs="Times New Roman"/>
+          <w:sz w:val="24"/>
+          <w:szCs w:val="24"/>
+        </w:rPr>
+        <w:lastRenderedPageBreak/>
+        <w:t>deleteSupplierInfo(</w:t>
+      </w:r>
+      <w:r>
+        <w:rPr>
+          <w:rFonts w:ascii="Times New Roman" w:hAnsi="Times New Roman" w:cs="Times New Roman"/>
+          <w:sz w:val="24"/>
+          <w:szCs w:val="24"/>
+        </w:rPr>
+        <w:t>S</w:t>
+      </w:r>
+      <w:r>
+        <w:rPr>
+          <w:rFonts w:ascii="Times New Roman" w:hAnsi="Times New Roman" w:cs="Times New Roman"/>
+          <w:sz w:val="24"/>
+          <w:szCs w:val="24"/>
+        </w:rPr>
+        <w:t>upplier</w:t>
+      </w:r>
+      <w:r>
+        <w:rPr>
+          <w:rFonts w:ascii="Times New Roman" w:hAnsi="Times New Roman" w:cs="Times New Roman"/>
+          <w:sz w:val="24"/>
+          <w:szCs w:val="24"/>
+        </w:rPr>
+        <w:t>ID</w:t>
+      </w:r>
+      <w:r>
+        <w:rPr>
+          <w:rFonts w:ascii="Times New Roman" w:hAnsi="Times New Roman" w:cs="Times New Roman"/>
+          <w:sz w:val="24"/>
+          <w:szCs w:val="24"/>
+        </w:rPr>
+        <w:t xml:space="preserve">, </w:t>
+      </w:r>
+      <w:r>
+        <w:rPr>
+          <w:rFonts w:ascii="Times New Roman" w:hAnsi="Times New Roman" w:cs="Times New Roman"/>
+          <w:sz w:val="24"/>
+          <w:szCs w:val="24"/>
+        </w:rPr>
+        <w:t>S</w:t>
+      </w:r>
+      <w:r>
+        <w:rPr>
+          <w:rFonts w:ascii="Times New Roman" w:hAnsi="Times New Roman" w:cs="Times New Roman"/>
+          <w:sz w:val="24"/>
+          <w:szCs w:val="24"/>
+        </w:rPr>
+        <w:t>upplier</w:t>
+      </w:r>
+      <w:r>
+        <w:rPr>
+          <w:rFonts w:ascii="Times New Roman" w:hAnsi="Times New Roman" w:cs="Times New Roman"/>
+          <w:sz w:val="24"/>
+          <w:szCs w:val="24"/>
+        </w:rPr>
+        <w:t>N</w:t>
+      </w:r>
+      <w:r>
+        <w:rPr>
+          <w:rFonts w:ascii="Times New Roman" w:hAnsi="Times New Roman" w:cs="Times New Roman"/>
+          <w:sz w:val="24"/>
+          <w:szCs w:val="24"/>
+        </w:rPr>
+        <w:t xml:space="preserve">ame, </w:t>
+      </w:r>
+      <w:r>
+        <w:rPr>
+          <w:rFonts w:ascii="Times New Roman" w:hAnsi="Times New Roman" w:cs="Times New Roman"/>
+          <w:sz w:val="24"/>
+          <w:szCs w:val="24"/>
+        </w:rPr>
+        <w:t>P</w:t>
+      </w:r>
+      <w:r>
+        <w:rPr>
+          <w:rFonts w:ascii="Times New Roman" w:hAnsi="Times New Roman" w:cs="Times New Roman"/>
+          <w:sz w:val="24"/>
+          <w:szCs w:val="24"/>
+        </w:rPr>
+        <w:t xml:space="preserve">hone, </w:t>
+      </w:r>
+      <w:r>
+        <w:rPr>
+          <w:rFonts w:ascii="Times New Roman" w:hAnsi="Times New Roman" w:cs="Times New Roman"/>
+          <w:sz w:val="24"/>
+          <w:szCs w:val="24"/>
+        </w:rPr>
+        <w:t>E</w:t>
+      </w:r>
+      <w:r>
+        <w:rPr>
+          <w:rFonts w:ascii="Times New Roman" w:hAnsi="Times New Roman" w:cs="Times New Roman"/>
+          <w:sz w:val="24"/>
+          <w:szCs w:val="24"/>
+        </w:rPr>
+        <w:t>mail</w:t>
+      </w:r>
+      <w:r>
+        <w:rPr>
+          <w:rFonts w:ascii="Times New Roman" w:hAnsi="Times New Roman" w:cs="Times New Roman"/>
+          <w:sz w:val="24"/>
+          <w:szCs w:val="24"/>
+        </w:rPr>
+        <w:t>Add</w:t>
+      </w:r>
+      <w:r>
+        <w:rPr>
+          <w:rFonts w:ascii="Times New Roman" w:hAnsi="Times New Roman" w:cs="Times New Roman"/>
+          <w:sz w:val="24"/>
+          <w:szCs w:val="24"/>
+        </w:rPr>
+        <w:t xml:space="preserve">, </w:t>
+      </w:r>
+      <w:r>
+        <w:rPr>
+          <w:rFonts w:ascii="Times New Roman" w:hAnsi="Times New Roman" w:cs="Times New Roman"/>
+          <w:sz w:val="24"/>
+          <w:szCs w:val="24"/>
+        </w:rPr>
+        <w:t>L</w:t>
+      </w:r>
+      <w:r>
+        <w:rPr>
+          <w:rFonts w:ascii="Times New Roman" w:hAnsi="Times New Roman" w:cs="Times New Roman"/>
+          <w:sz w:val="24"/>
+          <w:szCs w:val="24"/>
+        </w:rPr>
+        <w:t>ocation)</w:t>
       </w:r>
     </w:p>
     <w:p>
@@ -3664,23 +3928,45 @@
           <w:szCs w:val="24"/>
         </w:rPr>
       </w:pPr>
-      <w:proofErr w:type="spellStart"/>
-      <w:r>
-        <w:rPr>
-          <w:rFonts w:ascii="Times New Roman" w:hAnsi="Times New Roman" w:cs="Times New Roman"/>
-          <w:sz w:val="24"/>
-          <w:szCs w:val="24"/>
-        </w:rPr>
-        <w:t>addSupplierInfo</w:t>
-      </w:r>
-      <w:proofErr w:type="spellEnd"/>
-      <w:r>
-        <w:rPr>
-          <w:rFonts w:ascii="Times New Roman" w:hAnsi="Times New Roman" w:cs="Times New Roman"/>
-          <w:sz w:val="24"/>
-          <w:szCs w:val="24"/>
-        </w:rPr>
-        <w:t>(supplier id, supplier name, phone, email address, location)</w:t>
+      <w:r>
+        <w:rPr>
+          <w:rFonts w:ascii="Times New Roman" w:hAnsi="Times New Roman" w:cs="Times New Roman"/>
+          <w:sz w:val="24"/>
+          <w:szCs w:val="24"/>
+        </w:rPr>
+        <w:t>giveMemberships(Cust</w:t>
+      </w:r>
+      <w:r>
+        <w:rPr>
+          <w:rFonts w:ascii="Times New Roman" w:hAnsi="Times New Roman" w:cs="Times New Roman"/>
+          <w:sz w:val="24"/>
+          <w:szCs w:val="24"/>
+        </w:rPr>
+        <w:t>omer</w:t>
+      </w:r>
+      <w:r>
+        <w:rPr>
+          <w:rFonts w:ascii="Times New Roman" w:hAnsi="Times New Roman" w:cs="Times New Roman"/>
+          <w:sz w:val="24"/>
+          <w:szCs w:val="24"/>
+        </w:rPr>
+        <w:t>ID, StoreID, Sign</w:t>
+      </w:r>
+      <w:r>
+        <w:rPr>
+          <w:rFonts w:ascii="Times New Roman" w:hAnsi="Times New Roman" w:cs="Times New Roman"/>
+          <w:sz w:val="24"/>
+          <w:szCs w:val="24"/>
+        </w:rPr>
+        <w:t>UpD</w:t>
+      </w:r>
+      <w:r>
+        <w:rPr>
+          <w:rFonts w:ascii="Times New Roman" w:hAnsi="Times New Roman" w:cs="Times New Roman"/>
+          <w:sz w:val="24"/>
+          <w:szCs w:val="24"/>
+        </w:rPr>
+        <w:t>ate, StaffID)</w:t>
       </w:r>
     </w:p>
     <w:p>
@@ -3699,6 +3985,168 @@
           <w:sz w:val="24"/>
           <w:szCs w:val="24"/>
         </w:rPr>
+        <w:t>Return Confirmation</w:t>
+      </w:r>
+    </w:p>
+    <w:p>
+      <w:pPr>
+        <w:spacing w:after="0"/>
+        <w:jc w:val="both"/>
+        <w:rPr>
+          <w:rFonts w:ascii="Times New Roman" w:hAnsi="Times New Roman" w:cs="Times New Roman"/>
+          <w:sz w:val="24"/>
+          <w:szCs w:val="24"/>
+        </w:rPr>
+      </w:pPr>
+    </w:p>
+    <w:p>
+      <w:pPr>
+        <w:spacing w:after="0"/>
+        <w:jc w:val="both"/>
+        <w:rPr>
+          <w:rFonts w:ascii="Times New Roman" w:hAnsi="Times New Roman" w:cs="Times New Roman"/>
+          <w:sz w:val="24"/>
+          <w:szCs w:val="24"/>
+        </w:rPr>
+      </w:pPr>
+      <w:r>
+        <w:rPr>
+          <w:rFonts w:ascii="Times New Roman" w:hAnsi="Times New Roman" w:cs="Times New Roman"/>
+          <w:sz w:val="24"/>
+          <w:szCs w:val="24"/>
+        </w:rPr>
+        <w:t>cancelMemberships(Cust</w:t>
+      </w:r>
+      <w:r>
+        <w:rPr>
+          <w:rFonts w:ascii="Times New Roman" w:hAnsi="Times New Roman" w:cs="Times New Roman"/>
+          <w:sz w:val="24"/>
+          <w:szCs w:val="24"/>
+        </w:rPr>
+        <w:t>omer</w:t>
+      </w:r>
+      <w:r>
+        <w:rPr>
+          <w:rFonts w:ascii="Times New Roman" w:hAnsi="Times New Roman" w:cs="Times New Roman"/>
+          <w:sz w:val="24"/>
+          <w:szCs w:val="24"/>
+        </w:rPr>
+        <w:t>ID, StoreID, StaffID, Sign</w:t>
+      </w:r>
+      <w:r>
+        <w:rPr>
+          <w:rFonts w:ascii="Times New Roman" w:hAnsi="Times New Roman" w:cs="Times New Roman"/>
+          <w:sz w:val="24"/>
+          <w:szCs w:val="24"/>
+        </w:rPr>
+        <w:t>UpD</w:t>
+      </w:r>
+      <w:r>
+        <w:rPr>
+          <w:rFonts w:ascii="Times New Roman" w:hAnsi="Times New Roman" w:cs="Times New Roman"/>
+          <w:sz w:val="24"/>
+          <w:szCs w:val="24"/>
+        </w:rPr>
+        <w:t>ate)</w:t>
+      </w:r>
+    </w:p>
+    <w:p>
+      <w:pPr>
+        <w:spacing w:after="0"/>
+        <w:jc w:val="both"/>
+        <w:rPr>
+          <w:rFonts w:ascii="Times New Roman" w:hAnsi="Times New Roman" w:cs="Times New Roman"/>
+          <w:sz w:val="24"/>
+          <w:szCs w:val="24"/>
+        </w:rPr>
+      </w:pPr>
+      <w:r>
+        <w:rPr>
+          <w:rFonts w:ascii="Times New Roman" w:hAnsi="Times New Roman" w:cs="Times New Roman"/>
+          <w:sz w:val="24"/>
+          <w:szCs w:val="24"/>
+        </w:rPr>
+        <w:t>Return Confirmation</w:t>
+      </w:r>
+    </w:p>
+    <w:p>
+      <w:pPr>
+        <w:spacing w:after="0"/>
+        <w:jc w:val="both"/>
+        <w:rPr>
+          <w:rFonts w:ascii="Times New Roman" w:hAnsi="Times New Roman" w:cs="Times New Roman"/>
+          <w:sz w:val="24"/>
+          <w:szCs w:val="24"/>
+        </w:rPr>
+      </w:pPr>
+    </w:p>
+    <w:p>
+      <w:pPr>
+        <w:spacing w:after="0"/>
+        <w:jc w:val="both"/>
+        <w:rPr>
+          <w:rFonts w:ascii="Times New Roman" w:hAnsi="Times New Roman" w:cs="Times New Roman"/>
+          <w:sz w:val="24"/>
+          <w:szCs w:val="24"/>
+        </w:rPr>
+      </w:pPr>
+      <w:r>
+        <w:rPr>
+          <w:rFonts w:ascii="Times New Roman" w:hAnsi="Times New Roman" w:cs="Times New Roman"/>
+          <w:sz w:val="24"/>
+          <w:szCs w:val="24"/>
+        </w:rPr>
+        <w:t>setMembershipStatus(Cust</w:t>
+      </w:r>
+      <w:r>
+        <w:rPr>
+          <w:rFonts w:ascii="Times New Roman" w:hAnsi="Times New Roman" w:cs="Times New Roman"/>
+          <w:sz w:val="24"/>
+          <w:szCs w:val="24"/>
+        </w:rPr>
+        <w:t>omer</w:t>
+      </w:r>
+      <w:r>
+        <w:rPr>
+          <w:rFonts w:ascii="Times New Roman" w:hAnsi="Times New Roman" w:cs="Times New Roman"/>
+          <w:sz w:val="24"/>
+          <w:szCs w:val="24"/>
+        </w:rPr>
+        <w:t>ID, StoreID, StaffID, Sign</w:t>
+      </w:r>
+      <w:r>
+        <w:rPr>
+          <w:rFonts w:ascii="Times New Roman" w:hAnsi="Times New Roman" w:cs="Times New Roman"/>
+          <w:sz w:val="24"/>
+          <w:szCs w:val="24"/>
+        </w:rPr>
+        <w:t>UpD</w:t>
+      </w:r>
+      <w:r>
+        <w:rPr>
+          <w:rFonts w:ascii="Times New Roman" w:hAnsi="Times New Roman" w:cs="Times New Roman"/>
+          <w:sz w:val="24"/>
+          <w:szCs w:val="24"/>
+        </w:rPr>
+        <w:t>ate)</w:t>
+      </w:r>
+    </w:p>
+    <w:p>
+      <w:pPr>
+        <w:spacing w:after="0"/>
+        <w:jc w:val="both"/>
+        <w:rPr>
+          <w:rFonts w:ascii="Times New Roman" w:hAnsi="Times New Roman" w:cs="Times New Roman"/>
+          <w:sz w:val="24"/>
+          <w:szCs w:val="24"/>
+        </w:rPr>
+      </w:pPr>
+      <w:r>
+        <w:rPr>
+          <w:rFonts w:ascii="Times New Roman" w:hAnsi="Times New Roman" w:cs="Times New Roman"/>
+          <w:sz w:val="24"/>
+          <w:szCs w:val="24"/>
+        </w:rPr>
         <w:t>Return confirmation</w:t>
       </w:r>
     </w:p>
@@ -3723,355 +4171,45 @@
           <w:szCs w:val="24"/>
         </w:rPr>
       </w:pPr>
-      <w:proofErr w:type="spellStart"/>
-      <w:r>
-        <w:rPr>
-          <w:rFonts w:ascii="Times New Roman" w:hAnsi="Times New Roman" w:cs="Times New Roman"/>
-          <w:sz w:val="24"/>
-          <w:szCs w:val="24"/>
-        </w:rPr>
-        <w:t>updateSupplierInfo</w:t>
-      </w:r>
-      <w:proofErr w:type="spellEnd"/>
-      <w:r>
-        <w:rPr>
-          <w:rFonts w:ascii="Times New Roman" w:hAnsi="Times New Roman" w:cs="Times New Roman"/>
-          <w:sz w:val="24"/>
-          <w:szCs w:val="24"/>
-        </w:rPr>
-        <w:t>(supplier id, supplier name, phone, email address, location)</w:t>
-      </w:r>
-    </w:p>
-    <w:p>
-      <w:pPr>
-        <w:spacing w:after="0"/>
-        <w:jc w:val="both"/>
-        <w:rPr>
-          <w:rFonts w:ascii="Times New Roman" w:hAnsi="Times New Roman" w:cs="Times New Roman"/>
-          <w:sz w:val="24"/>
-          <w:szCs w:val="24"/>
-        </w:rPr>
-      </w:pPr>
-      <w:r>
-        <w:rPr>
-          <w:rFonts w:ascii="Times New Roman" w:hAnsi="Times New Roman" w:cs="Times New Roman"/>
-          <w:sz w:val="24"/>
-          <w:szCs w:val="24"/>
-        </w:rPr>
-        <w:t>Return confirmation</w:t>
-      </w:r>
-    </w:p>
-    <w:p>
-      <w:pPr>
-        <w:spacing w:after="0"/>
-        <w:jc w:val="both"/>
-        <w:rPr>
-          <w:rFonts w:ascii="Times New Roman" w:hAnsi="Times New Roman" w:cs="Times New Roman"/>
-          <w:sz w:val="24"/>
-          <w:szCs w:val="24"/>
-        </w:rPr>
-      </w:pPr>
-      <w:r>
-        <w:rPr>
-          <w:rFonts w:ascii="Times New Roman" w:hAnsi="Times New Roman" w:cs="Times New Roman"/>
-          <w:sz w:val="24"/>
-          <w:szCs w:val="24"/>
-        </w:rPr>
-        <w:t xml:space="preserve">If NULL for any fields, then those fields </w:t>
-      </w:r>
-      <w:proofErr w:type="spellStart"/>
-      <w:r>
-        <w:rPr>
-          <w:rFonts w:ascii="Times New Roman" w:hAnsi="Times New Roman" w:cs="Times New Roman"/>
-          <w:sz w:val="24"/>
-          <w:szCs w:val="24"/>
-        </w:rPr>
-        <w:t>wont</w:t>
-      </w:r>
-      <w:proofErr w:type="spellEnd"/>
-      <w:r>
-        <w:rPr>
-          <w:rFonts w:ascii="Times New Roman" w:hAnsi="Times New Roman" w:cs="Times New Roman"/>
-          <w:sz w:val="24"/>
-          <w:szCs w:val="24"/>
-        </w:rPr>
-        <w:t xml:space="preserve"> be updated</w:t>
-      </w:r>
-    </w:p>
-    <w:p>
-      <w:pPr>
-        <w:spacing w:after="0"/>
-        <w:jc w:val="both"/>
-        <w:rPr>
-          <w:rFonts w:ascii="Times New Roman" w:hAnsi="Times New Roman" w:cs="Times New Roman"/>
-          <w:sz w:val="24"/>
-          <w:szCs w:val="24"/>
-        </w:rPr>
-      </w:pPr>
-    </w:p>
-    <w:p>
-      <w:pPr>
-        <w:spacing w:after="0"/>
-        <w:jc w:val="both"/>
-        <w:rPr>
-          <w:rFonts w:ascii="Times New Roman" w:hAnsi="Times New Roman" w:cs="Times New Roman"/>
-          <w:sz w:val="24"/>
-          <w:szCs w:val="24"/>
-        </w:rPr>
-      </w:pPr>
-      <w:proofErr w:type="spellStart"/>
-      <w:r>
-        <w:rPr>
-          <w:rFonts w:ascii="Times New Roman" w:hAnsi="Times New Roman" w:cs="Times New Roman"/>
-          <w:sz w:val="24"/>
-          <w:szCs w:val="24"/>
-        </w:rPr>
-        <w:t>deleteSupplierInfo</w:t>
-      </w:r>
-      <w:proofErr w:type="spellEnd"/>
-      <w:r>
-        <w:rPr>
-          <w:rFonts w:ascii="Times New Roman" w:hAnsi="Times New Roman" w:cs="Times New Roman"/>
-          <w:sz w:val="24"/>
-          <w:szCs w:val="24"/>
-        </w:rPr>
-        <w:t>(supplier id, supplier name, phone, email address, location)</w:t>
-      </w:r>
-    </w:p>
-    <w:p>
-      <w:pPr>
-        <w:spacing w:after="0"/>
-        <w:jc w:val="both"/>
-        <w:rPr>
-          <w:rFonts w:ascii="Times New Roman" w:hAnsi="Times New Roman" w:cs="Times New Roman"/>
-          <w:sz w:val="24"/>
-          <w:szCs w:val="24"/>
-        </w:rPr>
-      </w:pPr>
-      <w:r>
-        <w:rPr>
-          <w:rFonts w:ascii="Times New Roman" w:hAnsi="Times New Roman" w:cs="Times New Roman"/>
-          <w:sz w:val="24"/>
-          <w:szCs w:val="24"/>
-        </w:rPr>
-        <w:t>Return confirmation</w:t>
-      </w:r>
-    </w:p>
-    <w:p>
-      <w:pPr>
-        <w:spacing w:after="0"/>
-        <w:jc w:val="both"/>
-        <w:rPr>
-          <w:rFonts w:ascii="Times New Roman" w:hAnsi="Times New Roman" w:cs="Times New Roman"/>
-          <w:sz w:val="24"/>
-          <w:szCs w:val="24"/>
-        </w:rPr>
-      </w:pPr>
-    </w:p>
-    <w:p>
-      <w:pPr>
-        <w:spacing w:after="0"/>
-        <w:jc w:val="both"/>
-        <w:rPr>
-          <w:rFonts w:ascii="Times New Roman" w:hAnsi="Times New Roman" w:cs="Times New Roman"/>
-          <w:sz w:val="24"/>
-          <w:szCs w:val="24"/>
-        </w:rPr>
-      </w:pPr>
-      <w:proofErr w:type="spellStart"/>
-      <w:r>
-        <w:rPr>
-          <w:rFonts w:ascii="Times New Roman" w:hAnsi="Times New Roman" w:cs="Times New Roman"/>
-          <w:sz w:val="24"/>
-          <w:szCs w:val="24"/>
-        </w:rPr>
-        <w:t>giveMemberships</w:t>
-      </w:r>
-      <w:proofErr w:type="spellEnd"/>
-      <w:r>
-        <w:rPr>
-          <w:rFonts w:ascii="Times New Roman" w:hAnsi="Times New Roman" w:cs="Times New Roman"/>
-          <w:sz w:val="24"/>
-          <w:szCs w:val="24"/>
-        </w:rPr>
-        <w:t>(Cust ID, Store ID, Sign up date, Staff ID)</w:t>
-      </w:r>
-    </w:p>
-    <w:p>
-      <w:pPr>
-        <w:spacing w:after="0"/>
-        <w:jc w:val="both"/>
-        <w:rPr>
-          <w:rFonts w:ascii="Times New Roman" w:hAnsi="Times New Roman" w:cs="Times New Roman"/>
-          <w:sz w:val="24"/>
-          <w:szCs w:val="24"/>
-        </w:rPr>
-      </w:pPr>
-      <w:r>
-        <w:rPr>
-          <w:rFonts w:ascii="Times New Roman" w:hAnsi="Times New Roman" w:cs="Times New Roman"/>
-          <w:sz w:val="24"/>
-          <w:szCs w:val="24"/>
-        </w:rPr>
-        <w:t>Return Confirmation</w:t>
-      </w:r>
-    </w:p>
-    <w:p>
-      <w:pPr>
-        <w:spacing w:after="0"/>
-        <w:jc w:val="both"/>
-        <w:rPr>
-          <w:rFonts w:ascii="Times New Roman" w:hAnsi="Times New Roman" w:cs="Times New Roman"/>
-          <w:sz w:val="24"/>
-          <w:szCs w:val="24"/>
-        </w:rPr>
-      </w:pPr>
-    </w:p>
-    <w:p>
-      <w:pPr>
-        <w:spacing w:after="0"/>
-        <w:jc w:val="both"/>
-        <w:rPr>
-          <w:rFonts w:ascii="Times New Roman" w:hAnsi="Times New Roman" w:cs="Times New Roman"/>
-          <w:sz w:val="24"/>
-          <w:szCs w:val="24"/>
-        </w:rPr>
-      </w:pPr>
-      <w:proofErr w:type="spellStart"/>
-      <w:r>
-        <w:rPr>
-          <w:rFonts w:ascii="Times New Roman" w:hAnsi="Times New Roman" w:cs="Times New Roman"/>
-          <w:sz w:val="24"/>
-          <w:szCs w:val="24"/>
-        </w:rPr>
-        <w:t>cancelMemberships</w:t>
-      </w:r>
-      <w:proofErr w:type="spellEnd"/>
-      <w:r>
-        <w:rPr>
-          <w:rFonts w:ascii="Times New Roman" w:hAnsi="Times New Roman" w:cs="Times New Roman"/>
-          <w:sz w:val="24"/>
-          <w:szCs w:val="24"/>
-        </w:rPr>
-        <w:t>(Cust ID, Store ID, Staff ID, Sign up date)</w:t>
-      </w:r>
-    </w:p>
-    <w:p>
-      <w:pPr>
-        <w:spacing w:after="0"/>
-        <w:jc w:val="both"/>
-        <w:rPr>
-          <w:rFonts w:ascii="Times New Roman" w:hAnsi="Times New Roman" w:cs="Times New Roman"/>
-          <w:sz w:val="24"/>
-          <w:szCs w:val="24"/>
-        </w:rPr>
-      </w:pPr>
-      <w:r>
-        <w:rPr>
-          <w:rFonts w:ascii="Times New Roman" w:hAnsi="Times New Roman" w:cs="Times New Roman"/>
-          <w:sz w:val="24"/>
-          <w:szCs w:val="24"/>
-        </w:rPr>
-        <w:t>Return Confirmation</w:t>
-      </w:r>
-    </w:p>
-    <w:p>
-      <w:pPr>
-        <w:spacing w:after="0"/>
-        <w:jc w:val="both"/>
-        <w:rPr>
-          <w:rFonts w:ascii="Times New Roman" w:hAnsi="Times New Roman" w:cs="Times New Roman"/>
-          <w:sz w:val="24"/>
-          <w:szCs w:val="24"/>
-        </w:rPr>
-      </w:pPr>
-    </w:p>
-    <w:p>
-      <w:pPr>
-        <w:spacing w:after="0"/>
-        <w:jc w:val="both"/>
-        <w:rPr>
-          <w:rFonts w:ascii="Times New Roman" w:hAnsi="Times New Roman" w:cs="Times New Roman"/>
-          <w:sz w:val="24"/>
-          <w:szCs w:val="24"/>
-        </w:rPr>
-      </w:pPr>
-      <w:proofErr w:type="spellStart"/>
-      <w:r>
-        <w:rPr>
-          <w:rFonts w:ascii="Times New Roman" w:hAnsi="Times New Roman" w:cs="Times New Roman"/>
-          <w:sz w:val="24"/>
-          <w:szCs w:val="24"/>
-        </w:rPr>
-        <w:t>setMembershipStatus</w:t>
-      </w:r>
-      <w:proofErr w:type="spellEnd"/>
-      <w:r>
-        <w:rPr>
-          <w:rFonts w:ascii="Times New Roman" w:hAnsi="Times New Roman" w:cs="Times New Roman"/>
-          <w:sz w:val="24"/>
-          <w:szCs w:val="24"/>
-        </w:rPr>
-        <w:t>(Cust ID, Store ID, Staff ID, Sign up date)</w:t>
-      </w:r>
-    </w:p>
-    <w:p>
-      <w:pPr>
-        <w:spacing w:after="0"/>
-        <w:jc w:val="both"/>
-        <w:rPr>
-          <w:rFonts w:ascii="Times New Roman" w:hAnsi="Times New Roman" w:cs="Times New Roman"/>
-          <w:sz w:val="24"/>
-          <w:szCs w:val="24"/>
-        </w:rPr>
-      </w:pPr>
-      <w:r>
-        <w:rPr>
-          <w:rFonts w:ascii="Times New Roman" w:hAnsi="Times New Roman" w:cs="Times New Roman"/>
-          <w:sz w:val="24"/>
-          <w:szCs w:val="24"/>
-        </w:rPr>
-        <w:t>Return confirmation</w:t>
-      </w:r>
-    </w:p>
-    <w:p>
-      <w:pPr>
-        <w:spacing w:after="0"/>
-        <w:jc w:val="both"/>
-        <w:rPr>
-          <w:rFonts w:ascii="Times New Roman" w:hAnsi="Times New Roman" w:cs="Times New Roman"/>
-          <w:sz w:val="24"/>
-          <w:szCs w:val="24"/>
-        </w:rPr>
-      </w:pPr>
-    </w:p>
-    <w:p>
-      <w:pPr>
-        <w:spacing w:after="0"/>
-        <w:jc w:val="both"/>
-        <w:rPr>
-          <w:rFonts w:ascii="Times New Roman" w:hAnsi="Times New Roman" w:cs="Times New Roman"/>
-          <w:sz w:val="24"/>
-          <w:szCs w:val="24"/>
-        </w:rPr>
-      </w:pPr>
-      <w:proofErr w:type="spellStart"/>
-      <w:r>
-        <w:rPr>
-          <w:rFonts w:ascii="Times New Roman" w:hAnsi="Times New Roman" w:cs="Times New Roman"/>
-          <w:sz w:val="24"/>
-          <w:szCs w:val="24"/>
-        </w:rPr>
-        <w:t>getMembershipStatus</w:t>
-      </w:r>
-      <w:proofErr w:type="spellEnd"/>
-      <w:r>
-        <w:rPr>
-          <w:rFonts w:ascii="Times New Roman" w:hAnsi="Times New Roman" w:cs="Times New Roman"/>
-          <w:sz w:val="24"/>
-          <w:szCs w:val="24"/>
-        </w:rPr>
-        <w:t>(Cust ID, Store ID, Staff ID, Sign up date)</w:t>
+      <w:r>
+        <w:rPr>
+          <w:rFonts w:ascii="Times New Roman" w:hAnsi="Times New Roman" w:cs="Times New Roman"/>
+          <w:sz w:val="24"/>
+          <w:szCs w:val="24"/>
+        </w:rPr>
+        <w:t>getMembershipStatus(Cust</w:t>
+      </w:r>
+      <w:r>
+        <w:rPr>
+          <w:rFonts w:ascii="Times New Roman" w:hAnsi="Times New Roman" w:cs="Times New Roman"/>
+          <w:sz w:val="24"/>
+          <w:szCs w:val="24"/>
+        </w:rPr>
+        <w:t>omer</w:t>
+      </w:r>
+      <w:r>
+        <w:rPr>
+          <w:rFonts w:ascii="Times New Roman" w:hAnsi="Times New Roman" w:cs="Times New Roman"/>
+          <w:sz w:val="24"/>
+          <w:szCs w:val="24"/>
+        </w:rPr>
+        <w:t>ID, StoreID, StaffID, Sign</w:t>
+      </w:r>
+      <w:r>
+        <w:rPr>
+          <w:rFonts w:ascii="Times New Roman" w:hAnsi="Times New Roman" w:cs="Times New Roman"/>
+          <w:sz w:val="24"/>
+          <w:szCs w:val="24"/>
+        </w:rPr>
+        <w:t>UpD</w:t>
+      </w:r>
+      <w:r>
+        <w:rPr>
+          <w:rFonts w:ascii="Times New Roman" w:hAnsi="Times New Roman" w:cs="Times New Roman"/>
+          <w:sz w:val="24"/>
+          <w:szCs w:val="24"/>
+        </w:rPr>
+        <w:t>ate)</w:t>
       </w:r>
     </w:p>
     <w:p>
@@ -4165,7 +4303,6 @@
           <w:szCs w:val="24"/>
         </w:rPr>
       </w:pPr>
-      <w:proofErr w:type="spellStart"/>
       <w:r>
         <w:rPr>
           <w:rFonts w:ascii="Times New Roman" w:hAnsi="Times New Roman" w:cs="Times New Roman"/>
@@ -4174,14 +4311,77 @@
         </w:rPr>
         <w:t>createInventory</w:t>
       </w:r>
-      <w:proofErr w:type="spellEnd"/>
-      <w:r>
-        <w:rPr>
-          <w:rFonts w:ascii="Times New Roman" w:hAnsi="Times New Roman" w:cs="Times New Roman"/>
-          <w:sz w:val="24"/>
-          <w:szCs w:val="24"/>
-        </w:rPr>
-        <w:t>(Product ID, Product Name, Supplier ID, Quantity in stock, buy price, market price, production data, expiration date)</w:t>
+      <w:r>
+        <w:rPr>
+          <w:rFonts w:ascii="Times New Roman" w:hAnsi="Times New Roman" w:cs="Times New Roman"/>
+          <w:sz w:val="24"/>
+          <w:szCs w:val="24"/>
+        </w:rPr>
+        <w:t xml:space="preserve">(ProductID, ProductName, SupplierID, </w:t>
+      </w:r>
+      <w:r>
+        <w:rPr>
+          <w:rFonts w:ascii="Times New Roman" w:hAnsi="Times New Roman" w:cs="Times New Roman"/>
+          <w:sz w:val="24"/>
+          <w:szCs w:val="24"/>
+        </w:rPr>
+        <w:t>TotalQuantity</w:t>
+      </w:r>
+      <w:r>
+        <w:rPr>
+          <w:rFonts w:ascii="Times New Roman" w:hAnsi="Times New Roman" w:cs="Times New Roman"/>
+          <w:sz w:val="24"/>
+          <w:szCs w:val="24"/>
+        </w:rPr>
+        <w:t>,</w:t>
+      </w:r>
+      <w:r>
+        <w:rPr>
+          <w:rFonts w:ascii="Times New Roman" w:hAnsi="Times New Roman" w:cs="Times New Roman"/>
+          <w:sz w:val="24"/>
+          <w:szCs w:val="24"/>
+        </w:rPr>
+        <w:t xml:space="preserve"> BuyPrice</w:t>
+      </w:r>
+      <w:r>
+        <w:rPr>
+          <w:rFonts w:ascii="Times New Roman" w:hAnsi="Times New Roman" w:cs="Times New Roman"/>
+          <w:sz w:val="24"/>
+          <w:szCs w:val="24"/>
+        </w:rPr>
+        <w:t xml:space="preserve">, </w:t>
+      </w:r>
+      <w:r>
+        <w:rPr>
+          <w:rFonts w:ascii="Times New Roman" w:hAnsi="Times New Roman" w:cs="Times New Roman"/>
+          <w:sz w:val="24"/>
+          <w:szCs w:val="24"/>
+        </w:rPr>
+        <w:t>MarketPrice</w:t>
+      </w:r>
+      <w:r>
+        <w:rPr>
+          <w:rFonts w:ascii="Times New Roman" w:hAnsi="Times New Roman" w:cs="Times New Roman"/>
+          <w:sz w:val="24"/>
+          <w:szCs w:val="24"/>
+        </w:rPr>
+        <w:t xml:space="preserve">, </w:t>
+      </w:r>
+      <w:r>
+        <w:rPr>
+          <w:rFonts w:ascii="Times New Roman" w:hAnsi="Times New Roman" w:cs="Times New Roman"/>
+          <w:sz w:val="24"/>
+          <w:szCs w:val="24"/>
+        </w:rPr>
+        <w:t>ProductionDate, ExpirationDate</w:t>
+      </w:r>
+      <w:r>
+        <w:rPr>
+          <w:rFonts w:ascii="Times New Roman" w:hAnsi="Times New Roman" w:cs="Times New Roman"/>
+          <w:sz w:val="24"/>
+          <w:szCs w:val="24"/>
+        </w:rPr>
+        <w:t>)</w:t>
       </w:r>
     </w:p>
     <w:p>
@@ -4224,23 +4424,173 @@
           <w:szCs w:val="24"/>
         </w:rPr>
       </w:pPr>
-      <w:proofErr w:type="spellStart"/>
-      <w:r>
-        <w:rPr>
-          <w:rFonts w:ascii="Times New Roman" w:hAnsi="Times New Roman" w:cs="Times New Roman"/>
-          <w:sz w:val="24"/>
-          <w:szCs w:val="24"/>
-        </w:rPr>
-        <w:t>updateInventory</w:t>
-      </w:r>
-      <w:proofErr w:type="spellEnd"/>
-      <w:r>
-        <w:rPr>
-          <w:rFonts w:ascii="Times New Roman" w:hAnsi="Times New Roman" w:cs="Times New Roman"/>
-          <w:sz w:val="24"/>
-          <w:szCs w:val="24"/>
-        </w:rPr>
-        <w:t>(Product ID, Product Name, Supplier ID, Quantity in stock, buy price, market price, production data, expiration date)</w:t>
+      <w:r>
+        <w:rPr>
+          <w:rFonts w:ascii="Times New Roman" w:hAnsi="Times New Roman" w:cs="Times New Roman"/>
+          <w:sz w:val="24"/>
+          <w:szCs w:val="24"/>
+        </w:rPr>
+        <w:t xml:space="preserve">updateInventory(ProductID, ProductName, SupplierID, </w:t>
+      </w:r>
+      <w:r>
+        <w:rPr>
+          <w:rFonts w:ascii="Times New Roman" w:hAnsi="Times New Roman" w:cs="Times New Roman"/>
+          <w:sz w:val="24"/>
+          <w:szCs w:val="24"/>
+        </w:rPr>
+        <w:t>Total</w:t>
+      </w:r>
+      <w:r>
+        <w:rPr>
+          <w:rFonts w:ascii="Times New Roman" w:hAnsi="Times New Roman" w:cs="Times New Roman"/>
+          <w:sz w:val="24"/>
+          <w:szCs w:val="24"/>
+        </w:rPr>
+        <w:t>Quantity</w:t>
+      </w:r>
+      <w:r>
+        <w:rPr>
+          <w:rFonts w:ascii="Times New Roman" w:hAnsi="Times New Roman" w:cs="Times New Roman"/>
+          <w:sz w:val="24"/>
+          <w:szCs w:val="24"/>
+        </w:rPr>
+        <w:t>, B</w:t>
+      </w:r>
+      <w:r>
+        <w:rPr>
+          <w:rFonts w:ascii="Times New Roman" w:hAnsi="Times New Roman" w:cs="Times New Roman"/>
+          <w:sz w:val="24"/>
+          <w:szCs w:val="24"/>
+        </w:rPr>
+        <w:t>uy</w:t>
+      </w:r>
+      <w:r>
+        <w:rPr>
+          <w:rFonts w:ascii="Times New Roman" w:hAnsi="Times New Roman" w:cs="Times New Roman"/>
+          <w:sz w:val="24"/>
+          <w:szCs w:val="24"/>
+        </w:rPr>
+        <w:t>P</w:t>
+      </w:r>
+      <w:r>
+        <w:rPr>
+          <w:rFonts w:ascii="Times New Roman" w:hAnsi="Times New Roman" w:cs="Times New Roman"/>
+          <w:sz w:val="24"/>
+          <w:szCs w:val="24"/>
+        </w:rPr>
+        <w:t xml:space="preserve">rice, </w:t>
+      </w:r>
+      <w:r>
+        <w:rPr>
+          <w:rFonts w:ascii="Times New Roman" w:hAnsi="Times New Roman" w:cs="Times New Roman"/>
+          <w:sz w:val="24"/>
+          <w:szCs w:val="24"/>
+        </w:rPr>
+        <w:t>M</w:t>
+      </w:r>
+      <w:r>
+        <w:rPr>
+          <w:rFonts w:ascii="Times New Roman" w:hAnsi="Times New Roman" w:cs="Times New Roman"/>
+          <w:sz w:val="24"/>
+          <w:szCs w:val="24"/>
+        </w:rPr>
+        <w:t>arket</w:t>
+      </w:r>
+      <w:r>
+        <w:rPr>
+          <w:rFonts w:ascii="Times New Roman" w:hAnsi="Times New Roman" w:cs="Times New Roman"/>
+          <w:sz w:val="24"/>
+          <w:szCs w:val="24"/>
+        </w:rPr>
+        <w:t>P</w:t>
+      </w:r>
+      <w:r>
+        <w:rPr>
+          <w:rFonts w:ascii="Times New Roman" w:hAnsi="Times New Roman" w:cs="Times New Roman"/>
+          <w:sz w:val="24"/>
+          <w:szCs w:val="24"/>
+        </w:rPr>
+        <w:t xml:space="preserve">rice, </w:t>
+      </w:r>
+      <w:r>
+        <w:rPr>
+          <w:rFonts w:ascii="Times New Roman" w:hAnsi="Times New Roman" w:cs="Times New Roman"/>
+          <w:sz w:val="24"/>
+          <w:szCs w:val="24"/>
+        </w:rPr>
+        <w:t>P</w:t>
+      </w:r>
+      <w:r>
+        <w:rPr>
+          <w:rFonts w:ascii="Times New Roman" w:hAnsi="Times New Roman" w:cs="Times New Roman"/>
+          <w:sz w:val="24"/>
+          <w:szCs w:val="24"/>
+        </w:rPr>
+        <w:t>roduction</w:t>
+      </w:r>
+      <w:r>
+        <w:rPr>
+          <w:rFonts w:ascii="Times New Roman" w:hAnsi="Times New Roman" w:cs="Times New Roman"/>
+          <w:sz w:val="24"/>
+          <w:szCs w:val="24"/>
+        </w:rPr>
+        <w:t>D</w:t>
+      </w:r>
+      <w:r>
+        <w:rPr>
+          <w:rFonts w:ascii="Times New Roman" w:hAnsi="Times New Roman" w:cs="Times New Roman"/>
+          <w:sz w:val="24"/>
+          <w:szCs w:val="24"/>
+        </w:rPr>
+        <w:t>at</w:t>
+      </w:r>
+      <w:r>
+        <w:rPr>
+          <w:rFonts w:ascii="Times New Roman" w:hAnsi="Times New Roman" w:cs="Times New Roman"/>
+          <w:sz w:val="24"/>
+          <w:szCs w:val="24"/>
+        </w:rPr>
+        <w:t>e</w:t>
+      </w:r>
+      <w:r>
+        <w:rPr>
+          <w:rFonts w:ascii="Times New Roman" w:hAnsi="Times New Roman" w:cs="Times New Roman"/>
+          <w:sz w:val="24"/>
+          <w:szCs w:val="24"/>
+        </w:rPr>
+        <w:t xml:space="preserve">, </w:t>
+      </w:r>
+      <w:r>
+        <w:rPr>
+          <w:rFonts w:ascii="Times New Roman" w:hAnsi="Times New Roman" w:cs="Times New Roman"/>
+          <w:sz w:val="24"/>
+          <w:szCs w:val="24"/>
+        </w:rPr>
+        <w:t>E</w:t>
+      </w:r>
+      <w:r>
+        <w:rPr>
+          <w:rFonts w:ascii="Times New Roman" w:hAnsi="Times New Roman" w:cs="Times New Roman"/>
+          <w:sz w:val="24"/>
+          <w:szCs w:val="24"/>
+        </w:rPr>
+        <w:t>xpiration</w:t>
+      </w:r>
+      <w:r>
+        <w:rPr>
+          <w:rFonts w:ascii="Times New Roman" w:hAnsi="Times New Roman" w:cs="Times New Roman"/>
+          <w:sz w:val="24"/>
+          <w:szCs w:val="24"/>
+        </w:rPr>
+        <w:t>D</w:t>
+      </w:r>
+      <w:r>
+        <w:rPr>
+          <w:rFonts w:ascii="Times New Roman" w:hAnsi="Times New Roman" w:cs="Times New Roman"/>
+          <w:sz w:val="24"/>
+          <w:szCs w:val="24"/>
+        </w:rPr>
+        <w:t>ate)</w:t>
       </w:r>
     </w:p>
     <w:p>
@@ -4283,23 +4633,173 @@
           <w:szCs w:val="24"/>
         </w:rPr>
       </w:pPr>
-      <w:proofErr w:type="spellStart"/>
-      <w:r>
-        <w:rPr>
-          <w:rFonts w:ascii="Times New Roman" w:hAnsi="Times New Roman" w:cs="Times New Roman"/>
-          <w:sz w:val="24"/>
-          <w:szCs w:val="24"/>
-        </w:rPr>
-        <w:t>getProductInfo</w:t>
-      </w:r>
-      <w:proofErr w:type="spellEnd"/>
-      <w:r>
-        <w:rPr>
-          <w:rFonts w:ascii="Times New Roman" w:hAnsi="Times New Roman" w:cs="Times New Roman"/>
-          <w:sz w:val="24"/>
-          <w:szCs w:val="24"/>
-        </w:rPr>
-        <w:t>(Product ID, Product Name, Supplier ID, Quantity in stock, buy price, market price, production data, expiration date)</w:t>
+      <w:r>
+        <w:rPr>
+          <w:rFonts w:ascii="Times New Roman" w:hAnsi="Times New Roman" w:cs="Times New Roman"/>
+          <w:sz w:val="24"/>
+          <w:szCs w:val="24"/>
+        </w:rPr>
+        <w:t xml:space="preserve">getProductInfo(ProductID, ProductName, SupplierID, </w:t>
+      </w:r>
+      <w:r>
+        <w:rPr>
+          <w:rFonts w:ascii="Times New Roman" w:hAnsi="Times New Roman" w:cs="Times New Roman"/>
+          <w:sz w:val="24"/>
+          <w:szCs w:val="24"/>
+        </w:rPr>
+        <w:t>Total</w:t>
+      </w:r>
+      <w:r>
+        <w:rPr>
+          <w:rFonts w:ascii="Times New Roman" w:hAnsi="Times New Roman" w:cs="Times New Roman"/>
+          <w:sz w:val="24"/>
+          <w:szCs w:val="24"/>
+        </w:rPr>
+        <w:t>Quantity</w:t>
+      </w:r>
+      <w:r>
+        <w:rPr>
+          <w:rFonts w:ascii="Times New Roman" w:hAnsi="Times New Roman" w:cs="Times New Roman"/>
+          <w:sz w:val="24"/>
+          <w:szCs w:val="24"/>
+        </w:rPr>
+        <w:t>, B</w:t>
+      </w:r>
+      <w:r>
+        <w:rPr>
+          <w:rFonts w:ascii="Times New Roman" w:hAnsi="Times New Roman" w:cs="Times New Roman"/>
+          <w:sz w:val="24"/>
+          <w:szCs w:val="24"/>
+        </w:rPr>
+        <w:t>uy</w:t>
+      </w:r>
+      <w:r>
+        <w:rPr>
+          <w:rFonts w:ascii="Times New Roman" w:hAnsi="Times New Roman" w:cs="Times New Roman"/>
+          <w:sz w:val="24"/>
+          <w:szCs w:val="24"/>
+        </w:rPr>
+        <w:t>P</w:t>
+      </w:r>
+      <w:r>
+        <w:rPr>
+          <w:rFonts w:ascii="Times New Roman" w:hAnsi="Times New Roman" w:cs="Times New Roman"/>
+          <w:sz w:val="24"/>
+          <w:szCs w:val="24"/>
+        </w:rPr>
+        <w:t xml:space="preserve">rice, </w:t>
+      </w:r>
+      <w:r>
+        <w:rPr>
+          <w:rFonts w:ascii="Times New Roman" w:hAnsi="Times New Roman" w:cs="Times New Roman"/>
+          <w:sz w:val="24"/>
+          <w:szCs w:val="24"/>
+        </w:rPr>
+        <w:t>M</w:t>
+      </w:r>
+      <w:r>
+        <w:rPr>
+          <w:rFonts w:ascii="Times New Roman" w:hAnsi="Times New Roman" w:cs="Times New Roman"/>
+          <w:sz w:val="24"/>
+          <w:szCs w:val="24"/>
+        </w:rPr>
+        <w:t>arket</w:t>
+      </w:r>
+      <w:r>
+        <w:rPr>
+          <w:rFonts w:ascii="Times New Roman" w:hAnsi="Times New Roman" w:cs="Times New Roman"/>
+          <w:sz w:val="24"/>
+          <w:szCs w:val="24"/>
+        </w:rPr>
+        <w:t>P</w:t>
+      </w:r>
+      <w:r>
+        <w:rPr>
+          <w:rFonts w:ascii="Times New Roman" w:hAnsi="Times New Roman" w:cs="Times New Roman"/>
+          <w:sz w:val="24"/>
+          <w:szCs w:val="24"/>
+        </w:rPr>
+        <w:t xml:space="preserve">rice, </w:t>
+      </w:r>
+      <w:r>
+        <w:rPr>
+          <w:rFonts w:ascii="Times New Roman" w:hAnsi="Times New Roman" w:cs="Times New Roman"/>
+          <w:sz w:val="24"/>
+          <w:szCs w:val="24"/>
+        </w:rPr>
+        <w:t>P</w:t>
+      </w:r>
+      <w:r>
+        <w:rPr>
+          <w:rFonts w:ascii="Times New Roman" w:hAnsi="Times New Roman" w:cs="Times New Roman"/>
+          <w:sz w:val="24"/>
+          <w:szCs w:val="24"/>
+        </w:rPr>
+        <w:t>roduction</w:t>
+      </w:r>
+      <w:r>
+        <w:rPr>
+          <w:rFonts w:ascii="Times New Roman" w:hAnsi="Times New Roman" w:cs="Times New Roman"/>
+          <w:sz w:val="24"/>
+          <w:szCs w:val="24"/>
+        </w:rPr>
+        <w:t>D</w:t>
+      </w:r>
+      <w:r>
+        <w:rPr>
+          <w:rFonts w:ascii="Times New Roman" w:hAnsi="Times New Roman" w:cs="Times New Roman"/>
+          <w:sz w:val="24"/>
+          <w:szCs w:val="24"/>
+        </w:rPr>
+        <w:t>at</w:t>
+      </w:r>
+      <w:r>
+        <w:rPr>
+          <w:rFonts w:ascii="Times New Roman" w:hAnsi="Times New Roman" w:cs="Times New Roman"/>
+          <w:sz w:val="24"/>
+          <w:szCs w:val="24"/>
+        </w:rPr>
+        <w:t>e</w:t>
+      </w:r>
+      <w:r>
+        <w:rPr>
+          <w:rFonts w:ascii="Times New Roman" w:hAnsi="Times New Roman" w:cs="Times New Roman"/>
+          <w:sz w:val="24"/>
+          <w:szCs w:val="24"/>
+        </w:rPr>
+        <w:t xml:space="preserve">, </w:t>
+      </w:r>
+      <w:r>
+        <w:rPr>
+          <w:rFonts w:ascii="Times New Roman" w:hAnsi="Times New Roman" w:cs="Times New Roman"/>
+          <w:sz w:val="24"/>
+          <w:szCs w:val="24"/>
+        </w:rPr>
+        <w:t>E</w:t>
+      </w:r>
+      <w:r>
+        <w:rPr>
+          <w:rFonts w:ascii="Times New Roman" w:hAnsi="Times New Roman" w:cs="Times New Roman"/>
+          <w:sz w:val="24"/>
+          <w:szCs w:val="24"/>
+        </w:rPr>
+        <w:t>xpiration</w:t>
+      </w:r>
+      <w:r>
+        <w:rPr>
+          <w:rFonts w:ascii="Times New Roman" w:hAnsi="Times New Roman" w:cs="Times New Roman"/>
+          <w:sz w:val="24"/>
+          <w:szCs w:val="24"/>
+        </w:rPr>
+        <w:t>D</w:t>
+      </w:r>
+      <w:r>
+        <w:rPr>
+          <w:rFonts w:ascii="Times New Roman" w:hAnsi="Times New Roman" w:cs="Times New Roman"/>
+          <w:sz w:val="24"/>
+          <w:szCs w:val="24"/>
+        </w:rPr>
+        <w:t>ate)</w:t>
       </w:r>
     </w:p>
     <w:p>
@@ -4340,7 +4840,6 @@
           <w:szCs w:val="24"/>
         </w:rPr>
       </w:pPr>
-      <w:proofErr w:type="spellStart"/>
       <w:r>
         <w:rPr>
           <w:rFonts w:ascii="Times New Roman" w:hAnsi="Times New Roman" w:cs="Times New Roman"/>
@@ -4348,17 +4847,7 @@
           <w:szCs w:val="24"/>
           <w:highlight w:val="yellow"/>
         </w:rPr>
-        <w:t>manageTransfer</w:t>
-      </w:r>
-      <w:proofErr w:type="spellEnd"/>
-      <w:r>
-        <w:rPr>
-          <w:rFonts w:ascii="Times New Roman" w:hAnsi="Times New Roman" w:cs="Times New Roman"/>
-          <w:sz w:val="24"/>
-          <w:szCs w:val="24"/>
-          <w:highlight w:val="yellow"/>
-        </w:rPr>
-        <w:t>()</w:t>
+        <w:t>manageTransfer()</w:t>
       </w:r>
     </w:p>
     <w:p>
@@ -4403,23 +4892,141 @@
           <w:szCs w:val="24"/>
         </w:rPr>
       </w:pPr>
-      <w:proofErr w:type="spellStart"/>
-      <w:r>
-        <w:rPr>
-          <w:rFonts w:ascii="Times New Roman" w:hAnsi="Times New Roman" w:cs="Times New Roman"/>
-          <w:sz w:val="24"/>
-          <w:szCs w:val="24"/>
-        </w:rPr>
-        <w:t>generateBills</w:t>
-      </w:r>
-      <w:proofErr w:type="spellEnd"/>
-      <w:r>
-        <w:rPr>
-          <w:rFonts w:ascii="Times New Roman" w:hAnsi="Times New Roman" w:cs="Times New Roman"/>
-          <w:sz w:val="24"/>
-          <w:szCs w:val="24"/>
-        </w:rPr>
-        <w:t>(supplier id, supplier name, phone, email address, location)</w:t>
+      <w:r>
+        <w:rPr>
+          <w:rFonts w:ascii="Times New Roman" w:hAnsi="Times New Roman" w:cs="Times New Roman"/>
+          <w:sz w:val="24"/>
+          <w:szCs w:val="24"/>
+        </w:rPr>
+        <w:t>generateBills(</w:t>
+      </w:r>
+      <w:r>
+        <w:rPr>
+          <w:rFonts w:ascii="Times New Roman" w:hAnsi="Times New Roman" w:cs="Times New Roman"/>
+          <w:sz w:val="24"/>
+          <w:szCs w:val="24"/>
+        </w:rPr>
+        <w:t>S</w:t>
+      </w:r>
+      <w:r>
+        <w:rPr>
+          <w:rFonts w:ascii="Times New Roman" w:hAnsi="Times New Roman" w:cs="Times New Roman"/>
+          <w:sz w:val="24"/>
+          <w:szCs w:val="24"/>
+        </w:rPr>
+        <w:t>upplier</w:t>
+      </w:r>
+      <w:r>
+        <w:rPr>
+          <w:rFonts w:ascii="Times New Roman" w:hAnsi="Times New Roman" w:cs="Times New Roman"/>
+          <w:sz w:val="24"/>
+          <w:szCs w:val="24"/>
+        </w:rPr>
+        <w:t>ID</w:t>
+      </w:r>
+      <w:r>
+        <w:rPr>
+          <w:rFonts w:ascii="Times New Roman" w:hAnsi="Times New Roman" w:cs="Times New Roman"/>
+          <w:sz w:val="24"/>
+          <w:szCs w:val="24"/>
+        </w:rPr>
+        <w:t xml:space="preserve">, </w:t>
+      </w:r>
+      <w:r>
+        <w:rPr>
+          <w:rFonts w:ascii="Times New Roman" w:hAnsi="Times New Roman" w:cs="Times New Roman"/>
+          <w:sz w:val="24"/>
+          <w:szCs w:val="24"/>
+        </w:rPr>
+        <w:t>S</w:t>
+      </w:r>
+      <w:r>
+        <w:rPr>
+          <w:rFonts w:ascii="Times New Roman" w:hAnsi="Times New Roman" w:cs="Times New Roman"/>
+          <w:sz w:val="24"/>
+          <w:szCs w:val="24"/>
+        </w:rPr>
+        <w:t>upplier</w:t>
+      </w:r>
+      <w:r>
+        <w:rPr>
+          <w:rFonts w:ascii="Times New Roman" w:hAnsi="Times New Roman" w:cs="Times New Roman"/>
+          <w:sz w:val="24"/>
+          <w:szCs w:val="24"/>
+        </w:rPr>
+        <w:t>N</w:t>
+      </w:r>
+      <w:r>
+        <w:rPr>
+          <w:rFonts w:ascii="Times New Roman" w:hAnsi="Times New Roman" w:cs="Times New Roman"/>
+          <w:sz w:val="24"/>
+          <w:szCs w:val="24"/>
+        </w:rPr>
+        <w:t xml:space="preserve">ame, </w:t>
+      </w:r>
+      <w:r>
+        <w:rPr>
+          <w:rFonts w:ascii="Times New Roman" w:hAnsi="Times New Roman" w:cs="Times New Roman"/>
+          <w:sz w:val="24"/>
+          <w:szCs w:val="24"/>
+        </w:rPr>
+        <w:t>P</w:t>
+      </w:r>
+      <w:r>
+        <w:rPr>
+          <w:rFonts w:ascii="Times New Roman" w:hAnsi="Times New Roman" w:cs="Times New Roman"/>
+          <w:sz w:val="24"/>
+          <w:szCs w:val="24"/>
+        </w:rPr>
+        <w:t xml:space="preserve">hone, </w:t>
+      </w:r>
+      <w:r>
+        <w:rPr>
+          <w:rFonts w:ascii="Times New Roman" w:hAnsi="Times New Roman" w:cs="Times New Roman"/>
+          <w:sz w:val="24"/>
+          <w:szCs w:val="24"/>
+        </w:rPr>
+        <w:t>E</w:t>
+      </w:r>
+      <w:r>
+        <w:rPr>
+          <w:rFonts w:ascii="Times New Roman" w:hAnsi="Times New Roman" w:cs="Times New Roman"/>
+          <w:sz w:val="24"/>
+          <w:szCs w:val="24"/>
+        </w:rPr>
+        <w:t>mail</w:t>
+      </w:r>
+      <w:r>
+        <w:rPr>
+          <w:rFonts w:ascii="Times New Roman" w:hAnsi="Times New Roman" w:cs="Times New Roman"/>
+          <w:sz w:val="24"/>
+          <w:szCs w:val="24"/>
+        </w:rPr>
+        <w:t>Add</w:t>
+      </w:r>
+      <w:r>
+        <w:rPr>
+          <w:rFonts w:ascii="Times New Roman" w:hAnsi="Times New Roman" w:cs="Times New Roman"/>
+          <w:sz w:val="24"/>
+          <w:szCs w:val="24"/>
+        </w:rPr>
+        <w:t xml:space="preserve">, </w:t>
+      </w:r>
+      <w:r>
+        <w:rPr>
+          <w:rFonts w:ascii="Times New Roman" w:hAnsi="Times New Roman" w:cs="Times New Roman"/>
+          <w:sz w:val="24"/>
+          <w:szCs w:val="24"/>
+        </w:rPr>
+        <w:t>L</w:t>
+      </w:r>
+      <w:r>
+        <w:rPr>
+          <w:rFonts w:ascii="Times New Roman" w:hAnsi="Times New Roman" w:cs="Times New Roman"/>
+          <w:sz w:val="24"/>
+          <w:szCs w:val="24"/>
+        </w:rPr>
+        <w:t>ocation)</w:t>
       </w:r>
     </w:p>
     <w:p>
@@ -4450,7 +5057,6 @@
           <w:szCs w:val="24"/>
         </w:rPr>
       </w:pPr>
-      <w:proofErr w:type="spellStart"/>
       <w:r>
         <w:rPr>
           <w:rFonts w:ascii="Times New Roman" w:hAnsi="Times New Roman" w:cs="Times New Roman"/>
@@ -4459,14 +5065,141 @@
         </w:rPr>
         <w:t>generateReports</w:t>
       </w:r>
-      <w:proofErr w:type="spellEnd"/>
-      <w:r>
-        <w:rPr>
-          <w:rFonts w:ascii="Times New Roman" w:hAnsi="Times New Roman" w:cs="Times New Roman"/>
-          <w:sz w:val="24"/>
-          <w:szCs w:val="24"/>
-        </w:rPr>
-        <w:t>(supplier id, supplier name, phone, email address, location)</w:t>
+      <w:r>
+        <w:rPr>
+          <w:rFonts w:ascii="Times New Roman" w:hAnsi="Times New Roman" w:cs="Times New Roman"/>
+          <w:sz w:val="24"/>
+          <w:szCs w:val="24"/>
+        </w:rPr>
+        <w:t>(</w:t>
+      </w:r>
+      <w:r>
+        <w:rPr>
+          <w:rFonts w:ascii="Times New Roman" w:hAnsi="Times New Roman" w:cs="Times New Roman"/>
+          <w:sz w:val="24"/>
+          <w:szCs w:val="24"/>
+        </w:rPr>
+        <w:t>S</w:t>
+      </w:r>
+      <w:r>
+        <w:rPr>
+          <w:rFonts w:ascii="Times New Roman" w:hAnsi="Times New Roman" w:cs="Times New Roman"/>
+          <w:sz w:val="24"/>
+          <w:szCs w:val="24"/>
+        </w:rPr>
+        <w:t>upplier</w:t>
+      </w:r>
+      <w:r>
+        <w:rPr>
+          <w:rFonts w:ascii="Times New Roman" w:hAnsi="Times New Roman" w:cs="Times New Roman"/>
+          <w:sz w:val="24"/>
+          <w:szCs w:val="24"/>
+        </w:rPr>
+        <w:t>ID</w:t>
+      </w:r>
+      <w:r>
+        <w:rPr>
+          <w:rFonts w:ascii="Times New Roman" w:hAnsi="Times New Roman" w:cs="Times New Roman"/>
+          <w:sz w:val="24"/>
+          <w:szCs w:val="24"/>
+        </w:rPr>
+        <w:t xml:space="preserve">, </w:t>
+      </w:r>
+      <w:r>
+        <w:rPr>
+          <w:rFonts w:ascii="Times New Roman" w:hAnsi="Times New Roman" w:cs="Times New Roman"/>
+          <w:sz w:val="24"/>
+          <w:szCs w:val="24"/>
+        </w:rPr>
+        <w:t>S</w:t>
+      </w:r>
+      <w:r>
+        <w:rPr>
+          <w:rFonts w:ascii="Times New Roman" w:hAnsi="Times New Roman" w:cs="Times New Roman"/>
+          <w:sz w:val="24"/>
+          <w:szCs w:val="24"/>
+        </w:rPr>
+        <w:t>upplier</w:t>
+      </w:r>
+      <w:r>
+        <w:rPr>
+          <w:rFonts w:ascii="Times New Roman" w:hAnsi="Times New Roman" w:cs="Times New Roman"/>
+          <w:sz w:val="24"/>
+          <w:szCs w:val="24"/>
+        </w:rPr>
+        <w:t>N</w:t>
+      </w:r>
+      <w:r>
+        <w:rPr>
+          <w:rFonts w:ascii="Times New Roman" w:hAnsi="Times New Roman" w:cs="Times New Roman"/>
+          <w:sz w:val="24"/>
+          <w:szCs w:val="24"/>
+        </w:rPr>
+        <w:t xml:space="preserve">ame, </w:t>
+      </w:r>
+      <w:r>
+        <w:rPr>
+          <w:rFonts w:ascii="Times New Roman" w:hAnsi="Times New Roman" w:cs="Times New Roman"/>
+          <w:sz w:val="24"/>
+          <w:szCs w:val="24"/>
+        </w:rPr>
+        <w:t>P</w:t>
+      </w:r>
+      <w:r>
+        <w:rPr>
+          <w:rFonts w:ascii="Times New Roman" w:hAnsi="Times New Roman" w:cs="Times New Roman"/>
+          <w:sz w:val="24"/>
+          <w:szCs w:val="24"/>
+        </w:rPr>
+        <w:t xml:space="preserve">hone, </w:t>
+      </w:r>
+      <w:r>
+        <w:rPr>
+          <w:rFonts w:ascii="Times New Roman" w:hAnsi="Times New Roman" w:cs="Times New Roman"/>
+          <w:sz w:val="24"/>
+          <w:szCs w:val="24"/>
+        </w:rPr>
+        <w:t>E</w:t>
+      </w:r>
+      <w:r>
+        <w:rPr>
+          <w:rFonts w:ascii="Times New Roman" w:hAnsi="Times New Roman" w:cs="Times New Roman"/>
+          <w:sz w:val="24"/>
+          <w:szCs w:val="24"/>
+        </w:rPr>
+        <w:t>mail</w:t>
+      </w:r>
+      <w:r>
+        <w:rPr>
+          <w:rFonts w:ascii="Times New Roman" w:hAnsi="Times New Roman" w:cs="Times New Roman"/>
+          <w:sz w:val="24"/>
+          <w:szCs w:val="24"/>
+        </w:rPr>
+        <w:t>Add</w:t>
+      </w:r>
+      <w:r>
+        <w:rPr>
+          <w:rFonts w:ascii="Times New Roman" w:hAnsi="Times New Roman" w:cs="Times New Roman"/>
+          <w:sz w:val="24"/>
+          <w:szCs w:val="24"/>
+        </w:rPr>
+        <w:t xml:space="preserve">, </w:t>
+      </w:r>
+      <w:r>
+        <w:rPr>
+          <w:rFonts w:ascii="Times New Roman" w:hAnsi="Times New Roman" w:cs="Times New Roman"/>
+          <w:sz w:val="24"/>
+          <w:szCs w:val="24"/>
+        </w:rPr>
+        <w:t>L</w:t>
+      </w:r>
+      <w:r>
+        <w:rPr>
+          <w:rFonts w:ascii="Times New Roman" w:hAnsi="Times New Roman" w:cs="Times New Roman"/>
+          <w:sz w:val="24"/>
+          <w:szCs w:val="24"/>
+        </w:rPr>
+        <w:t>ocation)</w:t>
       </w:r>
     </w:p>
     <w:p>
@@ -4509,23 +5242,45 @@
           <w:szCs w:val="24"/>
         </w:rPr>
       </w:pPr>
-      <w:proofErr w:type="spellStart"/>
-      <w:r>
-        <w:rPr>
-          <w:rFonts w:ascii="Times New Roman" w:hAnsi="Times New Roman" w:cs="Times New Roman"/>
-          <w:sz w:val="24"/>
-          <w:szCs w:val="24"/>
-        </w:rPr>
-        <w:t>checkMembershipStatus</w:t>
-      </w:r>
-      <w:proofErr w:type="spellEnd"/>
-      <w:r>
-        <w:rPr>
-          <w:rFonts w:ascii="Times New Roman" w:hAnsi="Times New Roman" w:cs="Times New Roman"/>
-          <w:sz w:val="24"/>
-          <w:szCs w:val="24"/>
-        </w:rPr>
-        <w:t>(Cust ID, Store ID, Staff ID, Sign up date)</w:t>
+      <w:r>
+        <w:rPr>
+          <w:rFonts w:ascii="Times New Roman" w:hAnsi="Times New Roman" w:cs="Times New Roman"/>
+          <w:sz w:val="24"/>
+          <w:szCs w:val="24"/>
+        </w:rPr>
+        <w:t>checkMembershipStatus(Cust</w:t>
+      </w:r>
+      <w:r>
+        <w:rPr>
+          <w:rFonts w:ascii="Times New Roman" w:hAnsi="Times New Roman" w:cs="Times New Roman"/>
+          <w:sz w:val="24"/>
+          <w:szCs w:val="24"/>
+        </w:rPr>
+        <w:t>omer</w:t>
+      </w:r>
+      <w:r>
+        <w:rPr>
+          <w:rFonts w:ascii="Times New Roman" w:hAnsi="Times New Roman" w:cs="Times New Roman"/>
+          <w:sz w:val="24"/>
+          <w:szCs w:val="24"/>
+        </w:rPr>
+        <w:t>ID, StoreID, StaffID, Sign</w:t>
+      </w:r>
+      <w:r>
+        <w:rPr>
+          <w:rFonts w:ascii="Times New Roman" w:hAnsi="Times New Roman" w:cs="Times New Roman"/>
+          <w:sz w:val="24"/>
+          <w:szCs w:val="24"/>
+        </w:rPr>
+        <w:t>UpD</w:t>
+      </w:r>
+      <w:r>
+        <w:rPr>
+          <w:rFonts w:ascii="Times New Roman" w:hAnsi="Times New Roman" w:cs="Times New Roman"/>
+          <w:sz w:val="24"/>
+          <w:szCs w:val="24"/>
+        </w:rPr>
+        <w:t>ate)</w:t>
       </w:r>
     </w:p>
     <w:p>
@@ -4568,23 +5323,78 @@
           <w:szCs w:val="24"/>
         </w:rPr>
       </w:pPr>
-      <w:proofErr w:type="spellStart"/>
-      <w:r>
-        <w:rPr>
-          <w:rFonts w:ascii="Times New Roman" w:hAnsi="Times New Roman" w:cs="Times New Roman"/>
-          <w:sz w:val="24"/>
-          <w:szCs w:val="24"/>
-        </w:rPr>
-        <w:t>addReward</w:t>
-      </w:r>
-      <w:proofErr w:type="spellEnd"/>
-      <w:r>
-        <w:rPr>
-          <w:rFonts w:ascii="Times New Roman" w:hAnsi="Times New Roman" w:cs="Times New Roman"/>
-          <w:sz w:val="24"/>
-          <w:szCs w:val="24"/>
-        </w:rPr>
-        <w:t>(discount info, valid dates for sale, Cust ID)</w:t>
+      <w:r>
+        <w:rPr>
+          <w:rFonts w:ascii="Times New Roman" w:hAnsi="Times New Roman" w:cs="Times New Roman"/>
+          <w:sz w:val="24"/>
+          <w:szCs w:val="24"/>
+        </w:rPr>
+        <w:t>addReward(</w:t>
+      </w:r>
+      <w:r>
+        <w:rPr>
+          <w:rFonts w:ascii="Times New Roman" w:hAnsi="Times New Roman" w:cs="Times New Roman"/>
+          <w:sz w:val="24"/>
+          <w:szCs w:val="24"/>
+        </w:rPr>
+        <w:t>D</w:t>
+      </w:r>
+      <w:r>
+        <w:rPr>
+          <w:rFonts w:ascii="Times New Roman" w:hAnsi="Times New Roman" w:cs="Times New Roman"/>
+          <w:sz w:val="24"/>
+          <w:szCs w:val="24"/>
+        </w:rPr>
+        <w:t>iscount</w:t>
+      </w:r>
+      <w:r>
+        <w:rPr>
+          <w:rFonts w:ascii="Times New Roman" w:hAnsi="Times New Roman" w:cs="Times New Roman"/>
+          <w:sz w:val="24"/>
+          <w:szCs w:val="24"/>
+        </w:rPr>
+        <w:t>I</w:t>
+      </w:r>
+      <w:r>
+        <w:rPr>
+          <w:rFonts w:ascii="Times New Roman" w:hAnsi="Times New Roman" w:cs="Times New Roman"/>
+          <w:sz w:val="24"/>
+          <w:szCs w:val="24"/>
+        </w:rPr>
+        <w:t>nfo</w:t>
+      </w:r>
+      <w:r>
+        <w:rPr>
+          <w:rFonts w:ascii="Times New Roman" w:hAnsi="Times New Roman" w:cs="Times New Roman"/>
+          <w:sz w:val="24"/>
+          <w:szCs w:val="24"/>
+          <w:highlight w:val="yellow"/>
+        </w:rPr>
+        <w:t>, valid dates for sale</w:t>
+      </w:r>
+      <w:r>
+        <w:rPr>
+          <w:rFonts w:ascii="Times New Roman" w:hAnsi="Times New Roman" w:cs="Times New Roman"/>
+          <w:sz w:val="24"/>
+          <w:szCs w:val="24"/>
+        </w:rPr>
+        <w:t>, Cust</w:t>
+      </w:r>
+      <w:r>
+        <w:rPr>
+          <w:rFonts w:ascii="Times New Roman" w:hAnsi="Times New Roman" w:cs="Times New Roman"/>
+          <w:sz w:val="24"/>
+          <w:szCs w:val="24"/>
+        </w:rPr>
+        <w:t>omer</w:t>
+      </w:r>
+      <w:r>
+        <w:rPr>
+          <w:rFonts w:ascii="Times New Roman" w:hAnsi="Times New Roman" w:cs="Times New Roman"/>
+          <w:sz w:val="24"/>
+          <w:szCs w:val="24"/>
+        </w:rPr>
+        <w:t>ID)</w:t>
       </w:r>
     </w:p>
     <w:p>
@@ -4603,7 +5413,6 @@
           <w:sz w:val="24"/>
           <w:szCs w:val="24"/>
         </w:rPr>
-        <w:lastRenderedPageBreak/>
         <w:t>apply discount</w:t>
       </w:r>
     </w:p>
@@ -4628,23 +5437,192 @@
           <w:szCs w:val="24"/>
         </w:rPr>
       </w:pPr>
-      <w:proofErr w:type="spellStart"/>
-      <w:r>
-        <w:rPr>
-          <w:rFonts w:ascii="Times New Roman" w:hAnsi="Times New Roman" w:cs="Times New Roman"/>
-          <w:sz w:val="24"/>
-          <w:szCs w:val="24"/>
-        </w:rPr>
-        <w:t>checkSale</w:t>
-      </w:r>
-      <w:proofErr w:type="spellEnd"/>
-      <w:r>
-        <w:rPr>
-          <w:rFonts w:ascii="Times New Roman" w:hAnsi="Times New Roman" w:cs="Times New Roman"/>
-          <w:sz w:val="24"/>
-          <w:szCs w:val="24"/>
-        </w:rPr>
-        <w:t>(transaction ID, store id, customer id, cashier id, purchase date, product list, total price)</w:t>
+      <w:r>
+        <w:rPr>
+          <w:rFonts w:ascii="Times New Roman" w:hAnsi="Times New Roman" w:cs="Times New Roman"/>
+          <w:sz w:val="24"/>
+          <w:szCs w:val="24"/>
+        </w:rPr>
+        <w:t>checkSale(</w:t>
+      </w:r>
+      <w:r>
+        <w:rPr>
+          <w:rFonts w:ascii="Times New Roman" w:hAnsi="Times New Roman" w:cs="Times New Roman"/>
+          <w:sz w:val="24"/>
+          <w:szCs w:val="24"/>
+        </w:rPr>
+        <w:t>T</w:t>
+      </w:r>
+      <w:r>
+        <w:rPr>
+          <w:rFonts w:ascii="Times New Roman" w:hAnsi="Times New Roman" w:cs="Times New Roman"/>
+          <w:sz w:val="24"/>
+          <w:szCs w:val="24"/>
+        </w:rPr>
+        <w:t xml:space="preserve">ransactionID, </w:t>
+      </w:r>
+      <w:r>
+        <w:rPr>
+          <w:rFonts w:ascii="Times New Roman" w:hAnsi="Times New Roman" w:cs="Times New Roman"/>
+          <w:sz w:val="24"/>
+          <w:szCs w:val="24"/>
+        </w:rPr>
+        <w:t>S</w:t>
+      </w:r>
+      <w:r>
+        <w:rPr>
+          <w:rFonts w:ascii="Times New Roman" w:hAnsi="Times New Roman" w:cs="Times New Roman"/>
+          <w:sz w:val="24"/>
+          <w:szCs w:val="24"/>
+        </w:rPr>
+        <w:t>tore</w:t>
+      </w:r>
+      <w:r>
+        <w:rPr>
+          <w:rFonts w:ascii="Times New Roman" w:hAnsi="Times New Roman" w:cs="Times New Roman"/>
+          <w:sz w:val="24"/>
+          <w:szCs w:val="24"/>
+        </w:rPr>
+        <w:t>ID</w:t>
+      </w:r>
+      <w:r>
+        <w:rPr>
+          <w:rFonts w:ascii="Times New Roman" w:hAnsi="Times New Roman" w:cs="Times New Roman"/>
+          <w:sz w:val="24"/>
+          <w:szCs w:val="24"/>
+        </w:rPr>
+        <w:t xml:space="preserve">, </w:t>
+      </w:r>
+      <w:r>
+        <w:rPr>
+          <w:rFonts w:ascii="Times New Roman" w:hAnsi="Times New Roman" w:cs="Times New Roman"/>
+          <w:sz w:val="24"/>
+          <w:szCs w:val="24"/>
+        </w:rPr>
+        <w:t>C</w:t>
+      </w:r>
+      <w:r>
+        <w:rPr>
+          <w:rFonts w:ascii="Times New Roman" w:hAnsi="Times New Roman" w:cs="Times New Roman"/>
+          <w:sz w:val="24"/>
+          <w:szCs w:val="24"/>
+        </w:rPr>
+        <w:t>ustomer</w:t>
+      </w:r>
+      <w:r>
+        <w:rPr>
+          <w:rFonts w:ascii="Times New Roman" w:hAnsi="Times New Roman" w:cs="Times New Roman"/>
+          <w:sz w:val="24"/>
+          <w:szCs w:val="24"/>
+        </w:rPr>
+        <w:t>ID</w:t>
+      </w:r>
+      <w:r>
+        <w:rPr>
+          <w:rFonts w:ascii="Times New Roman" w:hAnsi="Times New Roman" w:cs="Times New Roman"/>
+          <w:sz w:val="24"/>
+          <w:szCs w:val="24"/>
+        </w:rPr>
+        <w:t xml:space="preserve">, </w:t>
+      </w:r>
+      <w:r>
+        <w:rPr>
+          <w:rFonts w:ascii="Times New Roman" w:hAnsi="Times New Roman" w:cs="Times New Roman"/>
+          <w:sz w:val="24"/>
+          <w:szCs w:val="24"/>
+          <w:highlight w:val="yellow"/>
+        </w:rPr>
+        <w:t xml:space="preserve">cashier id, </w:t>
+      </w:r>
+      <w:r>
+        <w:rPr>
+          <w:rFonts w:ascii="Times New Roman" w:hAnsi="Times New Roman" w:cs="Times New Roman"/>
+          <w:sz w:val="24"/>
+          <w:szCs w:val="24"/>
+          <w:highlight w:val="yellow"/>
+        </w:rPr>
+        <w:t>StaffID, JobTitle</w:t>
+      </w:r>
+      <w:r>
+        <w:rPr>
+          <w:rFonts w:ascii="Times New Roman" w:hAnsi="Times New Roman" w:cs="Times New Roman"/>
+          <w:sz w:val="24"/>
+          <w:szCs w:val="24"/>
+        </w:rPr>
+        <w:t>, P</w:t>
+      </w:r>
+      <w:r>
+        <w:rPr>
+          <w:rFonts w:ascii="Times New Roman" w:hAnsi="Times New Roman" w:cs="Times New Roman"/>
+          <w:sz w:val="24"/>
+          <w:szCs w:val="24"/>
+        </w:rPr>
+        <w:t>urchase</w:t>
+      </w:r>
+      <w:r>
+        <w:rPr>
+          <w:rFonts w:ascii="Times New Roman" w:hAnsi="Times New Roman" w:cs="Times New Roman"/>
+          <w:sz w:val="24"/>
+          <w:szCs w:val="24"/>
+        </w:rPr>
+        <w:t>D</w:t>
+      </w:r>
+      <w:r>
+        <w:rPr>
+          <w:rFonts w:ascii="Times New Roman" w:hAnsi="Times New Roman" w:cs="Times New Roman"/>
+          <w:sz w:val="24"/>
+          <w:szCs w:val="24"/>
+        </w:rPr>
+        <w:t xml:space="preserve">ate, </w:t>
+      </w:r>
+      <w:r>
+        <w:rPr>
+          <w:rFonts w:ascii="Times New Roman" w:hAnsi="Times New Roman" w:cs="Times New Roman"/>
+          <w:sz w:val="24"/>
+          <w:szCs w:val="24"/>
+          <w:highlight w:val="yellow"/>
+        </w:rPr>
+        <w:t>product list</w:t>
+      </w:r>
+      <w:r>
+        <w:rPr>
+          <w:rFonts w:ascii="Times New Roman" w:hAnsi="Times New Roman" w:cs="Times New Roman"/>
+          <w:sz w:val="24"/>
+          <w:szCs w:val="24"/>
+        </w:rPr>
+        <w:t xml:space="preserve">, </w:t>
+      </w:r>
+      <w:r>
+        <w:rPr>
+          <w:rFonts w:ascii="Times New Roman" w:hAnsi="Times New Roman" w:cs="Times New Roman"/>
+          <w:sz w:val="24"/>
+          <w:szCs w:val="24"/>
+        </w:rPr>
+        <w:t>T</w:t>
+      </w:r>
+      <w:r>
+        <w:rPr>
+          <w:rFonts w:ascii="Times New Roman" w:hAnsi="Times New Roman" w:cs="Times New Roman"/>
+          <w:sz w:val="24"/>
+          <w:szCs w:val="24"/>
+        </w:rPr>
+        <w:t>otal</w:t>
+      </w:r>
+      <w:r>
+        <w:rPr>
+          <w:rFonts w:ascii="Times New Roman" w:hAnsi="Times New Roman" w:cs="Times New Roman"/>
+          <w:sz w:val="24"/>
+          <w:szCs w:val="24"/>
+        </w:rPr>
+        <w:t>Amount</w:t>
+      </w:r>
+      <w:r>
+        <w:rPr>
+          <w:rFonts w:ascii="Times New Roman" w:hAnsi="Times New Roman" w:cs="Times New Roman"/>
+          <w:sz w:val="24"/>
+          <w:szCs w:val="24"/>
+        </w:rPr>
+        <w:t>)</w:t>
       </w:r>
     </w:p>
     <w:p>
@@ -4708,7 +5686,6 @@
           <w:szCs w:val="24"/>
         </w:rPr>
       </w:pPr>
-      <w:proofErr w:type="spellStart"/>
       <w:r>
         <w:rPr>
           <w:rFonts w:ascii="Times New Roman" w:hAnsi="Times New Roman" w:cs="Times New Roman"/>
@@ -4733,14 +5710,45 @@
         </w:rPr>
         <w:t>InfoReport</w:t>
       </w:r>
-      <w:proofErr w:type="spellEnd"/>
-      <w:r>
-        <w:rPr>
-          <w:rFonts w:ascii="Times New Roman" w:hAnsi="Times New Roman" w:cs="Times New Roman"/>
-          <w:sz w:val="24"/>
-          <w:szCs w:val="24"/>
-        </w:rPr>
-        <w:t>(Cust ID, Staff ID, Store ID, Sign up date)</w:t>
+      <w:r>
+        <w:rPr>
+          <w:rFonts w:ascii="Times New Roman" w:hAnsi="Times New Roman" w:cs="Times New Roman"/>
+          <w:sz w:val="24"/>
+          <w:szCs w:val="24"/>
+        </w:rPr>
+        <w:t>(Cust</w:t>
+      </w:r>
+      <w:r>
+        <w:rPr>
+          <w:rFonts w:ascii="Times New Roman" w:hAnsi="Times New Roman" w:cs="Times New Roman"/>
+          <w:sz w:val="24"/>
+          <w:szCs w:val="24"/>
+        </w:rPr>
+        <w:t>omer</w:t>
+      </w:r>
+      <w:r>
+        <w:rPr>
+          <w:rFonts w:ascii="Times New Roman" w:hAnsi="Times New Roman" w:cs="Times New Roman"/>
+          <w:sz w:val="24"/>
+          <w:szCs w:val="24"/>
+        </w:rPr>
+        <w:t>ID, StaffID, StoreID, Sign</w:t>
+      </w:r>
+      <w:r>
+        <w:rPr>
+          <w:rFonts w:ascii="Times New Roman" w:hAnsi="Times New Roman" w:cs="Times New Roman"/>
+          <w:sz w:val="24"/>
+          <w:szCs w:val="24"/>
+        </w:rPr>
+        <w:t>UpDate</w:t>
+      </w:r>
+      <w:r>
+        <w:rPr>
+          <w:rFonts w:ascii="Times New Roman" w:hAnsi="Times New Roman" w:cs="Times New Roman"/>
+          <w:sz w:val="24"/>
+          <w:szCs w:val="24"/>
+        </w:rPr>
+        <w:t>)</w:t>
       </w:r>
     </w:p>
     <w:p>
@@ -4787,7 +5795,6 @@
           <w:szCs w:val="24"/>
         </w:rPr>
       </w:pPr>
-      <w:proofErr w:type="spellStart"/>
       <w:r>
         <w:rPr>
           <w:rFonts w:ascii="Times New Roman" w:hAnsi="Times New Roman" w:cs="Times New Roman"/>
@@ -4812,50 +5819,94 @@
         </w:rPr>
         <w:t>InfoReport</w:t>
       </w:r>
-      <w:proofErr w:type="spellEnd"/>
-      <w:r>
-        <w:rPr>
-          <w:rFonts w:ascii="Times New Roman" w:hAnsi="Times New Roman" w:cs="Times New Roman"/>
-          <w:sz w:val="24"/>
-          <w:szCs w:val="24"/>
-        </w:rPr>
-        <w:t xml:space="preserve">(Staff ID, Store ID, Name, Age, </w:t>
-      </w:r>
-      <w:proofErr w:type="spellStart"/>
-      <w:r>
-        <w:rPr>
-          <w:rFonts w:ascii="Times New Roman" w:hAnsi="Times New Roman" w:cs="Times New Roman"/>
-          <w:sz w:val="24"/>
-          <w:szCs w:val="24"/>
-        </w:rPr>
-        <w:t>PhoneNumber</w:t>
-      </w:r>
-      <w:proofErr w:type="spellEnd"/>
-      <w:r>
-        <w:rPr>
-          <w:rFonts w:ascii="Times New Roman" w:hAnsi="Times New Roman" w:cs="Times New Roman"/>
-          <w:sz w:val="24"/>
-          <w:szCs w:val="24"/>
-        </w:rPr>
-        <w:t xml:space="preserve">, Title, </w:t>
-      </w:r>
-      <w:proofErr w:type="spellStart"/>
-      <w:r>
-        <w:rPr>
-          <w:rFonts w:ascii="Times New Roman" w:hAnsi="Times New Roman" w:cs="Times New Roman"/>
-          <w:sz w:val="24"/>
-          <w:szCs w:val="24"/>
+      <w:r>
+        <w:rPr>
+          <w:rFonts w:ascii="Times New Roman" w:hAnsi="Times New Roman" w:cs="Times New Roman"/>
+          <w:sz w:val="24"/>
+          <w:szCs w:val="24"/>
+        </w:rPr>
+        <w:t xml:space="preserve">(StaffID, StoreID, Name, </w:t>
+      </w:r>
+      <w:r>
+        <w:rPr>
+          <w:rFonts w:ascii="Times New Roman" w:hAnsi="Times New Roman" w:cs="Times New Roman"/>
+          <w:sz w:val="24"/>
+          <w:szCs w:val="24"/>
+        </w:rPr>
+        <w:t>DateOfBirth</w:t>
+      </w:r>
+      <w:r>
+        <w:rPr>
+          <w:rFonts w:ascii="Times New Roman" w:hAnsi="Times New Roman" w:cs="Times New Roman"/>
+          <w:sz w:val="24"/>
+          <w:szCs w:val="24"/>
+        </w:rPr>
+        <w:t xml:space="preserve">, PhoneNumber, </w:t>
+      </w:r>
+      <w:r>
+        <w:rPr>
+          <w:rFonts w:ascii="Times New Roman" w:hAnsi="Times New Roman" w:cs="Times New Roman"/>
+          <w:sz w:val="24"/>
+          <w:szCs w:val="24"/>
+        </w:rPr>
+        <w:t>Job</w:t>
+      </w:r>
+      <w:r>
+        <w:rPr>
+          <w:rFonts w:ascii="Times New Roman" w:hAnsi="Times New Roman" w:cs="Times New Roman"/>
+          <w:sz w:val="24"/>
+          <w:szCs w:val="24"/>
+        </w:rPr>
+        <w:t xml:space="preserve">Title, </w:t>
+      </w:r>
+      <w:r>
+        <w:rPr>
+          <w:rFonts w:ascii="Times New Roman" w:hAnsi="Times New Roman" w:cs="Times New Roman"/>
+          <w:sz w:val="24"/>
+          <w:szCs w:val="24"/>
+          <w:highlight w:val="yellow"/>
         </w:rPr>
         <w:t>TimeOfEmp</w:t>
       </w:r>
-      <w:proofErr w:type="spellEnd"/>
-      <w:r>
-        <w:rPr>
-          <w:rFonts w:ascii="Times New Roman" w:hAnsi="Times New Roman" w:cs="Times New Roman"/>
-          <w:sz w:val="24"/>
-          <w:szCs w:val="24"/>
-        </w:rPr>
-        <w:t>, Email, Address)</w:t>
+      <w:r>
+        <w:rPr>
+          <w:rFonts w:ascii="Times New Roman" w:hAnsi="Times New Roman" w:cs="Times New Roman"/>
+          <w:sz w:val="24"/>
+          <w:szCs w:val="24"/>
+        </w:rPr>
+        <w:t>, Email</w:t>
+      </w:r>
+      <w:r>
+        <w:rPr>
+          <w:rFonts w:ascii="Times New Roman" w:hAnsi="Times New Roman" w:cs="Times New Roman"/>
+          <w:sz w:val="24"/>
+          <w:szCs w:val="24"/>
+        </w:rPr>
+        <w:t>Add</w:t>
+      </w:r>
+      <w:r>
+        <w:rPr>
+          <w:rFonts w:ascii="Times New Roman" w:hAnsi="Times New Roman" w:cs="Times New Roman"/>
+          <w:sz w:val="24"/>
+          <w:szCs w:val="24"/>
+        </w:rPr>
+        <w:t xml:space="preserve">, </w:t>
+      </w:r>
+      <w:r>
+        <w:rPr>
+          <w:rFonts w:ascii="Times New Roman" w:hAnsi="Times New Roman" w:cs="Times New Roman"/>
+          <w:sz w:val="24"/>
+          <w:szCs w:val="24"/>
+        </w:rPr>
+        <w:t>Home</w:t>
+      </w:r>
+      <w:r>
+        <w:rPr>
+          <w:rFonts w:ascii="Times New Roman" w:hAnsi="Times New Roman" w:cs="Times New Roman"/>
+          <w:sz w:val="24"/>
+          <w:szCs w:val="24"/>
+        </w:rPr>
+        <w:t>Address)</w:t>
       </w:r>
     </w:p>
     <w:p>
@@ -5556,25 +6607,7 @@
           <w:sz w:val="24"/>
           <w:szCs w:val="24"/>
         </w:rPr>
-        <w:t xml:space="preserve">Merchandise uses </w:t>
-      </w:r>
-      <w:proofErr w:type="spellStart"/>
-      <w:r>
-        <w:rPr>
-          <w:rFonts w:ascii="Times New Roman" w:hAnsi="Times New Roman" w:cs="Times New Roman"/>
-          <w:sz w:val="24"/>
-          <w:szCs w:val="24"/>
-        </w:rPr>
-        <w:t>ProdID</w:t>
-      </w:r>
-      <w:proofErr w:type="spellEnd"/>
-      <w:r>
-        <w:rPr>
-          <w:rFonts w:ascii="Times New Roman" w:hAnsi="Times New Roman" w:cs="Times New Roman"/>
-          <w:sz w:val="24"/>
-          <w:szCs w:val="24"/>
-        </w:rPr>
-        <w:t xml:space="preserve"> as a key, since no two distinct products can have the same product number.</w:t>
+        <w:t>Merchandise uses ProdID as a key, since no two distinct products can have the same product number.</w:t>
       </w:r>
     </w:p>
     <w:p>
@@ -5620,25 +6653,7 @@
           <w:sz w:val="24"/>
           <w:szCs w:val="24"/>
         </w:rPr>
-        <w:t xml:space="preserve">Store uses </w:t>
-      </w:r>
-      <w:proofErr w:type="spellStart"/>
-      <w:r>
-        <w:rPr>
-          <w:rFonts w:ascii="Times New Roman" w:hAnsi="Times New Roman" w:cs="Times New Roman"/>
-          <w:sz w:val="24"/>
-          <w:szCs w:val="24"/>
-        </w:rPr>
-        <w:t>StoreID</w:t>
-      </w:r>
-      <w:proofErr w:type="spellEnd"/>
-      <w:r>
-        <w:rPr>
-          <w:rFonts w:ascii="Times New Roman" w:hAnsi="Times New Roman" w:cs="Times New Roman"/>
-          <w:sz w:val="24"/>
-          <w:szCs w:val="24"/>
-        </w:rPr>
-        <w:t xml:space="preserve"> as a key, to differentiate between different stores located around the region/country.</w:t>
+        <w:t>Store uses StoreID as a key, to differentiate between different stores located around the region/country.</w:t>
       </w:r>
     </w:p>
     <w:p>
@@ -5684,25 +6699,7 @@
           <w:sz w:val="24"/>
           <w:szCs w:val="24"/>
         </w:rPr>
-        <w:t xml:space="preserve">The ‘Levels’ entity use </w:t>
-      </w:r>
-      <w:proofErr w:type="spellStart"/>
-      <w:r>
-        <w:rPr>
-          <w:rFonts w:ascii="Times New Roman" w:hAnsi="Times New Roman" w:cs="Times New Roman"/>
-          <w:sz w:val="24"/>
-          <w:szCs w:val="24"/>
-        </w:rPr>
-        <w:t>LevelID</w:t>
-      </w:r>
-      <w:proofErr w:type="spellEnd"/>
-      <w:r>
-        <w:rPr>
-          <w:rFonts w:ascii="Times New Roman" w:hAnsi="Times New Roman" w:cs="Times New Roman"/>
-          <w:sz w:val="24"/>
-          <w:szCs w:val="24"/>
-        </w:rPr>
-        <w:t xml:space="preserve"> as a key, to distinguish between the different types of levels, such as gold or platinum.</w:t>
+        <w:t>The ‘Levels’ entity use LevelID as a key, to distinguish between the different types of levels, such as gold or platinum.</w:t>
       </w:r>
     </w:p>
     <w:p>
@@ -5756,25 +6753,7 @@
           <w:sz w:val="24"/>
           <w:szCs w:val="24"/>
         </w:rPr>
-        <w:t xml:space="preserve">Transactions have a unique id called </w:t>
-      </w:r>
-      <w:proofErr w:type="spellStart"/>
-      <w:r>
-        <w:rPr>
-          <w:rFonts w:ascii="Times New Roman" w:hAnsi="Times New Roman" w:cs="Times New Roman"/>
-          <w:sz w:val="24"/>
-          <w:szCs w:val="24"/>
-        </w:rPr>
-        <w:t>Transaction_id</w:t>
-      </w:r>
-      <w:proofErr w:type="spellEnd"/>
-      <w:r>
-        <w:rPr>
-          <w:rFonts w:ascii="Times New Roman" w:hAnsi="Times New Roman" w:cs="Times New Roman"/>
-          <w:sz w:val="24"/>
-          <w:szCs w:val="24"/>
-        </w:rPr>
-        <w:t>. This is given so that the staff can handle the transactions taking place in different stores, and can be used to handle returns.</w:t>
+        <w:t>Transactions have a unique id called Transaction_id. This is given so that the staff can handle the transactions taking place in different stores, and can be used to handle returns.</w:t>
       </w:r>
     </w:p>
     <w:p>

</xml_diff>

<commit_message>
ER and report changes
</commit_message>
<xml_diff>
--- a/Project Report.docx
+++ b/Project Report.docx
@@ -1390,6 +1390,7 @@
         </w:rPr>
       </w:pPr>
       <w:proofErr w:type="spellStart"/>
+      <w:proofErr w:type="gramStart"/>
       <w:r>
         <w:rPr>
           <w:rFonts w:ascii="Times New Roman" w:eastAsia="Times New Roman" w:hAnsi="Times New Roman" w:cs="Times New Roman"/>
@@ -1412,6 +1413,7 @@
         <w:t>(</w:t>
       </w:r>
       <w:proofErr w:type="spellStart"/>
+      <w:proofErr w:type="gramEnd"/>
       <w:r>
         <w:rPr>
           <w:rFonts w:ascii="Times New Roman" w:eastAsia="Times New Roman" w:hAnsi="Times New Roman" w:cs="Times New Roman"/>
@@ -1619,6 +1621,7 @@
         </w:rPr>
       </w:pPr>
       <w:proofErr w:type="spellStart"/>
+      <w:proofErr w:type="gramStart"/>
       <w:r>
         <w:rPr>
           <w:rFonts w:ascii="Times New Roman" w:eastAsia="Times New Roman" w:hAnsi="Times New Roman" w:cs="Times New Roman"/>
@@ -1641,6 +1644,7 @@
         <w:t>(</w:t>
       </w:r>
       <w:proofErr w:type="spellStart"/>
+      <w:proofErr w:type="gramEnd"/>
       <w:r>
         <w:rPr>
           <w:rFonts w:ascii="Times New Roman" w:eastAsia="Times New Roman" w:hAnsi="Times New Roman" w:cs="Times New Roman"/>
@@ -1873,6 +1877,7 @@
         </w:rPr>
       </w:pPr>
       <w:proofErr w:type="spellStart"/>
+      <w:proofErr w:type="gramStart"/>
       <w:r>
         <w:rPr>
           <w:rFonts w:ascii="Times New Roman" w:eastAsia="Times New Roman" w:hAnsi="Times New Roman" w:cs="Times New Roman"/>
@@ -1895,6 +1900,7 @@
         <w:t>(</w:t>
       </w:r>
       <w:proofErr w:type="spellStart"/>
+      <w:proofErr w:type="gramEnd"/>
       <w:r>
         <w:rPr>
           <w:rFonts w:ascii="Times New Roman" w:eastAsia="Times New Roman" w:hAnsi="Times New Roman" w:cs="Times New Roman"/>
@@ -1987,6 +1993,7 @@
         </w:rPr>
       </w:pPr>
       <w:proofErr w:type="spellStart"/>
+      <w:proofErr w:type="gramStart"/>
       <w:r>
         <w:rPr>
           <w:rFonts w:ascii="Times New Roman" w:eastAsia="Times New Roman" w:hAnsi="Times New Roman" w:cs="Times New Roman"/>
@@ -2009,6 +2016,7 @@
         <w:t>(</w:t>
       </w:r>
       <w:proofErr w:type="spellStart"/>
+      <w:proofErr w:type="gramEnd"/>
       <w:r>
         <w:rPr>
           <w:rFonts w:ascii="Times New Roman" w:eastAsia="Times New Roman" w:hAnsi="Times New Roman" w:cs="Times New Roman"/>
@@ -2095,6 +2103,7 @@
         </w:rPr>
       </w:pPr>
       <w:proofErr w:type="spellStart"/>
+      <w:proofErr w:type="gramStart"/>
       <w:r>
         <w:rPr>
           <w:rFonts w:ascii="Times New Roman" w:eastAsia="Times New Roman" w:hAnsi="Times New Roman" w:cs="Times New Roman"/>
@@ -2117,6 +2126,7 @@
         <w:t>(</w:t>
       </w:r>
       <w:proofErr w:type="spellStart"/>
+      <w:proofErr w:type="gramEnd"/>
       <w:r>
         <w:rPr>
           <w:rFonts w:ascii="Times New Roman" w:eastAsia="Times New Roman" w:hAnsi="Times New Roman" w:cs="Times New Roman"/>
@@ -2229,6 +2239,7 @@
         </w:rPr>
       </w:pPr>
       <w:proofErr w:type="spellStart"/>
+      <w:proofErr w:type="gramStart"/>
       <w:r>
         <w:rPr>
           <w:rFonts w:ascii="Times New Roman" w:eastAsia="Times New Roman" w:hAnsi="Times New Roman" w:cs="Times New Roman"/>
@@ -2251,6 +2262,7 @@
         <w:t>(</w:t>
       </w:r>
       <w:proofErr w:type="spellStart"/>
+      <w:proofErr w:type="gramEnd"/>
       <w:r>
         <w:rPr>
           <w:rFonts w:ascii="Times New Roman" w:eastAsia="Times New Roman" w:hAnsi="Times New Roman" w:cs="Times New Roman"/>
@@ -2343,6 +2355,7 @@
         </w:rPr>
       </w:pPr>
       <w:proofErr w:type="spellStart"/>
+      <w:proofErr w:type="gramStart"/>
       <w:r>
         <w:rPr>
           <w:rFonts w:ascii="Times New Roman" w:eastAsia="Times New Roman" w:hAnsi="Times New Roman" w:cs="Times New Roman"/>
@@ -2365,6 +2378,7 @@
         <w:t>(</w:t>
       </w:r>
       <w:proofErr w:type="spellStart"/>
+      <w:proofErr w:type="gramEnd"/>
       <w:r>
         <w:rPr>
           <w:rFonts w:ascii="Times New Roman" w:eastAsia="Times New Roman" w:hAnsi="Times New Roman" w:cs="Times New Roman"/>
@@ -2612,6 +2626,7 @@
         </w:rPr>
       </w:pPr>
       <w:proofErr w:type="spellStart"/>
+      <w:proofErr w:type="gramStart"/>
       <w:r>
         <w:rPr>
           <w:rFonts w:ascii="Times New Roman" w:eastAsia="Times New Roman" w:hAnsi="Times New Roman" w:cs="Times New Roman"/>
@@ -2634,6 +2649,7 @@
         <w:t>(</w:t>
       </w:r>
       <w:proofErr w:type="spellStart"/>
+      <w:proofErr w:type="gramEnd"/>
       <w:r>
         <w:rPr>
           <w:rFonts w:ascii="Times New Roman" w:eastAsia="Times New Roman" w:hAnsi="Times New Roman" w:cs="Times New Roman"/>
@@ -2907,6 +2923,7 @@
         </w:rPr>
       </w:pPr>
       <w:proofErr w:type="spellStart"/>
+      <w:proofErr w:type="gramStart"/>
       <w:r>
         <w:rPr>
           <w:rFonts w:ascii="Times New Roman" w:eastAsia="Times New Roman" w:hAnsi="Times New Roman" w:cs="Times New Roman"/>
@@ -2929,6 +2946,7 @@
         <w:t>(</w:t>
       </w:r>
       <w:proofErr w:type="spellStart"/>
+      <w:proofErr w:type="gramEnd"/>
       <w:r>
         <w:rPr>
           <w:rFonts w:ascii="Times New Roman" w:eastAsia="Times New Roman" w:hAnsi="Times New Roman" w:cs="Times New Roman"/>
@@ -3061,6 +3079,7 @@
         </w:rPr>
       </w:pPr>
       <w:proofErr w:type="spellStart"/>
+      <w:proofErr w:type="gramStart"/>
       <w:r>
         <w:rPr>
           <w:rFonts w:ascii="Times New Roman" w:eastAsia="Times New Roman" w:hAnsi="Times New Roman" w:cs="Times New Roman"/>
@@ -3083,6 +3102,7 @@
         <w:t>(</w:t>
       </w:r>
       <w:proofErr w:type="spellStart"/>
+      <w:proofErr w:type="gramEnd"/>
       <w:r>
         <w:rPr>
           <w:rFonts w:ascii="Times New Roman" w:eastAsia="Times New Roman" w:hAnsi="Times New Roman" w:cs="Times New Roman"/>
@@ -3209,6 +3229,7 @@
         </w:rPr>
       </w:pPr>
       <w:proofErr w:type="spellStart"/>
+      <w:proofErr w:type="gramStart"/>
       <w:r>
         <w:rPr>
           <w:rFonts w:ascii="Times New Roman" w:eastAsia="Times New Roman" w:hAnsi="Times New Roman" w:cs="Times New Roman"/>
@@ -3231,6 +3252,7 @@
         <w:t>(</w:t>
       </w:r>
       <w:proofErr w:type="spellStart"/>
+      <w:proofErr w:type="gramEnd"/>
       <w:r>
         <w:rPr>
           <w:rFonts w:ascii="Times New Roman" w:eastAsia="Times New Roman" w:hAnsi="Times New Roman" w:cs="Times New Roman"/>
@@ -3371,6 +3393,7 @@
         </w:rPr>
       </w:pPr>
       <w:proofErr w:type="spellStart"/>
+      <w:proofErr w:type="gramStart"/>
       <w:r>
         <w:rPr>
           <w:rFonts w:ascii="Times New Roman" w:eastAsia="Times New Roman" w:hAnsi="Times New Roman" w:cs="Times New Roman"/>
@@ -3393,6 +3416,7 @@
         <w:t>(</w:t>
       </w:r>
       <w:proofErr w:type="spellStart"/>
+      <w:proofErr w:type="gramEnd"/>
       <w:r>
         <w:rPr>
           <w:rFonts w:ascii="Times New Roman" w:eastAsia="Times New Roman" w:hAnsi="Times New Roman" w:cs="Times New Roman"/>
@@ -3545,6 +3569,7 @@
         </w:rPr>
       </w:pPr>
       <w:proofErr w:type="spellStart"/>
+      <w:proofErr w:type="gramStart"/>
       <w:r>
         <w:rPr>
           <w:rFonts w:ascii="Times New Roman" w:eastAsia="Times New Roman" w:hAnsi="Times New Roman" w:cs="Times New Roman"/>
@@ -3567,6 +3592,7 @@
         <w:t>(</w:t>
       </w:r>
       <w:proofErr w:type="spellStart"/>
+      <w:proofErr w:type="gramEnd"/>
       <w:r>
         <w:rPr>
           <w:rFonts w:ascii="Times New Roman" w:eastAsia="Times New Roman" w:hAnsi="Times New Roman" w:cs="Times New Roman"/>
@@ -3775,6 +3801,7 @@
         </w:rPr>
       </w:pPr>
       <w:proofErr w:type="spellStart"/>
+      <w:proofErr w:type="gramStart"/>
       <w:r>
         <w:rPr>
           <w:rFonts w:ascii="Times New Roman" w:eastAsia="Times New Roman" w:hAnsi="Times New Roman" w:cs="Times New Roman"/>
@@ -3797,6 +3824,7 @@
         <w:t>(</w:t>
       </w:r>
       <w:proofErr w:type="spellStart"/>
+      <w:proofErr w:type="gramEnd"/>
       <w:r>
         <w:rPr>
           <w:rFonts w:ascii="Times New Roman" w:eastAsia="Times New Roman" w:hAnsi="Times New Roman" w:cs="Times New Roman"/>
@@ -3962,6 +3990,7 @@
         </w:rPr>
       </w:pPr>
       <w:proofErr w:type="spellStart"/>
+      <w:proofErr w:type="gramStart"/>
       <w:r>
         <w:rPr>
           <w:rFonts w:ascii="Times New Roman" w:eastAsia="Times New Roman" w:hAnsi="Times New Roman" w:cs="Times New Roman"/>
@@ -3984,6 +4013,7 @@
         <w:t>(</w:t>
       </w:r>
       <w:proofErr w:type="spellStart"/>
+      <w:proofErr w:type="gramEnd"/>
       <w:r>
         <w:rPr>
           <w:rFonts w:ascii="Times New Roman" w:eastAsia="Times New Roman" w:hAnsi="Times New Roman" w:cs="Times New Roman"/>
@@ -4115,6 +4145,7 @@
         </w:rPr>
       </w:pPr>
       <w:proofErr w:type="spellStart"/>
+      <w:proofErr w:type="gramStart"/>
       <w:r>
         <w:rPr>
           <w:rFonts w:ascii="Times New Roman" w:eastAsia="Times New Roman" w:hAnsi="Times New Roman" w:cs="Times New Roman"/>
@@ -4137,6 +4168,7 @@
         <w:t>(</w:t>
       </w:r>
       <w:proofErr w:type="spellStart"/>
+      <w:proofErr w:type="gramEnd"/>
       <w:r>
         <w:rPr>
           <w:rFonts w:ascii="Times New Roman" w:eastAsia="Times New Roman" w:hAnsi="Times New Roman" w:cs="Times New Roman"/>
@@ -4357,6 +4389,7 @@
         </w:rPr>
       </w:pPr>
       <w:proofErr w:type="spellStart"/>
+      <w:proofErr w:type="gramStart"/>
       <w:r>
         <w:rPr>
           <w:rFonts w:ascii="Times New Roman" w:eastAsia="Times New Roman" w:hAnsi="Times New Roman" w:cs="Times New Roman"/>
@@ -4379,6 +4412,7 @@
         <w:t>(</w:t>
       </w:r>
       <w:proofErr w:type="spellStart"/>
+      <w:proofErr w:type="gramEnd"/>
       <w:r>
         <w:rPr>
           <w:rFonts w:ascii="Times New Roman" w:eastAsia="Times New Roman" w:hAnsi="Times New Roman" w:cs="Times New Roman"/>
@@ -4532,6 +4566,7 @@
         </w:rPr>
       </w:pPr>
       <w:proofErr w:type="spellStart"/>
+      <w:proofErr w:type="gramStart"/>
       <w:r>
         <w:rPr>
           <w:rFonts w:ascii="Times New Roman" w:eastAsia="Times New Roman" w:hAnsi="Times New Roman" w:cs="Times New Roman"/>
@@ -4554,6 +4589,7 @@
         <w:t>(</w:t>
       </w:r>
       <w:proofErr w:type="spellStart"/>
+      <w:proofErr w:type="gramEnd"/>
       <w:r>
         <w:rPr>
           <w:rFonts w:ascii="Times New Roman" w:eastAsia="Times New Roman" w:hAnsi="Times New Roman" w:cs="Times New Roman"/>
@@ -4686,6 +4722,7 @@
         </w:rPr>
       </w:pPr>
       <w:proofErr w:type="spellStart"/>
+      <w:proofErr w:type="gramStart"/>
       <w:r>
         <w:rPr>
           <w:rFonts w:ascii="Times New Roman" w:eastAsia="Times New Roman" w:hAnsi="Times New Roman" w:cs="Times New Roman"/>
@@ -4708,6 +4745,7 @@
         <w:t>(</w:t>
       </w:r>
       <w:proofErr w:type="spellStart"/>
+      <w:proofErr w:type="gramEnd"/>
       <w:r>
         <w:rPr>
           <w:rFonts w:ascii="Times New Roman" w:eastAsia="Times New Roman" w:hAnsi="Times New Roman" w:cs="Times New Roman"/>
@@ -4820,6 +4858,7 @@
         </w:rPr>
       </w:pPr>
       <w:proofErr w:type="spellStart"/>
+      <w:proofErr w:type="gramStart"/>
       <w:r>
         <w:rPr>
           <w:rFonts w:ascii="Times New Roman" w:eastAsia="Times New Roman" w:hAnsi="Times New Roman" w:cs="Times New Roman"/>
@@ -4842,6 +4881,7 @@
         <w:t>(</w:t>
       </w:r>
       <w:proofErr w:type="spellStart"/>
+      <w:proofErr w:type="gramEnd"/>
       <w:r>
         <w:rPr>
           <w:rFonts w:ascii="Times New Roman" w:eastAsia="Times New Roman" w:hAnsi="Times New Roman" w:cs="Times New Roman"/>
@@ -5053,6 +5093,7 @@
         </w:rPr>
       </w:pPr>
       <w:proofErr w:type="spellStart"/>
+      <w:proofErr w:type="gramStart"/>
       <w:r>
         <w:rPr>
           <w:rFonts w:ascii="Times New Roman" w:eastAsia="Times New Roman" w:hAnsi="Times New Roman" w:cs="Times New Roman"/>
@@ -5075,6 +5116,7 @@
         <w:t>(</w:t>
       </w:r>
       <w:proofErr w:type="spellStart"/>
+      <w:proofErr w:type="gramEnd"/>
       <w:r>
         <w:rPr>
           <w:rFonts w:ascii="Times New Roman" w:eastAsia="Times New Roman" w:hAnsi="Times New Roman" w:cs="Times New Roman"/>
@@ -5261,6 +5303,7 @@
         </w:rPr>
       </w:pPr>
       <w:proofErr w:type="spellStart"/>
+      <w:proofErr w:type="gramStart"/>
       <w:r>
         <w:rPr>
           <w:rFonts w:ascii="Times New Roman" w:eastAsia="Times New Roman" w:hAnsi="Times New Roman" w:cs="Times New Roman"/>
@@ -5283,6 +5326,7 @@
         <w:t>(</w:t>
       </w:r>
       <w:proofErr w:type="spellStart"/>
+      <w:proofErr w:type="gramEnd"/>
       <w:r>
         <w:rPr>
           <w:rFonts w:ascii="Times New Roman" w:eastAsia="Times New Roman" w:hAnsi="Times New Roman" w:cs="Times New Roman"/>
@@ -5489,6 +5533,7 @@
         </w:rPr>
       </w:pPr>
       <w:proofErr w:type="spellStart"/>
+      <w:proofErr w:type="gramStart"/>
       <w:r>
         <w:rPr>
           <w:rFonts w:ascii="Times New Roman" w:eastAsia="Times New Roman" w:hAnsi="Times New Roman" w:cs="Times New Roman"/>
@@ -5511,6 +5556,7 @@
         <w:t>(</w:t>
       </w:r>
       <w:proofErr w:type="spellStart"/>
+      <w:proofErr w:type="gramEnd"/>
       <w:r>
         <w:rPr>
           <w:rFonts w:ascii="Times New Roman" w:eastAsia="Times New Roman" w:hAnsi="Times New Roman" w:cs="Times New Roman"/>
@@ -5617,6 +5663,7 @@
         </w:rPr>
       </w:pPr>
       <w:proofErr w:type="spellStart"/>
+      <w:proofErr w:type="gramStart"/>
       <w:r>
         <w:rPr>
           <w:rFonts w:ascii="Times New Roman" w:eastAsia="Times New Roman" w:hAnsi="Times New Roman" w:cs="Times New Roman"/>
@@ -5639,6 +5686,7 @@
         <w:t>(</w:t>
       </w:r>
       <w:proofErr w:type="spellStart"/>
+      <w:proofErr w:type="gramEnd"/>
       <w:r>
         <w:rPr>
           <w:rFonts w:ascii="Times New Roman" w:eastAsia="Times New Roman" w:hAnsi="Times New Roman" w:cs="Times New Roman"/>
@@ -5725,6 +5773,7 @@
         </w:rPr>
       </w:pPr>
       <w:proofErr w:type="spellStart"/>
+      <w:proofErr w:type="gramStart"/>
       <w:r>
         <w:rPr>
           <w:rFonts w:ascii="Times New Roman" w:eastAsia="Times New Roman" w:hAnsi="Times New Roman" w:cs="Times New Roman"/>
@@ -5748,6 +5797,7 @@
         <w:t>(</w:t>
       </w:r>
       <w:proofErr w:type="spellStart"/>
+      <w:proofErr w:type="gramEnd"/>
       <w:r>
         <w:rPr>
           <w:rFonts w:ascii="Times New Roman" w:eastAsia="Times New Roman" w:hAnsi="Times New Roman" w:cs="Times New Roman"/>
@@ -5935,6 +5985,7 @@
         </w:rPr>
       </w:pPr>
       <w:proofErr w:type="spellStart"/>
+      <w:proofErr w:type="gramStart"/>
       <w:r>
         <w:rPr>
           <w:rFonts w:ascii="Times New Roman" w:eastAsia="Times New Roman" w:hAnsi="Times New Roman" w:cs="Times New Roman"/>
@@ -5957,6 +6008,7 @@
         <w:t>(</w:t>
       </w:r>
       <w:proofErr w:type="spellStart"/>
+      <w:proofErr w:type="gramEnd"/>
       <w:r>
         <w:rPr>
           <w:rFonts w:ascii="Times New Roman" w:eastAsia="Times New Roman" w:hAnsi="Times New Roman" w:cs="Times New Roman"/>
@@ -6118,14 +6170,6 @@
         </w:rPr>
         <w:t>return customer transaction amounts from start date to end date.</w:t>
       </w:r>
-    </w:p>
-    <w:p>
-      <w:pPr>
-        <w:jc w:val="both"/>
-        <w:rPr>
-          <w:rFonts w:ascii="Times New Roman" w:hAnsi="Times New Roman" w:cs="Times New Roman"/>
-        </w:rPr>
-      </w:pPr>
     </w:p>
     <w:p>
       <w:pPr>
@@ -6149,13 +6193,9 @@
           <w:bCs/>
           <w:sz w:val="28"/>
           <w:szCs w:val="28"/>
-          <w:highlight w:val="yellow"/>
-        </w:rPr>
-      </w:pPr>
-    </w:p>
-    <w:p>
-      <w:pPr>
-        <w:jc w:val="both"/>
+        </w:rPr>
+      </w:pPr>
+      <w:r>
         <w:rPr>
           <w:rFonts w:ascii="Times New Roman" w:hAnsi="Times New Roman" w:cs="Times New Roman"/>
           <w:b/>
@@ -6163,234 +6203,214 @@
           <w:sz w:val="28"/>
           <w:szCs w:val="28"/>
         </w:rPr>
-      </w:pPr>
-      <w:r>
-        <w:rPr>
-          <w:rFonts w:ascii="Times New Roman" w:hAnsi="Times New Roman" w:cs="Times New Roman"/>
+        <w:t>Tasks and Operations – Realistic Situations:</w:t>
+      </w:r>
+    </w:p>
+    <w:p>
+      <w:pPr>
+        <w:jc w:val="both"/>
+        <w:rPr>
+          <w:rFonts w:ascii="Times New Roman" w:hAnsi="Times New Roman" w:cs="Times New Roman"/>
+        </w:rPr>
+      </w:pPr>
+    </w:p>
+    <w:p>
+      <w:pPr>
+        <w:jc w:val="both"/>
+        <w:rPr>
+          <w:rFonts w:ascii="Times New Roman" w:hAnsi="Times New Roman" w:cs="Times New Roman"/>
+          <w:sz w:val="24"/>
+          <w:szCs w:val="24"/>
+        </w:rPr>
+      </w:pPr>
+      <w:r>
+        <w:rPr>
+          <w:rFonts w:ascii="Times New Roman" w:hAnsi="Times New Roman" w:cs="Times New Roman"/>
+          <w:b/>
+          <w:bCs/>
+          <w:sz w:val="24"/>
+          <w:szCs w:val="24"/>
+        </w:rPr>
+        <w:t>Situation 1:</w:t>
+      </w:r>
+      <w:r>
+        <w:rPr>
+          <w:rFonts w:ascii="Times New Roman" w:hAnsi="Times New Roman" w:cs="Times New Roman"/>
+          <w:sz w:val="24"/>
+          <w:szCs w:val="24"/>
+        </w:rPr>
+        <w:t xml:space="preserve"> The admin wants to know the </w:t>
+      </w:r>
+      <w:r>
+        <w:rPr>
+          <w:rFonts w:ascii="Times New Roman" w:hAnsi="Times New Roman" w:cs="Times New Roman"/>
+          <w:sz w:val="24"/>
+          <w:szCs w:val="24"/>
+          <w:u w:val="single"/>
+        </w:rPr>
+        <w:t>merchandise stock report generated</w:t>
+      </w:r>
+      <w:r>
+        <w:rPr>
+          <w:rFonts w:ascii="Times New Roman" w:hAnsi="Times New Roman" w:cs="Times New Roman"/>
+          <w:sz w:val="24"/>
+          <w:szCs w:val="24"/>
+        </w:rPr>
+        <w:t xml:space="preserve"> for the current month in store A. She/He then realizes that there is an excess of Product B. A </w:t>
+      </w:r>
+      <w:r>
+        <w:rPr>
+          <w:rFonts w:ascii="Times New Roman" w:hAnsi="Times New Roman" w:cs="Times New Roman"/>
+          <w:sz w:val="24"/>
+          <w:szCs w:val="24"/>
+          <w:u w:val="single"/>
+        </w:rPr>
+        <w:t>product transfer/return is requested</w:t>
+      </w:r>
+      <w:r>
+        <w:rPr>
+          <w:rFonts w:ascii="Times New Roman" w:hAnsi="Times New Roman" w:cs="Times New Roman"/>
+          <w:sz w:val="24"/>
+          <w:szCs w:val="24"/>
+        </w:rPr>
+        <w:t xml:space="preserve"> from store A to the warehouse. </w:t>
+      </w:r>
+    </w:p>
+    <w:p>
+      <w:pPr>
+        <w:jc w:val="both"/>
+        <w:rPr>
+          <w:rFonts w:ascii="Times New Roman" w:hAnsi="Times New Roman" w:cs="Times New Roman"/>
+          <w:sz w:val="24"/>
+          <w:szCs w:val="24"/>
+        </w:rPr>
+      </w:pPr>
+      <w:r>
+        <w:rPr>
+          <w:rFonts w:ascii="Times New Roman" w:hAnsi="Times New Roman" w:cs="Times New Roman"/>
+          <w:b/>
+          <w:bCs/>
+          <w:sz w:val="24"/>
+          <w:szCs w:val="24"/>
+        </w:rPr>
+        <w:t>Situation 2:</w:t>
+      </w:r>
+      <w:r>
+        <w:rPr>
+          <w:rFonts w:ascii="Times New Roman" w:hAnsi="Times New Roman" w:cs="Times New Roman"/>
+          <w:sz w:val="24"/>
+          <w:szCs w:val="24"/>
+        </w:rPr>
+        <w:t xml:space="preserve"> An existing club member named Henry, enters one of the wholesale stores. He realizes that his new phone number has not been updated in the system. The registration office staff </w:t>
+      </w:r>
+      <w:r>
+        <w:rPr>
+          <w:rFonts w:ascii="Times New Roman" w:hAnsi="Times New Roman" w:cs="Times New Roman"/>
+          <w:sz w:val="24"/>
+          <w:szCs w:val="24"/>
+          <w:u w:val="single"/>
+        </w:rPr>
+        <w:t>updates his new phone number</w:t>
+      </w:r>
+      <w:r>
+        <w:rPr>
+          <w:rFonts w:ascii="Times New Roman" w:hAnsi="Times New Roman" w:cs="Times New Roman"/>
+          <w:sz w:val="24"/>
+          <w:szCs w:val="24"/>
+        </w:rPr>
+        <w:t xml:space="preserve"> in the system.</w:t>
+      </w:r>
+    </w:p>
+    <w:p>
+      <w:pPr>
+        <w:jc w:val="both"/>
+        <w:rPr>
+          <w:rFonts w:ascii="Times New Roman" w:hAnsi="Times New Roman" w:cs="Times New Roman"/>
+          <w:sz w:val="24"/>
+          <w:szCs w:val="24"/>
+        </w:rPr>
+      </w:pPr>
+      <w:r>
+        <w:rPr>
+          <w:rFonts w:ascii="Times New Roman" w:hAnsi="Times New Roman" w:cs="Times New Roman"/>
+          <w:b/>
+          <w:bCs/>
+          <w:sz w:val="24"/>
+          <w:szCs w:val="24"/>
+        </w:rPr>
+        <w:t>Situation 3:</w:t>
+      </w:r>
+      <w:r>
+        <w:rPr>
+          <w:rFonts w:ascii="Times New Roman" w:hAnsi="Times New Roman" w:cs="Times New Roman"/>
+          <w:sz w:val="24"/>
+          <w:szCs w:val="24"/>
+        </w:rPr>
+        <w:t xml:space="preserve"> A </w:t>
+      </w:r>
+      <w:r>
+        <w:rPr>
+          <w:rFonts w:ascii="Times New Roman" w:hAnsi="Times New Roman" w:cs="Times New Roman"/>
+          <w:sz w:val="24"/>
+          <w:szCs w:val="24"/>
+          <w:u w:val="single"/>
+        </w:rPr>
+        <w:t xml:space="preserve">platinum member </w:t>
+      </w:r>
+      <w:r>
+        <w:rPr>
+          <w:rFonts w:ascii="Times New Roman" w:hAnsi="Times New Roman" w:cs="Times New Roman"/>
+          <w:sz w:val="24"/>
+          <w:szCs w:val="24"/>
+        </w:rPr>
+        <w:t xml:space="preserve">named Emma is billing her products in the billing counter. Once the bill is generated, she realizes that the discount was not applied for certain products and that she did not receive a 2% cashback reward for the previous year. The billing staff </w:t>
+      </w:r>
+      <w:r>
+        <w:rPr>
+          <w:rFonts w:ascii="Times New Roman" w:hAnsi="Times New Roman" w:cs="Times New Roman"/>
+          <w:sz w:val="24"/>
+          <w:szCs w:val="24"/>
+          <w:u w:val="single"/>
+        </w:rPr>
+        <w:t>updates the sale information</w:t>
+      </w:r>
+      <w:r>
+        <w:rPr>
+          <w:rFonts w:ascii="Times New Roman" w:hAnsi="Times New Roman" w:cs="Times New Roman"/>
+          <w:sz w:val="24"/>
+          <w:szCs w:val="24"/>
+        </w:rPr>
+        <w:t xml:space="preserve"> of each product in the store and </w:t>
+      </w:r>
+      <w:r>
+        <w:rPr>
+          <w:rFonts w:ascii="Times New Roman" w:hAnsi="Times New Roman" w:cs="Times New Roman"/>
+          <w:sz w:val="24"/>
+          <w:szCs w:val="24"/>
+          <w:u w:val="single"/>
+        </w:rPr>
+        <w:t>sends a reward check based on her membership level</w:t>
+      </w:r>
+      <w:r>
+        <w:rPr>
+          <w:rFonts w:ascii="Times New Roman" w:hAnsi="Times New Roman" w:cs="Times New Roman"/>
+          <w:sz w:val="24"/>
+          <w:szCs w:val="24"/>
+        </w:rPr>
+        <w:t>.</w:t>
+      </w:r>
+    </w:p>
+    <w:p>
+      <w:pPr>
+        <w:pStyle w:val="NormalWeb"/>
+        <w:shd w:val="clear" w:color="auto" w:fill="FFFFFF"/>
+        <w:jc w:val="both"/>
+        <w:rPr>
           <w:b/>
           <w:bCs/>
           <w:sz w:val="28"/>
           <w:szCs w:val="28"/>
-          <w:highlight w:val="yellow"/>
-        </w:rPr>
-        <w:t>Tasks and Operations – Realistic Situations:</w:t>
-      </w:r>
-    </w:p>
-    <w:p>
-      <w:pPr>
-        <w:jc w:val="both"/>
-        <w:rPr>
-          <w:rFonts w:ascii="Times New Roman" w:hAnsi="Times New Roman" w:cs="Times New Roman"/>
-        </w:rPr>
-      </w:pPr>
-    </w:p>
-    <w:p>
-      <w:pPr>
-        <w:jc w:val="both"/>
-        <w:rPr>
-          <w:rFonts w:ascii="Times New Roman" w:hAnsi="Times New Roman" w:cs="Times New Roman"/>
-          <w:sz w:val="24"/>
-          <w:szCs w:val="24"/>
-        </w:rPr>
-      </w:pPr>
-      <w:r>
-        <w:rPr>
-          <w:rFonts w:ascii="Times New Roman" w:hAnsi="Times New Roman" w:cs="Times New Roman"/>
-          <w:b/>
-          <w:bCs/>
-          <w:sz w:val="24"/>
-          <w:szCs w:val="24"/>
-        </w:rPr>
-        <w:t>Situation 1:</w:t>
-      </w:r>
-      <w:r>
-        <w:rPr>
-          <w:rFonts w:ascii="Times New Roman" w:hAnsi="Times New Roman" w:cs="Times New Roman"/>
-          <w:sz w:val="24"/>
-          <w:szCs w:val="24"/>
-        </w:rPr>
-        <w:t xml:space="preserve"> The admin wants to know the </w:t>
-      </w:r>
-      <w:r>
-        <w:rPr>
-          <w:rFonts w:ascii="Times New Roman" w:hAnsi="Times New Roman" w:cs="Times New Roman"/>
-          <w:sz w:val="24"/>
-          <w:szCs w:val="24"/>
-          <w:u w:val="single"/>
-        </w:rPr>
-        <w:t>merchandise stock report generated</w:t>
-      </w:r>
-      <w:r>
-        <w:rPr>
-          <w:rFonts w:ascii="Times New Roman" w:hAnsi="Times New Roman" w:cs="Times New Roman"/>
-          <w:sz w:val="24"/>
-          <w:szCs w:val="24"/>
-        </w:rPr>
-        <w:t xml:space="preserve"> for the current month in store A. She/He then realizes that there is an excess of Product B. A </w:t>
-      </w:r>
-      <w:r>
-        <w:rPr>
-          <w:rFonts w:ascii="Times New Roman" w:hAnsi="Times New Roman" w:cs="Times New Roman"/>
-          <w:sz w:val="24"/>
-          <w:szCs w:val="24"/>
-          <w:u w:val="single"/>
-        </w:rPr>
-        <w:t>product transfer/return is requested</w:t>
-      </w:r>
-      <w:r>
-        <w:rPr>
-          <w:rFonts w:ascii="Times New Roman" w:hAnsi="Times New Roman" w:cs="Times New Roman"/>
-          <w:sz w:val="24"/>
-          <w:szCs w:val="24"/>
-        </w:rPr>
-        <w:t xml:space="preserve"> from store A to the warehouse. </w:t>
-      </w:r>
-    </w:p>
-    <w:p>
-      <w:pPr>
-        <w:jc w:val="both"/>
-        <w:rPr>
-          <w:rFonts w:ascii="Times New Roman" w:hAnsi="Times New Roman" w:cs="Times New Roman"/>
-          <w:sz w:val="24"/>
-          <w:szCs w:val="24"/>
-        </w:rPr>
-      </w:pPr>
-      <w:r>
-        <w:rPr>
-          <w:rFonts w:ascii="Times New Roman" w:hAnsi="Times New Roman" w:cs="Times New Roman"/>
-          <w:b/>
-          <w:bCs/>
-          <w:sz w:val="24"/>
-          <w:szCs w:val="24"/>
-        </w:rPr>
-        <w:t>Situation 2:</w:t>
-      </w:r>
-      <w:r>
-        <w:rPr>
-          <w:rFonts w:ascii="Times New Roman" w:hAnsi="Times New Roman" w:cs="Times New Roman"/>
-          <w:sz w:val="24"/>
-          <w:szCs w:val="24"/>
-        </w:rPr>
-        <w:t xml:space="preserve"> An existing club member named Henry, enters one of the wholesale stores. He realizes that his new phone number has not been updated in the system. The registration office staff </w:t>
-      </w:r>
-      <w:r>
-        <w:rPr>
-          <w:rFonts w:ascii="Times New Roman" w:hAnsi="Times New Roman" w:cs="Times New Roman"/>
-          <w:sz w:val="24"/>
-          <w:szCs w:val="24"/>
-          <w:u w:val="single"/>
-        </w:rPr>
-        <w:t>updates his new phone number</w:t>
-      </w:r>
-      <w:r>
-        <w:rPr>
-          <w:rFonts w:ascii="Times New Roman" w:hAnsi="Times New Roman" w:cs="Times New Roman"/>
-          <w:sz w:val="24"/>
-          <w:szCs w:val="24"/>
-        </w:rPr>
-        <w:t xml:space="preserve"> in the system.</w:t>
-      </w:r>
-    </w:p>
-    <w:p>
-      <w:pPr>
-        <w:jc w:val="both"/>
-        <w:rPr>
-          <w:rFonts w:ascii="Times New Roman" w:hAnsi="Times New Roman" w:cs="Times New Roman"/>
-          <w:sz w:val="24"/>
-          <w:szCs w:val="24"/>
-        </w:rPr>
-      </w:pPr>
-      <w:r>
-        <w:rPr>
-          <w:rFonts w:ascii="Times New Roman" w:hAnsi="Times New Roman" w:cs="Times New Roman"/>
-          <w:b/>
-          <w:bCs/>
-          <w:sz w:val="24"/>
-          <w:szCs w:val="24"/>
-        </w:rPr>
-        <w:t>Situation 3:</w:t>
-      </w:r>
-      <w:r>
-        <w:rPr>
-          <w:rFonts w:ascii="Times New Roman" w:hAnsi="Times New Roman" w:cs="Times New Roman"/>
-          <w:sz w:val="24"/>
-          <w:szCs w:val="24"/>
-        </w:rPr>
-        <w:t xml:space="preserve"> A </w:t>
-      </w:r>
-      <w:r>
-        <w:rPr>
-          <w:rFonts w:ascii="Times New Roman" w:hAnsi="Times New Roman" w:cs="Times New Roman"/>
-          <w:sz w:val="24"/>
-          <w:szCs w:val="24"/>
-          <w:u w:val="single"/>
-        </w:rPr>
-        <w:t xml:space="preserve">platinum member </w:t>
-      </w:r>
-      <w:r>
-        <w:rPr>
-          <w:rFonts w:ascii="Times New Roman" w:hAnsi="Times New Roman" w:cs="Times New Roman"/>
-          <w:sz w:val="24"/>
-          <w:szCs w:val="24"/>
-        </w:rPr>
-        <w:t xml:space="preserve">named Emma is billing her products in the billing counter. Once the bill is generated, she realizes that the discount was not applied for certain products and that she did not receive a 2% cashback reward for the previous year. The billing staff </w:t>
-      </w:r>
-      <w:r>
-        <w:rPr>
-          <w:rFonts w:ascii="Times New Roman" w:hAnsi="Times New Roman" w:cs="Times New Roman"/>
-          <w:sz w:val="24"/>
-          <w:szCs w:val="24"/>
-          <w:u w:val="single"/>
-        </w:rPr>
-        <w:t>updates the sale information</w:t>
-      </w:r>
-      <w:r>
-        <w:rPr>
-          <w:rFonts w:ascii="Times New Roman" w:hAnsi="Times New Roman" w:cs="Times New Roman"/>
-          <w:sz w:val="24"/>
-          <w:szCs w:val="24"/>
-        </w:rPr>
-        <w:t xml:space="preserve"> of each product in the store and </w:t>
-      </w:r>
-      <w:r>
-        <w:rPr>
-          <w:rFonts w:ascii="Times New Roman" w:hAnsi="Times New Roman" w:cs="Times New Roman"/>
-          <w:sz w:val="24"/>
-          <w:szCs w:val="24"/>
-          <w:u w:val="single"/>
-        </w:rPr>
-        <w:t>sends a reward check based on her membership level</w:t>
-      </w:r>
-      <w:r>
-        <w:rPr>
-          <w:rFonts w:ascii="Times New Roman" w:hAnsi="Times New Roman" w:cs="Times New Roman"/>
-          <w:sz w:val="24"/>
-          <w:szCs w:val="24"/>
-        </w:rPr>
-        <w:t>.</w:t>
-      </w:r>
-    </w:p>
-    <w:p>
-      <w:pPr>
-        <w:jc w:val="both"/>
-        <w:rPr>
-          <w:rFonts w:ascii="Times New Roman" w:hAnsi="Times New Roman" w:cs="Times New Roman"/>
-        </w:rPr>
-      </w:pPr>
-    </w:p>
-    <w:p>
-      <w:pPr>
-        <w:jc w:val="both"/>
-        <w:rPr>
-          <w:rFonts w:ascii="Times New Roman" w:hAnsi="Times New Roman" w:cs="Times New Roman"/>
-        </w:rPr>
-      </w:pPr>
-    </w:p>
-    <w:p>
-      <w:pPr>
-        <w:pStyle w:val="NormalWeb"/>
-        <w:shd w:val="clear" w:color="auto" w:fill="FFFFFF"/>
-        <w:jc w:val="both"/>
+        </w:rPr>
       </w:pPr>
       <w:r>
         <w:rPr>
@@ -6398,7 +6418,6 @@
           <w:bCs/>
           <w:sz w:val="28"/>
           <w:szCs w:val="28"/>
-          <w:highlight w:val="yellow"/>
         </w:rPr>
         <w:t>Description of Views:</w:t>
       </w:r>
@@ -6445,7 +6464,7 @@
           <w:shd w:val="clear" w:color="auto" w:fill="FFFFFF"/>
           <w:lang w:eastAsia="en-GB"/>
         </w:rPr>
-        <w:t>Billing staff can generate bills that need to be paid to suppliers. They can also handle yearly rewards for platinum members and send out reward checks. All transaction and billing related reports can be generated by the billing staff. Need not be aware of warehouse.</w:t>
+        <w:t>Billing staff can generate bills that need to be paid to suppliers. They can also handle yearly rewards for platinum members and send out reward checks. All transaction and billing related reports can be generated by the billing staff.</w:t>
       </w:r>
     </w:p>
     <w:p>
@@ -6538,6 +6557,7 @@
     </w:p>
     <w:p>
       <w:pPr>
+        <w:pStyle w:val="ListParagraph"/>
         <w:numPr>
           <w:ilvl w:val="0"/>
           <w:numId w:val="18"/>
@@ -6549,18 +6569,140 @@
           <w:color w:val="000000"/>
           <w:sz w:val="24"/>
           <w:szCs w:val="24"/>
-          <w:highlight w:val="yellow"/>
           <w:lang w:eastAsia="en-GB"/>
         </w:rPr>
       </w:pPr>
       <w:r>
         <w:rPr>
-          <w:rFonts w:ascii="Times New Roman" w:hAnsi="Times New Roman" w:cs="Times New Roman"/>
-          <w:sz w:val="24"/>
-          <w:szCs w:val="24"/>
-          <w:highlight w:val="yellow"/>
-        </w:rPr>
-        <w:t>Admin, Cashier, Manager</w:t>
+          <w:rFonts w:ascii="Times New Roman" w:eastAsia="Times New Roman" w:hAnsi="Times New Roman" w:cs="Times New Roman"/>
+          <w:color w:val="000000"/>
+          <w:sz w:val="24"/>
+          <w:szCs w:val="24"/>
+          <w:lang w:eastAsia="en-GB"/>
+        </w:rPr>
+        <w:t xml:space="preserve">Administrators: Admins will have access to everything in the database. She/he can view all Staff information, look at all the Transactions taking place at each store, </w:t>
+      </w:r>
+      <w:r>
+        <w:rPr>
+          <w:rFonts w:ascii="Times New Roman" w:eastAsia="Times New Roman" w:hAnsi="Times New Roman" w:cs="Times New Roman"/>
+          <w:color w:val="000000"/>
+          <w:sz w:val="24"/>
+          <w:szCs w:val="24"/>
+          <w:lang w:eastAsia="en-GB"/>
+        </w:rPr>
+        <w:t>Signup</w:t>
+      </w:r>
+      <w:r>
+        <w:rPr>
+          <w:rFonts w:ascii="Times New Roman" w:eastAsia="Times New Roman" w:hAnsi="Times New Roman" w:cs="Times New Roman"/>
+          <w:color w:val="000000"/>
+          <w:sz w:val="24"/>
+          <w:szCs w:val="24"/>
+          <w:lang w:eastAsia="en-GB"/>
+        </w:rPr>
+        <w:t xml:space="preserve"> customers, and update </w:t>
+      </w:r>
+      <w:r>
+        <w:rPr>
+          <w:rFonts w:ascii="Times New Roman" w:eastAsia="Times New Roman" w:hAnsi="Times New Roman" w:cs="Times New Roman"/>
+          <w:color w:val="000000"/>
+          <w:sz w:val="24"/>
+          <w:szCs w:val="24"/>
+          <w:lang w:eastAsia="en-GB"/>
+        </w:rPr>
+        <w:t>S</w:t>
+      </w:r>
+      <w:r>
+        <w:rPr>
+          <w:rFonts w:ascii="Times New Roman" w:eastAsia="Times New Roman" w:hAnsi="Times New Roman" w:cs="Times New Roman"/>
+          <w:color w:val="000000"/>
+          <w:sz w:val="24"/>
+          <w:szCs w:val="24"/>
+          <w:lang w:eastAsia="en-GB"/>
+        </w:rPr>
+        <w:t>upplier information.</w:t>
+      </w:r>
+    </w:p>
+    <w:p>
+      <w:pPr>
+        <w:pStyle w:val="ListParagraph"/>
+        <w:spacing w:before="100" w:beforeAutospacing="1" w:after="100" w:afterAutospacing="1" w:line="240" w:lineRule="auto"/>
+        <w:jc w:val="both"/>
+        <w:rPr>
+          <w:rFonts w:ascii="Times New Roman" w:eastAsia="Times New Roman" w:hAnsi="Times New Roman" w:cs="Times New Roman"/>
+          <w:color w:val="000000"/>
+          <w:sz w:val="24"/>
+          <w:szCs w:val="24"/>
+          <w:lang w:eastAsia="en-GB"/>
+        </w:rPr>
+      </w:pPr>
+    </w:p>
+    <w:p>
+      <w:pPr>
+        <w:pStyle w:val="ListParagraph"/>
+        <w:numPr>
+          <w:ilvl w:val="0"/>
+          <w:numId w:val="18"/>
+        </w:numPr>
+        <w:spacing w:before="100" w:beforeAutospacing="1" w:after="100" w:afterAutospacing="1" w:line="240" w:lineRule="auto"/>
+        <w:jc w:val="both"/>
+        <w:rPr>
+          <w:rFonts w:ascii="Times New Roman" w:eastAsia="Times New Roman" w:hAnsi="Times New Roman" w:cs="Times New Roman"/>
+          <w:color w:val="000000"/>
+          <w:sz w:val="24"/>
+          <w:szCs w:val="24"/>
+          <w:lang w:eastAsia="en-GB"/>
+        </w:rPr>
+      </w:pPr>
+      <w:r>
+        <w:rPr>
+          <w:rFonts w:ascii="Times New Roman" w:eastAsia="Times New Roman" w:hAnsi="Times New Roman" w:cs="Times New Roman"/>
+          <w:color w:val="000000"/>
+          <w:sz w:val="24"/>
+          <w:szCs w:val="24"/>
+          <w:lang w:eastAsia="en-GB"/>
+        </w:rPr>
+        <w:t>Manager staff: Managers have admin rights for the store they are managing. They can view staff working in that store, transaction summary of the store, product stock of the store and signup customers in that store.</w:t>
+      </w:r>
+    </w:p>
+    <w:p>
+      <w:pPr>
+        <w:pStyle w:val="ListParagraph"/>
+        <w:rPr>
+          <w:rFonts w:ascii="Times New Roman" w:eastAsia="Times New Roman" w:hAnsi="Times New Roman" w:cs="Times New Roman"/>
+          <w:color w:val="000000"/>
+          <w:sz w:val="24"/>
+          <w:szCs w:val="24"/>
+          <w:lang w:eastAsia="en-GB"/>
+        </w:rPr>
+      </w:pPr>
+    </w:p>
+    <w:p>
+      <w:pPr>
+        <w:pStyle w:val="ListParagraph"/>
+        <w:numPr>
+          <w:ilvl w:val="0"/>
+          <w:numId w:val="18"/>
+        </w:numPr>
+        <w:spacing w:before="100" w:beforeAutospacing="1" w:after="100" w:afterAutospacing="1" w:line="240" w:lineRule="auto"/>
+        <w:jc w:val="both"/>
+        <w:rPr>
+          <w:rFonts w:ascii="Times New Roman" w:eastAsia="Times New Roman" w:hAnsi="Times New Roman" w:cs="Times New Roman"/>
+          <w:color w:val="000000"/>
+          <w:sz w:val="24"/>
+          <w:szCs w:val="24"/>
+          <w:lang w:eastAsia="en-GB"/>
+        </w:rPr>
+      </w:pPr>
+      <w:r>
+        <w:rPr>
+          <w:rFonts w:ascii="Times New Roman" w:eastAsia="Times New Roman" w:hAnsi="Times New Roman" w:cs="Times New Roman"/>
+          <w:color w:val="000000"/>
+          <w:sz w:val="24"/>
+          <w:szCs w:val="24"/>
+          <w:lang w:eastAsia="en-GB"/>
+        </w:rPr>
+        <w:t>Cashier Staff: Cashiers also have the same rights as manager for the particular store they are working in except signing up new customers. They can view merchandise information for the store to check on product discounts, transaction summary of the store and can see other cashier staff information.</w:t>
       </w:r>
     </w:p>
     <w:p>
@@ -6597,7 +6739,6 @@
           <w:sz w:val="28"/>
           <w:szCs w:val="28"/>
         </w:rPr>
-        <w:lastRenderedPageBreak/>
         <w:t>Local E/R Diagrams:</w:t>
       </w:r>
     </w:p>
@@ -6630,59 +6771,6 @@
           <w:rFonts w:ascii="Times New Roman" w:hAnsi="Times New Roman" w:cs="Times New Roman"/>
         </w:rPr>
       </w:pPr>
-      <w:r>
-        <w:rPr>
-          <w:noProof/>
-        </w:rPr>
-        <w:drawing>
-          <wp:inline distT="0" distB="0" distL="0" distR="0" wp14:anchorId="44CBD3E9" wp14:editId="0D04795B">
-            <wp:extent cx="5731510" cy="4853940"/>
-            <wp:effectExtent l="0" t="0" r="2540" b="3810"/>
-            <wp:docPr id="12" name="Picture 12"/>
-            <wp:cNvGraphicFramePr>
-              <a:graphicFrameLocks xmlns:a="http://schemas.openxmlformats.org/drawingml/2006/main" noChangeAspect="1"/>
-            </wp:cNvGraphicFramePr>
-            <a:graphic xmlns:a="http://schemas.openxmlformats.org/drawingml/2006/main">
-              <a:graphicData uri="http://schemas.openxmlformats.org/drawingml/2006/picture">
-                <pic:pic xmlns:pic="http://schemas.openxmlformats.org/drawingml/2006/picture">
-                  <pic:nvPicPr>
-                    <pic:cNvPr id="0" name="Picture 1"/>
-                    <pic:cNvPicPr>
-                      <a:picLocks noChangeAspect="1" noChangeArrowheads="1"/>
-                    </pic:cNvPicPr>
-                  </pic:nvPicPr>
-                  <pic:blipFill>
-                    <a:blip r:embed="rId5" cstate="print">
-                      <a:extLst>
-                        <a:ext uri="{28A0092B-C50C-407E-A947-70E740481C1C}">
-                          <a14:useLocalDpi xmlns:a14="http://schemas.microsoft.com/office/drawing/2010/main" val="0"/>
-                        </a:ext>
-                      </a:extLst>
-                    </a:blip>
-                    <a:srcRect/>
-                    <a:stretch>
-                      <a:fillRect/>
-                    </a:stretch>
-                  </pic:blipFill>
-                  <pic:spPr bwMode="auto">
-                    <a:xfrm>
-                      <a:off x="0" y="0"/>
-                      <a:ext cx="5731510" cy="4853940"/>
-                    </a:xfrm>
-                    <a:prstGeom prst="rect">
-                      <a:avLst/>
-                    </a:prstGeom>
-                    <a:noFill/>
-                    <a:ln>
-                      <a:noFill/>
-                    </a:ln>
-                  </pic:spPr>
-                </pic:pic>
-              </a:graphicData>
-            </a:graphic>
-          </wp:inline>
-        </w:drawing>
-      </w:r>
     </w:p>
     <w:p>
       <w:pPr>
@@ -6708,7 +6796,6 @@
           <w:bCs/>
           <w:sz w:val="24"/>
           <w:szCs w:val="24"/>
-          <w:highlight w:val="yellow"/>
         </w:rPr>
         <w:t>Billing Staff view:</w:t>
       </w:r>
@@ -6723,7 +6810,6 @@
         <w:rPr>
           <w:noProof/>
         </w:rPr>
-        <w:lastRenderedPageBreak/>
         <w:drawing>
           <wp:inline distT="0" distB="0" distL="0" distR="0" wp14:anchorId="5A8D5860" wp14:editId="0307DEEC">
             <wp:extent cx="5731510" cy="4719320"/>
@@ -6742,7 +6828,7 @@
                     </pic:cNvPicPr>
                   </pic:nvPicPr>
                   <pic:blipFill>
-                    <a:blip r:embed="rId6" cstate="print">
+                    <a:blip r:embed="rId5" cstate="print">
                       <a:extLst>
                         <a:ext uri="{28A0092B-C50C-407E-A947-70E740481C1C}">
                           <a14:useLocalDpi xmlns:a14="http://schemas.microsoft.com/office/drawing/2010/main" val="0"/>
@@ -6831,7 +6917,7 @@
                     </pic:cNvPicPr>
                   </pic:nvPicPr>
                   <pic:blipFill>
-                    <a:blip r:embed="rId7">
+                    <a:blip r:embed="rId6">
                       <a:extLst>
                         <a:ext uri="{28A0092B-C50C-407E-A947-70E740481C1C}">
                           <a14:useLocalDpi xmlns:a14="http://schemas.microsoft.com/office/drawing/2010/main" val="0"/>
@@ -6920,7 +7006,7 @@
                     </pic:cNvPicPr>
                   </pic:nvPicPr>
                   <pic:blipFill>
-                    <a:blip r:embed="rId8">
+                    <a:blip r:embed="rId7">
                       <a:extLst>
                         <a:ext uri="{28A0092B-C50C-407E-A947-70E740481C1C}">
                           <a14:useLocalDpi xmlns:a14="http://schemas.microsoft.com/office/drawing/2010/main" val="0"/>
@@ -7009,7 +7095,7 @@
                     </pic:cNvPicPr>
                   </pic:nvPicPr>
                   <pic:blipFill>
-                    <a:blip r:embed="rId9" cstate="print">
+                    <a:blip r:embed="rId8" cstate="print">
                       <a:extLst>
                         <a:ext uri="{28A0092B-C50C-407E-A947-70E740481C1C}">
                           <a14:useLocalDpi xmlns:a14="http://schemas.microsoft.com/office/drawing/2010/main" val="0"/>
@@ -7097,7 +7183,7 @@
                     </pic:cNvPicPr>
                   </pic:nvPicPr>
                   <pic:blipFill>
-                    <a:blip r:embed="rId10" cstate="print">
+                    <a:blip r:embed="rId9" cstate="print">
                       <a:extLst>
                         <a:ext uri="{28A0092B-C50C-407E-A947-70E740481C1C}">
                           <a14:useLocalDpi xmlns:a14="http://schemas.microsoft.com/office/drawing/2010/main" val="0"/>
@@ -16770,7 +16856,7 @@
   <w:abstractNum w:abstractNumId="15" w15:restartNumberingAfterBreak="0">
     <w:nsid w:val="6AC3029B"/>
     <w:multiLevelType w:val="hybridMultilevel"/>
-    <w:tmpl w:val="7A80FA4E"/>
+    <w:tmpl w:val="7270A008"/>
     <w:lvl w:ilvl="0" w:tplc="04090001">
       <w:start w:val="1"/>
       <w:numFmt w:val="bullet"/>
@@ -17002,15 +17088,6 @@
   </w:num>
   <w:num w:numId="23">
     <w:abstractNumId w:val="15"/>
-    <w:lvlOverride w:ilvl="0"/>
-    <w:lvlOverride w:ilvl="1"/>
-    <w:lvlOverride w:ilvl="2"/>
-    <w:lvlOverride w:ilvl="3"/>
-    <w:lvlOverride w:ilvl="4"/>
-    <w:lvlOverride w:ilvl="5"/>
-    <w:lvlOverride w:ilvl="6"/>
-    <w:lvlOverride w:ilvl="7"/>
-    <w:lvlOverride w:ilvl="8"/>
   </w:num>
 </w:numbering>
 </file>

</xml_diff>